<commit_message>
Update document for preprocessing explain
</commit_message>
<xml_diff>
--- a/docs/BaoCao.docx
+++ b/docs/BaoCao.docx
@@ -10,7 +10,7 @@
           <w:numId w:val="0"/>
         </w:numPr>
         <w:spacing w:before="240" w:after="120"/>
-        <w:ind w:start="0" w:hanging="0"/>
+        <w:ind w:left="0" w:hanging="0"/>
         <w:rPr/>
       </w:pPr>
       <w:r>
@@ -33,6 +33,10 @@
     <w:p>
       <w:pPr>
         <w:pStyle w:val="Heading1"/>
+        <w:numPr>
+          <w:ilvl w:val="0"/>
+          <w:numId w:val="2"/>
+        </w:numPr>
         <w:rPr/>
       </w:pPr>
       <w:r>
@@ -43,25 +47,25 @@
     <w:tbl>
       <w:tblPr>
         <w:tblW w:w="9975" w:type="dxa"/>
-        <w:jc w:val="start"/>
+        <w:jc w:val="left"/>
         <w:tblInd w:w="0" w:type="dxa"/>
         <w:tblBorders>
           <w:top w:val="single" w:sz="2" w:space="0" w:color="000000"/>
-          <w:start w:val="single" w:sz="2" w:space="0" w:color="000000"/>
+          <w:left w:val="single" w:sz="2" w:space="0" w:color="000000"/>
           <w:bottom w:val="single" w:sz="2" w:space="0" w:color="000000"/>
           <w:insideH w:val="single" w:sz="2" w:space="0" w:color="000000"/>
         </w:tblBorders>
         <w:tblCellMar>
           <w:top w:w="55" w:type="dxa"/>
-          <w:start w:w="55" w:type="dxa"/>
+          <w:left w:w="55" w:type="dxa"/>
           <w:bottom w:w="55" w:type="dxa"/>
-          <w:end w:w="55" w:type="dxa"/>
+          <w:right w:w="55" w:type="dxa"/>
         </w:tblCellMar>
       </w:tblPr>
       <w:tblGrid>
-        <w:gridCol w:w="1620"/>
+        <w:gridCol w:w="1619"/>
         <w:gridCol w:w="2520"/>
-        <w:gridCol w:w="1843"/>
+        <w:gridCol w:w="1844"/>
         <w:gridCol w:w="1994"/>
         <w:gridCol w:w="1998"/>
       </w:tblGrid>
@@ -69,10 +73,10 @@
         <w:trPr/>
         <w:tc>
           <w:tcPr>
-            <w:tcW w:w="1620" w:type="dxa"/>
+            <w:tcW w:w="1619" w:type="dxa"/>
             <w:tcBorders>
               <w:top w:val="single" w:sz="2" w:space="0" w:color="000000"/>
-              <w:start w:val="single" w:sz="2" w:space="0" w:color="000000"/>
+              <w:left w:val="single" w:sz="2" w:space="0" w:color="000000"/>
               <w:bottom w:val="single" w:sz="2" w:space="0" w:color="000000"/>
               <w:insideH w:val="single" w:sz="2" w:space="0" w:color="000000"/>
             </w:tcBorders>
@@ -102,7 +106,7 @@
             <w:tcW w:w="2520" w:type="dxa"/>
             <w:tcBorders>
               <w:top w:val="single" w:sz="2" w:space="0" w:color="000000"/>
-              <w:start w:val="single" w:sz="2" w:space="0" w:color="000000"/>
+              <w:left w:val="single" w:sz="2" w:space="0" w:color="000000"/>
               <w:bottom w:val="single" w:sz="2" w:space="0" w:color="000000"/>
               <w:insideH w:val="single" w:sz="2" w:space="0" w:color="000000"/>
             </w:tcBorders>
@@ -129,10 +133,10 @@
         </w:tc>
         <w:tc>
           <w:tcPr>
-            <w:tcW w:w="1843" w:type="dxa"/>
+            <w:tcW w:w="1844" w:type="dxa"/>
             <w:tcBorders>
               <w:top w:val="single" w:sz="2" w:space="0" w:color="000000"/>
-              <w:start w:val="single" w:sz="2" w:space="0" w:color="000000"/>
+              <w:left w:val="single" w:sz="2" w:space="0" w:color="000000"/>
               <w:bottom w:val="single" w:sz="2" w:space="0" w:color="000000"/>
               <w:insideH w:val="single" w:sz="2" w:space="0" w:color="000000"/>
             </w:tcBorders>
@@ -162,7 +166,7 @@
             <w:tcW w:w="1994" w:type="dxa"/>
             <w:tcBorders>
               <w:top w:val="single" w:sz="2" w:space="0" w:color="000000"/>
-              <w:start w:val="single" w:sz="2" w:space="0" w:color="000000"/>
+              <w:left w:val="single" w:sz="2" w:space="0" w:color="000000"/>
               <w:bottom w:val="single" w:sz="2" w:space="0" w:color="000000"/>
               <w:insideH w:val="single" w:sz="2" w:space="0" w:color="000000"/>
             </w:tcBorders>
@@ -192,9 +196,9 @@
             <w:tcW w:w="1998" w:type="dxa"/>
             <w:tcBorders>
               <w:top w:val="single" w:sz="2" w:space="0" w:color="000000"/>
-              <w:start w:val="single" w:sz="2" w:space="0" w:color="000000"/>
+              <w:left w:val="single" w:sz="2" w:space="0" w:color="000000"/>
               <w:bottom w:val="single" w:sz="2" w:space="0" w:color="000000"/>
-              <w:end w:val="single" w:sz="2" w:space="0" w:color="000000"/>
+              <w:right w:val="single" w:sz="2" w:space="0" w:color="000000"/>
               <w:insideH w:val="single" w:sz="2" w:space="0" w:color="000000"/>
               <w:insideV w:val="single" w:sz="2" w:space="0" w:color="000000"/>
             </w:tcBorders>
@@ -224,9 +228,10 @@
         <w:trPr/>
         <w:tc>
           <w:tcPr>
-            <w:tcW w:w="1620" w:type="dxa"/>
+            <w:tcW w:w="1619" w:type="dxa"/>
             <w:tcBorders>
-              <w:start w:val="single" w:sz="2" w:space="0" w:color="000000"/>
+              <w:top w:val="single" w:sz="2" w:space="0" w:color="000000"/>
+              <w:left w:val="single" w:sz="2" w:space="0" w:color="000000"/>
               <w:bottom w:val="single" w:sz="2" w:space="0" w:color="000000"/>
               <w:insideH w:val="single" w:sz="2" w:space="0" w:color="000000"/>
             </w:tcBorders>
@@ -248,7 +253,8 @@
           <w:tcPr>
             <w:tcW w:w="2520" w:type="dxa"/>
             <w:tcBorders>
-              <w:start w:val="single" w:sz="2" w:space="0" w:color="000000"/>
+              <w:top w:val="single" w:sz="2" w:space="0" w:color="000000"/>
+              <w:left w:val="single" w:sz="2" w:space="0" w:color="000000"/>
               <w:bottom w:val="single" w:sz="2" w:space="0" w:color="000000"/>
               <w:insideH w:val="single" w:sz="2" w:space="0" w:color="000000"/>
             </w:tcBorders>
@@ -267,9 +273,10 @@
         </w:tc>
         <w:tc>
           <w:tcPr>
-            <w:tcW w:w="1843" w:type="dxa"/>
+            <w:tcW w:w="1844" w:type="dxa"/>
             <w:tcBorders>
-              <w:start w:val="single" w:sz="2" w:space="0" w:color="000000"/>
+              <w:top w:val="single" w:sz="2" w:space="0" w:color="000000"/>
+              <w:left w:val="single" w:sz="2" w:space="0" w:color="000000"/>
               <w:bottom w:val="single" w:sz="2" w:space="0" w:color="000000"/>
               <w:insideH w:val="single" w:sz="2" w:space="0" w:color="000000"/>
             </w:tcBorders>
@@ -289,7 +296,8 @@
           <w:tcPr>
             <w:tcW w:w="1994" w:type="dxa"/>
             <w:tcBorders>
-              <w:start w:val="single" w:sz="2" w:space="0" w:color="000000"/>
+              <w:top w:val="single" w:sz="2" w:space="0" w:color="000000"/>
+              <w:left w:val="single" w:sz="2" w:space="0" w:color="000000"/>
               <w:bottom w:val="single" w:sz="2" w:space="0" w:color="000000"/>
               <w:insideH w:val="single" w:sz="2" w:space="0" w:color="000000"/>
             </w:tcBorders>
@@ -309,9 +317,10 @@
           <w:tcPr>
             <w:tcW w:w="1998" w:type="dxa"/>
             <w:tcBorders>
-              <w:start w:val="single" w:sz="2" w:space="0" w:color="000000"/>
+              <w:top w:val="single" w:sz="2" w:space="0" w:color="000000"/>
+              <w:left w:val="single" w:sz="2" w:space="0" w:color="000000"/>
               <w:bottom w:val="single" w:sz="2" w:space="0" w:color="000000"/>
-              <w:end w:val="single" w:sz="2" w:space="0" w:color="000000"/>
+              <w:right w:val="single" w:sz="2" w:space="0" w:color="000000"/>
               <w:insideH w:val="single" w:sz="2" w:space="0" w:color="000000"/>
               <w:insideV w:val="single" w:sz="2" w:space="0" w:color="000000"/>
             </w:tcBorders>
@@ -332,9 +341,10 @@
         <w:trPr/>
         <w:tc>
           <w:tcPr>
-            <w:tcW w:w="1620" w:type="dxa"/>
+            <w:tcW w:w="1619" w:type="dxa"/>
             <w:tcBorders>
-              <w:start w:val="single" w:sz="2" w:space="0" w:color="000000"/>
+              <w:top w:val="single" w:sz="2" w:space="0" w:color="000000"/>
+              <w:left w:val="single" w:sz="2" w:space="0" w:color="000000"/>
               <w:bottom w:val="single" w:sz="2" w:space="0" w:color="000000"/>
               <w:insideH w:val="single" w:sz="2" w:space="0" w:color="000000"/>
             </w:tcBorders>
@@ -356,7 +366,8 @@
           <w:tcPr>
             <w:tcW w:w="2520" w:type="dxa"/>
             <w:tcBorders>
-              <w:start w:val="single" w:sz="2" w:space="0" w:color="000000"/>
+              <w:top w:val="single" w:sz="2" w:space="0" w:color="000000"/>
+              <w:left w:val="single" w:sz="2" w:space="0" w:color="000000"/>
               <w:bottom w:val="single" w:sz="2" w:space="0" w:color="000000"/>
               <w:insideH w:val="single" w:sz="2" w:space="0" w:color="000000"/>
             </w:tcBorders>
@@ -375,9 +386,10 @@
         </w:tc>
         <w:tc>
           <w:tcPr>
-            <w:tcW w:w="1843" w:type="dxa"/>
+            <w:tcW w:w="1844" w:type="dxa"/>
             <w:tcBorders>
-              <w:start w:val="single" w:sz="2" w:space="0" w:color="000000"/>
+              <w:top w:val="single" w:sz="2" w:space="0" w:color="000000"/>
+              <w:left w:val="single" w:sz="2" w:space="0" w:color="000000"/>
               <w:bottom w:val="single" w:sz="2" w:space="0" w:color="000000"/>
               <w:insideH w:val="single" w:sz="2" w:space="0" w:color="000000"/>
             </w:tcBorders>
@@ -397,7 +409,8 @@
           <w:tcPr>
             <w:tcW w:w="1994" w:type="dxa"/>
             <w:tcBorders>
-              <w:start w:val="single" w:sz="2" w:space="0" w:color="000000"/>
+              <w:top w:val="single" w:sz="2" w:space="0" w:color="000000"/>
+              <w:left w:val="single" w:sz="2" w:space="0" w:color="000000"/>
               <w:bottom w:val="single" w:sz="2" w:space="0" w:color="000000"/>
               <w:insideH w:val="single" w:sz="2" w:space="0" w:color="000000"/>
             </w:tcBorders>
@@ -417,9 +430,10 @@
           <w:tcPr>
             <w:tcW w:w="1998" w:type="dxa"/>
             <w:tcBorders>
-              <w:start w:val="single" w:sz="2" w:space="0" w:color="000000"/>
+              <w:top w:val="single" w:sz="2" w:space="0" w:color="000000"/>
+              <w:left w:val="single" w:sz="2" w:space="0" w:color="000000"/>
               <w:bottom w:val="single" w:sz="2" w:space="0" w:color="000000"/>
-              <w:end w:val="single" w:sz="2" w:space="0" w:color="000000"/>
+              <w:right w:val="single" w:sz="2" w:space="0" w:color="000000"/>
               <w:insideH w:val="single" w:sz="2" w:space="0" w:color="000000"/>
               <w:insideV w:val="single" w:sz="2" w:space="0" w:color="000000"/>
             </w:tcBorders>
@@ -440,9 +454,10 @@
         <w:trPr/>
         <w:tc>
           <w:tcPr>
-            <w:tcW w:w="1620" w:type="dxa"/>
+            <w:tcW w:w="1619" w:type="dxa"/>
             <w:tcBorders>
-              <w:start w:val="single" w:sz="2" w:space="0" w:color="000000"/>
+              <w:top w:val="single" w:sz="2" w:space="0" w:color="000000"/>
+              <w:left w:val="single" w:sz="2" w:space="0" w:color="000000"/>
               <w:bottom w:val="single" w:sz="2" w:space="0" w:color="000000"/>
               <w:insideH w:val="single" w:sz="2" w:space="0" w:color="000000"/>
             </w:tcBorders>
@@ -464,7 +479,8 @@
           <w:tcPr>
             <w:tcW w:w="2520" w:type="dxa"/>
             <w:tcBorders>
-              <w:start w:val="single" w:sz="2" w:space="0" w:color="000000"/>
+              <w:top w:val="single" w:sz="2" w:space="0" w:color="000000"/>
+              <w:left w:val="single" w:sz="2" w:space="0" w:color="000000"/>
               <w:bottom w:val="single" w:sz="2" w:space="0" w:color="000000"/>
               <w:insideH w:val="single" w:sz="2" w:space="0" w:color="000000"/>
             </w:tcBorders>
@@ -483,9 +499,10 @@
         </w:tc>
         <w:tc>
           <w:tcPr>
-            <w:tcW w:w="1843" w:type="dxa"/>
+            <w:tcW w:w="1844" w:type="dxa"/>
             <w:tcBorders>
-              <w:start w:val="single" w:sz="2" w:space="0" w:color="000000"/>
+              <w:top w:val="single" w:sz="2" w:space="0" w:color="000000"/>
+              <w:left w:val="single" w:sz="2" w:space="0" w:color="000000"/>
               <w:bottom w:val="single" w:sz="2" w:space="0" w:color="000000"/>
               <w:insideH w:val="single" w:sz="2" w:space="0" w:color="000000"/>
             </w:tcBorders>
@@ -505,7 +522,8 @@
           <w:tcPr>
             <w:tcW w:w="1994" w:type="dxa"/>
             <w:tcBorders>
-              <w:start w:val="single" w:sz="2" w:space="0" w:color="000000"/>
+              <w:top w:val="single" w:sz="2" w:space="0" w:color="000000"/>
+              <w:left w:val="single" w:sz="2" w:space="0" w:color="000000"/>
               <w:bottom w:val="single" w:sz="2" w:space="0" w:color="000000"/>
               <w:insideH w:val="single" w:sz="2" w:space="0" w:color="000000"/>
             </w:tcBorders>
@@ -525,9 +543,10 @@
           <w:tcPr>
             <w:tcW w:w="1998" w:type="dxa"/>
             <w:tcBorders>
-              <w:start w:val="single" w:sz="2" w:space="0" w:color="000000"/>
+              <w:top w:val="single" w:sz="2" w:space="0" w:color="000000"/>
+              <w:left w:val="single" w:sz="2" w:space="0" w:color="000000"/>
               <w:bottom w:val="single" w:sz="2" w:space="0" w:color="000000"/>
-              <w:end w:val="single" w:sz="2" w:space="0" w:color="000000"/>
+              <w:right w:val="single" w:sz="2" w:space="0" w:color="000000"/>
               <w:insideH w:val="single" w:sz="2" w:space="0" w:color="000000"/>
               <w:insideV w:val="single" w:sz="2" w:space="0" w:color="000000"/>
             </w:tcBorders>
@@ -548,9 +567,10 @@
         <w:trPr/>
         <w:tc>
           <w:tcPr>
-            <w:tcW w:w="1620" w:type="dxa"/>
+            <w:tcW w:w="1619" w:type="dxa"/>
             <w:tcBorders>
-              <w:start w:val="single" w:sz="2" w:space="0" w:color="000000"/>
+              <w:top w:val="single" w:sz="2" w:space="0" w:color="000000"/>
+              <w:left w:val="single" w:sz="2" w:space="0" w:color="000000"/>
               <w:bottom w:val="single" w:sz="2" w:space="0" w:color="000000"/>
               <w:insideH w:val="single" w:sz="2" w:space="0" w:color="000000"/>
             </w:tcBorders>
@@ -572,7 +592,8 @@
           <w:tcPr>
             <w:tcW w:w="2520" w:type="dxa"/>
             <w:tcBorders>
-              <w:start w:val="single" w:sz="2" w:space="0" w:color="000000"/>
+              <w:top w:val="single" w:sz="2" w:space="0" w:color="000000"/>
+              <w:left w:val="single" w:sz="2" w:space="0" w:color="000000"/>
               <w:bottom w:val="single" w:sz="2" w:space="0" w:color="000000"/>
               <w:insideH w:val="single" w:sz="2" w:space="0" w:color="000000"/>
             </w:tcBorders>
@@ -585,14 +606,16 @@
             </w:pPr>
             <w:r>
               <w:rPr/>
+              <w:t>Bùi Văn Thuận</w:t>
             </w:r>
           </w:p>
         </w:tc>
         <w:tc>
           <w:tcPr>
-            <w:tcW w:w="1843" w:type="dxa"/>
+            <w:tcW w:w="1844" w:type="dxa"/>
             <w:tcBorders>
-              <w:start w:val="single" w:sz="2" w:space="0" w:color="000000"/>
+              <w:top w:val="single" w:sz="2" w:space="0" w:color="000000"/>
+              <w:left w:val="single" w:sz="2" w:space="0" w:color="000000"/>
               <w:bottom w:val="single" w:sz="2" w:space="0" w:color="000000"/>
               <w:insideH w:val="single" w:sz="2" w:space="0" w:color="000000"/>
             </w:tcBorders>
@@ -612,7 +635,8 @@
           <w:tcPr>
             <w:tcW w:w="1994" w:type="dxa"/>
             <w:tcBorders>
-              <w:start w:val="single" w:sz="2" w:space="0" w:color="000000"/>
+              <w:top w:val="single" w:sz="2" w:space="0" w:color="000000"/>
+              <w:left w:val="single" w:sz="2" w:space="0" w:color="000000"/>
               <w:bottom w:val="single" w:sz="2" w:space="0" w:color="000000"/>
               <w:insideH w:val="single" w:sz="2" w:space="0" w:color="000000"/>
             </w:tcBorders>
@@ -632,9 +656,10 @@
           <w:tcPr>
             <w:tcW w:w="1998" w:type="dxa"/>
             <w:tcBorders>
-              <w:start w:val="single" w:sz="2" w:space="0" w:color="000000"/>
+              <w:top w:val="single" w:sz="2" w:space="0" w:color="000000"/>
+              <w:left w:val="single" w:sz="2" w:space="0" w:color="000000"/>
               <w:bottom w:val="single" w:sz="2" w:space="0" w:color="000000"/>
-              <w:end w:val="single" w:sz="2" w:space="0" w:color="000000"/>
+              <w:right w:val="single" w:sz="2" w:space="0" w:color="000000"/>
               <w:insideH w:val="single" w:sz="2" w:space="0" w:color="000000"/>
               <w:insideV w:val="single" w:sz="2" w:space="0" w:color="000000"/>
             </w:tcBorders>
@@ -667,6 +692,10 @@
     <w:p>
       <w:pPr>
         <w:pStyle w:val="Heading1"/>
+        <w:numPr>
+          <w:ilvl w:val="0"/>
+          <w:numId w:val="2"/>
+        </w:numPr>
         <w:rPr/>
       </w:pPr>
       <w:r>
@@ -677,6 +706,10 @@
     <w:p>
       <w:pPr>
         <w:pStyle w:val="Heading2"/>
+        <w:numPr>
+          <w:ilvl w:val="1"/>
+          <w:numId w:val="2"/>
+        </w:numPr>
         <w:rPr/>
       </w:pPr>
       <w:r>
@@ -696,11 +729,28 @@
       </w:pPr>
       <w:r>
         <w:rPr>
+          <w:sz w:val="24"/>
+          <w:szCs w:val="24"/>
+        </w:rPr>
+        <w:t>Công nghệ thông tin hiện nay đã mở ra một thời kỳ phát triển mạnh mẽ của xã hội tri thức, nơi mà tất cả mọi người đều có thể tiếp cận dễ dàng với tin tức bất kể không, thời gian. Tuy nhiên, mặt trái của nó đó là sự phát tán các tin tức nhảm, sai lệch vẫn luôn hiện diện như một căn bệnh từng bước đẩy con người vào bước đường lạc lối. Với số lượng tin bài được xuất hiện mỗi giây, rất khó có một tổ chức hay các nhân nào có thể kiểm tra, rà soát được sự đúng đắn hay nội dung vì vậy đây là một vấn đề nhức nhối mà cần phải có biện pháp để giải quyết.</w:t>
+      </w:r>
+    </w:p>
+    <w:p>
+      <w:pPr>
+        <w:pStyle w:val="TextBody"/>
+        <w:jc w:val="both"/>
+        <w:rPr>
           <w:rFonts w:ascii="Liberation Serif" w:hAnsi="Liberation Serif"/>
           <w:sz w:val="24"/>
           <w:szCs w:val="24"/>
         </w:rPr>
-        <w:t>Công nghệ thông tin hiện nay đã mở ra một thời kỳ phát triển mạnh mẽ của xã hội tri thức, nơi mà tất cả mọi người đều có thể tiếp cận dễ dàng với tin tức bất kể không, thời gian. Tuy nhiên, mặt trái của nó đó là sự phát tán các tin tức nhảm, sai lệch vẫn luôn hiện diện như một căn bệnh từng bước đẩy con người vào bước đường lạc lối. Với số lượng tin bài được xuất hiện mỗi giây, rất khó có một tổ chức hay các nhân nào có thể kiểm tra, rà soát được sự đúng đắn hay nội dung vì vậy đây là một vấn đề nhức nhối mà cần phải có biện pháp để giải quyết.</w:t>
+      </w:pPr>
+      <w:r>
+        <w:rPr>
+          <w:sz w:val="24"/>
+          <w:szCs w:val="24"/>
+        </w:rPr>
+        <w:t>Sự phát triển của machine learning và natural language processing như một vị cứu tinh cho đứa con chiên đang lạc lối. Với những công nghệ này, con người có thể giải quyết được một phần vấn đề trên.</w:t>
       </w:r>
     </w:p>
     <w:p>
@@ -715,26 +765,6 @@
       </w:pPr>
       <w:r>
         <w:rPr>
-          <w:rFonts w:ascii="Liberation Serif" w:hAnsi="Liberation Serif"/>
-          <w:sz w:val="24"/>
-          <w:szCs w:val="24"/>
-        </w:rPr>
-        <w:t>Sự phát triển của machine learning và natural language processing như một vị cứu tinh cho đứa con chiên đang lạc lối. Với những công nghệ này, con người có thể giải quyết được một phần vấn đề trên.</w:t>
-      </w:r>
-    </w:p>
-    <w:p>
-      <w:pPr>
-        <w:pStyle w:val="TextBody"/>
-        <w:jc w:val="both"/>
-        <w:rPr>
-          <w:rFonts w:ascii="Liberation Serif" w:hAnsi="Liberation Serif"/>
-          <w:sz w:val="24"/>
-          <w:szCs w:val="24"/>
-        </w:rPr>
-      </w:pPr>
-      <w:r>
-        <w:rPr>
-          <w:rFonts w:ascii="Liberation Serif" w:hAnsi="Liberation Serif"/>
           <w:sz w:val="24"/>
           <w:szCs w:val="24"/>
         </w:rPr>
@@ -756,7 +786,6 @@
       </w:pPr>
       <w:r>
         <w:rPr>
-          <w:rFonts w:ascii="Liberation Serif" w:hAnsi="Liberation Serif"/>
           <w:i/>
           <w:iCs/>
           <w:sz w:val="24"/>
@@ -777,7 +806,6 @@
       </w:pPr>
       <w:r>
         <w:rPr>
-          <w:rFonts w:ascii="Liberation Serif" w:hAnsi="Liberation Serif"/>
           <w:sz w:val="24"/>
           <w:szCs w:val="24"/>
         </w:rPr>
@@ -799,7 +827,6 @@
       </w:pPr>
       <w:r>
         <w:rPr>
-          <w:rFonts w:ascii="Liberation Serif" w:hAnsi="Liberation Serif"/>
           <w:i/>
           <w:iCs/>
           <w:sz w:val="24"/>
@@ -813,7 +840,7 @@
         <w:pStyle w:val="TextBody"/>
         <w:numPr>
           <w:ilvl w:val="0"/>
-          <w:numId w:val="2"/>
+          <w:numId w:val="3"/>
         </w:numPr>
         <w:jc w:val="both"/>
         <w:rPr>
@@ -824,11 +851,32 @@
       </w:pPr>
       <w:r>
         <w:rPr>
+          <w:sz w:val="24"/>
+          <w:szCs w:val="24"/>
+        </w:rPr>
+        <w:t>Sử dụng máy tính để làm việc kiểm duyệt thay cho con người.</w:t>
+      </w:r>
+    </w:p>
+    <w:p>
+      <w:pPr>
+        <w:pStyle w:val="TextBody"/>
+        <w:numPr>
+          <w:ilvl w:val="0"/>
+          <w:numId w:val="3"/>
+        </w:numPr>
+        <w:jc w:val="both"/>
+        <w:rPr>
           <w:rFonts w:ascii="Liberation Serif" w:hAnsi="Liberation Serif"/>
           <w:sz w:val="24"/>
           <w:szCs w:val="24"/>
         </w:rPr>
-        <w:t>Sử dụng máy tính để làm việc kiểm duyệt thay cho con người.</w:t>
+      </w:pPr>
+      <w:r>
+        <w:rPr>
+          <w:sz w:val="24"/>
+          <w:szCs w:val="24"/>
+        </w:rPr>
+        <w:t xml:space="preserve">Xây dựng bộ dữ liệu lớn để máy phân loại được các bài viết theo tiêu chí các bài sử dụng các từ tương đồng nhau thường có mục đích như nhau. </w:t>
       </w:r>
     </w:p>
     <w:p>
@@ -836,72 +884,55 @@
         <w:pStyle w:val="TextBody"/>
         <w:numPr>
           <w:ilvl w:val="0"/>
+          <w:numId w:val="3"/>
+        </w:numPr>
+        <w:jc w:val="both"/>
+        <w:rPr/>
+      </w:pPr>
+      <w:r>
+        <w:rPr>
+          <w:sz w:val="24"/>
+          <w:szCs w:val="24"/>
+        </w:rPr>
+        <w:t>Để tối ưu chi phí và nguồn lực hiện có, tạm thời chỉ kiểm tra với tiêu đề của bài viết.</w:t>
+      </w:r>
+    </w:p>
+    <w:p>
+      <w:pPr>
+        <w:pStyle w:val="Heading2"/>
+        <w:numPr>
+          <w:ilvl w:val="1"/>
           <w:numId w:val="2"/>
         </w:numPr>
-        <w:jc w:val="both"/>
-        <w:rPr>
-          <w:rFonts w:ascii="Liberation Serif" w:hAnsi="Liberation Serif"/>
-          <w:sz w:val="24"/>
-          <w:szCs w:val="24"/>
-        </w:rPr>
-      </w:pPr>
-      <w:r>
-        <w:rPr>
-          <w:rFonts w:ascii="Liberation Serif" w:hAnsi="Liberation Serif"/>
-          <w:sz w:val="24"/>
-          <w:szCs w:val="24"/>
-        </w:rPr>
-        <w:t xml:space="preserve">Xây dựng bộ dữ liệu lớn để máy phân loại được các bài viết theo tiêu chí các bài sử dụng các từ tương đồng nhau thường có mục đích như nhau. </w:t>
-      </w:r>
-    </w:p>
-    <w:p>
-      <w:pPr>
-        <w:pStyle w:val="TextBody"/>
+        <w:rPr/>
+      </w:pPr>
+      <w:r>
+        <w:rPr/>
+        <w:t>Dữ liệu - Phân tích - Hướng giải quyết:</w:t>
+      </w:r>
+    </w:p>
+    <w:p>
+      <w:pPr>
+        <w:pStyle w:val="Heading3"/>
         <w:numPr>
-          <w:ilvl w:val="0"/>
+          <w:ilvl w:val="2"/>
           <w:numId w:val="2"/>
         </w:numPr>
+        <w:rPr/>
+      </w:pPr>
+      <w:r>
+        <w:rPr/>
+        <w:t>Bộ dữ liệu</w:t>
+      </w:r>
+    </w:p>
+    <w:p>
+      <w:pPr>
+        <w:pStyle w:val="TextBody"/>
         <w:jc w:val="both"/>
         <w:rPr/>
       </w:pPr>
       <w:r>
         <w:rPr>
-          <w:rFonts w:ascii="Liberation Serif" w:hAnsi="Liberation Serif"/>
-          <w:sz w:val="24"/>
-          <w:szCs w:val="24"/>
-        </w:rPr>
-        <w:t>Để tối ưu chi phí và nguồn lực hiện có, tạm thời chỉ kiểm tra với tiêu đề của bài viết.</w:t>
-      </w:r>
-    </w:p>
-    <w:p>
-      <w:pPr>
-        <w:pStyle w:val="Heading2"/>
-        <w:rPr/>
-      </w:pPr>
-      <w:r>
-        <w:rPr/>
-        <w:t>Dữ liệu - Phân tích - Hướng giải quyết:</w:t>
-      </w:r>
-    </w:p>
-    <w:p>
-      <w:pPr>
-        <w:pStyle w:val="Heading3"/>
-        <w:rPr/>
-      </w:pPr>
-      <w:r>
-        <w:rPr/>
-        <w:t>Bộ dữ liệu</w:t>
-      </w:r>
-    </w:p>
-    <w:p>
-      <w:pPr>
-        <w:pStyle w:val="TextBody"/>
-        <w:jc w:val="both"/>
-        <w:rPr/>
-      </w:pPr>
-      <w:r>
-        <w:rPr>
-          <w:rFonts w:ascii="Liberation Serif" w:hAnsi="Liberation Serif"/>
           <w:sz w:val="24"/>
           <w:szCs w:val="24"/>
         </w:rPr>
@@ -911,7 +942,6 @@
         <w:r>
           <w:rPr>
             <w:rStyle w:val="InternetLink"/>
-            <w:rFonts w:ascii="Liberation Serif" w:hAnsi="Liberation Serif"/>
             <w:b w:val="false"/>
             <w:i/>
             <w:iCs/>
@@ -932,7 +962,6 @@
       </w:pPr>
       <w:r>
         <w:rPr>
-          <w:rFonts w:ascii="Liberation Serif" w:hAnsi="Liberation Serif"/>
           <w:b w:val="false"/>
           <w:i w:val="false"/>
           <w:iCs w:val="false"/>
@@ -949,14 +978,13 @@
         <w:pStyle w:val="TextBody"/>
         <w:numPr>
           <w:ilvl w:val="0"/>
-          <w:numId w:val="3"/>
+          <w:numId w:val="4"/>
         </w:numPr>
         <w:jc w:val="both"/>
         <w:rPr/>
       </w:pPr>
       <w:r>
         <w:rPr>
-          <w:rFonts w:ascii="Liberation Serif" w:hAnsi="Liberation Serif"/>
           <w:b w:val="false"/>
           <w:i w:val="false"/>
           <w:iCs w:val="false"/>
@@ -969,7 +997,6 @@
       </w:r>
       <w:r>
         <w:rPr>
-          <w:rFonts w:ascii="Liberation Serif" w:hAnsi="Liberation Serif"/>
           <w:b w:val="false"/>
           <w:i/>
           <w:iCs/>
@@ -982,7 +1009,6 @@
       </w:r>
       <w:r>
         <w:rPr>
-          <w:rFonts w:ascii="Liberation Serif" w:hAnsi="Liberation Serif"/>
           <w:b w:val="false"/>
           <w:i w:val="false"/>
           <w:iCs w:val="false"/>
@@ -995,7 +1021,6 @@
       </w:r>
       <w:r>
         <w:rPr>
-          <w:rFonts w:ascii="Liberation Serif" w:hAnsi="Liberation Serif"/>
           <w:b w:val="false"/>
           <w:i/>
           <w:iCs/>
@@ -1008,7 +1033,6 @@
       </w:r>
       <w:r>
         <w:rPr>
-          <w:rFonts w:ascii="Liberation Serif" w:hAnsi="Liberation Serif"/>
           <w:b w:val="false"/>
           <w:i w:val="false"/>
           <w:iCs w:val="false"/>
@@ -1025,14 +1049,13 @@
         <w:pStyle w:val="TextBody"/>
         <w:numPr>
           <w:ilvl w:val="0"/>
-          <w:numId w:val="3"/>
+          <w:numId w:val="4"/>
         </w:numPr>
         <w:jc w:val="both"/>
         <w:rPr/>
       </w:pPr>
       <w:r>
         <w:rPr>
-          <w:rFonts w:ascii="Liberation Serif" w:hAnsi="Liberation Serif"/>
           <w:b w:val="false"/>
           <w:i w:val="false"/>
           <w:iCs w:val="false"/>
@@ -1041,11 +1064,21 @@
           <w:szCs w:val="24"/>
           <w:highlight w:val="white"/>
         </w:rPr>
-        <w:t xml:space="preserve">Gồm 26709 dòng dữ liệu kiểu JSON, có các thông tin: link bài viết, tiêu đề  và nhãn </w:t>
-      </w:r>
-      <w:r>
-        <w:rPr>
-          <w:rFonts w:ascii="Liberation Serif" w:hAnsi="Liberation Serif"/>
+        <w:t>Gồm 26709 dòng dữ liệu kiểu JSON, có các thông tin: link bài viết, tiêu đề  và nhãn (có phải tin bài mỉa mai)</w:t>
+      </w:r>
+    </w:p>
+    <w:p>
+      <w:pPr>
+        <w:pStyle w:val="TextBody"/>
+        <w:numPr>
+          <w:ilvl w:val="0"/>
+          <w:numId w:val="4"/>
+        </w:numPr>
+        <w:jc w:val="both"/>
+        <w:rPr/>
+      </w:pPr>
+      <w:r>
+        <w:rPr>
           <w:b w:val="false"/>
           <w:i w:val="false"/>
           <w:iCs w:val="false"/>
@@ -1054,7 +1087,134 @@
           <w:szCs w:val="24"/>
           <w:highlight w:val="white"/>
         </w:rPr>
-        <w:t>(có phải tin bài mỉa mai)</w:t>
+        <w:t>Các thông tin tiêu đề đều bằng tiếng Anh.</w:t>
+      </w:r>
+    </w:p>
+    <w:p>
+      <w:pPr>
+        <w:pStyle w:val="Heading3"/>
+        <w:numPr>
+          <w:ilvl w:val="2"/>
+          <w:numId w:val="2"/>
+        </w:numPr>
+        <w:rPr/>
+      </w:pPr>
+      <w:r>
+        <w:rPr/>
+        <w:t>Hướng giải quyết</w:t>
+      </w:r>
+    </w:p>
+    <w:p>
+      <w:pPr>
+        <w:pStyle w:val="TextBody"/>
+        <w:jc w:val="both"/>
+        <w:rPr/>
+      </w:pPr>
+      <w:r>
+        <w:rPr/>
+        <w:t>Bài toán trở thành một bài toán phân lớp dữ liệu ngôn ngữ tự nhiên. Máy tính chỉ có thể xử lý với các con số, nên cần có bước đầu tiên là bước chuyển dữ liệu chữ sang số. Có một số kỹ thuật để giải quyết vấn đề này nhưng ở đây, chúng ta sẽ chọn cách đơn giản là Bag of Words. Kỹ thuật này sẽ xây dựng một bộ dữ liệu tất cả các từ được sử dụng rồi từ đó sẽ tạo ra các vector với số chiều là số lượng từ tương ứng với mỗi chuỗi đầu vào.</w:t>
+      </w:r>
+    </w:p>
+    <w:p>
+      <w:pPr>
+        <w:pStyle w:val="TextBody"/>
+        <w:jc w:val="both"/>
+        <w:rPr/>
+      </w:pPr>
+      <w:r>
+        <w:rPr/>
+        <w:t>Tuy nhiên, trước đó dữ liệu văn bản cần một bước làm sạch với các quá trình chuẩn hóa từ và loại bỏ các từ không cần thiết. Trong phần lớn các ngôn ngữ, có một số từ được thêm vào câu với mục đích tăng sắc thái biểu đạt hoặc cảm xúc, những từ này cần được loại bỏ để giảm số lượng chiều của vector đầu vào, tăng hiệu quả mô hình.</w:t>
+      </w:r>
+    </w:p>
+    <w:p>
+      <w:pPr>
+        <w:pStyle w:val="TextBody"/>
+        <w:jc w:val="both"/>
+        <w:rPr/>
+      </w:pPr>
+      <w:r>
+        <w:rPr/>
+        <w:t>Sau khi đã chuyển dữ liệu sang dạng số, các vector ở đây là vector thưa có chiều rất lớn, vì vậy để tăng hiệu quả quá trình học và giảm thời gian chạy cần có biện pháp giảm số chiều dữ liệu nhưng vẫn phải cố gắng giữ được tương quan giữa các dữ liệu với nhau.</w:t>
+      </w:r>
+    </w:p>
+    <w:p>
+      <w:pPr>
+        <w:pStyle w:val="TextBody"/>
+        <w:jc w:val="both"/>
+        <w:rPr/>
+      </w:pPr>
+      <w:r>
+        <w:rPr/>
+        <w:t xml:space="preserve">Sau khi xong phần chuẩn bị dữ liệu và tiền xử lý, cần lựa chọn thuật toán phù hợp. Với dạng bài toán binary classification, có khá nhiều phương pháp để xử lý như regression, knn, decision tree, </w:t>
+      </w:r>
+      <w:r>
+        <w:rPr/>
+        <w:t>svm,</w:t>
+      </w:r>
+      <w:r>
+        <w:rPr/>
+        <w:t xml:space="preserve">… Ở đây, chúng ta dùng </w:t>
+      </w:r>
+      <w:r>
+        <w:rPr/>
+        <w:t>naive bayes.</w:t>
+      </w:r>
+    </w:p>
+    <w:p>
+      <w:pPr>
+        <w:pStyle w:val="Heading2"/>
+        <w:numPr>
+          <w:ilvl w:val="1"/>
+          <w:numId w:val="2"/>
+        </w:numPr>
+        <w:rPr/>
+      </w:pPr>
+      <w:r>
+        <w:rPr/>
+        <w:t>Tiền xử lý</w:t>
+      </w:r>
+    </w:p>
+    <w:p>
+      <w:pPr>
+        <w:pStyle w:val="TextBody"/>
+        <w:jc w:val="both"/>
+        <w:rPr/>
+      </w:pPr>
+      <w:r>
+        <w:rPr/>
+        <w:t>Đây là giai đoạn cực kỳ quan trọng của quá trình học máy, thường chiếm một phần lớn thời gian của cả quá trình. Với bài toán trên, sẽ có những bước tiền xử lý sau:</w:t>
+      </w:r>
+    </w:p>
+    <w:p>
+      <w:pPr>
+        <w:pStyle w:val="Heading3"/>
+        <w:rPr/>
+      </w:pPr>
+      <w:r>
+        <w:rPr/>
+        <w:t>Chuẩn hóa dữ liệu và tách từ:</w:t>
+      </w:r>
+    </w:p>
+    <w:p>
+      <w:pPr>
+        <w:pStyle w:val="TextBody"/>
+        <w:jc w:val="both"/>
+        <w:rPr/>
+      </w:pPr>
+      <w:r>
+        <w:rPr/>
+        <w:t>Dữ liệu hiện tại đã được chuẩn hóa về nội dung, cấu trúc, không có trùng lặp, vô lý,…</w:t>
+      </w:r>
+    </w:p>
+    <w:p>
+      <w:pPr>
+        <w:pStyle w:val="TextBody"/>
+        <w:jc w:val="both"/>
+        <w:rPr/>
+      </w:pPr>
+      <w:r>
+        <w:rPr/>
+        <w:t>Tùy thuộc vào loại dữ liệu, loại ngôn ngữ và mục đích sử dụng, có một số cách để chia nhỏ nội dung với các đặc điểm sau:</w:t>
       </w:r>
     </w:p>
     <w:p>
@@ -1062,83 +1222,352 @@
         <w:pStyle w:val="TextBody"/>
         <w:numPr>
           <w:ilvl w:val="0"/>
-          <w:numId w:val="3"/>
+          <w:numId w:val="5"/>
         </w:numPr>
         <w:jc w:val="both"/>
         <w:rPr/>
       </w:pPr>
       <w:r>
-        <w:rPr>
-          <w:rFonts w:ascii="Liberation Serif" w:hAnsi="Liberation Serif"/>
-          <w:b w:val="false"/>
+        <w:rPr/>
+        <w:t>Tùy theo loại ngôn ngữ mà cấu trúc của phần con được chia ra cho phù hợp nghĩa, ví dụ trong tiếng Anh, mỗi câu gồm nhiều từ, một từ thường cách nhau theo khoảng trắng, nhưng trong tiếng Việt, câu được tạo thành từ nhiều tiếng, một từ có thể phải được kết hợp từ nhiều tiếng nên việc tách câu theo khoảng trằng là không đảm bảo nội dung. Bên cạnh đó, tùy thuộc yêu cầu bài toán mà phải tách từ hoặc cụm từ, cụm cấu trúc (chủ ngữ, vị ngữ),…</w:t>
+      </w:r>
+    </w:p>
+    <w:p>
+      <w:pPr>
+        <w:pStyle w:val="TextBody"/>
+        <w:numPr>
+          <w:ilvl w:val="0"/>
+          <w:numId w:val="5"/>
+        </w:numPr>
+        <w:jc w:val="both"/>
+        <w:rPr/>
+      </w:pPr>
+      <w:r>
+        <w:rPr/>
+        <w:t>Có nhiều kiểu tách từ trong tiếng Anh, tuy nhiên khó có cách nào có thể tách trọn vẹn, hoàn chỉnh nội dung của các câu bởi số lượng từ vựng và cụm từ lớn, các dấu câu mang các ý nghĩa khác nhau tùy thuộc  cách sử dụng,</w:t>
+      </w:r>
+    </w:p>
+    <w:p>
+      <w:pPr>
+        <w:pStyle w:val="TextBody"/>
+        <w:jc w:val="both"/>
+        <w:rPr/>
+      </w:pPr>
+      <w:r>
+        <w:rPr/>
+        <w:t xml:space="preserve">Với dữ liệu ở đây, cách đơn giản nhất được sử dụng là loại bỏ tất cả dấu và ký tự đặc biệt tách từ đơn theo khoảng trắng. </w:t>
+      </w:r>
+    </w:p>
+    <w:p>
+      <w:pPr>
+        <w:pStyle w:val="Heading3"/>
+        <w:numPr>
+          <w:ilvl w:val="2"/>
+          <w:numId w:val="2"/>
+        </w:numPr>
+        <w:rPr/>
+      </w:pPr>
+      <w:r>
+        <w:rPr/>
+        <w:t>Hoàn nguyên từ:</w:t>
+      </w:r>
+    </w:p>
+    <w:p>
+      <w:pPr>
+        <w:pStyle w:val="TextBody"/>
+        <w:rPr/>
+      </w:pPr>
+      <w:r>
+        <w:rPr/>
+        <w:t>Với một số ngôn ngữ trong đó có tiếng Anh, các từ trong quá trình sử dụng có sự biến đổi thành các dạng khác nhau nhưng phần lớn tạo ra ý nghĩa khá là gần nhau.</w:t>
+      </w:r>
+    </w:p>
+    <w:p>
+      <w:pPr>
+        <w:pStyle w:val="TextBody"/>
+        <w:rPr/>
+      </w:pPr>
+      <w:r>
+        <w:rPr/>
+        <w:t>ví dụ: learn →</w:t>
+      </w:r>
+      <w:r>
+        <w:rPr/>
+        <w:t xml:space="preserve"> learns → learning</w:t>
+      </w:r>
+    </w:p>
+    <w:p>
+      <w:pPr>
+        <w:pStyle w:val="TextBody"/>
+        <w:rPr/>
+      </w:pPr>
+      <w:r>
+        <w:rPr/>
+        <w:t>Trong máy học với công nghệ hiện tại, các sự biến đổi này là không cần thiết, nó chỉ làm tăng thêm độ phức tạp mà máy cần phải xử lý vì vậy cần có một bước để đưa các từ về với dạng gốc ban đầu.</w:t>
+      </w:r>
+    </w:p>
+    <w:p>
+      <w:pPr>
+        <w:pStyle w:val="TextBody"/>
+        <w:rPr/>
+      </w:pPr>
+      <w:r>
+        <w:rPr/>
+        <w:t>Có 2 phương pháp đưa từ về dạng gốc:</w:t>
+      </w:r>
+    </w:p>
+    <w:p>
+      <w:pPr>
+        <w:pStyle w:val="TextBody"/>
+        <w:numPr>
+          <w:ilvl w:val="0"/>
+          <w:numId w:val="6"/>
+        </w:numPr>
+        <w:rPr/>
+      </w:pPr>
+      <w:r>
+        <w:rPr/>
+        <w:t>stemming là một cách hoàn nguyên từ theo kiểu đánh đồng, các từ với các kết cấu giống nhau sẽ được đưa về dạng giống nhau phần lớn theo dạng bỏ bớt ký tự. ví dụ: learning → learn, machines→ machin, studies → studi</w:t>
+      </w:r>
+    </w:p>
+    <w:p>
+      <w:pPr>
+        <w:pStyle w:val="TextBody"/>
+        <w:numPr>
+          <w:ilvl w:val="0"/>
+          <w:numId w:val="6"/>
+        </w:numPr>
+        <w:rPr/>
+      </w:pPr>
+      <w:r>
+        <w:rPr/>
+        <w:t>lemmatizing là một phiên bản nâng cấp của stemming khi các từ tạo ra phải qua quá trình kiểm tra lại với từ điển để đảm bảo sự chính xác. Tất nhiên cái giá phải trả là thời gian và quá trình xử lý. ví dụ: machines → machine, studies → study.</w:t>
+      </w:r>
+    </w:p>
+    <w:p>
+      <w:pPr>
+        <w:pStyle w:val="TextBody"/>
+        <w:rPr/>
+      </w:pPr>
+      <w:r>
+        <w:rPr/>
+        <w:t>Cả 2 phương pháp đều có thể được sử dụng tùy theo mục đích và yêu cầu. Ở bài toán này, chúng tôi chọn lemmatizing.</w:t>
+      </w:r>
+    </w:p>
+    <w:p>
+      <w:pPr>
+        <w:pStyle w:val="TextBody"/>
+        <w:rPr/>
+      </w:pPr>
+      <w:r>
+        <w:rPr/>
+        <w:t>Do lemmatizing yêu cầu một bộ từ điển để xác thực từ được tạo ra nên chúng tôi sử dụng bộ wordnet của thư viện nltk.</w:t>
+      </w:r>
+    </w:p>
+    <w:p>
+      <w:pPr>
+        <w:pStyle w:val="Heading3"/>
+        <w:numPr>
+          <w:ilvl w:val="2"/>
+          <w:numId w:val="2"/>
+        </w:numPr>
+        <w:rPr/>
+      </w:pPr>
+      <w:r>
+        <w:rPr/>
+        <w:t>Loại bỏ stop words</w:t>
+      </w:r>
+    </w:p>
+    <w:p>
+      <w:pPr>
+        <w:pStyle w:val="TextBody"/>
+        <w:rPr/>
+      </w:pPr>
+      <w:r>
+        <w:rPr/>
+        <w:t>Trong các câu văn, có những từ chứa ít dữ liệu cho quá trình xử lý phân lớp sẽ gây nhiễu rất lớn đối với mô hình BoW.</w:t>
+      </w:r>
+    </w:p>
+    <w:p>
+      <w:pPr>
+        <w:pStyle w:val="TextBody"/>
+        <w:rPr/>
+      </w:pPr>
+      <w:r>
+        <w:rPr/>
+        <w:t xml:space="preserve">Các stop words trong tiếng anh thường là giới từ, từ nối,... như </w:t>
+      </w:r>
+      <w:r>
+        <w:rPr>
+          <w:i/>
+          <w:iCs/>
+        </w:rPr>
+        <w:t>the, there, an, anyway, hereby,...</w:t>
+      </w:r>
+    </w:p>
+    <w:p>
+      <w:pPr>
+        <w:pStyle w:val="TextBody"/>
+        <w:rPr/>
+      </w:pPr>
+      <w:r>
+        <w:rPr/>
+        <w:t xml:space="preserve">Ví dụ trong tiếng Anh: </w:t>
+      </w:r>
+    </w:p>
+    <w:p>
+      <w:pPr>
+        <w:pStyle w:val="TextBody"/>
+        <w:rPr>
+          <w:i/>
+          <w:i/>
+          <w:iCs/>
+        </w:rPr>
+      </w:pPr>
+      <w:r>
+        <w:rPr>
+          <w:i/>
+          <w:iCs/>
+        </w:rPr>
+        <w:t>I hope that, when I've built up my savings, I'll be able to travel to Mexico.</w:t>
+      </w:r>
+    </w:p>
+    <w:p>
+      <w:pPr>
+        <w:pStyle w:val="TextBody"/>
+        <w:rPr>
+          <w:i w:val="false"/>
           <w:i w:val="false"/>
           <w:iCs w:val="false"/>
-          <w:color w:val="000000"/>
-          <w:sz w:val="24"/>
-          <w:szCs w:val="24"/>
-          <w:highlight w:val="white"/>
-        </w:rPr>
-        <w:t>Các thông tin tiêu đề đều bằng tiếng Anh.</w:t>
+        </w:rPr>
+      </w:pPr>
+      <w:r>
+        <w:rPr>
+          <w:i w:val="false"/>
+          <w:iCs w:val="false"/>
+        </w:rPr>
+        <w:t>Câu này nếu được rút gọn lại với các từ: hope, built, up, savings, able, travel, Mexico. thì cơ bản nghĩa vẫn sẽ được dữ lại. Quá trình học máy chỉ cần có thế thôi.</w:t>
       </w:r>
     </w:p>
     <w:p>
       <w:pPr>
         <w:pStyle w:val="Heading3"/>
-        <w:rPr/>
-      </w:pPr>
-      <w:r>
-        <w:rPr/>
-        <w:t>Hướng giải quyết</w:t>
-      </w:r>
-    </w:p>
-    <w:p>
-      <w:pPr>
-        <w:pStyle w:val="TextBody"/>
-        <w:rPr/>
-      </w:pPr>
-      <w:r>
-        <w:rPr/>
-        <w:t>Bài toán trở thành một bài toán phân lớp dữ liệu ngôn ngữ tự nhiên. Máy tính chỉ có thể xử lý với các con số, nên cần có bước đầu tiên là bước chuyển dữ liệu chữ sang số.</w:t>
-      </w:r>
-    </w:p>
-    <w:p>
-      <w:pPr>
-        <w:pStyle w:val="TextBody"/>
-        <w:rPr/>
-      </w:pPr>
-      <w:r>
-        <w:rPr/>
-        <w:t xml:space="preserve">Có một số kỹ thuật để giải quyết vấn đề trên nhưng ở đây, chúng ta sẽ chọn cách đơn giản là Bag of Words. Kỹ thuật này sẽ xây dựng </w:t>
+        <w:numPr>
+          <w:ilvl w:val="2"/>
+          <w:numId w:val="2"/>
+        </w:numPr>
+        <w:rPr/>
+      </w:pPr>
+      <w:r>
+        <w:rPr/>
+        <w:t>Tạo vector từ dữ liệu:</w:t>
+      </w:r>
+    </w:p>
+    <w:p>
+      <w:pPr>
+        <w:pStyle w:val="TextBody"/>
+        <w:rPr/>
+      </w:pPr>
+      <w:r>
+        <w:rPr/>
       </w:r>
     </w:p>
     <w:p>
       <w:pPr>
         <w:pStyle w:val="Heading2"/>
-        <w:rPr/>
-      </w:pPr>
-      <w:r>
-        <w:rPr/>
-        <w:t>Tiền xử lý</w:t>
+        <w:numPr>
+          <w:ilvl w:val="1"/>
+          <w:numId w:val="2"/>
+        </w:numPr>
+        <w:rPr/>
+      </w:pPr>
+      <w:r>
+        <w:rPr/>
+        <w:t>Huấn luyện với naive bayes</w:t>
+      </w:r>
+    </w:p>
+    <w:p>
+      <w:pPr>
+        <w:pStyle w:val="Heading3"/>
+        <w:numPr>
+          <w:ilvl w:val="2"/>
+          <w:numId w:val="7"/>
+        </w:numPr>
+        <w:rPr/>
+      </w:pPr>
+      <w:r>
+        <w:rPr/>
+        <w:t>Lý do chọn naive bayes</w:t>
+      </w:r>
+    </w:p>
+    <w:p>
+      <w:pPr>
+        <w:pStyle w:val="Heading3"/>
+        <w:numPr>
+          <w:ilvl w:val="2"/>
+          <w:numId w:val="7"/>
+        </w:numPr>
+        <w:rPr/>
+      </w:pPr>
+      <w:r>
+        <w:rPr/>
+        <w:t>Hiện thực với python</w:t>
       </w:r>
     </w:p>
     <w:p>
       <w:pPr>
         <w:pStyle w:val="Heading2"/>
-        <w:rPr/>
-      </w:pPr>
-      <w:r>
-        <w:rPr/>
-        <w:t>Huấn luyện với naive bayes</w:t>
+        <w:numPr>
+          <w:ilvl w:val="1"/>
+          <w:numId w:val="7"/>
+        </w:numPr>
+        <w:rPr/>
+      </w:pPr>
+      <w:r>
+        <w:rPr/>
+        <w:t>Kết quả, đánh giá</w:t>
+      </w:r>
+    </w:p>
+    <w:p>
+      <w:pPr>
+        <w:pStyle w:val="Heading3"/>
+        <w:numPr>
+          <w:ilvl w:val="2"/>
+          <w:numId w:val="7"/>
+        </w:numPr>
+        <w:rPr/>
+      </w:pPr>
+      <w:r>
+        <w:rPr/>
+        <w:t>Phân tích kết quả</w:t>
+      </w:r>
+    </w:p>
+    <w:p>
+      <w:pPr>
+        <w:pStyle w:val="Heading3"/>
+        <w:numPr>
+          <w:ilvl w:val="2"/>
+          <w:numId w:val="7"/>
+        </w:numPr>
+        <w:rPr/>
+      </w:pPr>
+      <w:r>
+        <w:rPr/>
+        <w:t>Kết luận</w:t>
       </w:r>
     </w:p>
     <w:p>
       <w:pPr>
         <w:pStyle w:val="Heading2"/>
-        <w:rPr/>
-      </w:pPr>
-      <w:r>
-        <w:rPr/>
-        <w:t>Kết quả, đánh giá</w:t>
+        <w:numPr>
+          <w:ilvl w:val="1"/>
+          <w:numId w:val="7"/>
+        </w:numPr>
+        <w:rPr/>
+      </w:pPr>
+      <w:r>
+        <w:rPr/>
+        <w:t>Hướng phát triển</w:t>
       </w:r>
     </w:p>
     <w:p>
@@ -1148,17 +1577,6 @@
       </w:pPr>
       <w:r>
         <w:rPr/>
-        <w:t>Hướng phát triển</w:t>
-      </w:r>
-    </w:p>
-    <w:p>
-      <w:pPr>
-        <w:pStyle w:val="Heading2"/>
-        <w:rPr/>
-      </w:pPr>
-      <w:r>
-        <w:rPr/>
-        <w:t>Bài toán:</w:t>
       </w:r>
     </w:p>
     <w:p>
@@ -1185,6 +1603,10 @@
     <w:p>
       <w:pPr>
         <w:pStyle w:val="Heading1"/>
+        <w:numPr>
+          <w:ilvl w:val="0"/>
+          <w:numId w:val="7"/>
+        </w:numPr>
         <w:rPr/>
       </w:pPr>
       <w:r>
@@ -1218,6 +1640,7 @@
       <w:pgNumType w:fmt="decimal"/>
       <w:formProt w:val="false"/>
       <w:textDirection w:val="lrTb"/>
+      <w:docGrid w:type="default" w:linePitch="100" w:charSpace="0"/>
     </w:sectPr>
   </w:body>
 </w:document>
@@ -1232,9 +1655,9 @@
       <w:numFmt w:val="none"/>
       <w:suff w:val="nothing"/>
       <w:lvlText w:val=""/>
-      <w:lvlJc w:val="start"/>
-      <w:pPr>
-        <w:ind w:start="0" w:hanging="0"/>
+      <w:lvlJc w:val="left"/>
+      <w:pPr>
+        <w:ind w:left="0" w:hanging="0"/>
       </w:pPr>
     </w:lvl>
     <w:lvl w:ilvl="1">
@@ -1242,228 +1665,172 @@
       <w:pStyle w:val="Heading2"/>
       <w:numFmt w:val="upperRoman"/>
       <w:lvlText w:val="%2."/>
-      <w:lvlJc w:val="start"/>
-      <w:pPr>
-        <w:ind w:start="0" w:hanging="0"/>
-      </w:pPr>
-      <w:rPr/>
+      <w:lvlJc w:val="left"/>
+      <w:pPr>
+        <w:ind w:left="0" w:hanging="0"/>
+      </w:pPr>
     </w:lvl>
     <w:lvl w:ilvl="2">
       <w:start w:val="1"/>
       <w:pStyle w:val="Heading3"/>
       <w:numFmt w:val="decimal"/>
       <w:lvlText w:val="%2.%3."/>
-      <w:lvlJc w:val="start"/>
-      <w:pPr>
-        <w:ind w:start="0" w:hanging="0"/>
+      <w:lvlJc w:val="left"/>
+      <w:pPr>
+        <w:ind w:left="0" w:hanging="0"/>
+      </w:pPr>
+    </w:lvl>
+    <w:lvl w:ilvl="3">
+      <w:start w:val="1"/>
+      <w:pStyle w:val="Heading4"/>
+      <w:numFmt w:val="decimal"/>
+      <w:lvlText w:val="%2.%3.%4."/>
+      <w:lvlJc w:val="left"/>
+      <w:pPr>
+        <w:ind w:left="0" w:hanging="0"/>
       </w:pPr>
       <w:rPr/>
     </w:lvl>
-    <w:lvl w:ilvl="3">
-      <w:start w:val="1"/>
+    <w:lvl w:ilvl="4">
+      <w:start w:val="1"/>
+      <w:pStyle w:val="Heading5"/>
       <w:numFmt w:val="none"/>
       <w:suff w:val="nothing"/>
       <w:lvlText w:val=""/>
-      <w:lvlJc w:val="start"/>
-      <w:pPr>
-        <w:ind w:start="0" w:hanging="0"/>
-      </w:pPr>
-    </w:lvl>
-    <w:lvl w:ilvl="4">
+      <w:lvlJc w:val="left"/>
+      <w:pPr>
+        <w:ind w:left="0" w:hanging="0"/>
+      </w:pPr>
+    </w:lvl>
+    <w:lvl w:ilvl="5">
       <w:start w:val="1"/>
       <w:numFmt w:val="none"/>
       <w:suff w:val="nothing"/>
       <w:lvlText w:val=""/>
-      <w:lvlJc w:val="start"/>
-      <w:pPr>
-        <w:ind w:start="0" w:hanging="0"/>
-      </w:pPr>
-    </w:lvl>
-    <w:lvl w:ilvl="5">
+      <w:lvlJc w:val="left"/>
+      <w:pPr>
+        <w:ind w:left="0" w:hanging="0"/>
+      </w:pPr>
+    </w:lvl>
+    <w:lvl w:ilvl="6">
       <w:start w:val="1"/>
       <w:numFmt w:val="none"/>
       <w:suff w:val="nothing"/>
       <w:lvlText w:val=""/>
-      <w:lvlJc w:val="start"/>
-      <w:pPr>
-        <w:ind w:start="0" w:hanging="0"/>
-      </w:pPr>
-    </w:lvl>
-    <w:lvl w:ilvl="6">
+      <w:lvlJc w:val="left"/>
+      <w:pPr>
+        <w:ind w:left="0" w:hanging="0"/>
+      </w:pPr>
+    </w:lvl>
+    <w:lvl w:ilvl="7">
       <w:start w:val="1"/>
       <w:numFmt w:val="none"/>
       <w:suff w:val="nothing"/>
       <w:lvlText w:val=""/>
-      <w:lvlJc w:val="start"/>
-      <w:pPr>
-        <w:ind w:start="0" w:hanging="0"/>
-      </w:pPr>
-    </w:lvl>
-    <w:lvl w:ilvl="7">
+      <w:lvlJc w:val="left"/>
+      <w:pPr>
+        <w:ind w:left="0" w:hanging="0"/>
+      </w:pPr>
+    </w:lvl>
+    <w:lvl w:ilvl="8">
       <w:start w:val="1"/>
       <w:numFmt w:val="none"/>
       <w:suff w:val="nothing"/>
       <w:lvlText w:val=""/>
-      <w:lvlJc w:val="start"/>
-      <w:pPr>
-        <w:ind w:start="0" w:hanging="0"/>
-      </w:pPr>
-    </w:lvl>
-    <w:lvl w:ilvl="8">
+      <w:lvlJc w:val="left"/>
+      <w:pPr>
+        <w:ind w:left="0" w:hanging="0"/>
+      </w:pPr>
+    </w:lvl>
+  </w:abstractNum>
+  <w:abstractNum w:abstractNumId="2">
+    <w:lvl w:ilvl="0">
       <w:start w:val="1"/>
       <w:numFmt w:val="none"/>
       <w:suff w:val="nothing"/>
       <w:lvlText w:val=""/>
-      <w:lvlJc w:val="start"/>
-      <w:pPr>
-        <w:ind w:start="0" w:hanging="0"/>
-      </w:pPr>
-    </w:lvl>
-  </w:abstractNum>
-  <w:abstractNum w:abstractNumId="2">
-    <w:lvl w:ilvl="0">
-      <w:start w:val="1"/>
-      <w:numFmt w:val="bullet"/>
-      <w:lvlText w:val=""/>
-      <w:lvlJc w:val="start"/>
-      <w:pPr>
-        <w:tabs>
-          <w:tab w:val="num" w:pos="720"/>
-        </w:tabs>
-        <w:ind w:start="720" w:hanging="360"/>
-      </w:pPr>
-      <w:rPr>
-        <w:rFonts w:ascii="Symbol" w:hAnsi="Symbol" w:cs="Symbol" w:hint="default"/>
-        <w:rFonts w:cs="OpenSymbol"/>
-      </w:rPr>
+      <w:lvlJc w:val="left"/>
+      <w:pPr>
+        <w:ind w:left="0" w:hanging="0"/>
+      </w:pPr>
     </w:lvl>
     <w:lvl w:ilvl="1">
       <w:start w:val="1"/>
-      <w:numFmt w:val="bullet"/>
-      <w:lvlText w:val="◦"/>
-      <w:lvlJc w:val="start"/>
-      <w:pPr>
-        <w:tabs>
-          <w:tab w:val="num" w:pos="1080"/>
-        </w:tabs>
-        <w:ind w:start="1080" w:hanging="360"/>
-      </w:pPr>
-      <w:rPr>
-        <w:rFonts w:ascii="OpenSymbol" w:hAnsi="OpenSymbol" w:cs="OpenSymbol" w:hint="default"/>
-        <w:rFonts w:cs="OpenSymbol"/>
-      </w:rPr>
+      <w:numFmt w:val="upperRoman"/>
+      <w:lvlText w:val="%2."/>
+      <w:lvlJc w:val="left"/>
+      <w:pPr>
+        <w:ind w:left="0" w:hanging="0"/>
+      </w:pPr>
     </w:lvl>
     <w:lvl w:ilvl="2">
       <w:start w:val="1"/>
-      <w:numFmt w:val="bullet"/>
-      <w:lvlText w:val="▪"/>
-      <w:lvlJc w:val="start"/>
-      <w:pPr>
-        <w:tabs>
-          <w:tab w:val="num" w:pos="1440"/>
-        </w:tabs>
-        <w:ind w:start="1440" w:hanging="360"/>
-      </w:pPr>
-      <w:rPr>
-        <w:rFonts w:ascii="OpenSymbol" w:hAnsi="OpenSymbol" w:cs="OpenSymbol" w:hint="default"/>
-        <w:rFonts w:cs="OpenSymbol"/>
-      </w:rPr>
+      <w:numFmt w:val="decimal"/>
+      <w:lvlText w:val="%2.%3."/>
+      <w:lvlJc w:val="left"/>
+      <w:pPr>
+        <w:ind w:left="0" w:hanging="0"/>
+      </w:pPr>
     </w:lvl>
     <w:lvl w:ilvl="3">
       <w:start w:val="1"/>
-      <w:numFmt w:val="bullet"/>
-      <w:lvlText w:val=""/>
-      <w:lvlJc w:val="start"/>
-      <w:pPr>
-        <w:tabs>
-          <w:tab w:val="num" w:pos="1800"/>
-        </w:tabs>
-        <w:ind w:start="1800" w:hanging="360"/>
-      </w:pPr>
-      <w:rPr>
-        <w:rFonts w:ascii="Symbol" w:hAnsi="Symbol" w:cs="Symbol" w:hint="default"/>
-        <w:rFonts w:cs="OpenSymbol"/>
-      </w:rPr>
+      <w:numFmt w:val="none"/>
+      <w:suff w:val="nothing"/>
+      <w:lvlText w:val=""/>
+      <w:lvlJc w:val="left"/>
+      <w:pPr>
+        <w:ind w:left="0" w:hanging="0"/>
+      </w:pPr>
     </w:lvl>
     <w:lvl w:ilvl="4">
       <w:start w:val="1"/>
-      <w:numFmt w:val="bullet"/>
-      <w:lvlText w:val="◦"/>
-      <w:lvlJc w:val="start"/>
-      <w:pPr>
-        <w:tabs>
-          <w:tab w:val="num" w:pos="2160"/>
-        </w:tabs>
-        <w:ind w:start="2160" w:hanging="360"/>
-      </w:pPr>
-      <w:rPr>
-        <w:rFonts w:ascii="OpenSymbol" w:hAnsi="OpenSymbol" w:cs="OpenSymbol" w:hint="default"/>
-        <w:rFonts w:cs="OpenSymbol"/>
-      </w:rPr>
+      <w:numFmt w:val="none"/>
+      <w:suff w:val="nothing"/>
+      <w:lvlText w:val=""/>
+      <w:lvlJc w:val="left"/>
+      <w:pPr>
+        <w:ind w:left="0" w:hanging="0"/>
+      </w:pPr>
     </w:lvl>
     <w:lvl w:ilvl="5">
       <w:start w:val="1"/>
-      <w:numFmt w:val="bullet"/>
-      <w:lvlText w:val="▪"/>
-      <w:lvlJc w:val="start"/>
-      <w:pPr>
-        <w:tabs>
-          <w:tab w:val="num" w:pos="2520"/>
-        </w:tabs>
-        <w:ind w:start="2520" w:hanging="360"/>
-      </w:pPr>
-      <w:rPr>
-        <w:rFonts w:ascii="OpenSymbol" w:hAnsi="OpenSymbol" w:cs="OpenSymbol" w:hint="default"/>
-        <w:rFonts w:cs="OpenSymbol"/>
-      </w:rPr>
+      <w:numFmt w:val="none"/>
+      <w:suff w:val="nothing"/>
+      <w:lvlText w:val=""/>
+      <w:lvlJc w:val="left"/>
+      <w:pPr>
+        <w:ind w:left="0" w:hanging="0"/>
+      </w:pPr>
     </w:lvl>
     <w:lvl w:ilvl="6">
       <w:start w:val="1"/>
-      <w:numFmt w:val="bullet"/>
-      <w:lvlText w:val=""/>
-      <w:lvlJc w:val="start"/>
-      <w:pPr>
-        <w:tabs>
-          <w:tab w:val="num" w:pos="2880"/>
-        </w:tabs>
-        <w:ind w:start="2880" w:hanging="360"/>
-      </w:pPr>
-      <w:rPr>
-        <w:rFonts w:ascii="Symbol" w:hAnsi="Symbol" w:cs="Symbol" w:hint="default"/>
-        <w:rFonts w:cs="OpenSymbol"/>
-      </w:rPr>
+      <w:numFmt w:val="none"/>
+      <w:suff w:val="nothing"/>
+      <w:lvlText w:val=""/>
+      <w:lvlJc w:val="left"/>
+      <w:pPr>
+        <w:ind w:left="0" w:hanging="0"/>
+      </w:pPr>
     </w:lvl>
     <w:lvl w:ilvl="7">
       <w:start w:val="1"/>
-      <w:numFmt w:val="bullet"/>
-      <w:lvlText w:val="◦"/>
-      <w:lvlJc w:val="start"/>
-      <w:pPr>
-        <w:tabs>
-          <w:tab w:val="num" w:pos="3240"/>
-        </w:tabs>
-        <w:ind w:start="3240" w:hanging="360"/>
-      </w:pPr>
-      <w:rPr>
-        <w:rFonts w:ascii="OpenSymbol" w:hAnsi="OpenSymbol" w:cs="OpenSymbol" w:hint="default"/>
-        <w:rFonts w:cs="OpenSymbol"/>
-      </w:rPr>
+      <w:numFmt w:val="none"/>
+      <w:suff w:val="nothing"/>
+      <w:lvlText w:val=""/>
+      <w:lvlJc w:val="left"/>
+      <w:pPr>
+        <w:ind w:left="0" w:hanging="0"/>
+      </w:pPr>
     </w:lvl>
     <w:lvl w:ilvl="8">
       <w:start w:val="1"/>
-      <w:numFmt w:val="bullet"/>
-      <w:lvlText w:val="▪"/>
-      <w:lvlJc w:val="start"/>
-      <w:pPr>
-        <w:tabs>
-          <w:tab w:val="num" w:pos="3600"/>
-        </w:tabs>
-        <w:ind w:start="3600" w:hanging="360"/>
-      </w:pPr>
-      <w:rPr>
-        <w:rFonts w:ascii="OpenSymbol" w:hAnsi="OpenSymbol" w:cs="OpenSymbol" w:hint="default"/>
-        <w:rFonts w:cs="OpenSymbol"/>
-      </w:rPr>
+      <w:numFmt w:val="none"/>
+      <w:suff w:val="nothing"/>
+      <w:lvlText w:val=""/>
+      <w:lvlJc w:val="left"/>
+      <w:pPr>
+        <w:ind w:left="0" w:hanging="0"/>
+      </w:pPr>
     </w:lvl>
   </w:abstractNum>
   <w:abstractNum w:abstractNumId="3">
@@ -1471,15 +1838,16 @@
       <w:start w:val="1"/>
       <w:numFmt w:val="bullet"/>
       <w:lvlText w:val=""/>
-      <w:lvlJc w:val="start"/>
+      <w:lvlJc w:val="left"/>
       <w:pPr>
         <w:tabs>
           <w:tab w:val="num" w:pos="720"/>
         </w:tabs>
-        <w:ind w:start="720" w:hanging="360"/>
+        <w:ind w:left="720" w:hanging="360"/>
       </w:pPr>
       <w:rPr>
         <w:rFonts w:ascii="Symbol" w:hAnsi="Symbol" w:cs="Symbol" w:hint="default"/>
+        <w:sz w:val="24"/>
         <w:rFonts w:cs="OpenSymbol"/>
       </w:rPr>
     </w:lvl>
@@ -1487,12 +1855,12 @@
       <w:start w:val="1"/>
       <w:numFmt w:val="bullet"/>
       <w:lvlText w:val="◦"/>
-      <w:lvlJc w:val="start"/>
+      <w:lvlJc w:val="left"/>
       <w:pPr>
         <w:tabs>
           <w:tab w:val="num" w:pos="1080"/>
         </w:tabs>
-        <w:ind w:start="1080" w:hanging="360"/>
+        <w:ind w:left="1080" w:hanging="360"/>
       </w:pPr>
       <w:rPr>
         <w:rFonts w:ascii="OpenSymbol" w:hAnsi="OpenSymbol" w:cs="OpenSymbol" w:hint="default"/>
@@ -1503,12 +1871,12 @@
       <w:start w:val="1"/>
       <w:numFmt w:val="bullet"/>
       <w:lvlText w:val="▪"/>
-      <w:lvlJc w:val="start"/>
+      <w:lvlJc w:val="left"/>
       <w:pPr>
         <w:tabs>
           <w:tab w:val="num" w:pos="1440"/>
         </w:tabs>
-        <w:ind w:start="1440" w:hanging="360"/>
+        <w:ind w:left="1440" w:hanging="360"/>
       </w:pPr>
       <w:rPr>
         <w:rFonts w:ascii="OpenSymbol" w:hAnsi="OpenSymbol" w:cs="OpenSymbol" w:hint="default"/>
@@ -1519,12 +1887,12 @@
       <w:start w:val="1"/>
       <w:numFmt w:val="bullet"/>
       <w:lvlText w:val=""/>
-      <w:lvlJc w:val="start"/>
+      <w:lvlJc w:val="left"/>
       <w:pPr>
         <w:tabs>
           <w:tab w:val="num" w:pos="1800"/>
         </w:tabs>
-        <w:ind w:start="1800" w:hanging="360"/>
+        <w:ind w:left="1800" w:hanging="360"/>
       </w:pPr>
       <w:rPr>
         <w:rFonts w:ascii="Symbol" w:hAnsi="Symbol" w:cs="Symbol" w:hint="default"/>
@@ -1535,12 +1903,12 @@
       <w:start w:val="1"/>
       <w:numFmt w:val="bullet"/>
       <w:lvlText w:val="◦"/>
-      <w:lvlJc w:val="start"/>
+      <w:lvlJc w:val="left"/>
       <w:pPr>
         <w:tabs>
           <w:tab w:val="num" w:pos="2160"/>
         </w:tabs>
-        <w:ind w:start="2160" w:hanging="360"/>
+        <w:ind w:left="2160" w:hanging="360"/>
       </w:pPr>
       <w:rPr>
         <w:rFonts w:ascii="OpenSymbol" w:hAnsi="OpenSymbol" w:cs="OpenSymbol" w:hint="default"/>
@@ -1551,12 +1919,12 @@
       <w:start w:val="1"/>
       <w:numFmt w:val="bullet"/>
       <w:lvlText w:val="▪"/>
-      <w:lvlJc w:val="start"/>
+      <w:lvlJc w:val="left"/>
       <w:pPr>
         <w:tabs>
           <w:tab w:val="num" w:pos="2520"/>
         </w:tabs>
-        <w:ind w:start="2520" w:hanging="360"/>
+        <w:ind w:left="2520" w:hanging="360"/>
       </w:pPr>
       <w:rPr>
         <w:rFonts w:ascii="OpenSymbol" w:hAnsi="OpenSymbol" w:cs="OpenSymbol" w:hint="default"/>
@@ -1567,12 +1935,12 @@
       <w:start w:val="1"/>
       <w:numFmt w:val="bullet"/>
       <w:lvlText w:val=""/>
-      <w:lvlJc w:val="start"/>
+      <w:lvlJc w:val="left"/>
       <w:pPr>
         <w:tabs>
           <w:tab w:val="num" w:pos="2880"/>
         </w:tabs>
-        <w:ind w:start="2880" w:hanging="360"/>
+        <w:ind w:left="2880" w:hanging="360"/>
       </w:pPr>
       <w:rPr>
         <w:rFonts w:ascii="Symbol" w:hAnsi="Symbol" w:cs="Symbol" w:hint="default"/>
@@ -1583,12 +1951,12 @@
       <w:start w:val="1"/>
       <w:numFmt w:val="bullet"/>
       <w:lvlText w:val="◦"/>
-      <w:lvlJc w:val="start"/>
+      <w:lvlJc w:val="left"/>
       <w:pPr>
         <w:tabs>
           <w:tab w:val="num" w:pos="3240"/>
         </w:tabs>
-        <w:ind w:start="3240" w:hanging="360"/>
+        <w:ind w:left="3240" w:hanging="360"/>
       </w:pPr>
       <w:rPr>
         <w:rFonts w:ascii="OpenSymbol" w:hAnsi="OpenSymbol" w:cs="OpenSymbol" w:hint="default"/>
@@ -1599,17 +1967,545 @@
       <w:start w:val="1"/>
       <w:numFmt w:val="bullet"/>
       <w:lvlText w:val="▪"/>
-      <w:lvlJc w:val="start"/>
+      <w:lvlJc w:val="left"/>
       <w:pPr>
         <w:tabs>
           <w:tab w:val="num" w:pos="3600"/>
         </w:tabs>
-        <w:ind w:start="3600" w:hanging="360"/>
+        <w:ind w:left="3600" w:hanging="360"/>
       </w:pPr>
       <w:rPr>
         <w:rFonts w:ascii="OpenSymbol" w:hAnsi="OpenSymbol" w:cs="OpenSymbol" w:hint="default"/>
         <w:rFonts w:cs="OpenSymbol"/>
       </w:rPr>
+    </w:lvl>
+  </w:abstractNum>
+  <w:abstractNum w:abstractNumId="4">
+    <w:lvl w:ilvl="0">
+      <w:start w:val="1"/>
+      <w:numFmt w:val="bullet"/>
+      <w:lvlText w:val=""/>
+      <w:lvlJc w:val="left"/>
+      <w:pPr>
+        <w:tabs>
+          <w:tab w:val="num" w:pos="720"/>
+        </w:tabs>
+        <w:ind w:left="720" w:hanging="360"/>
+      </w:pPr>
+      <w:rPr>
+        <w:rFonts w:ascii="Symbol" w:hAnsi="Symbol" w:cs="Symbol" w:hint="default"/>
+        <w:rFonts w:cs="OpenSymbol"/>
+      </w:rPr>
+    </w:lvl>
+    <w:lvl w:ilvl="1">
+      <w:start w:val="1"/>
+      <w:numFmt w:val="bullet"/>
+      <w:lvlText w:val="◦"/>
+      <w:lvlJc w:val="left"/>
+      <w:pPr>
+        <w:tabs>
+          <w:tab w:val="num" w:pos="1080"/>
+        </w:tabs>
+        <w:ind w:left="1080" w:hanging="360"/>
+      </w:pPr>
+      <w:rPr>
+        <w:rFonts w:ascii="OpenSymbol" w:hAnsi="OpenSymbol" w:cs="OpenSymbol" w:hint="default"/>
+        <w:rFonts w:cs="OpenSymbol"/>
+      </w:rPr>
+    </w:lvl>
+    <w:lvl w:ilvl="2">
+      <w:start w:val="1"/>
+      <w:numFmt w:val="bullet"/>
+      <w:lvlText w:val="▪"/>
+      <w:lvlJc w:val="left"/>
+      <w:pPr>
+        <w:tabs>
+          <w:tab w:val="num" w:pos="1440"/>
+        </w:tabs>
+        <w:ind w:left="1440" w:hanging="360"/>
+      </w:pPr>
+      <w:rPr>
+        <w:rFonts w:ascii="OpenSymbol" w:hAnsi="OpenSymbol" w:cs="OpenSymbol" w:hint="default"/>
+        <w:rFonts w:cs="OpenSymbol"/>
+      </w:rPr>
+    </w:lvl>
+    <w:lvl w:ilvl="3">
+      <w:start w:val="1"/>
+      <w:numFmt w:val="bullet"/>
+      <w:lvlText w:val=""/>
+      <w:lvlJc w:val="left"/>
+      <w:pPr>
+        <w:tabs>
+          <w:tab w:val="num" w:pos="1800"/>
+        </w:tabs>
+        <w:ind w:left="1800" w:hanging="360"/>
+      </w:pPr>
+      <w:rPr>
+        <w:rFonts w:ascii="Symbol" w:hAnsi="Symbol" w:cs="Symbol" w:hint="default"/>
+        <w:rFonts w:cs="OpenSymbol"/>
+      </w:rPr>
+    </w:lvl>
+    <w:lvl w:ilvl="4">
+      <w:start w:val="1"/>
+      <w:numFmt w:val="bullet"/>
+      <w:lvlText w:val="◦"/>
+      <w:lvlJc w:val="left"/>
+      <w:pPr>
+        <w:tabs>
+          <w:tab w:val="num" w:pos="2160"/>
+        </w:tabs>
+        <w:ind w:left="2160" w:hanging="360"/>
+      </w:pPr>
+      <w:rPr>
+        <w:rFonts w:ascii="OpenSymbol" w:hAnsi="OpenSymbol" w:cs="OpenSymbol" w:hint="default"/>
+        <w:rFonts w:cs="OpenSymbol"/>
+      </w:rPr>
+    </w:lvl>
+    <w:lvl w:ilvl="5">
+      <w:start w:val="1"/>
+      <w:numFmt w:val="bullet"/>
+      <w:lvlText w:val="▪"/>
+      <w:lvlJc w:val="left"/>
+      <w:pPr>
+        <w:tabs>
+          <w:tab w:val="num" w:pos="2520"/>
+        </w:tabs>
+        <w:ind w:left="2520" w:hanging="360"/>
+      </w:pPr>
+      <w:rPr>
+        <w:rFonts w:ascii="OpenSymbol" w:hAnsi="OpenSymbol" w:cs="OpenSymbol" w:hint="default"/>
+        <w:rFonts w:cs="OpenSymbol"/>
+      </w:rPr>
+    </w:lvl>
+    <w:lvl w:ilvl="6">
+      <w:start w:val="1"/>
+      <w:numFmt w:val="bullet"/>
+      <w:lvlText w:val=""/>
+      <w:lvlJc w:val="left"/>
+      <w:pPr>
+        <w:tabs>
+          <w:tab w:val="num" w:pos="2880"/>
+        </w:tabs>
+        <w:ind w:left="2880" w:hanging="360"/>
+      </w:pPr>
+      <w:rPr>
+        <w:rFonts w:ascii="Symbol" w:hAnsi="Symbol" w:cs="Symbol" w:hint="default"/>
+        <w:rFonts w:cs="OpenSymbol"/>
+      </w:rPr>
+    </w:lvl>
+    <w:lvl w:ilvl="7">
+      <w:start w:val="1"/>
+      <w:numFmt w:val="bullet"/>
+      <w:lvlText w:val="◦"/>
+      <w:lvlJc w:val="left"/>
+      <w:pPr>
+        <w:tabs>
+          <w:tab w:val="num" w:pos="3240"/>
+        </w:tabs>
+        <w:ind w:left="3240" w:hanging="360"/>
+      </w:pPr>
+      <w:rPr>
+        <w:rFonts w:ascii="OpenSymbol" w:hAnsi="OpenSymbol" w:cs="OpenSymbol" w:hint="default"/>
+        <w:rFonts w:cs="OpenSymbol"/>
+      </w:rPr>
+    </w:lvl>
+    <w:lvl w:ilvl="8">
+      <w:start w:val="1"/>
+      <w:numFmt w:val="bullet"/>
+      <w:lvlText w:val="▪"/>
+      <w:lvlJc w:val="left"/>
+      <w:pPr>
+        <w:tabs>
+          <w:tab w:val="num" w:pos="3600"/>
+        </w:tabs>
+        <w:ind w:left="3600" w:hanging="360"/>
+      </w:pPr>
+      <w:rPr>
+        <w:rFonts w:ascii="OpenSymbol" w:hAnsi="OpenSymbol" w:cs="OpenSymbol" w:hint="default"/>
+        <w:rFonts w:cs="OpenSymbol"/>
+      </w:rPr>
+    </w:lvl>
+  </w:abstractNum>
+  <w:abstractNum w:abstractNumId="5">
+    <w:lvl w:ilvl="0">
+      <w:start w:val="1"/>
+      <w:numFmt w:val="bullet"/>
+      <w:lvlText w:val=""/>
+      <w:lvlJc w:val="left"/>
+      <w:pPr>
+        <w:tabs>
+          <w:tab w:val="num" w:pos="720"/>
+        </w:tabs>
+        <w:ind w:left="720" w:hanging="360"/>
+      </w:pPr>
+      <w:rPr>
+        <w:rFonts w:ascii="Symbol" w:hAnsi="Symbol" w:cs="Symbol" w:hint="default"/>
+        <w:rFonts w:cs="OpenSymbol"/>
+      </w:rPr>
+    </w:lvl>
+    <w:lvl w:ilvl="1">
+      <w:start w:val="1"/>
+      <w:numFmt w:val="bullet"/>
+      <w:lvlText w:val="◦"/>
+      <w:lvlJc w:val="left"/>
+      <w:pPr>
+        <w:tabs>
+          <w:tab w:val="num" w:pos="1080"/>
+        </w:tabs>
+        <w:ind w:left="1080" w:hanging="360"/>
+      </w:pPr>
+      <w:rPr>
+        <w:rFonts w:ascii="OpenSymbol" w:hAnsi="OpenSymbol" w:cs="OpenSymbol" w:hint="default"/>
+        <w:rFonts w:cs="OpenSymbol"/>
+      </w:rPr>
+    </w:lvl>
+    <w:lvl w:ilvl="2">
+      <w:start w:val="1"/>
+      <w:numFmt w:val="bullet"/>
+      <w:lvlText w:val="▪"/>
+      <w:lvlJc w:val="left"/>
+      <w:pPr>
+        <w:tabs>
+          <w:tab w:val="num" w:pos="1440"/>
+        </w:tabs>
+        <w:ind w:left="1440" w:hanging="360"/>
+      </w:pPr>
+      <w:rPr>
+        <w:rFonts w:ascii="OpenSymbol" w:hAnsi="OpenSymbol" w:cs="OpenSymbol" w:hint="default"/>
+        <w:rFonts w:cs="OpenSymbol"/>
+      </w:rPr>
+    </w:lvl>
+    <w:lvl w:ilvl="3">
+      <w:start w:val="1"/>
+      <w:numFmt w:val="bullet"/>
+      <w:lvlText w:val=""/>
+      <w:lvlJc w:val="left"/>
+      <w:pPr>
+        <w:tabs>
+          <w:tab w:val="num" w:pos="1800"/>
+        </w:tabs>
+        <w:ind w:left="1800" w:hanging="360"/>
+      </w:pPr>
+      <w:rPr>
+        <w:rFonts w:ascii="Symbol" w:hAnsi="Symbol" w:cs="Symbol" w:hint="default"/>
+        <w:rFonts w:cs="OpenSymbol"/>
+      </w:rPr>
+    </w:lvl>
+    <w:lvl w:ilvl="4">
+      <w:start w:val="1"/>
+      <w:numFmt w:val="bullet"/>
+      <w:lvlText w:val="◦"/>
+      <w:lvlJc w:val="left"/>
+      <w:pPr>
+        <w:tabs>
+          <w:tab w:val="num" w:pos="2160"/>
+        </w:tabs>
+        <w:ind w:left="2160" w:hanging="360"/>
+      </w:pPr>
+      <w:rPr>
+        <w:rFonts w:ascii="OpenSymbol" w:hAnsi="OpenSymbol" w:cs="OpenSymbol" w:hint="default"/>
+        <w:rFonts w:cs="OpenSymbol"/>
+      </w:rPr>
+    </w:lvl>
+    <w:lvl w:ilvl="5">
+      <w:start w:val="1"/>
+      <w:numFmt w:val="bullet"/>
+      <w:lvlText w:val="▪"/>
+      <w:lvlJc w:val="left"/>
+      <w:pPr>
+        <w:tabs>
+          <w:tab w:val="num" w:pos="2520"/>
+        </w:tabs>
+        <w:ind w:left="2520" w:hanging="360"/>
+      </w:pPr>
+      <w:rPr>
+        <w:rFonts w:ascii="OpenSymbol" w:hAnsi="OpenSymbol" w:cs="OpenSymbol" w:hint="default"/>
+        <w:rFonts w:cs="OpenSymbol"/>
+      </w:rPr>
+    </w:lvl>
+    <w:lvl w:ilvl="6">
+      <w:start w:val="1"/>
+      <w:numFmt w:val="bullet"/>
+      <w:lvlText w:val=""/>
+      <w:lvlJc w:val="left"/>
+      <w:pPr>
+        <w:tabs>
+          <w:tab w:val="num" w:pos="2880"/>
+        </w:tabs>
+        <w:ind w:left="2880" w:hanging="360"/>
+      </w:pPr>
+      <w:rPr>
+        <w:rFonts w:ascii="Symbol" w:hAnsi="Symbol" w:cs="Symbol" w:hint="default"/>
+        <w:rFonts w:cs="OpenSymbol"/>
+      </w:rPr>
+    </w:lvl>
+    <w:lvl w:ilvl="7">
+      <w:start w:val="1"/>
+      <w:numFmt w:val="bullet"/>
+      <w:lvlText w:val="◦"/>
+      <w:lvlJc w:val="left"/>
+      <w:pPr>
+        <w:tabs>
+          <w:tab w:val="num" w:pos="3240"/>
+        </w:tabs>
+        <w:ind w:left="3240" w:hanging="360"/>
+      </w:pPr>
+      <w:rPr>
+        <w:rFonts w:ascii="OpenSymbol" w:hAnsi="OpenSymbol" w:cs="OpenSymbol" w:hint="default"/>
+        <w:rFonts w:cs="OpenSymbol"/>
+      </w:rPr>
+    </w:lvl>
+    <w:lvl w:ilvl="8">
+      <w:start w:val="1"/>
+      <w:numFmt w:val="bullet"/>
+      <w:lvlText w:val="▪"/>
+      <w:lvlJc w:val="left"/>
+      <w:pPr>
+        <w:tabs>
+          <w:tab w:val="num" w:pos="3600"/>
+        </w:tabs>
+        <w:ind w:left="3600" w:hanging="360"/>
+      </w:pPr>
+      <w:rPr>
+        <w:rFonts w:ascii="OpenSymbol" w:hAnsi="OpenSymbol" w:cs="OpenSymbol" w:hint="default"/>
+        <w:rFonts w:cs="OpenSymbol"/>
+      </w:rPr>
+    </w:lvl>
+  </w:abstractNum>
+  <w:abstractNum w:abstractNumId="6">
+    <w:lvl w:ilvl="0">
+      <w:start w:val="1"/>
+      <w:numFmt w:val="bullet"/>
+      <w:lvlText w:val=""/>
+      <w:lvlJc w:val="left"/>
+      <w:pPr>
+        <w:tabs>
+          <w:tab w:val="num" w:pos="720"/>
+        </w:tabs>
+        <w:ind w:left="720" w:hanging="360"/>
+      </w:pPr>
+      <w:rPr>
+        <w:rFonts w:ascii="Symbol" w:hAnsi="Symbol" w:cs="Symbol" w:hint="default"/>
+        <w:rFonts w:cs="OpenSymbol"/>
+      </w:rPr>
+    </w:lvl>
+    <w:lvl w:ilvl="1">
+      <w:start w:val="1"/>
+      <w:numFmt w:val="bullet"/>
+      <w:lvlText w:val="◦"/>
+      <w:lvlJc w:val="left"/>
+      <w:pPr>
+        <w:tabs>
+          <w:tab w:val="num" w:pos="1080"/>
+        </w:tabs>
+        <w:ind w:left="1080" w:hanging="360"/>
+      </w:pPr>
+      <w:rPr>
+        <w:rFonts w:ascii="OpenSymbol" w:hAnsi="OpenSymbol" w:cs="OpenSymbol" w:hint="default"/>
+        <w:rFonts w:cs="OpenSymbol"/>
+      </w:rPr>
+    </w:lvl>
+    <w:lvl w:ilvl="2">
+      <w:start w:val="1"/>
+      <w:numFmt w:val="bullet"/>
+      <w:lvlText w:val="▪"/>
+      <w:lvlJc w:val="left"/>
+      <w:pPr>
+        <w:tabs>
+          <w:tab w:val="num" w:pos="1440"/>
+        </w:tabs>
+        <w:ind w:left="1440" w:hanging="360"/>
+      </w:pPr>
+      <w:rPr>
+        <w:rFonts w:ascii="OpenSymbol" w:hAnsi="OpenSymbol" w:cs="OpenSymbol" w:hint="default"/>
+        <w:rFonts w:cs="OpenSymbol"/>
+      </w:rPr>
+    </w:lvl>
+    <w:lvl w:ilvl="3">
+      <w:start w:val="1"/>
+      <w:numFmt w:val="bullet"/>
+      <w:lvlText w:val=""/>
+      <w:lvlJc w:val="left"/>
+      <w:pPr>
+        <w:tabs>
+          <w:tab w:val="num" w:pos="1800"/>
+        </w:tabs>
+        <w:ind w:left="1800" w:hanging="360"/>
+      </w:pPr>
+      <w:rPr>
+        <w:rFonts w:ascii="Symbol" w:hAnsi="Symbol" w:cs="Symbol" w:hint="default"/>
+        <w:rFonts w:cs="OpenSymbol"/>
+      </w:rPr>
+    </w:lvl>
+    <w:lvl w:ilvl="4">
+      <w:start w:val="1"/>
+      <w:numFmt w:val="bullet"/>
+      <w:lvlText w:val="◦"/>
+      <w:lvlJc w:val="left"/>
+      <w:pPr>
+        <w:tabs>
+          <w:tab w:val="num" w:pos="2160"/>
+        </w:tabs>
+        <w:ind w:left="2160" w:hanging="360"/>
+      </w:pPr>
+      <w:rPr>
+        <w:rFonts w:ascii="OpenSymbol" w:hAnsi="OpenSymbol" w:cs="OpenSymbol" w:hint="default"/>
+        <w:rFonts w:cs="OpenSymbol"/>
+      </w:rPr>
+    </w:lvl>
+    <w:lvl w:ilvl="5">
+      <w:start w:val="1"/>
+      <w:numFmt w:val="bullet"/>
+      <w:lvlText w:val="▪"/>
+      <w:lvlJc w:val="left"/>
+      <w:pPr>
+        <w:tabs>
+          <w:tab w:val="num" w:pos="2520"/>
+        </w:tabs>
+        <w:ind w:left="2520" w:hanging="360"/>
+      </w:pPr>
+      <w:rPr>
+        <w:rFonts w:ascii="OpenSymbol" w:hAnsi="OpenSymbol" w:cs="OpenSymbol" w:hint="default"/>
+        <w:rFonts w:cs="OpenSymbol"/>
+      </w:rPr>
+    </w:lvl>
+    <w:lvl w:ilvl="6">
+      <w:start w:val="1"/>
+      <w:numFmt w:val="bullet"/>
+      <w:lvlText w:val=""/>
+      <w:lvlJc w:val="left"/>
+      <w:pPr>
+        <w:tabs>
+          <w:tab w:val="num" w:pos="2880"/>
+        </w:tabs>
+        <w:ind w:left="2880" w:hanging="360"/>
+      </w:pPr>
+      <w:rPr>
+        <w:rFonts w:ascii="Symbol" w:hAnsi="Symbol" w:cs="Symbol" w:hint="default"/>
+        <w:rFonts w:cs="OpenSymbol"/>
+      </w:rPr>
+    </w:lvl>
+    <w:lvl w:ilvl="7">
+      <w:start w:val="1"/>
+      <w:numFmt w:val="bullet"/>
+      <w:lvlText w:val="◦"/>
+      <w:lvlJc w:val="left"/>
+      <w:pPr>
+        <w:tabs>
+          <w:tab w:val="num" w:pos="3240"/>
+        </w:tabs>
+        <w:ind w:left="3240" w:hanging="360"/>
+      </w:pPr>
+      <w:rPr>
+        <w:rFonts w:ascii="OpenSymbol" w:hAnsi="OpenSymbol" w:cs="OpenSymbol" w:hint="default"/>
+        <w:rFonts w:cs="OpenSymbol"/>
+      </w:rPr>
+    </w:lvl>
+    <w:lvl w:ilvl="8">
+      <w:start w:val="1"/>
+      <w:numFmt w:val="bullet"/>
+      <w:lvlText w:val="▪"/>
+      <w:lvlJc w:val="left"/>
+      <w:pPr>
+        <w:tabs>
+          <w:tab w:val="num" w:pos="3600"/>
+        </w:tabs>
+        <w:ind w:left="3600" w:hanging="360"/>
+      </w:pPr>
+      <w:rPr>
+        <w:rFonts w:ascii="OpenSymbol" w:hAnsi="OpenSymbol" w:cs="OpenSymbol" w:hint="default"/>
+        <w:rFonts w:cs="OpenSymbol"/>
+      </w:rPr>
+    </w:lvl>
+  </w:abstractNum>
+  <w:abstractNum w:abstractNumId="7">
+    <w:lvl w:ilvl="0">
+      <w:start w:val="1"/>
+      <w:numFmt w:val="none"/>
+      <w:suff w:val="nothing"/>
+      <w:lvlText w:val=""/>
+      <w:lvlJc w:val="left"/>
+      <w:pPr>
+        <w:ind w:left="0" w:hanging="0"/>
+      </w:pPr>
+    </w:lvl>
+    <w:lvl w:ilvl="1">
+      <w:start w:val="1"/>
+      <w:numFmt w:val="upperRoman"/>
+      <w:lvlText w:val="%2."/>
+      <w:lvlJc w:val="left"/>
+      <w:pPr>
+        <w:ind w:left="0" w:hanging="0"/>
+      </w:pPr>
+    </w:lvl>
+    <w:lvl w:ilvl="2">
+      <w:start w:val="1"/>
+      <w:numFmt w:val="decimal"/>
+      <w:lvlText w:val="%2.%3."/>
+      <w:lvlJc w:val="left"/>
+      <w:pPr>
+        <w:ind w:left="0" w:hanging="0"/>
+      </w:pPr>
+    </w:lvl>
+    <w:lvl w:ilvl="3">
+      <w:start w:val="1"/>
+      <w:numFmt w:val="none"/>
+      <w:suff w:val="nothing"/>
+      <w:lvlText w:val=""/>
+      <w:lvlJc w:val="left"/>
+      <w:pPr>
+        <w:ind w:left="0" w:hanging="0"/>
+      </w:pPr>
+    </w:lvl>
+    <w:lvl w:ilvl="4">
+      <w:start w:val="1"/>
+      <w:numFmt w:val="none"/>
+      <w:suff w:val="nothing"/>
+      <w:lvlText w:val=""/>
+      <w:lvlJc w:val="left"/>
+      <w:pPr>
+        <w:ind w:left="0" w:hanging="0"/>
+      </w:pPr>
+    </w:lvl>
+    <w:lvl w:ilvl="5">
+      <w:start w:val="1"/>
+      <w:numFmt w:val="none"/>
+      <w:suff w:val="nothing"/>
+      <w:lvlText w:val=""/>
+      <w:lvlJc w:val="left"/>
+      <w:pPr>
+        <w:ind w:left="0" w:hanging="0"/>
+      </w:pPr>
+    </w:lvl>
+    <w:lvl w:ilvl="6">
+      <w:start w:val="1"/>
+      <w:numFmt w:val="none"/>
+      <w:suff w:val="nothing"/>
+      <w:lvlText w:val=""/>
+      <w:lvlJc w:val="left"/>
+      <w:pPr>
+        <w:ind w:left="0" w:hanging="0"/>
+      </w:pPr>
+    </w:lvl>
+    <w:lvl w:ilvl="7">
+      <w:start w:val="1"/>
+      <w:numFmt w:val="none"/>
+      <w:suff w:val="nothing"/>
+      <w:lvlText w:val=""/>
+      <w:lvlJc w:val="left"/>
+      <w:pPr>
+        <w:ind w:left="0" w:hanging="0"/>
+      </w:pPr>
+    </w:lvl>
+    <w:lvl w:ilvl="8">
+      <w:start w:val="1"/>
+      <w:numFmt w:val="none"/>
+      <w:suff w:val="nothing"/>
+      <w:lvlText w:val=""/>
+      <w:lvlJc w:val="left"/>
+      <w:pPr>
+        <w:ind w:left="0" w:hanging="0"/>
+      </w:pPr>
     </w:lvl>
   </w:abstractNum>
   <w:num w:numId="1">
@@ -1621,6 +2517,18 @@
   <w:num w:numId="3">
     <w:abstractNumId w:val="3"/>
   </w:num>
+  <w:num w:numId="4">
+    <w:abstractNumId w:val="4"/>
+  </w:num>
+  <w:num w:numId="5">
+    <w:abstractNumId w:val="5"/>
+  </w:num>
+  <w:num w:numId="6">
+    <w:abstractNumId w:val="6"/>
+  </w:num>
+  <w:num w:numId="7">
+    <w:abstractNumId w:val="7"/>
+  </w:num>
 </w:numbering>
 </file>
 
@@ -1631,15 +2539,12 @@
       <w:rPr>
         <w:rFonts w:ascii="Liberation Serif" w:hAnsi="Liberation Serif" w:eastAsia="Droid Sans Fallback" w:cs="Noto Sans Devanagari"/>
         <w:kern w:val="2"/>
-        <w:sz w:val="24"/>
         <w:szCs w:val="24"/>
         <w:lang w:val="en-US" w:eastAsia="zh-CN" w:bidi="hi-IN"/>
       </w:rPr>
     </w:rPrDefault>
     <w:pPrDefault>
-      <w:pPr>
-        <w:widowControl/>
-      </w:pPr>
+      <w:pPr/>
     </w:pPrDefault>
   </w:docDefaults>
   <w:style w:type="paragraph" w:styleId="Normal">
@@ -1647,6 +2552,8 @@
     <w:qFormat/>
     <w:pPr>
       <w:widowControl/>
+      <w:bidi w:val="0"/>
+      <w:jc w:val="left"/>
     </w:pPr>
     <w:rPr>
       <w:rFonts w:ascii="Liberation Serif" w:hAnsi="Liberation Serif" w:eastAsia="Droid Sans Fallback" w:cs="Noto Sans Devanagari"/>
@@ -1717,6 +2624,48 @@
       <w:szCs w:val="28"/>
     </w:rPr>
   </w:style>
+  <w:style w:type="paragraph" w:styleId="Heading4">
+    <w:name w:val="Heading 4"/>
+    <w:basedOn w:val="Heading"/>
+    <w:next w:val="TextBody"/>
+    <w:qFormat/>
+    <w:pPr>
+      <w:numPr>
+        <w:ilvl w:val="3"/>
+        <w:numId w:val="1"/>
+      </w:numPr>
+      <w:spacing w:before="120" w:after="120"/>
+      <w:outlineLvl w:val="3"/>
+    </w:pPr>
+    <w:rPr>
+      <w:b/>
+      <w:bCs/>
+      <w:i/>
+      <w:iCs/>
+      <w:sz w:val="27"/>
+      <w:szCs w:val="27"/>
+    </w:rPr>
+  </w:style>
+  <w:style w:type="paragraph" w:styleId="Heading5">
+    <w:name w:val="Heading 5"/>
+    <w:basedOn w:val="Heading"/>
+    <w:next w:val="TextBody"/>
+    <w:qFormat/>
+    <w:pPr>
+      <w:numPr>
+        <w:ilvl w:val="4"/>
+        <w:numId w:val="1"/>
+      </w:numPr>
+      <w:spacing w:before="120" w:after="60"/>
+      <w:outlineLvl w:val="4"/>
+    </w:pPr>
+    <w:rPr>
+      <w:b/>
+      <w:bCs/>
+      <w:sz w:val="24"/>
+      <w:szCs w:val="24"/>
+    </w:rPr>
+  </w:style>
   <w:style w:type="character" w:styleId="NumberingSymbols">
     <w:name w:val="Numbering Symbols"/>
     <w:qFormat/>
@@ -1735,6 +2684,147 @@
       <w:color w:val="000080"/>
       <w:u w:val="single"/>
       <w:lang w:val="zxx" w:eastAsia="zxx" w:bidi="zxx"/>
+    </w:rPr>
+  </w:style>
+  <w:style w:type="character" w:styleId="ListLabel1">
+    <w:name w:val="ListLabel 1"/>
+    <w:qFormat/>
+    <w:rPr>
+      <w:rFonts w:ascii="Liberation Serif" w:hAnsi="Liberation Serif" w:cs="OpenSymbol"/>
+      <w:sz w:val="24"/>
+    </w:rPr>
+  </w:style>
+  <w:style w:type="character" w:styleId="ListLabel2">
+    <w:name w:val="ListLabel 2"/>
+    <w:qFormat/>
+    <w:rPr>
+      <w:rFonts w:cs="OpenSymbol"/>
+    </w:rPr>
+  </w:style>
+  <w:style w:type="character" w:styleId="ListLabel3">
+    <w:name w:val="ListLabel 3"/>
+    <w:qFormat/>
+    <w:rPr>
+      <w:rFonts w:cs="OpenSymbol"/>
+    </w:rPr>
+  </w:style>
+  <w:style w:type="character" w:styleId="ListLabel4">
+    <w:name w:val="ListLabel 4"/>
+    <w:qFormat/>
+    <w:rPr>
+      <w:rFonts w:cs="OpenSymbol"/>
+    </w:rPr>
+  </w:style>
+  <w:style w:type="character" w:styleId="ListLabel5">
+    <w:name w:val="ListLabel 5"/>
+    <w:qFormat/>
+    <w:rPr>
+      <w:rFonts w:cs="OpenSymbol"/>
+    </w:rPr>
+  </w:style>
+  <w:style w:type="character" w:styleId="ListLabel6">
+    <w:name w:val="ListLabel 6"/>
+    <w:qFormat/>
+    <w:rPr>
+      <w:rFonts w:cs="OpenSymbol"/>
+    </w:rPr>
+  </w:style>
+  <w:style w:type="character" w:styleId="ListLabel7">
+    <w:name w:val="ListLabel 7"/>
+    <w:qFormat/>
+    <w:rPr>
+      <w:rFonts w:cs="OpenSymbol"/>
+    </w:rPr>
+  </w:style>
+  <w:style w:type="character" w:styleId="ListLabel8">
+    <w:name w:val="ListLabel 8"/>
+    <w:qFormat/>
+    <w:rPr>
+      <w:rFonts w:cs="OpenSymbol"/>
+    </w:rPr>
+  </w:style>
+  <w:style w:type="character" w:styleId="ListLabel9">
+    <w:name w:val="ListLabel 9"/>
+    <w:qFormat/>
+    <w:rPr>
+      <w:rFonts w:cs="OpenSymbol"/>
+    </w:rPr>
+  </w:style>
+  <w:style w:type="character" w:styleId="ListLabel10">
+    <w:name w:val="ListLabel 10"/>
+    <w:qFormat/>
+    <w:rPr>
+      <w:rFonts w:cs="OpenSymbol"/>
+    </w:rPr>
+  </w:style>
+  <w:style w:type="character" w:styleId="ListLabel11">
+    <w:name w:val="ListLabel 11"/>
+    <w:qFormat/>
+    <w:rPr>
+      <w:rFonts w:cs="OpenSymbol"/>
+    </w:rPr>
+  </w:style>
+  <w:style w:type="character" w:styleId="ListLabel12">
+    <w:name w:val="ListLabel 12"/>
+    <w:qFormat/>
+    <w:rPr>
+      <w:rFonts w:cs="OpenSymbol"/>
+    </w:rPr>
+  </w:style>
+  <w:style w:type="character" w:styleId="ListLabel13">
+    <w:name w:val="ListLabel 13"/>
+    <w:qFormat/>
+    <w:rPr>
+      <w:rFonts w:cs="OpenSymbol"/>
+    </w:rPr>
+  </w:style>
+  <w:style w:type="character" w:styleId="ListLabel14">
+    <w:name w:val="ListLabel 14"/>
+    <w:qFormat/>
+    <w:rPr>
+      <w:rFonts w:cs="OpenSymbol"/>
+    </w:rPr>
+  </w:style>
+  <w:style w:type="character" w:styleId="ListLabel15">
+    <w:name w:val="ListLabel 15"/>
+    <w:qFormat/>
+    <w:rPr>
+      <w:rFonts w:cs="OpenSymbol"/>
+    </w:rPr>
+  </w:style>
+  <w:style w:type="character" w:styleId="ListLabel16">
+    <w:name w:val="ListLabel 16"/>
+    <w:qFormat/>
+    <w:rPr>
+      <w:rFonts w:cs="OpenSymbol"/>
+    </w:rPr>
+  </w:style>
+  <w:style w:type="character" w:styleId="ListLabel17">
+    <w:name w:val="ListLabel 17"/>
+    <w:qFormat/>
+    <w:rPr>
+      <w:rFonts w:cs="OpenSymbol"/>
+    </w:rPr>
+  </w:style>
+  <w:style w:type="character" w:styleId="ListLabel18">
+    <w:name w:val="ListLabel 18"/>
+    <w:qFormat/>
+    <w:rPr>
+      <w:rFonts w:cs="OpenSymbol"/>
+    </w:rPr>
+  </w:style>
+  <w:style w:type="character" w:styleId="ListLabel19">
+    <w:name w:val="ListLabel 19"/>
+    <w:qFormat/>
+    <w:rPr>
+      <w:rFonts w:ascii="Liberation Serif" w:hAnsi="Liberation Serif"/>
+      <w:b w:val="false"/>
+      <w:i/>
+      <w:iCs/>
+      <w:color w:val="000000"/>
+      <w:sz w:val="24"/>
+      <w:szCs w:val="24"/>
+      <w:highlight w:val="white"/>
     </w:rPr>
   </w:style>
   <w:style w:type="paragraph" w:styleId="Heading">

</xml_diff>

<commit_message>
update visualize and document
</commit_message>
<xml_diff>
--- a/docs/BaoCao.docx
+++ b/docs/BaoCao.docx
@@ -11,6 +11,7 @@
         </w:numPr>
         <w:spacing w:before="240" w:after="120"/>
         <w:ind w:left="0" w:hanging="0"/>
+        <w:jc w:val="both"/>
         <w:rPr/>
       </w:pPr>
       <w:r>
@@ -21,6 +22,7 @@
     <w:p>
       <w:pPr>
         <w:pStyle w:val="TextBody"/>
+        <w:jc w:val="both"/>
         <w:rPr/>
       </w:pPr>
       <w:r>
@@ -35,8 +37,9 @@
         <w:pStyle w:val="Heading1"/>
         <w:numPr>
           <w:ilvl w:val="0"/>
-          <w:numId w:val="2"/>
+          <w:numId w:val="3"/>
         </w:numPr>
+        <w:jc w:val="both"/>
         <w:rPr/>
       </w:pPr>
       <w:r>
@@ -63,17 +66,17 @@
         </w:tblCellMar>
       </w:tblPr>
       <w:tblGrid>
-        <w:gridCol w:w="1619"/>
+        <w:gridCol w:w="1617"/>
         <w:gridCol w:w="2520"/>
-        <w:gridCol w:w="1844"/>
+        <w:gridCol w:w="1845"/>
         <w:gridCol w:w="1994"/>
-        <w:gridCol w:w="1998"/>
+        <w:gridCol w:w="1999"/>
       </w:tblGrid>
       <w:tr>
         <w:trPr/>
         <w:tc>
           <w:tcPr>
-            <w:tcW w:w="1619" w:type="dxa"/>
+            <w:tcW w:w="1617" w:type="dxa"/>
             <w:tcBorders>
               <w:top w:val="single" w:sz="2" w:space="0" w:color="000000"/>
               <w:left w:val="single" w:sz="2" w:space="0" w:color="000000"/>
@@ -85,7 +88,7 @@
           <w:p>
             <w:pPr>
               <w:pStyle w:val="TableContents"/>
-              <w:jc w:val="center"/>
+              <w:jc w:val="both"/>
               <w:rPr>
                 <w:b/>
                 <w:b/>
@@ -115,7 +118,7 @@
           <w:p>
             <w:pPr>
               <w:pStyle w:val="TableContents"/>
-              <w:jc w:val="center"/>
+              <w:jc w:val="both"/>
               <w:rPr>
                 <w:b/>
                 <w:b/>
@@ -133,7 +136,7 @@
         </w:tc>
         <w:tc>
           <w:tcPr>
-            <w:tcW w:w="1844" w:type="dxa"/>
+            <w:tcW w:w="1845" w:type="dxa"/>
             <w:tcBorders>
               <w:top w:val="single" w:sz="2" w:space="0" w:color="000000"/>
               <w:left w:val="single" w:sz="2" w:space="0" w:color="000000"/>
@@ -145,7 +148,7 @@
           <w:p>
             <w:pPr>
               <w:pStyle w:val="TableContents"/>
-              <w:jc w:val="center"/>
+              <w:jc w:val="both"/>
               <w:rPr>
                 <w:b/>
                 <w:b/>
@@ -175,7 +178,7 @@
           <w:p>
             <w:pPr>
               <w:pStyle w:val="TableContents"/>
-              <w:jc w:val="center"/>
+              <w:jc w:val="both"/>
               <w:rPr>
                 <w:b/>
                 <w:b/>
@@ -193,7 +196,7 @@
         </w:tc>
         <w:tc>
           <w:tcPr>
-            <w:tcW w:w="1998" w:type="dxa"/>
+            <w:tcW w:w="1999" w:type="dxa"/>
             <w:tcBorders>
               <w:top w:val="single" w:sz="2" w:space="0" w:color="000000"/>
               <w:left w:val="single" w:sz="2" w:space="0" w:color="000000"/>
@@ -207,7 +210,7 @@
           <w:p>
             <w:pPr>
               <w:pStyle w:val="TableContents"/>
-              <w:jc w:val="center"/>
+              <w:jc w:val="both"/>
               <w:rPr>
                 <w:b/>
                 <w:b/>
@@ -228,7 +231,7 @@
         <w:trPr/>
         <w:tc>
           <w:tcPr>
-            <w:tcW w:w="1619" w:type="dxa"/>
+            <w:tcW w:w="1617" w:type="dxa"/>
             <w:tcBorders>
               <w:top w:val="single" w:sz="2" w:space="0" w:color="000000"/>
               <w:left w:val="single" w:sz="2" w:space="0" w:color="000000"/>
@@ -240,7 +243,7 @@
           <w:p>
             <w:pPr>
               <w:pStyle w:val="TableContents"/>
-              <w:jc w:val="center"/>
+              <w:jc w:val="both"/>
               <w:rPr/>
             </w:pPr>
             <w:r>
@@ -263,6 +266,7 @@
           <w:p>
             <w:pPr>
               <w:pStyle w:val="TableContents"/>
+              <w:jc w:val="both"/>
               <w:rPr/>
             </w:pPr>
             <w:r>
@@ -273,7 +277,7 @@
         </w:tc>
         <w:tc>
           <w:tcPr>
-            <w:tcW w:w="1844" w:type="dxa"/>
+            <w:tcW w:w="1845" w:type="dxa"/>
             <w:tcBorders>
               <w:top w:val="single" w:sz="2" w:space="0" w:color="000000"/>
               <w:left w:val="single" w:sz="2" w:space="0" w:color="000000"/>
@@ -285,6 +289,7 @@
           <w:p>
             <w:pPr>
               <w:pStyle w:val="TableContents"/>
+              <w:jc w:val="both"/>
               <w:rPr/>
             </w:pPr>
             <w:r>
@@ -306,6 +311,7 @@
           <w:p>
             <w:pPr>
               <w:pStyle w:val="TableContents"/>
+              <w:jc w:val="both"/>
               <w:rPr/>
             </w:pPr>
             <w:r>
@@ -315,7 +321,7 @@
         </w:tc>
         <w:tc>
           <w:tcPr>
-            <w:tcW w:w="1998" w:type="dxa"/>
+            <w:tcW w:w="1999" w:type="dxa"/>
             <w:tcBorders>
               <w:top w:val="single" w:sz="2" w:space="0" w:color="000000"/>
               <w:left w:val="single" w:sz="2" w:space="0" w:color="000000"/>
@@ -329,6 +335,7 @@
           <w:p>
             <w:pPr>
               <w:pStyle w:val="TableContents"/>
+              <w:jc w:val="both"/>
               <w:rPr/>
             </w:pPr>
             <w:r>
@@ -341,7 +348,7 @@
         <w:trPr/>
         <w:tc>
           <w:tcPr>
-            <w:tcW w:w="1619" w:type="dxa"/>
+            <w:tcW w:w="1617" w:type="dxa"/>
             <w:tcBorders>
               <w:top w:val="single" w:sz="2" w:space="0" w:color="000000"/>
               <w:left w:val="single" w:sz="2" w:space="0" w:color="000000"/>
@@ -353,7 +360,7 @@
           <w:p>
             <w:pPr>
               <w:pStyle w:val="TableContents"/>
-              <w:jc w:val="center"/>
+              <w:jc w:val="both"/>
               <w:rPr/>
             </w:pPr>
             <w:r>
@@ -376,6 +383,7 @@
           <w:p>
             <w:pPr>
               <w:pStyle w:val="TableContents"/>
+              <w:jc w:val="both"/>
               <w:rPr/>
             </w:pPr>
             <w:r>
@@ -386,7 +394,7 @@
         </w:tc>
         <w:tc>
           <w:tcPr>
-            <w:tcW w:w="1844" w:type="dxa"/>
+            <w:tcW w:w="1845" w:type="dxa"/>
             <w:tcBorders>
               <w:top w:val="single" w:sz="2" w:space="0" w:color="000000"/>
               <w:left w:val="single" w:sz="2" w:space="0" w:color="000000"/>
@@ -398,6 +406,7 @@
           <w:p>
             <w:pPr>
               <w:pStyle w:val="TableContents"/>
+              <w:jc w:val="both"/>
               <w:rPr/>
             </w:pPr>
             <w:r>
@@ -419,6 +428,7 @@
           <w:p>
             <w:pPr>
               <w:pStyle w:val="TableContents"/>
+              <w:jc w:val="both"/>
               <w:rPr/>
             </w:pPr>
             <w:r>
@@ -428,7 +438,7 @@
         </w:tc>
         <w:tc>
           <w:tcPr>
-            <w:tcW w:w="1998" w:type="dxa"/>
+            <w:tcW w:w="1999" w:type="dxa"/>
             <w:tcBorders>
               <w:top w:val="single" w:sz="2" w:space="0" w:color="000000"/>
               <w:left w:val="single" w:sz="2" w:space="0" w:color="000000"/>
@@ -442,6 +452,7 @@
           <w:p>
             <w:pPr>
               <w:pStyle w:val="TableContents"/>
+              <w:jc w:val="both"/>
               <w:rPr/>
             </w:pPr>
             <w:r>
@@ -454,7 +465,7 @@
         <w:trPr/>
         <w:tc>
           <w:tcPr>
-            <w:tcW w:w="1619" w:type="dxa"/>
+            <w:tcW w:w="1617" w:type="dxa"/>
             <w:tcBorders>
               <w:top w:val="single" w:sz="2" w:space="0" w:color="000000"/>
               <w:left w:val="single" w:sz="2" w:space="0" w:color="000000"/>
@@ -466,7 +477,7 @@
           <w:p>
             <w:pPr>
               <w:pStyle w:val="TableContents"/>
-              <w:jc w:val="center"/>
+              <w:jc w:val="both"/>
               <w:rPr/>
             </w:pPr>
             <w:r>
@@ -489,6 +500,7 @@
           <w:p>
             <w:pPr>
               <w:pStyle w:val="TableContents"/>
+              <w:jc w:val="both"/>
               <w:rPr/>
             </w:pPr>
             <w:r>
@@ -499,7 +511,7 @@
         </w:tc>
         <w:tc>
           <w:tcPr>
-            <w:tcW w:w="1844" w:type="dxa"/>
+            <w:tcW w:w="1845" w:type="dxa"/>
             <w:tcBorders>
               <w:top w:val="single" w:sz="2" w:space="0" w:color="000000"/>
               <w:left w:val="single" w:sz="2" w:space="0" w:color="000000"/>
@@ -511,6 +523,7 @@
           <w:p>
             <w:pPr>
               <w:pStyle w:val="TableContents"/>
+              <w:jc w:val="both"/>
               <w:rPr/>
             </w:pPr>
             <w:r>
@@ -532,6 +545,7 @@
           <w:p>
             <w:pPr>
               <w:pStyle w:val="TableContents"/>
+              <w:jc w:val="both"/>
               <w:rPr/>
             </w:pPr>
             <w:r>
@@ -541,7 +555,7 @@
         </w:tc>
         <w:tc>
           <w:tcPr>
-            <w:tcW w:w="1998" w:type="dxa"/>
+            <w:tcW w:w="1999" w:type="dxa"/>
             <w:tcBorders>
               <w:top w:val="single" w:sz="2" w:space="0" w:color="000000"/>
               <w:left w:val="single" w:sz="2" w:space="0" w:color="000000"/>
@@ -555,6 +569,7 @@
           <w:p>
             <w:pPr>
               <w:pStyle w:val="TableContents"/>
+              <w:jc w:val="both"/>
               <w:rPr/>
             </w:pPr>
             <w:r>
@@ -567,7 +582,7 @@
         <w:trPr/>
         <w:tc>
           <w:tcPr>
-            <w:tcW w:w="1619" w:type="dxa"/>
+            <w:tcW w:w="1617" w:type="dxa"/>
             <w:tcBorders>
               <w:top w:val="single" w:sz="2" w:space="0" w:color="000000"/>
               <w:left w:val="single" w:sz="2" w:space="0" w:color="000000"/>
@@ -579,7 +594,7 @@
           <w:p>
             <w:pPr>
               <w:pStyle w:val="TableContents"/>
-              <w:jc w:val="center"/>
+              <w:jc w:val="both"/>
               <w:rPr/>
             </w:pPr>
             <w:r>
@@ -602,6 +617,7 @@
           <w:p>
             <w:pPr>
               <w:pStyle w:val="TableContents"/>
+              <w:jc w:val="both"/>
               <w:rPr/>
             </w:pPr>
             <w:r>
@@ -612,7 +628,7 @@
         </w:tc>
         <w:tc>
           <w:tcPr>
-            <w:tcW w:w="1844" w:type="dxa"/>
+            <w:tcW w:w="1845" w:type="dxa"/>
             <w:tcBorders>
               <w:top w:val="single" w:sz="2" w:space="0" w:color="000000"/>
               <w:left w:val="single" w:sz="2" w:space="0" w:color="000000"/>
@@ -624,6 +640,7 @@
           <w:p>
             <w:pPr>
               <w:pStyle w:val="TableContents"/>
+              <w:jc w:val="both"/>
               <w:rPr/>
             </w:pPr>
             <w:r>
@@ -645,6 +662,7 @@
           <w:p>
             <w:pPr>
               <w:pStyle w:val="TableContents"/>
+              <w:jc w:val="both"/>
               <w:rPr/>
             </w:pPr>
             <w:r>
@@ -654,7 +672,7 @@
         </w:tc>
         <w:tc>
           <w:tcPr>
-            <w:tcW w:w="1998" w:type="dxa"/>
+            <w:tcW w:w="1999" w:type="dxa"/>
             <w:tcBorders>
               <w:top w:val="single" w:sz="2" w:space="0" w:color="000000"/>
               <w:left w:val="single" w:sz="2" w:space="0" w:color="000000"/>
@@ -668,6 +686,7 @@
           <w:p>
             <w:pPr>
               <w:pStyle w:val="TableContents"/>
+              <w:jc w:val="both"/>
               <w:rPr/>
             </w:pPr>
             <w:r>
@@ -680,6 +699,7 @@
     <w:p>
       <w:pPr>
         <w:pStyle w:val="TextBody"/>
+        <w:jc w:val="both"/>
         <w:rPr/>
       </w:pPr>
       <w:r>
@@ -694,8 +714,9 @@
         <w:pStyle w:val="Heading1"/>
         <w:numPr>
           <w:ilvl w:val="0"/>
-          <w:numId w:val="2"/>
+          <w:numId w:val="3"/>
         </w:numPr>
+        <w:jc w:val="both"/>
         <w:rPr/>
       </w:pPr>
       <w:r>
@@ -708,8 +729,9 @@
         <w:pStyle w:val="Heading2"/>
         <w:numPr>
           <w:ilvl w:val="1"/>
-          <w:numId w:val="2"/>
+          <w:numId w:val="3"/>
         </w:numPr>
+        <w:jc w:val="both"/>
         <w:rPr/>
       </w:pPr>
       <w:r>
@@ -840,7 +862,7 @@
         <w:pStyle w:val="TextBody"/>
         <w:numPr>
           <w:ilvl w:val="0"/>
-          <w:numId w:val="3"/>
+          <w:numId w:val="4"/>
         </w:numPr>
         <w:jc w:val="both"/>
         <w:rPr>
@@ -862,7 +884,7 @@
         <w:pStyle w:val="TextBody"/>
         <w:numPr>
           <w:ilvl w:val="0"/>
-          <w:numId w:val="3"/>
+          <w:numId w:val="4"/>
         </w:numPr>
         <w:jc w:val="both"/>
         <w:rPr>
@@ -884,7 +906,7 @@
         <w:pStyle w:val="TextBody"/>
         <w:numPr>
           <w:ilvl w:val="0"/>
-          <w:numId w:val="3"/>
+          <w:numId w:val="4"/>
         </w:numPr>
         <w:jc w:val="both"/>
         <w:rPr/>
@@ -902,8 +924,9 @@
         <w:pStyle w:val="Heading2"/>
         <w:numPr>
           <w:ilvl w:val="1"/>
-          <w:numId w:val="2"/>
+          <w:numId w:val="3"/>
         </w:numPr>
+        <w:jc w:val="both"/>
         <w:rPr/>
       </w:pPr>
       <w:r>
@@ -916,8 +939,9 @@
         <w:pStyle w:val="Heading3"/>
         <w:numPr>
           <w:ilvl w:val="2"/>
-          <w:numId w:val="2"/>
+          <w:numId w:val="3"/>
         </w:numPr>
+        <w:jc w:val="both"/>
         <w:rPr/>
       </w:pPr>
       <w:r>
@@ -978,7 +1002,7 @@
         <w:pStyle w:val="TextBody"/>
         <w:numPr>
           <w:ilvl w:val="0"/>
-          <w:numId w:val="4"/>
+          <w:numId w:val="5"/>
         </w:numPr>
         <w:jc w:val="both"/>
         <w:rPr/>
@@ -1049,7 +1073,7 @@
         <w:pStyle w:val="TextBody"/>
         <w:numPr>
           <w:ilvl w:val="0"/>
-          <w:numId w:val="4"/>
+          <w:numId w:val="5"/>
         </w:numPr>
         <w:jc w:val="both"/>
         <w:rPr/>
@@ -1072,7 +1096,7 @@
         <w:pStyle w:val="TextBody"/>
         <w:numPr>
           <w:ilvl w:val="0"/>
-          <w:numId w:val="4"/>
+          <w:numId w:val="5"/>
         </w:numPr>
         <w:jc w:val="both"/>
         <w:rPr/>
@@ -1095,8 +1119,9 @@
         <w:pStyle w:val="Heading3"/>
         <w:numPr>
           <w:ilvl w:val="2"/>
-          <w:numId w:val="2"/>
+          <w:numId w:val="3"/>
         </w:numPr>
+        <w:jc w:val="both"/>
         <w:rPr/>
       </w:pPr>
       <w:r>
@@ -1145,19 +1170,1375 @@
       </w:pPr>
       <w:r>
         <w:rPr/>
-        <w:t xml:space="preserve">Sau khi xong phần chuẩn bị dữ liệu và tiền xử lý, cần lựa chọn thuật toán phù hợp. Với dạng bài toán binary classification, có khá nhiều phương pháp để xử lý như regression, knn, decision tree, </w:t>
-      </w:r>
-      <w:r>
-        <w:rPr/>
-        <w:t>svm,</w:t>
-      </w:r>
-      <w:r>
-        <w:rPr/>
-        <w:t xml:space="preserve">… Ở đây, chúng ta dùng </w:t>
-      </w:r>
-      <w:r>
-        <w:rPr/>
-        <w:t>naive bayes.</w:t>
+        <w:t>Sau khi xong phần chuẩn bị dữ liệu và tiền xử lý, cần lựa chọn thuật toán phù hợp. Với dạng bài toán binary classification, có khá nhiều phương pháp để xử lý như regression, knn, decision tree, svm,… Ở đây, chúng ta dùng naive bayes.</w:t>
+      </w:r>
+    </w:p>
+    <w:p>
+      <w:pPr>
+        <w:pStyle w:val="Heading2"/>
+        <w:numPr>
+          <w:ilvl w:val="1"/>
+          <w:numId w:val="3"/>
+        </w:numPr>
+        <w:jc w:val="both"/>
+        <w:rPr/>
+      </w:pPr>
+      <w:r>
+        <w:rPr/>
+        <w:t>Tiền xử lý</w:t>
+      </w:r>
+    </w:p>
+    <w:p>
+      <w:pPr>
+        <w:pStyle w:val="TextBody"/>
+        <w:jc w:val="both"/>
+        <w:rPr/>
+      </w:pPr>
+      <w:r>
+        <w:rPr/>
+        <w:t>Đây là giai đoạn cực kỳ quan trọng của quá trình học máy, thường chiếm một phần lớn thời gian của cả quá trình. Với bài toán trên, sẽ có những bước tiền xử lý sau:</w:t>
+      </w:r>
+    </w:p>
+    <w:p>
+      <w:pPr>
+        <w:pStyle w:val="Heading3"/>
+        <w:numPr>
+          <w:ilvl w:val="2"/>
+          <w:numId w:val="3"/>
+        </w:numPr>
+        <w:jc w:val="both"/>
+        <w:rPr/>
+      </w:pPr>
+      <w:r>
+        <w:rPr/>
+        <w:t>Chuẩn hóa dữ liệu và tách từ:</w:t>
+      </w:r>
+    </w:p>
+    <w:p>
+      <w:pPr>
+        <w:pStyle w:val="TextBody"/>
+        <w:jc w:val="both"/>
+        <w:rPr/>
+      </w:pPr>
+      <w:r>
+        <w:rPr/>
+        <w:t>Dữ liệu hiện tại đã được chuẩn hóa về nội dung, cấu trúc, không có trùng lặp, vô lý,…</w:t>
+      </w:r>
+    </w:p>
+    <w:p>
+      <w:pPr>
+        <w:pStyle w:val="TextBody"/>
+        <w:jc w:val="both"/>
+        <w:rPr/>
+      </w:pPr>
+      <w:r>
+        <w:rPr/>
+        <w:t>Tùy thuộc vào loại dữ liệu, loại ngôn ngữ và mục đích sử dụng, có một số cách để chia nhỏ nội dung với các đặc điểm sau:</w:t>
+      </w:r>
+    </w:p>
+    <w:p>
+      <w:pPr>
+        <w:pStyle w:val="TextBody"/>
+        <w:numPr>
+          <w:ilvl w:val="0"/>
+          <w:numId w:val="6"/>
+        </w:numPr>
+        <w:jc w:val="both"/>
+        <w:rPr/>
+      </w:pPr>
+      <w:r>
+        <w:rPr/>
+        <w:t>Tùy theo loại ngôn ngữ mà cấu trúc của phần con được chia ra cho phù hợp nghĩa, ví dụ trong tiếng Anh, mỗi câu gồm nhiều từ, một từ thường cách nhau theo khoảng trắng, nhưng trong tiếng Việt, câu được tạo thành từ nhiều tiếng, một từ có thể phải được kết hợp từ nhiều tiếng nên việc tách câu theo khoảng trằng là không đảm bảo nội dung. Bên cạnh đó, tùy thuộc yêu cầu bài toán mà phải tách từ hoặc cụm từ, cụm cấu trúc (chủ ngữ, vị ngữ),…</w:t>
+      </w:r>
+    </w:p>
+    <w:p>
+      <w:pPr>
+        <w:pStyle w:val="TextBody"/>
+        <w:numPr>
+          <w:ilvl w:val="0"/>
+          <w:numId w:val="6"/>
+        </w:numPr>
+        <w:jc w:val="both"/>
+        <w:rPr/>
+      </w:pPr>
+      <w:r>
+        <w:rPr/>
+        <w:t>Có nhiều kiểu tách từ trong tiếng Anh, tuy nhiên khó có cách nào có thể tách trọn vẹn, hoàn chỉnh nội dung của các câu bởi số lượng từ vựng và cụm từ lớn, các dấu câu mang các ý nghĩa khác nhau tùy thuộc  cách sử dụng.</w:t>
+      </w:r>
+    </w:p>
+    <w:p>
+      <w:pPr>
+        <w:pStyle w:val="TextBody"/>
+        <w:jc w:val="both"/>
+        <w:rPr/>
+      </w:pPr>
+      <w:r>
+        <w:rPr/>
+        <w:t xml:space="preserve">Với dữ liệu ở đây, cách đơn giản nhất được sử dụng là loại bỏ tất cả dấu và ký tự đặc biệt tách từ đơn theo khoảng trắng. </w:t>
+      </w:r>
+    </w:p>
+    <w:p>
+      <w:pPr>
+        <w:pStyle w:val="Heading3"/>
+        <w:numPr>
+          <w:ilvl w:val="2"/>
+          <w:numId w:val="3"/>
+        </w:numPr>
+        <w:jc w:val="both"/>
+        <w:rPr/>
+      </w:pPr>
+      <w:r>
+        <w:rPr/>
+        <w:t>Hoàn nguyên từ:</w:t>
+      </w:r>
+    </w:p>
+    <w:p>
+      <w:pPr>
+        <w:pStyle w:val="TextBody"/>
+        <w:jc w:val="both"/>
+        <w:rPr/>
+      </w:pPr>
+      <w:r>
+        <w:rPr/>
+        <w:t>Với một số ngôn ngữ trong đó có tiếng Anh, các từ trong quá trình sử dụng có sự biến đổi thành các dạng khác nhau nhưng phần lớn tạo ra ý nghĩa khá là gần nhau.</w:t>
+      </w:r>
+    </w:p>
+    <w:p>
+      <w:pPr>
+        <w:pStyle w:val="TextBody"/>
+        <w:jc w:val="both"/>
+        <w:rPr/>
+      </w:pPr>
+      <w:r>
+        <w:rPr/>
+        <w:t>ví dụ: learn → learns → learning</w:t>
+      </w:r>
+    </w:p>
+    <w:p>
+      <w:pPr>
+        <w:pStyle w:val="TextBody"/>
+        <w:jc w:val="both"/>
+        <w:rPr/>
+      </w:pPr>
+      <w:r>
+        <w:rPr/>
+        <w:t>Trong máy học với công nghệ hiện tại, các sự biến đổi này là không cần thiết, nó chỉ làm tăng thêm độ phức tạp mà máy cần phải xử lý vì vậy cần có một bước để đưa các từ về với dạng gốc ban đầu.</w:t>
+      </w:r>
+    </w:p>
+    <w:p>
+      <w:pPr>
+        <w:pStyle w:val="TextBody"/>
+        <w:jc w:val="both"/>
+        <w:rPr/>
+      </w:pPr>
+      <w:r>
+        <w:rPr/>
+        <w:t>Có 2 phương pháp đưa từ về dạng gốc:</w:t>
+      </w:r>
+    </w:p>
+    <w:p>
+      <w:pPr>
+        <w:pStyle w:val="TextBody"/>
+        <w:numPr>
+          <w:ilvl w:val="0"/>
+          <w:numId w:val="7"/>
+        </w:numPr>
+        <w:jc w:val="both"/>
+        <w:rPr/>
+      </w:pPr>
+      <w:r>
+        <w:rPr/>
+        <w:t>stemming là một cách hoàn nguyên từ theo kiểu đánh đồng, các từ với các kết cấu giống nhau sẽ được đưa về dạng giống nhau phần lớn theo dạng bỏ bớt ký tự. ví dụ: learning → learn, machines→ machin, studies → studi</w:t>
+      </w:r>
+    </w:p>
+    <w:p>
+      <w:pPr>
+        <w:pStyle w:val="TextBody"/>
+        <w:numPr>
+          <w:ilvl w:val="0"/>
+          <w:numId w:val="7"/>
+        </w:numPr>
+        <w:jc w:val="both"/>
+        <w:rPr/>
+      </w:pPr>
+      <w:r>
+        <w:rPr/>
+        <w:t>lemmatizing là một phiên bản nâng cấp của stemming khi các từ tạo ra phải qua quá trình kiểm tra lại với từ điển để đảm bảo sự chính xác. Tất nhiên cái giá phải trả là thời gian và quá trình xử lý. ví dụ: machines → machine, studies → study.</w:t>
+      </w:r>
+    </w:p>
+    <w:p>
+      <w:pPr>
+        <w:pStyle w:val="TextBody"/>
+        <w:jc w:val="both"/>
+        <w:rPr/>
+      </w:pPr>
+      <w:r>
+        <w:rPr/>
+        <w:t>Cả 2 phương pháp đều có thể được sử dụng tùy theo mục đích và yêu cầu. Ở bài toán này, chúng tôi chọn lemmatizing.</w:t>
+      </w:r>
+    </w:p>
+    <w:p>
+      <w:pPr>
+        <w:pStyle w:val="TextBody"/>
+        <w:jc w:val="both"/>
+        <w:rPr/>
+      </w:pPr>
+      <w:r>
+        <w:rPr/>
+        <w:t>Do lemmatizing yêu cầu một bộ từ điển để xác thực từ được tạo ra nên chúng tôi sử dụng bộ wordnet của thư viện nltk.</w:t>
+      </w:r>
+    </w:p>
+    <w:p>
+      <w:pPr>
+        <w:pStyle w:val="Heading3"/>
+        <w:numPr>
+          <w:ilvl w:val="2"/>
+          <w:numId w:val="3"/>
+        </w:numPr>
+        <w:jc w:val="both"/>
+        <w:rPr/>
+      </w:pPr>
+      <w:r>
+        <w:rPr/>
+        <w:t>Loại bỏ stop words</w:t>
+      </w:r>
+    </w:p>
+    <w:p>
+      <w:pPr>
+        <w:pStyle w:val="TextBody"/>
+        <w:jc w:val="both"/>
+        <w:rPr/>
+      </w:pPr>
+      <w:r>
+        <w:rPr/>
+        <w:t>Trong các câu văn, có những từ chứa ít dữ liệu cho quá trình xử lý phân lớp sẽ gây nhiễu rất lớn đối với mô hình BoW.</w:t>
+      </w:r>
+    </w:p>
+    <w:p>
+      <w:pPr>
+        <w:pStyle w:val="TextBody"/>
+        <w:jc w:val="both"/>
+        <w:rPr/>
+      </w:pPr>
+      <w:r>
+        <w:rPr/>
+        <w:t xml:space="preserve">Các stop words trong tiếng anh thường là giới từ, từ nối,... như </w:t>
+      </w:r>
+      <w:r>
+        <w:rPr>
+          <w:i/>
+          <w:iCs/>
+        </w:rPr>
+        <w:t>the, there, an, anyway, hereby,...</w:t>
+      </w:r>
+    </w:p>
+    <w:p>
+      <w:pPr>
+        <w:pStyle w:val="TextBody"/>
+        <w:jc w:val="both"/>
+        <w:rPr/>
+      </w:pPr>
+      <w:r>
+        <w:rPr/>
+        <w:t xml:space="preserve">Ví dụ trong tiếng Anh: </w:t>
+      </w:r>
+    </w:p>
+    <w:p>
+      <w:pPr>
+        <w:pStyle w:val="TextBody"/>
+        <w:jc w:val="both"/>
+        <w:rPr>
+          <w:i/>
+          <w:i/>
+          <w:iCs/>
+        </w:rPr>
+      </w:pPr>
+      <w:r>
+        <w:rPr>
+          <w:i/>
+          <w:iCs/>
+        </w:rPr>
+        <w:t>I hope that, when I've built up my savings, I'll be able to travel to Mexico.</w:t>
+      </w:r>
+    </w:p>
+    <w:p>
+      <w:pPr>
+        <w:pStyle w:val="TextBody"/>
+        <w:jc w:val="both"/>
+        <w:rPr>
+          <w:i w:val="false"/>
+          <w:i w:val="false"/>
+          <w:iCs w:val="false"/>
+        </w:rPr>
+      </w:pPr>
+      <w:r>
+        <w:rPr>
+          <w:i w:val="false"/>
+          <w:iCs w:val="false"/>
+        </w:rPr>
+        <w:t>Câu này nếu được rút gọn lại với các từ: hope, built, up, savings, able, travel, Mexico. thì cơ bản nghĩa vẫn sẽ được dữ lại. Quá trình học máy chỉ cần có thế thôi.</w:t>
+      </w:r>
+    </w:p>
+    <w:p>
+      <w:pPr>
+        <w:pStyle w:val="Heading3"/>
+        <w:numPr>
+          <w:ilvl w:val="2"/>
+          <w:numId w:val="3"/>
+        </w:numPr>
+        <w:jc w:val="both"/>
+        <w:rPr/>
+      </w:pPr>
+      <w:r>
+        <w:rPr/>
+        <w:t>Tạo vector từ dữ liệu:</w:t>
+      </w:r>
+    </w:p>
+    <w:p>
+      <w:pPr>
+        <w:pStyle w:val="TextBody"/>
+        <w:jc w:val="both"/>
+        <w:rPr/>
+      </w:pPr>
+      <w:r>
+        <w:rPr/>
+        <w:t>Sau các quá trình chuẩn hóa trên, các câu đã được tách thành một danh sách các từ phù hợp, với kỹ thuật Bag of Words ta tiến hành gom tất cả các từ tạo thành một bộ danh sách các từ được sử dụng sau đó chuyển các câu đầu vào thành các vector biểu thị số lần xuất hiện của từ trong câu. Với mô hình này,  máy sẽ bỏ qua tất cả ngữ nghĩa hay cú pháp của câu.</w:t>
+      </w:r>
+    </w:p>
+    <w:p>
+      <w:pPr>
+        <w:pStyle w:val="TextBody"/>
+        <w:jc w:val="both"/>
+        <w:rPr/>
+      </w:pPr>
+      <w:r>
+        <w:rPr/>
+        <w:t>Các vector này này sẽ có số chiều rất lớn và  phần lớn sẽ có giá trị là 0 nên được gọi là sparse vector.</w:t>
+      </w:r>
+    </w:p>
+    <w:p>
+      <w:pPr>
+        <w:pStyle w:val="Heading3"/>
+        <w:numPr>
+          <w:ilvl w:val="2"/>
+          <w:numId w:val="3"/>
+        </w:numPr>
+        <w:jc w:val="both"/>
+        <w:rPr/>
+      </w:pPr>
+      <w:r>
+        <w:rPr/>
+        <w:t>Giảm chiều dữ liệu và trực quan hóa:</w:t>
+      </w:r>
+    </w:p>
+    <w:p>
+      <w:pPr>
+        <w:pStyle w:val="TextBody"/>
+        <w:jc w:val="both"/>
+        <w:rPr/>
+      </w:pPr>
+      <w:r>
+        <w:rPr/>
+        <w:t xml:space="preserve">Với dữ liệu có chiều lớn như trên, sẽ có những phương pháp để giảm đi số chiều mà vẫn cố gắng dữ tối đa tương quan giữa các điểm. </w:t>
+      </w:r>
+      <w:r>
+        <w:rPr/>
+        <w:t>Một số</w:t>
+      </w:r>
+      <w:r>
+        <w:rPr/>
+        <w:t xml:space="preserve"> nguyên tắc của giảm chiều dữ liệu là:</w:t>
+      </w:r>
+    </w:p>
+    <w:p>
+      <w:pPr>
+        <w:pStyle w:val="TextBody"/>
+        <w:numPr>
+          <w:ilvl w:val="0"/>
+          <w:numId w:val="10"/>
+        </w:numPr>
+        <w:jc w:val="both"/>
+        <w:rPr/>
+      </w:pPr>
+      <w:r>
+        <w:rPr/>
+        <w:t>Dimension reduction là một kỹ thuật máy học giúp giảm số lượng thuộc tính đồng thời cố gắng dữ lại nhiều thông tin nhất có thể. Nó thường được thực hiện bằng cách tạo ra được bộ thuộc tính mới có thể thay thế bộ thuộc tính cũ.</w:t>
+      </w:r>
+    </w:p>
+    <w:p>
+      <w:pPr>
+        <w:pStyle w:val="TextBody"/>
+        <w:numPr>
+          <w:ilvl w:val="0"/>
+          <w:numId w:val="10"/>
+        </w:numPr>
+        <w:jc w:val="both"/>
+        <w:rPr/>
+      </w:pPr>
+      <w:r>
+        <w:rPr/>
+        <w:t>Việc giảm chiều dữ liệu vữa dễ trực quan hóa vừa giảm sự dư thừa tối ưu quá trình tính toán.</w:t>
+      </w:r>
+    </w:p>
+    <w:p>
+      <w:pPr>
+        <w:pStyle w:val="TextBody"/>
+        <w:numPr>
+          <w:ilvl w:val="0"/>
+          <w:numId w:val="10"/>
+        </w:numPr>
+        <w:jc w:val="both"/>
+        <w:rPr/>
+      </w:pPr>
+      <w:r>
+        <w:rPr/>
+        <w:t>Phần lớn các phương pháp giảm chiều dữ liệu là các thuật toán học máy không giám sát bởi vì các nhãn (nếu có) không được sử dụng trong quá trình này.</w:t>
+      </w:r>
+    </w:p>
+    <w:p>
+      <w:pPr>
+        <w:pStyle w:val="TextBody"/>
+        <w:numPr>
+          <w:ilvl w:val="0"/>
+          <w:numId w:val="10"/>
+        </w:numPr>
+        <w:jc w:val="both"/>
+        <w:rPr/>
+      </w:pPr>
+      <w:r>
+        <w:rPr/>
+        <w:t>Một số phương pháp nổi tiếng như: PCA, NMF,…</w:t>
+      </w:r>
+    </w:p>
+    <w:p>
+      <w:pPr>
+        <w:pStyle w:val="TextBody"/>
+        <w:jc w:val="both"/>
+        <w:rPr/>
+      </w:pPr>
+      <w:r>
+        <w:rPr/>
+        <w:t xml:space="preserve">Ở đây, dùng t-SNE </w:t>
+      </w:r>
+      <w:r>
+        <w:rPr/>
+        <w:t>(t-Distributed Stochastic Neighbor Embedding):</w:t>
+      </w:r>
+    </w:p>
+    <w:p>
+      <w:pPr>
+        <w:pStyle w:val="TextBody"/>
+        <w:numPr>
+          <w:ilvl w:val="0"/>
+          <w:numId w:val="11"/>
+        </w:numPr>
+        <w:jc w:val="both"/>
+        <w:rPr/>
+      </w:pPr>
+      <w:r>
+        <w:rPr/>
+        <w:t>Thuật toán này nhúng dữ liệu chiều cao vào không gian chiều thấp hơn trong đó sự tương đồng giữa các mẫu dữ liệu lân cận là được bảo toàn.</w:t>
+      </w:r>
+    </w:p>
+    <w:p>
+      <w:pPr>
+        <w:pStyle w:val="TextBody"/>
+        <w:numPr>
+          <w:ilvl w:val="0"/>
+          <w:numId w:val="11"/>
+        </w:numPr>
+        <w:jc w:val="both"/>
+        <w:rPr/>
+      </w:pPr>
+      <w:r>
+        <w:rPr/>
+        <w:t>Ở đây dùng hàm TSNE dựng sẵn của thư viện sklearn.</w:t>
+      </w:r>
+    </w:p>
+    <w:p>
+      <w:pPr>
+        <w:pStyle w:val="TextBody"/>
+        <w:jc w:val="both"/>
+        <w:rPr/>
+      </w:pPr>
+      <w:r>
+        <w:rPr/>
+        <w:t>Trực quan hóa dữ liệu bằng đồ thị:</w:t>
+      </w:r>
+    </w:p>
+    <w:p>
+      <w:pPr>
+        <w:pStyle w:val="TextBody"/>
+        <w:numPr>
+          <w:ilvl w:val="0"/>
+          <w:numId w:val="12"/>
+        </w:numPr>
+        <w:jc w:val="both"/>
+        <w:rPr/>
+      </w:pPr>
+      <w:r>
+        <w:rPr/>
+        <w:t>Sau khi giảm chiều dữ liệu thành công, dữ liệu đầu ra này sẽ có thể được biểu diễn trên đồ thị dễ dàng.</w:t>
+      </w:r>
+    </w:p>
+    <w:p>
+      <w:pPr>
+        <w:pStyle w:val="TextBody"/>
+        <w:numPr>
+          <w:ilvl w:val="0"/>
+          <w:numId w:val="12"/>
+        </w:numPr>
+        <w:jc w:val="both"/>
+        <w:rPr/>
+      </w:pPr>
+      <w:r>
+        <w:rPr/>
+        <w:t>Ở đây dùng thư viện matplotlib để vẽ.</w:t>
+      </w:r>
+    </w:p>
+    <w:p>
+      <w:pPr>
+        <w:pStyle w:val="TextBody"/>
+        <w:jc w:val="both"/>
+        <w:rPr/>
+      </w:pPr>
+      <w:r>
+        <w:rPr/>
+        <w:t>N</w:t>
+      </w:r>
+      <w:r>
+        <w:rPr/>
+        <w:t>hận xét với việc quan sát đồ thị:</w:t>
+      </w:r>
+    </w:p>
+    <w:p>
+      <w:pPr>
+        <w:pStyle w:val="TextBody"/>
+        <w:numPr>
+          <w:ilvl w:val="0"/>
+          <w:numId w:val="13"/>
+        </w:numPr>
+        <w:jc w:val="both"/>
+        <w:rPr/>
+      </w:pPr>
+      <w:r>
+        <w:rPr/>
+        <w:t>Rất dễ nhận ra 2 nhóm dữ liệu với các nhãn nằm khá tách biệt vì vậy có thể khẳng định lại suy đoán ban đầu là các tiêu đề có các từ gần nhau thì sẽ có mục đích như nhau.</w:t>
+      </w:r>
+    </w:p>
+    <w:p>
+      <w:pPr>
+        <w:pStyle w:val="Heading2"/>
+        <w:numPr>
+          <w:ilvl w:val="1"/>
+          <w:numId w:val="3"/>
+        </w:numPr>
+        <w:jc w:val="both"/>
+        <w:rPr/>
+      </w:pPr>
+      <w:r>
+        <w:rPr/>
+        <w:t>Huấn luyện với naive bayes</w:t>
+      </w:r>
+    </w:p>
+    <w:p>
+      <w:pPr>
+        <w:pStyle w:val="Heading3"/>
+        <w:numPr>
+          <w:ilvl w:val="2"/>
+          <w:numId w:val="3"/>
+        </w:numPr>
+        <w:jc w:val="both"/>
+        <w:rPr/>
+      </w:pPr>
+      <w:r>
+        <w:rPr/>
+        <w:t>Lý do chọn naive bayes</w:t>
+      </w:r>
+    </w:p>
+    <w:p>
+      <w:pPr>
+        <w:pStyle w:val="TextBody"/>
+        <w:jc w:val="both"/>
+        <w:rPr/>
+      </w:pPr>
+      <w:r>
+        <w:rPr/>
+        <w:t>Với việc trực quan hóa, ta có thể thấy rõ rằng những phương pháp như regression hoặc svm có thể  được sử dụng để giải quyết bài toán trên nhưng ở đây chúng tôi chọn naive bayes.</w:t>
+      </w:r>
+    </w:p>
+    <w:p>
+      <w:pPr>
+        <w:pStyle w:val="TextBody"/>
+        <w:jc w:val="both"/>
+        <w:rPr/>
+      </w:pPr>
+      <w:r>
+        <w:rPr/>
+        <w:t>Với những bài toán phân lớp với dữ liệu ngôn ngữ tự nhiên với mô hình bag of words, thường thuật toán naive bayes sẽ đưa ra kết quả tốt:</w:t>
+      </w:r>
+    </w:p>
+    <w:p>
+      <w:pPr>
+        <w:pStyle w:val="TextBody"/>
+        <w:numPr>
+          <w:ilvl w:val="0"/>
+          <w:numId w:val="9"/>
+        </w:numPr>
+        <w:jc w:val="both"/>
+        <w:rPr/>
+      </w:pPr>
+      <w:r>
+        <w:rPr/>
+        <w:t>BoW coi các thuộc tính là độc lập, không có liên quan với nhau tương tự với thuật toán naive bayes.</w:t>
+      </w:r>
+    </w:p>
+    <w:p>
+      <w:pPr>
+        <w:pStyle w:val="TextBody"/>
+        <w:numPr>
+          <w:ilvl w:val="0"/>
+          <w:numId w:val="9"/>
+        </w:numPr>
+        <w:jc w:val="both"/>
+        <w:rPr/>
+      </w:pPr>
+      <w:r>
+        <w:rPr/>
+        <w:t xml:space="preserve">Với bài toán có dữ liệu đầu vào nhiều chiều như thế này, các thuật toán phân lớp khác như KNN khó hiệu quả do đòi hỏi rất nhiều việc tính toán </w:t>
+      </w:r>
+    </w:p>
+    <w:p>
+      <w:pPr>
+        <w:pStyle w:val="TextBody"/>
+        <w:numPr>
+          <w:ilvl w:val="0"/>
+          <w:numId w:val="9"/>
+        </w:numPr>
+        <w:jc w:val="both"/>
+        <w:rPr/>
+      </w:pPr>
+      <w:r>
+        <w:rPr/>
+        <w:t>Decision tree sẽ tỏ ra không hiệu quả với sparse vector do dễ dàng gây ra overfit.</w:t>
+      </w:r>
+    </w:p>
+    <w:p>
+      <w:pPr>
+        <w:pStyle w:val="Heading3"/>
+        <w:jc w:val="both"/>
+        <w:rPr/>
+      </w:pPr>
+      <w:r>
+        <w:rPr/>
+        <w:t>Thuật toán naive bayes:</w:t>
+      </w:r>
+    </w:p>
+    <w:p>
+      <w:pPr>
+        <w:pStyle w:val="TextBody"/>
+        <w:jc w:val="both"/>
+        <w:rPr>
+          <w:b/>
+          <w:b/>
+          <w:bCs/>
+        </w:rPr>
+      </w:pPr>
+      <w:r>
+        <w:rPr>
+          <w:b/>
+          <w:bCs/>
+        </w:rPr>
+        <w:t>Ý tưởng:</w:t>
+      </w:r>
+      <w:r>
+        <w:rPr>
+          <w:b w:val="false"/>
+          <w:bCs w:val="false"/>
+        </w:rPr>
+        <w:t xml:space="preserve"> Với mỗi thuộc tính, xét xác suất nhãn xảy ra và sẽ chọn nhãn có xác suất cao hơn.</w:t>
+      </w:r>
+    </w:p>
+    <w:p>
+      <w:pPr>
+        <w:pStyle w:val="TextBody"/>
+        <w:jc w:val="both"/>
+        <w:rPr>
+          <w:b/>
+          <w:b/>
+          <w:bCs/>
+        </w:rPr>
+      </w:pPr>
+      <w:r>
+        <w:rPr>
+          <w:b/>
+          <w:bCs/>
+        </w:rPr>
+        <w:t>Thuật toán</w:t>
+      </w:r>
+      <w:r>
+        <w:rPr>
+          <w:b/>
+          <w:bCs/>
+          <w:vertAlign w:val="superscript"/>
+        </w:rPr>
+        <w:t>[1]</w:t>
+      </w:r>
+      <w:r>
+        <w:rPr>
+          <w:b/>
+          <w:bCs/>
+        </w:rPr>
+        <w:t xml:space="preserve">: </w:t>
+      </w:r>
+    </w:p>
+    <w:p>
+      <w:pPr>
+        <w:pStyle w:val="TextBody"/>
+        <w:numPr>
+          <w:ilvl w:val="0"/>
+          <w:numId w:val="14"/>
+        </w:numPr>
+        <w:jc w:val="both"/>
+        <w:rPr>
+          <w:b w:val="false"/>
+          <w:b w:val="false"/>
+          <w:bCs w:val="false"/>
+        </w:rPr>
+      </w:pPr>
+      <w:r>
+        <w:rPr>
+          <w:b w:val="false"/>
+          <w:bCs w:val="false"/>
+        </w:rPr>
+        <w:t>Xét bài toán phân lớp với C lớp, xác suất một điểm dữ liệu X thuộc vào lớp c là xác suất có điều kiện của c với điều kiện X. Chúng ta cần tìm c để cho xác suất đó lớn nhất:</w:t>
+      </w:r>
+    </w:p>
+    <w:p>
+      <w:pPr>
+        <w:pStyle w:val="TextBody"/>
+        <w:jc w:val="both"/>
+        <w:rPr>
+          <w:b w:val="false"/>
+          <w:b w:val="false"/>
+          <w:bCs w:val="false"/>
+        </w:rPr>
+      </w:pPr>
+      <w:r>
+        <w:drawing>
+          <wp:anchor behindDoc="0" distT="0" distB="0" distL="0" distR="0" simplePos="0" locked="0" layoutInCell="1" allowOverlap="1" relativeHeight="3">
+            <wp:simplePos x="0" y="0"/>
+            <wp:positionH relativeFrom="column">
+              <wp:posOffset>1447165</wp:posOffset>
+            </wp:positionH>
+            <wp:positionV relativeFrom="paragraph">
+              <wp:posOffset>71120</wp:posOffset>
+            </wp:positionV>
+            <wp:extent cx="2105025" cy="581025"/>
+            <wp:effectExtent l="0" t="0" r="0" b="0"/>
+            <wp:wrapSquare wrapText="largest"/>
+            <wp:docPr id="1" name="Image2" descr=""/>
+            <wp:cNvGraphicFramePr>
+              <a:graphicFrameLocks xmlns:a="http://schemas.openxmlformats.org/drawingml/2006/main" noChangeAspect="1"/>
+            </wp:cNvGraphicFramePr>
+            <a:graphic xmlns:a="http://schemas.openxmlformats.org/drawingml/2006/main">
+              <a:graphicData uri="http://schemas.openxmlformats.org/drawingml/2006/picture">
+                <pic:pic xmlns:pic="http://schemas.openxmlformats.org/drawingml/2006/picture">
+                  <pic:nvPicPr>
+                    <pic:cNvPr id="1" name="Image2" descr=""/>
+                    <pic:cNvPicPr>
+                      <a:picLocks noChangeAspect="1" noChangeArrowheads="1"/>
+                    </pic:cNvPicPr>
+                  </pic:nvPicPr>
+                  <pic:blipFill>
+                    <a:blip r:embed="rId3"/>
+                    <a:stretch>
+                      <a:fillRect/>
+                    </a:stretch>
+                  </pic:blipFill>
+                  <pic:spPr bwMode="auto">
+                    <a:xfrm>
+                      <a:off x="0" y="0"/>
+                      <a:ext cx="2105025" cy="581025"/>
+                    </a:xfrm>
+                    <a:prstGeom prst="rect">
+                      <a:avLst/>
+                    </a:prstGeom>
+                  </pic:spPr>
+                </pic:pic>
+              </a:graphicData>
+            </a:graphic>
+          </wp:anchor>
+        </w:drawing>
+      </w:r>
+      <w:r>
+        <w:rPr>
+          <w:b w:val="false"/>
+          <w:bCs w:val="false"/>
+        </w:rPr>
+        <w:tab/>
+      </w:r>
+    </w:p>
+    <w:p>
+      <w:pPr>
+        <w:pStyle w:val="TextBody"/>
+        <w:jc w:val="both"/>
+        <w:rPr>
+          <w:b w:val="false"/>
+          <w:b w:val="false"/>
+          <w:bCs w:val="false"/>
+        </w:rPr>
+      </w:pPr>
+      <w:r>
+        <w:rPr>
+          <w:b w:val="false"/>
+          <w:bCs w:val="false"/>
+        </w:rPr>
+      </w:r>
+    </w:p>
+    <w:p>
+      <w:pPr>
+        <w:pStyle w:val="TextBody"/>
+        <w:jc w:val="both"/>
+        <w:rPr>
+          <w:b w:val="false"/>
+          <w:b w:val="false"/>
+          <w:bCs w:val="false"/>
+        </w:rPr>
+      </w:pPr>
+      <w:r>
+        <w:rPr>
+          <w:b w:val="false"/>
+          <w:bCs w:val="false"/>
+        </w:rPr>
+      </w:r>
+    </w:p>
+    <w:p>
+      <w:pPr>
+        <w:pStyle w:val="TextBody"/>
+        <w:numPr>
+          <w:ilvl w:val="0"/>
+          <w:numId w:val="14"/>
+        </w:numPr>
+        <w:jc w:val="both"/>
+        <w:rPr>
+          <w:b w:val="false"/>
+          <w:b w:val="false"/>
+          <w:bCs w:val="false"/>
+        </w:rPr>
+      </w:pPr>
+      <w:r>
+        <w:rPr>
+          <w:b w:val="false"/>
+          <w:bCs w:val="false"/>
+        </w:rPr>
+        <w:t>Theo công thức bayes:</w:t>
+      </w:r>
+    </w:p>
+    <w:p>
+      <w:pPr>
+        <w:pStyle w:val="TextBody"/>
+        <w:jc w:val="both"/>
+        <w:rPr>
+          <w:b w:val="false"/>
+          <w:b w:val="false"/>
+          <w:bCs w:val="false"/>
+        </w:rPr>
+      </w:pPr>
+      <w:r>
+        <w:rPr>
+          <w:b w:val="false"/>
+          <w:bCs w:val="false"/>
+        </w:rPr>
+        <w:drawing>
+          <wp:anchor behindDoc="0" distT="0" distB="0" distL="0" distR="0" simplePos="0" locked="0" layoutInCell="1" allowOverlap="1" relativeHeight="2">
+            <wp:simplePos x="0" y="0"/>
+            <wp:positionH relativeFrom="column">
+              <wp:posOffset>1442085</wp:posOffset>
+            </wp:positionH>
+            <wp:positionV relativeFrom="paragraph">
+              <wp:posOffset>635</wp:posOffset>
+            </wp:positionV>
+            <wp:extent cx="1733550" cy="466725"/>
+            <wp:effectExtent l="0" t="0" r="0" b="0"/>
+            <wp:wrapSquare wrapText="largest"/>
+            <wp:docPr id="2" name="Image1" descr=""/>
+            <wp:cNvGraphicFramePr>
+              <a:graphicFrameLocks xmlns:a="http://schemas.openxmlformats.org/drawingml/2006/main" noChangeAspect="1"/>
+            </wp:cNvGraphicFramePr>
+            <a:graphic xmlns:a="http://schemas.openxmlformats.org/drawingml/2006/main">
+              <a:graphicData uri="http://schemas.openxmlformats.org/drawingml/2006/picture">
+                <pic:pic xmlns:pic="http://schemas.openxmlformats.org/drawingml/2006/picture">
+                  <pic:nvPicPr>
+                    <pic:cNvPr id="2" name="Image1" descr=""/>
+                    <pic:cNvPicPr>
+                      <a:picLocks noChangeAspect="1" noChangeArrowheads="1"/>
+                    </pic:cNvPicPr>
+                  </pic:nvPicPr>
+                  <pic:blipFill>
+                    <a:blip r:embed="rId4"/>
+                    <a:stretch>
+                      <a:fillRect/>
+                    </a:stretch>
+                  </pic:blipFill>
+                  <pic:spPr bwMode="auto">
+                    <a:xfrm>
+                      <a:off x="0" y="0"/>
+                      <a:ext cx="1733550" cy="466725"/>
+                    </a:xfrm>
+                    <a:prstGeom prst="rect">
+                      <a:avLst/>
+                    </a:prstGeom>
+                  </pic:spPr>
+                </pic:pic>
+              </a:graphicData>
+            </a:graphic>
+          </wp:anchor>
+        </w:drawing>
+      </w:r>
+    </w:p>
+    <w:p>
+      <w:pPr>
+        <w:pStyle w:val="TextBody"/>
+        <w:jc w:val="both"/>
+        <w:rPr>
+          <w:b w:val="false"/>
+          <w:b w:val="false"/>
+          <w:bCs w:val="false"/>
+        </w:rPr>
+      </w:pPr>
+      <w:r>
+        <w:rPr>
+          <w:b w:val="false"/>
+          <w:bCs w:val="false"/>
+        </w:rPr>
+      </w:r>
+    </w:p>
+    <w:p>
+      <w:pPr>
+        <w:pStyle w:val="TextBody"/>
+        <w:jc w:val="both"/>
+        <w:rPr>
+          <w:b w:val="false"/>
+          <w:b w:val="false"/>
+          <w:bCs w:val="false"/>
+        </w:rPr>
+      </w:pPr>
+      <w:r>
+        <w:rPr>
+          <w:b w:val="false"/>
+          <w:bCs w:val="false"/>
+        </w:rPr>
+        <w:tab/>
+      </w:r>
+    </w:p>
+    <w:p>
+      <w:pPr>
+        <w:pStyle w:val="TextBody"/>
+        <w:numPr>
+          <w:ilvl w:val="0"/>
+          <w:numId w:val="15"/>
+        </w:numPr>
+        <w:jc w:val="both"/>
+        <w:rPr>
+          <w:b w:val="false"/>
+          <w:b w:val="false"/>
+          <w:bCs w:val="false"/>
+        </w:rPr>
+      </w:pPr>
+      <w:r>
+        <w:rPr>
+          <w:b w:val="false"/>
+          <w:bCs w:val="false"/>
+        </w:rPr>
+        <w:t>Rút ra được:</w:t>
+      </w:r>
+    </w:p>
+    <w:p>
+      <w:pPr>
+        <w:pStyle w:val="TextBody"/>
+        <w:jc w:val="both"/>
+        <w:rPr>
+          <w:b w:val="false"/>
+          <w:b w:val="false"/>
+          <w:bCs w:val="false"/>
+        </w:rPr>
+      </w:pPr>
+      <w:r>
+        <w:drawing>
+          <wp:anchor behindDoc="0" distT="0" distB="0" distL="0" distR="0" simplePos="0" locked="0" layoutInCell="1" allowOverlap="1" relativeHeight="4">
+            <wp:simplePos x="0" y="0"/>
+            <wp:positionH relativeFrom="column">
+              <wp:posOffset>1423035</wp:posOffset>
+            </wp:positionH>
+            <wp:positionV relativeFrom="paragraph">
+              <wp:posOffset>635</wp:posOffset>
+            </wp:positionV>
+            <wp:extent cx="2114550" cy="933450"/>
+            <wp:effectExtent l="0" t="0" r="0" b="0"/>
+            <wp:wrapSquare wrapText="largest"/>
+            <wp:docPr id="3" name="Image3" descr=""/>
+            <wp:cNvGraphicFramePr>
+              <a:graphicFrameLocks xmlns:a="http://schemas.openxmlformats.org/drawingml/2006/main" noChangeAspect="1"/>
+            </wp:cNvGraphicFramePr>
+            <a:graphic xmlns:a="http://schemas.openxmlformats.org/drawingml/2006/main">
+              <a:graphicData uri="http://schemas.openxmlformats.org/drawingml/2006/picture">
+                <pic:pic xmlns:pic="http://schemas.openxmlformats.org/drawingml/2006/picture">
+                  <pic:nvPicPr>
+                    <pic:cNvPr id="3" name="Image3" descr=""/>
+                    <pic:cNvPicPr>
+                      <a:picLocks noChangeAspect="1" noChangeArrowheads="1"/>
+                    </pic:cNvPicPr>
+                  </pic:nvPicPr>
+                  <pic:blipFill>
+                    <a:blip r:embed="rId5"/>
+                    <a:stretch>
+                      <a:fillRect/>
+                    </a:stretch>
+                  </pic:blipFill>
+                  <pic:spPr bwMode="auto">
+                    <a:xfrm>
+                      <a:off x="0" y="0"/>
+                      <a:ext cx="2114550" cy="933450"/>
+                    </a:xfrm>
+                    <a:prstGeom prst="rect">
+                      <a:avLst/>
+                    </a:prstGeom>
+                  </pic:spPr>
+                </pic:pic>
+              </a:graphicData>
+            </a:graphic>
+          </wp:anchor>
+        </w:drawing>
+      </w:r>
+      <w:r>
+        <w:rPr>
+          <w:b w:val="false"/>
+          <w:bCs w:val="false"/>
+        </w:rPr>
+        <w:tab/>
+      </w:r>
+    </w:p>
+    <w:p>
+      <w:pPr>
+        <w:pStyle w:val="TextBody"/>
+        <w:jc w:val="both"/>
+        <w:rPr>
+          <w:b w:val="false"/>
+          <w:b w:val="false"/>
+          <w:bCs w:val="false"/>
+        </w:rPr>
+      </w:pPr>
+      <w:r>
+        <w:rPr>
+          <w:b w:val="false"/>
+          <w:bCs w:val="false"/>
+        </w:rPr>
+      </w:r>
+    </w:p>
+    <w:p>
+      <w:pPr>
+        <w:pStyle w:val="TextBody"/>
+        <w:jc w:val="both"/>
+        <w:rPr>
+          <w:b w:val="false"/>
+          <w:b w:val="false"/>
+          <w:bCs w:val="false"/>
+        </w:rPr>
+      </w:pPr>
+      <w:r>
+        <w:rPr>
+          <w:b w:val="false"/>
+          <w:bCs w:val="false"/>
+        </w:rPr>
+      </w:r>
+    </w:p>
+    <w:p>
+      <w:pPr>
+        <w:pStyle w:val="TextBody"/>
+        <w:jc w:val="both"/>
+        <w:rPr>
+          <w:b w:val="false"/>
+          <w:b w:val="false"/>
+          <w:bCs w:val="false"/>
+        </w:rPr>
+      </w:pPr>
+      <w:r>
+        <w:rPr>
+          <w:b w:val="false"/>
+          <w:bCs w:val="false"/>
+        </w:rPr>
+      </w:r>
+    </w:p>
+    <w:p>
+      <w:pPr>
+        <w:pStyle w:val="TextBody"/>
+        <w:numPr>
+          <w:ilvl w:val="0"/>
+          <w:numId w:val="16"/>
+        </w:numPr>
+        <w:jc w:val="both"/>
+        <w:rPr>
+          <w:b w:val="false"/>
+          <w:b w:val="false"/>
+          <w:bCs w:val="false"/>
+        </w:rPr>
+      </w:pPr>
+      <w:r>
+        <w:rPr>
+          <w:b w:val="false"/>
+          <w:bCs w:val="false"/>
+        </w:rPr>
+        <w:t>p(c) có thể dễ dàng tính được với dữ liệu đầu vào,</w:t>
+      </w:r>
+      <w:r>
+        <w:rPr>
+          <w:b w:val="false"/>
+          <w:bCs w:val="false"/>
+        </w:rPr>
+        <w:t xml:space="preserve"> p(X</w:t>
+      </w:r>
+      <w:r>
+        <w:rPr>
+          <w:b w:val="false"/>
+          <w:bCs w:val="false"/>
+        </w:rPr>
+        <w:t>) không phụ thuộc vào giá trị của c nên có thể loại bỏ. Vì vậy nhiệm vụ là phải tính được p(X|c).</w:t>
+      </w:r>
+    </w:p>
+    <w:p>
+      <w:pPr>
+        <w:pStyle w:val="TextBody"/>
+        <w:numPr>
+          <w:ilvl w:val="0"/>
+          <w:numId w:val="16"/>
+        </w:numPr>
+        <w:jc w:val="both"/>
+        <w:rPr>
+          <w:b w:val="false"/>
+          <w:b w:val="false"/>
+          <w:bCs w:val="false"/>
+        </w:rPr>
+      </w:pPr>
+      <w:r>
+        <w:rPr>
+          <w:b w:val="false"/>
+          <w:bCs w:val="false"/>
+        </w:rPr>
+        <w:t>Quá trình tính p(X|c</w:t>
+      </w:r>
+      <w:r>
+        <w:rPr>
+          <w:b w:val="false"/>
+          <w:bCs w:val="false"/>
+        </w:rPr>
+        <w:t>) sẽ rất khó khăn do X có thể có nhiều giá trị dữ liệu vì vậy để thuận tiện trong tính toán, chúng ta sẽ coi các giá trị trong X là các biến ngẫu nhiên độc lập và sẽ có công thức tính p(X|c như sau)</w:t>
+      </w:r>
+    </w:p>
+    <w:p>
+      <w:pPr>
+        <w:pStyle w:val="TextBody"/>
+        <w:jc w:val="both"/>
+        <w:rPr>
+          <w:b w:val="false"/>
+          <w:b w:val="false"/>
+          <w:bCs w:val="false"/>
+        </w:rPr>
+      </w:pPr>
+      <w:r>
+        <w:rPr>
+          <w:b w:val="false"/>
+          <w:bCs w:val="false"/>
+        </w:rPr>
+        <w:drawing>
+          <wp:anchor behindDoc="0" distT="0" distB="0" distL="0" distR="0" simplePos="0" locked="0" layoutInCell="1" allowOverlap="1" relativeHeight="5">
+            <wp:simplePos x="0" y="0"/>
+            <wp:positionH relativeFrom="column">
+              <wp:align>center</wp:align>
+            </wp:positionH>
+            <wp:positionV relativeFrom="paragraph">
+              <wp:posOffset>635</wp:posOffset>
+            </wp:positionV>
+            <wp:extent cx="3657600" cy="704850"/>
+            <wp:effectExtent l="0" t="0" r="0" b="0"/>
+            <wp:wrapSquare wrapText="largest"/>
+            <wp:docPr id="4" name="Image4" descr=""/>
+            <wp:cNvGraphicFramePr>
+              <a:graphicFrameLocks xmlns:a="http://schemas.openxmlformats.org/drawingml/2006/main" noChangeAspect="1"/>
+            </wp:cNvGraphicFramePr>
+            <a:graphic xmlns:a="http://schemas.openxmlformats.org/drawingml/2006/main">
+              <a:graphicData uri="http://schemas.openxmlformats.org/drawingml/2006/picture">
+                <pic:pic xmlns:pic="http://schemas.openxmlformats.org/drawingml/2006/picture">
+                  <pic:nvPicPr>
+                    <pic:cNvPr id="4" name="Image4" descr=""/>
+                    <pic:cNvPicPr>
+                      <a:picLocks noChangeAspect="1" noChangeArrowheads="1"/>
+                    </pic:cNvPicPr>
+                  </pic:nvPicPr>
+                  <pic:blipFill>
+                    <a:blip r:embed="rId6"/>
+                    <a:stretch>
+                      <a:fillRect/>
+                    </a:stretch>
+                  </pic:blipFill>
+                  <pic:spPr bwMode="auto">
+                    <a:xfrm>
+                      <a:off x="0" y="0"/>
+                      <a:ext cx="3657600" cy="704850"/>
+                    </a:xfrm>
+                    <a:prstGeom prst="rect">
+                      <a:avLst/>
+                    </a:prstGeom>
+                  </pic:spPr>
+                </pic:pic>
+              </a:graphicData>
+            </a:graphic>
+          </wp:anchor>
+        </w:drawing>
+      </w:r>
+    </w:p>
+    <w:p>
+      <w:pPr>
+        <w:pStyle w:val="TextBody"/>
+        <w:jc w:val="both"/>
+        <w:rPr>
+          <w:b w:val="false"/>
+          <w:b w:val="false"/>
+          <w:bCs w:val="false"/>
+        </w:rPr>
+      </w:pPr>
+      <w:r>
+        <w:rPr>
+          <w:b w:val="false"/>
+          <w:bCs w:val="false"/>
+        </w:rPr>
+      </w:r>
+    </w:p>
+    <w:p>
+      <w:pPr>
+        <w:pStyle w:val="TextBody"/>
+        <w:jc w:val="both"/>
+        <w:rPr>
+          <w:b w:val="false"/>
+          <w:b w:val="false"/>
+          <w:bCs w:val="false"/>
+        </w:rPr>
+      </w:pPr>
+      <w:r>
+        <w:rPr>
+          <w:b w:val="false"/>
+          <w:bCs w:val="false"/>
+        </w:rPr>
+      </w:r>
+    </w:p>
+    <w:p>
+      <w:pPr>
+        <w:pStyle w:val="TextBody"/>
+        <w:jc w:val="both"/>
+        <w:rPr>
+          <w:b/>
+          <w:b/>
+          <w:bCs/>
+        </w:rPr>
+      </w:pPr>
+      <w:r>
+        <w:rPr>
+          <w:b/>
+          <w:bCs/>
+        </w:rPr>
+        <w:t>Giải thuật:</w:t>
+      </w:r>
+    </w:p>
+    <w:p>
+      <w:pPr>
+        <w:pStyle w:val="TextBody"/>
+        <w:numPr>
+          <w:ilvl w:val="0"/>
+          <w:numId w:val="17"/>
+        </w:numPr>
+        <w:jc w:val="both"/>
+        <w:rPr>
+          <w:b w:val="false"/>
+          <w:b w:val="false"/>
+          <w:bCs w:val="false"/>
+        </w:rPr>
+      </w:pPr>
+      <w:r>
+        <w:rPr>
+          <w:b w:val="false"/>
+          <w:bCs w:val="false"/>
+        </w:rPr>
+      </w:r>
+    </w:p>
+    <w:p>
+      <w:pPr>
+        <w:pStyle w:val="Heading3"/>
+        <w:jc w:val="both"/>
+        <w:rPr/>
+      </w:pPr>
+      <w:r>
+        <w:rPr/>
+        <w:t>Hiện thực với python</w:t>
+      </w:r>
+    </w:p>
+    <w:p>
+      <w:pPr>
+        <w:pStyle w:val="Heading2"/>
+        <w:numPr>
+          <w:ilvl w:val="1"/>
+          <w:numId w:val="8"/>
+        </w:numPr>
+        <w:jc w:val="both"/>
+        <w:rPr/>
+      </w:pPr>
+      <w:r>
+        <w:rPr/>
+        <w:t>Kết quả, đánh giá</w:t>
+      </w:r>
+    </w:p>
+    <w:p>
+      <w:pPr>
+        <w:pStyle w:val="Heading3"/>
+        <w:numPr>
+          <w:ilvl w:val="2"/>
+          <w:numId w:val="8"/>
+        </w:numPr>
+        <w:jc w:val="both"/>
+        <w:rPr/>
+      </w:pPr>
+      <w:r>
+        <w:rPr/>
+        <w:t>Phân tích kết quả</w:t>
+      </w:r>
+    </w:p>
+    <w:p>
+      <w:pPr>
+        <w:pStyle w:val="Heading3"/>
+        <w:numPr>
+          <w:ilvl w:val="2"/>
+          <w:numId w:val="8"/>
+        </w:numPr>
+        <w:jc w:val="both"/>
+        <w:rPr/>
+      </w:pPr>
+      <w:r>
+        <w:rPr/>
+        <w:t>Kết luận</w:t>
+      </w:r>
+    </w:p>
+    <w:p>
+      <w:pPr>
+        <w:pStyle w:val="Heading2"/>
+        <w:numPr>
+          <w:ilvl w:val="1"/>
+          <w:numId w:val="8"/>
+        </w:numPr>
+        <w:jc w:val="both"/>
+        <w:rPr/>
+      </w:pPr>
+      <w:r>
+        <w:rPr/>
+        <w:t>Hướng phát triển</w:t>
       </w:r>
     </w:p>
     <w:p>
@@ -1167,430 +2548,27 @@
           <w:ilvl w:val="1"/>
           <w:numId w:val="2"/>
         </w:numPr>
-        <w:rPr/>
-      </w:pPr>
-      <w:r>
-        <w:rPr/>
-        <w:t>Tiền xử lý</w:t>
-      </w:r>
-    </w:p>
-    <w:p>
-      <w:pPr>
-        <w:pStyle w:val="TextBody"/>
-        <w:jc w:val="both"/>
-        <w:rPr/>
-      </w:pPr>
-      <w:r>
-        <w:rPr/>
-        <w:t>Đây là giai đoạn cực kỳ quan trọng của quá trình học máy, thường chiếm một phần lớn thời gian của cả quá trình. Với bài toán trên, sẽ có những bước tiền xử lý sau:</w:t>
-      </w:r>
-    </w:p>
-    <w:p>
-      <w:pPr>
-        <w:pStyle w:val="Heading3"/>
-        <w:rPr/>
-      </w:pPr>
-      <w:r>
-        <w:rPr/>
-        <w:t>Chuẩn hóa dữ liệu và tách từ:</w:t>
-      </w:r>
-    </w:p>
-    <w:p>
-      <w:pPr>
-        <w:pStyle w:val="TextBody"/>
-        <w:jc w:val="both"/>
-        <w:rPr/>
-      </w:pPr>
-      <w:r>
-        <w:rPr/>
-        <w:t>Dữ liệu hiện tại đã được chuẩn hóa về nội dung, cấu trúc, không có trùng lặp, vô lý,…</w:t>
-      </w:r>
-    </w:p>
-    <w:p>
-      <w:pPr>
-        <w:pStyle w:val="TextBody"/>
-        <w:jc w:val="both"/>
-        <w:rPr/>
-      </w:pPr>
-      <w:r>
-        <w:rPr/>
-        <w:t>Tùy thuộc vào loại dữ liệu, loại ngôn ngữ và mục đích sử dụng, có một số cách để chia nhỏ nội dung với các đặc điểm sau:</w:t>
-      </w:r>
-    </w:p>
-    <w:p>
-      <w:pPr>
-        <w:pStyle w:val="TextBody"/>
-        <w:numPr>
-          <w:ilvl w:val="0"/>
-          <w:numId w:val="5"/>
-        </w:numPr>
-        <w:jc w:val="both"/>
-        <w:rPr/>
-      </w:pPr>
-      <w:r>
-        <w:rPr/>
-        <w:t>Tùy theo loại ngôn ngữ mà cấu trúc của phần con được chia ra cho phù hợp nghĩa, ví dụ trong tiếng Anh, mỗi câu gồm nhiều từ, một từ thường cách nhau theo khoảng trắng, nhưng trong tiếng Việt, câu được tạo thành từ nhiều tiếng, một từ có thể phải được kết hợp từ nhiều tiếng nên việc tách câu theo khoảng trằng là không đảm bảo nội dung. Bên cạnh đó, tùy thuộc yêu cầu bài toán mà phải tách từ hoặc cụm từ, cụm cấu trúc (chủ ngữ, vị ngữ),…</w:t>
-      </w:r>
-    </w:p>
-    <w:p>
-      <w:pPr>
-        <w:pStyle w:val="TextBody"/>
-        <w:numPr>
-          <w:ilvl w:val="0"/>
-          <w:numId w:val="5"/>
-        </w:numPr>
-        <w:jc w:val="both"/>
-        <w:rPr/>
-      </w:pPr>
-      <w:r>
-        <w:rPr/>
-        <w:t>Có nhiều kiểu tách từ trong tiếng Anh, tuy nhiên khó có cách nào có thể tách trọn vẹn, hoàn chỉnh nội dung của các câu bởi số lượng từ vựng và cụm từ lớn, các dấu câu mang các ý nghĩa khác nhau tùy thuộc  cách sử dụng,</w:t>
-      </w:r>
-    </w:p>
-    <w:p>
-      <w:pPr>
-        <w:pStyle w:val="TextBody"/>
-        <w:jc w:val="both"/>
-        <w:rPr/>
-      </w:pPr>
-      <w:r>
-        <w:rPr/>
-        <w:t xml:space="preserve">Với dữ liệu ở đây, cách đơn giản nhất được sử dụng là loại bỏ tất cả dấu và ký tự đặc biệt tách từ đơn theo khoảng trắng. </w:t>
-      </w:r>
-    </w:p>
-    <w:p>
-      <w:pPr>
-        <w:pStyle w:val="Heading3"/>
-        <w:numPr>
-          <w:ilvl w:val="2"/>
-          <w:numId w:val="2"/>
-        </w:numPr>
-        <w:rPr/>
-      </w:pPr>
-      <w:r>
-        <w:rPr/>
-        <w:t>Hoàn nguyên từ:</w:t>
-      </w:r>
-    </w:p>
-    <w:p>
-      <w:pPr>
-        <w:pStyle w:val="TextBody"/>
-        <w:rPr/>
-      </w:pPr>
-      <w:r>
-        <w:rPr/>
-        <w:t>Với một số ngôn ngữ trong đó có tiếng Anh, các từ trong quá trình sử dụng có sự biến đổi thành các dạng khác nhau nhưng phần lớn tạo ra ý nghĩa khá là gần nhau.</w:t>
-      </w:r>
-    </w:p>
-    <w:p>
-      <w:pPr>
-        <w:pStyle w:val="TextBody"/>
-        <w:rPr/>
-      </w:pPr>
-      <w:r>
-        <w:rPr/>
-        <w:t>ví dụ: learn →</w:t>
-      </w:r>
-      <w:r>
-        <w:rPr/>
-        <w:t xml:space="preserve"> learns → learning</w:t>
-      </w:r>
-    </w:p>
-    <w:p>
-      <w:pPr>
-        <w:pStyle w:val="TextBody"/>
-        <w:rPr/>
-      </w:pPr>
-      <w:r>
-        <w:rPr/>
-        <w:t>Trong máy học với công nghệ hiện tại, các sự biến đổi này là không cần thiết, nó chỉ làm tăng thêm độ phức tạp mà máy cần phải xử lý vì vậy cần có một bước để đưa các từ về với dạng gốc ban đầu.</w:t>
-      </w:r>
-    </w:p>
-    <w:p>
-      <w:pPr>
-        <w:pStyle w:val="TextBody"/>
-        <w:rPr/>
-      </w:pPr>
-      <w:r>
-        <w:rPr/>
-        <w:t>Có 2 phương pháp đưa từ về dạng gốc:</w:t>
-      </w:r>
-    </w:p>
-    <w:p>
-      <w:pPr>
-        <w:pStyle w:val="TextBody"/>
-        <w:numPr>
-          <w:ilvl w:val="0"/>
-          <w:numId w:val="6"/>
-        </w:numPr>
-        <w:rPr/>
-      </w:pPr>
-      <w:r>
-        <w:rPr/>
-        <w:t>stemming là một cách hoàn nguyên từ theo kiểu đánh đồng, các từ với các kết cấu giống nhau sẽ được đưa về dạng giống nhau phần lớn theo dạng bỏ bớt ký tự. ví dụ: learning → learn, machines→ machin, studies → studi</w:t>
-      </w:r>
-    </w:p>
-    <w:p>
-      <w:pPr>
-        <w:pStyle w:val="TextBody"/>
-        <w:numPr>
-          <w:ilvl w:val="0"/>
-          <w:numId w:val="6"/>
-        </w:numPr>
-        <w:rPr/>
-      </w:pPr>
-      <w:r>
-        <w:rPr/>
-        <w:t>lemmatizing là một phiên bản nâng cấp của stemming khi các từ tạo ra phải qua quá trình kiểm tra lại với từ điển để đảm bảo sự chính xác. Tất nhiên cái giá phải trả là thời gian và quá trình xử lý. ví dụ: machines → machine, studies → study.</w:t>
-      </w:r>
-    </w:p>
-    <w:p>
-      <w:pPr>
-        <w:pStyle w:val="TextBody"/>
-        <w:rPr/>
-      </w:pPr>
-      <w:r>
-        <w:rPr/>
-        <w:t>Cả 2 phương pháp đều có thể được sử dụng tùy theo mục đích và yêu cầu. Ở bài toán này, chúng tôi chọn lemmatizing.</w:t>
-      </w:r>
-    </w:p>
-    <w:p>
-      <w:pPr>
-        <w:pStyle w:val="TextBody"/>
-        <w:rPr/>
-      </w:pPr>
-      <w:r>
-        <w:rPr/>
-        <w:t>Do lemmatizing yêu cầu một bộ từ điển để xác thực từ được tạo ra nên chúng tôi sử dụng bộ wordnet của thư viện nltk.</w:t>
-      </w:r>
-    </w:p>
-    <w:p>
-      <w:pPr>
-        <w:pStyle w:val="Heading3"/>
-        <w:numPr>
-          <w:ilvl w:val="2"/>
-          <w:numId w:val="2"/>
-        </w:numPr>
-        <w:rPr/>
-      </w:pPr>
-      <w:r>
-        <w:rPr/>
-        <w:t>Loại bỏ stop words</w:t>
-      </w:r>
-    </w:p>
-    <w:p>
-      <w:pPr>
-        <w:pStyle w:val="TextBody"/>
-        <w:rPr/>
-      </w:pPr>
-      <w:r>
-        <w:rPr/>
-        <w:t>Trong các câu văn, có những từ chứa ít dữ liệu cho quá trình xử lý phân lớp sẽ gây nhiễu rất lớn đối với mô hình BoW.</w:t>
-      </w:r>
-    </w:p>
-    <w:p>
-      <w:pPr>
-        <w:pStyle w:val="TextBody"/>
-        <w:rPr/>
-      </w:pPr>
-      <w:r>
-        <w:rPr/>
-        <w:t xml:space="preserve">Các stop words trong tiếng anh thường là giới từ, từ nối,... như </w:t>
-      </w:r>
-      <w:r>
-        <w:rPr>
-          <w:i/>
-          <w:iCs/>
-        </w:rPr>
-        <w:t>the, there, an, anyway, hereby,...</w:t>
-      </w:r>
-    </w:p>
-    <w:p>
-      <w:pPr>
-        <w:pStyle w:val="TextBody"/>
-        <w:rPr/>
-      </w:pPr>
-      <w:r>
-        <w:rPr/>
-        <w:t xml:space="preserve">Ví dụ trong tiếng Anh: </w:t>
-      </w:r>
-    </w:p>
-    <w:p>
-      <w:pPr>
-        <w:pStyle w:val="TextBody"/>
-        <w:rPr>
-          <w:i/>
-          <w:i/>
-          <w:iCs/>
-        </w:rPr>
-      </w:pPr>
-      <w:r>
-        <w:rPr>
-          <w:i/>
-          <w:iCs/>
-        </w:rPr>
-        <w:t>I hope that, when I've built up my savings, I'll be able to travel to Mexico.</w:t>
-      </w:r>
-    </w:p>
-    <w:p>
-      <w:pPr>
-        <w:pStyle w:val="TextBody"/>
-        <w:rPr>
-          <w:i w:val="false"/>
-          <w:i w:val="false"/>
-          <w:iCs w:val="false"/>
-        </w:rPr>
-      </w:pPr>
-      <w:r>
-        <w:rPr>
-          <w:i w:val="false"/>
-          <w:iCs w:val="false"/>
-        </w:rPr>
-        <w:t>Câu này nếu được rút gọn lại với các từ: hope, built, up, savings, able, travel, Mexico. thì cơ bản nghĩa vẫn sẽ được dữ lại. Quá trình học máy chỉ cần có thế thôi.</w:t>
-      </w:r>
-    </w:p>
-    <w:p>
-      <w:pPr>
-        <w:pStyle w:val="Heading3"/>
-        <w:numPr>
-          <w:ilvl w:val="2"/>
-          <w:numId w:val="2"/>
-        </w:numPr>
-        <w:rPr/>
-      </w:pPr>
-      <w:r>
-        <w:rPr/>
-        <w:t>Tạo vector từ dữ liệu:</w:t>
-      </w:r>
-    </w:p>
-    <w:p>
-      <w:pPr>
-        <w:pStyle w:val="TextBody"/>
-        <w:rPr/>
-      </w:pPr>
-      <w:r>
-        <w:rPr/>
-      </w:r>
-    </w:p>
-    <w:p>
-      <w:pPr>
-        <w:pStyle w:val="Heading2"/>
-        <w:numPr>
-          <w:ilvl w:val="1"/>
-          <w:numId w:val="2"/>
-        </w:numPr>
-        <w:rPr/>
-      </w:pPr>
-      <w:r>
-        <w:rPr/>
-        <w:t>Huấn luyện với naive bayes</w:t>
-      </w:r>
-    </w:p>
-    <w:p>
-      <w:pPr>
-        <w:pStyle w:val="Heading3"/>
-        <w:numPr>
-          <w:ilvl w:val="2"/>
-          <w:numId w:val="7"/>
-        </w:numPr>
-        <w:rPr/>
-      </w:pPr>
-      <w:r>
-        <w:rPr/>
-        <w:t>Lý do chọn naive bayes</w:t>
-      </w:r>
-    </w:p>
-    <w:p>
-      <w:pPr>
-        <w:pStyle w:val="Heading3"/>
-        <w:numPr>
-          <w:ilvl w:val="2"/>
-          <w:numId w:val="7"/>
-        </w:numPr>
-        <w:rPr/>
-      </w:pPr>
-      <w:r>
-        <w:rPr/>
-        <w:t>Hiện thực với python</w:t>
-      </w:r>
-    </w:p>
-    <w:p>
-      <w:pPr>
-        <w:pStyle w:val="Heading2"/>
-        <w:numPr>
-          <w:ilvl w:val="1"/>
-          <w:numId w:val="7"/>
-        </w:numPr>
-        <w:rPr/>
-      </w:pPr>
-      <w:r>
-        <w:rPr/>
-        <w:t>Kết quả, đánh giá</w:t>
-      </w:r>
-    </w:p>
-    <w:p>
-      <w:pPr>
-        <w:pStyle w:val="Heading3"/>
-        <w:numPr>
-          <w:ilvl w:val="2"/>
-          <w:numId w:val="7"/>
-        </w:numPr>
-        <w:rPr/>
-      </w:pPr>
-      <w:r>
-        <w:rPr/>
-        <w:t>Phân tích kết quả</w:t>
-      </w:r>
-    </w:p>
-    <w:p>
-      <w:pPr>
-        <w:pStyle w:val="Heading3"/>
-        <w:numPr>
-          <w:ilvl w:val="2"/>
-          <w:numId w:val="7"/>
-        </w:numPr>
-        <w:rPr/>
-      </w:pPr>
-      <w:r>
-        <w:rPr/>
-        <w:t>Kết luận</w:t>
-      </w:r>
-    </w:p>
-    <w:p>
-      <w:pPr>
-        <w:pStyle w:val="Heading2"/>
-        <w:numPr>
-          <w:ilvl w:val="1"/>
-          <w:numId w:val="7"/>
-        </w:numPr>
-        <w:rPr/>
-      </w:pPr>
-      <w:r>
-        <w:rPr/>
-        <w:t>Hướng phát triển</w:t>
-      </w:r>
-    </w:p>
-    <w:p>
-      <w:pPr>
-        <w:pStyle w:val="Heading2"/>
-        <w:rPr/>
-      </w:pPr>
-      <w:r>
-        <w:rPr/>
-      </w:r>
-    </w:p>
-    <w:p>
-      <w:pPr>
-        <w:pStyle w:val="TextBody"/>
-        <w:rPr/>
-      </w:pPr>
-      <w:r>
-        <w:rPr/>
-      </w:r>
-    </w:p>
-    <w:p>
-      <w:pPr>
-        <w:pStyle w:val="TextBody"/>
+        <w:jc w:val="both"/>
+        <w:rPr/>
+      </w:pPr>
+      <w:r>
+        <w:rPr/>
+      </w:r>
+    </w:p>
+    <w:p>
+      <w:pPr>
+        <w:pStyle w:val="TextBody"/>
+        <w:jc w:val="both"/>
+        <w:rPr/>
+      </w:pPr>
+      <w:r>
+        <w:rPr/>
+      </w:r>
+    </w:p>
+    <w:p>
+      <w:pPr>
+        <w:pStyle w:val="TextBody"/>
+        <w:jc w:val="both"/>
         <w:rPr/>
       </w:pPr>
       <w:r>
@@ -1605,8 +2583,9 @@
         <w:pStyle w:val="Heading1"/>
         <w:numPr>
           <w:ilvl w:val="0"/>
-          <w:numId w:val="7"/>
+          <w:numId w:val="8"/>
         </w:numPr>
+        <w:jc w:val="both"/>
         <w:rPr/>
       </w:pPr>
       <w:r>
@@ -1617,6 +2596,7 @@
     <w:p>
       <w:pPr>
         <w:pStyle w:val="TextBody"/>
+        <w:jc w:val="both"/>
         <w:rPr/>
       </w:pPr>
       <w:r>
@@ -1627,10 +2607,12 @@
       <w:pPr>
         <w:pStyle w:val="TextBody"/>
         <w:spacing w:before="0" w:after="140"/>
-        <w:rPr/>
-      </w:pPr>
-      <w:r>
-        <w:rPr/>
+        <w:jc w:val="both"/>
+        <w:rPr/>
+      </w:pPr>
+      <w:r>
+        <w:rPr/>
+        <w:t>[1] https://machinelearningcoban.com/2017/08/08/nbc/</w:t>
       </w:r>
     </w:p>
     <w:sectPr>
@@ -1652,13 +2634,14 @@
     <w:lvl w:ilvl="0">
       <w:start w:val="1"/>
       <w:pStyle w:val="Heading1"/>
-      <w:numFmt w:val="none"/>
+      <w:numFmt w:val="decimal"/>
       <w:suff w:val="nothing"/>
-      <w:lvlText w:val=""/>
+      <w:lvlText w:val="%1."/>
       <w:lvlJc w:val="left"/>
       <w:pPr>
         <w:ind w:left="0" w:hanging="0"/>
       </w:pPr>
+      <w:rPr/>
     </w:lvl>
     <w:lvl w:ilvl="1">
       <w:start w:val="1"/>
@@ -1689,7 +2672,6 @@
       <w:pPr>
         <w:ind w:left="0" w:hanging="0"/>
       </w:pPr>
-      <w:rPr/>
     </w:lvl>
     <w:lvl w:ilvl="4">
       <w:start w:val="1"/>
@@ -1704,6 +2686,7 @@
     </w:lvl>
     <w:lvl w:ilvl="5">
       <w:start w:val="1"/>
+      <w:pStyle w:val="Heading6"/>
       <w:numFmt w:val="none"/>
       <w:suff w:val="nothing"/>
       <w:lvlText w:val=""/>
@@ -1714,6 +2697,7 @@
     </w:lvl>
     <w:lvl w:ilvl="6">
       <w:start w:val="1"/>
+      <w:pStyle w:val="Heading7"/>
       <w:numFmt w:val="none"/>
       <w:suff w:val="nothing"/>
       <w:lvlText w:val=""/>
@@ -1774,6 +2758,15 @@
     </w:lvl>
     <w:lvl w:ilvl="3">
       <w:start w:val="1"/>
+      <w:numFmt w:val="decimal"/>
+      <w:lvlText w:val="%2.%3.%4."/>
+      <w:lvlJc w:val="left"/>
+      <w:pPr>
+        <w:ind w:left="0" w:hanging="0"/>
+      </w:pPr>
+    </w:lvl>
+    <w:lvl w:ilvl="4">
+      <w:start w:val="1"/>
       <w:numFmt w:val="none"/>
       <w:suff w:val="nothing"/>
       <w:lvlText w:val=""/>
@@ -1782,7 +2775,7 @@
         <w:ind w:left="0" w:hanging="0"/>
       </w:pPr>
     </w:lvl>
-    <w:lvl w:ilvl="4">
+    <w:lvl w:ilvl="5">
       <w:start w:val="1"/>
       <w:numFmt w:val="none"/>
       <w:suff w:val="nothing"/>
@@ -1792,7 +2785,7 @@
         <w:ind w:left="0" w:hanging="0"/>
       </w:pPr>
     </w:lvl>
-    <w:lvl w:ilvl="5">
+    <w:lvl w:ilvl="6">
       <w:start w:val="1"/>
       <w:numFmt w:val="none"/>
       <w:suff w:val="nothing"/>
@@ -1802,7 +2795,7 @@
         <w:ind w:left="0" w:hanging="0"/>
       </w:pPr>
     </w:lvl>
-    <w:lvl w:ilvl="6">
+    <w:lvl w:ilvl="7">
       <w:start w:val="1"/>
       <w:numFmt w:val="none"/>
       <w:suff w:val="nothing"/>
@@ -1812,7 +2805,7 @@
         <w:ind w:left="0" w:hanging="0"/>
       </w:pPr>
     </w:lvl>
-    <w:lvl w:ilvl="7">
+    <w:lvl w:ilvl="8">
       <w:start w:val="1"/>
       <w:numFmt w:val="none"/>
       <w:suff w:val="nothing"/>
@@ -1822,7 +2815,9 @@
         <w:ind w:left="0" w:hanging="0"/>
       </w:pPr>
     </w:lvl>
-    <w:lvl w:ilvl="8">
+  </w:abstractNum>
+  <w:abstractNum w:abstractNumId="3">
+    <w:lvl w:ilvl="0">
       <w:start w:val="1"/>
       <w:numFmt w:val="none"/>
       <w:suff w:val="nothing"/>
@@ -1832,152 +2827,83 @@
         <w:ind w:left="0" w:hanging="0"/>
       </w:pPr>
     </w:lvl>
-  </w:abstractNum>
-  <w:abstractNum w:abstractNumId="3">
-    <w:lvl w:ilvl="0">
-      <w:start w:val="1"/>
-      <w:numFmt w:val="bullet"/>
-      <w:lvlText w:val=""/>
-      <w:lvlJc w:val="left"/>
-      <w:pPr>
-        <w:tabs>
-          <w:tab w:val="num" w:pos="720"/>
-        </w:tabs>
-        <w:ind w:left="720" w:hanging="360"/>
-      </w:pPr>
-      <w:rPr>
-        <w:rFonts w:ascii="Symbol" w:hAnsi="Symbol" w:cs="Symbol" w:hint="default"/>
-        <w:sz w:val="24"/>
-        <w:rFonts w:cs="OpenSymbol"/>
-      </w:rPr>
-    </w:lvl>
     <w:lvl w:ilvl="1">
       <w:start w:val="1"/>
-      <w:numFmt w:val="bullet"/>
-      <w:lvlText w:val="◦"/>
-      <w:lvlJc w:val="left"/>
-      <w:pPr>
-        <w:tabs>
-          <w:tab w:val="num" w:pos="1080"/>
-        </w:tabs>
-        <w:ind w:left="1080" w:hanging="360"/>
-      </w:pPr>
-      <w:rPr>
-        <w:rFonts w:ascii="OpenSymbol" w:hAnsi="OpenSymbol" w:cs="OpenSymbol" w:hint="default"/>
-        <w:rFonts w:cs="OpenSymbol"/>
-      </w:rPr>
+      <w:numFmt w:val="upperRoman"/>
+      <w:lvlText w:val="%2."/>
+      <w:lvlJc w:val="left"/>
+      <w:pPr>
+        <w:ind w:left="0" w:hanging="0"/>
+      </w:pPr>
     </w:lvl>
     <w:lvl w:ilvl="2">
       <w:start w:val="1"/>
-      <w:numFmt w:val="bullet"/>
-      <w:lvlText w:val="▪"/>
-      <w:lvlJc w:val="left"/>
-      <w:pPr>
-        <w:tabs>
-          <w:tab w:val="num" w:pos="1440"/>
-        </w:tabs>
-        <w:ind w:left="1440" w:hanging="360"/>
-      </w:pPr>
-      <w:rPr>
-        <w:rFonts w:ascii="OpenSymbol" w:hAnsi="OpenSymbol" w:cs="OpenSymbol" w:hint="default"/>
-        <w:rFonts w:cs="OpenSymbol"/>
-      </w:rPr>
+      <w:numFmt w:val="decimal"/>
+      <w:lvlText w:val="%2.%3."/>
+      <w:lvlJc w:val="left"/>
+      <w:pPr>
+        <w:ind w:left="0" w:hanging="0"/>
+      </w:pPr>
     </w:lvl>
     <w:lvl w:ilvl="3">
       <w:start w:val="1"/>
-      <w:numFmt w:val="bullet"/>
-      <w:lvlText w:val=""/>
-      <w:lvlJc w:val="left"/>
-      <w:pPr>
-        <w:tabs>
-          <w:tab w:val="num" w:pos="1800"/>
-        </w:tabs>
-        <w:ind w:left="1800" w:hanging="360"/>
-      </w:pPr>
-      <w:rPr>
-        <w:rFonts w:ascii="Symbol" w:hAnsi="Symbol" w:cs="Symbol" w:hint="default"/>
-        <w:rFonts w:cs="OpenSymbol"/>
-      </w:rPr>
+      <w:numFmt w:val="none"/>
+      <w:suff w:val="nothing"/>
+      <w:lvlText w:val=""/>
+      <w:lvlJc w:val="left"/>
+      <w:pPr>
+        <w:ind w:left="0" w:hanging="0"/>
+      </w:pPr>
     </w:lvl>
     <w:lvl w:ilvl="4">
       <w:start w:val="1"/>
-      <w:numFmt w:val="bullet"/>
-      <w:lvlText w:val="◦"/>
-      <w:lvlJc w:val="left"/>
-      <w:pPr>
-        <w:tabs>
-          <w:tab w:val="num" w:pos="2160"/>
-        </w:tabs>
-        <w:ind w:left="2160" w:hanging="360"/>
-      </w:pPr>
-      <w:rPr>
-        <w:rFonts w:ascii="OpenSymbol" w:hAnsi="OpenSymbol" w:cs="OpenSymbol" w:hint="default"/>
-        <w:rFonts w:cs="OpenSymbol"/>
-      </w:rPr>
+      <w:numFmt w:val="none"/>
+      <w:suff w:val="nothing"/>
+      <w:lvlText w:val=""/>
+      <w:lvlJc w:val="left"/>
+      <w:pPr>
+        <w:ind w:left="0" w:hanging="0"/>
+      </w:pPr>
     </w:lvl>
     <w:lvl w:ilvl="5">
       <w:start w:val="1"/>
-      <w:numFmt w:val="bullet"/>
-      <w:lvlText w:val="▪"/>
-      <w:lvlJc w:val="left"/>
-      <w:pPr>
-        <w:tabs>
-          <w:tab w:val="num" w:pos="2520"/>
-        </w:tabs>
-        <w:ind w:left="2520" w:hanging="360"/>
-      </w:pPr>
-      <w:rPr>
-        <w:rFonts w:ascii="OpenSymbol" w:hAnsi="OpenSymbol" w:cs="OpenSymbol" w:hint="default"/>
-        <w:rFonts w:cs="OpenSymbol"/>
-      </w:rPr>
+      <w:numFmt w:val="none"/>
+      <w:suff w:val="nothing"/>
+      <w:lvlText w:val=""/>
+      <w:lvlJc w:val="left"/>
+      <w:pPr>
+        <w:ind w:left="0" w:hanging="0"/>
+      </w:pPr>
     </w:lvl>
     <w:lvl w:ilvl="6">
       <w:start w:val="1"/>
-      <w:numFmt w:val="bullet"/>
-      <w:lvlText w:val=""/>
-      <w:lvlJc w:val="left"/>
-      <w:pPr>
-        <w:tabs>
-          <w:tab w:val="num" w:pos="2880"/>
-        </w:tabs>
-        <w:ind w:left="2880" w:hanging="360"/>
-      </w:pPr>
-      <w:rPr>
-        <w:rFonts w:ascii="Symbol" w:hAnsi="Symbol" w:cs="Symbol" w:hint="default"/>
-        <w:rFonts w:cs="OpenSymbol"/>
-      </w:rPr>
+      <w:numFmt w:val="none"/>
+      <w:suff w:val="nothing"/>
+      <w:lvlText w:val=""/>
+      <w:lvlJc w:val="left"/>
+      <w:pPr>
+        <w:ind w:left="0" w:hanging="0"/>
+      </w:pPr>
     </w:lvl>
     <w:lvl w:ilvl="7">
       <w:start w:val="1"/>
-      <w:numFmt w:val="bullet"/>
-      <w:lvlText w:val="◦"/>
-      <w:lvlJc w:val="left"/>
-      <w:pPr>
-        <w:tabs>
-          <w:tab w:val="num" w:pos="3240"/>
-        </w:tabs>
-        <w:ind w:left="3240" w:hanging="360"/>
-      </w:pPr>
-      <w:rPr>
-        <w:rFonts w:ascii="OpenSymbol" w:hAnsi="OpenSymbol" w:cs="OpenSymbol" w:hint="default"/>
-        <w:rFonts w:cs="OpenSymbol"/>
-      </w:rPr>
+      <w:numFmt w:val="none"/>
+      <w:suff w:val="nothing"/>
+      <w:lvlText w:val=""/>
+      <w:lvlJc w:val="left"/>
+      <w:pPr>
+        <w:ind w:left="0" w:hanging="0"/>
+      </w:pPr>
     </w:lvl>
     <w:lvl w:ilvl="8">
       <w:start w:val="1"/>
-      <w:numFmt w:val="bullet"/>
-      <w:lvlText w:val="▪"/>
-      <w:lvlJc w:val="left"/>
-      <w:pPr>
-        <w:tabs>
-          <w:tab w:val="num" w:pos="3600"/>
-        </w:tabs>
-        <w:ind w:left="3600" w:hanging="360"/>
-      </w:pPr>
-      <w:rPr>
-        <w:rFonts w:ascii="OpenSymbol" w:hAnsi="OpenSymbol" w:cs="OpenSymbol" w:hint="default"/>
-        <w:rFonts w:cs="OpenSymbol"/>
-      </w:rPr>
+      <w:numFmt w:val="none"/>
+      <w:suff w:val="nothing"/>
+      <w:lvlText w:val=""/>
+      <w:lvlJc w:val="left"/>
+      <w:pPr>
+        <w:ind w:left="0" w:hanging="0"/>
+      </w:pPr>
     </w:lvl>
   </w:abstractNum>
   <w:abstractNum w:abstractNumId="4">
@@ -1994,6 +2920,7 @@
       </w:pPr>
       <w:rPr>
         <w:rFonts w:ascii="Symbol" w:hAnsi="Symbol" w:cs="Symbol" w:hint="default"/>
+        <w:sz w:val="24"/>
         <w:rFonts w:cs="OpenSymbol"/>
       </w:rPr>
     </w:lvl>
@@ -2421,6 +3348,152 @@
   <w:abstractNum w:abstractNumId="7">
     <w:lvl w:ilvl="0">
       <w:start w:val="1"/>
+      <w:numFmt w:val="bullet"/>
+      <w:lvlText w:val=""/>
+      <w:lvlJc w:val="left"/>
+      <w:pPr>
+        <w:tabs>
+          <w:tab w:val="num" w:pos="720"/>
+        </w:tabs>
+        <w:ind w:left="720" w:hanging="360"/>
+      </w:pPr>
+      <w:rPr>
+        <w:rFonts w:ascii="Symbol" w:hAnsi="Symbol" w:cs="Symbol" w:hint="default"/>
+        <w:rFonts w:cs="OpenSymbol"/>
+      </w:rPr>
+    </w:lvl>
+    <w:lvl w:ilvl="1">
+      <w:start w:val="1"/>
+      <w:numFmt w:val="bullet"/>
+      <w:lvlText w:val="◦"/>
+      <w:lvlJc w:val="left"/>
+      <w:pPr>
+        <w:tabs>
+          <w:tab w:val="num" w:pos="1080"/>
+        </w:tabs>
+        <w:ind w:left="1080" w:hanging="360"/>
+      </w:pPr>
+      <w:rPr>
+        <w:rFonts w:ascii="OpenSymbol" w:hAnsi="OpenSymbol" w:cs="OpenSymbol" w:hint="default"/>
+        <w:rFonts w:cs="OpenSymbol"/>
+      </w:rPr>
+    </w:lvl>
+    <w:lvl w:ilvl="2">
+      <w:start w:val="1"/>
+      <w:numFmt w:val="bullet"/>
+      <w:lvlText w:val="▪"/>
+      <w:lvlJc w:val="left"/>
+      <w:pPr>
+        <w:tabs>
+          <w:tab w:val="num" w:pos="1440"/>
+        </w:tabs>
+        <w:ind w:left="1440" w:hanging="360"/>
+      </w:pPr>
+      <w:rPr>
+        <w:rFonts w:ascii="OpenSymbol" w:hAnsi="OpenSymbol" w:cs="OpenSymbol" w:hint="default"/>
+        <w:rFonts w:cs="OpenSymbol"/>
+      </w:rPr>
+    </w:lvl>
+    <w:lvl w:ilvl="3">
+      <w:start w:val="1"/>
+      <w:numFmt w:val="bullet"/>
+      <w:lvlText w:val=""/>
+      <w:lvlJc w:val="left"/>
+      <w:pPr>
+        <w:tabs>
+          <w:tab w:val="num" w:pos="1800"/>
+        </w:tabs>
+        <w:ind w:left="1800" w:hanging="360"/>
+      </w:pPr>
+      <w:rPr>
+        <w:rFonts w:ascii="Symbol" w:hAnsi="Symbol" w:cs="Symbol" w:hint="default"/>
+        <w:rFonts w:cs="OpenSymbol"/>
+      </w:rPr>
+    </w:lvl>
+    <w:lvl w:ilvl="4">
+      <w:start w:val="1"/>
+      <w:numFmt w:val="bullet"/>
+      <w:lvlText w:val="◦"/>
+      <w:lvlJc w:val="left"/>
+      <w:pPr>
+        <w:tabs>
+          <w:tab w:val="num" w:pos="2160"/>
+        </w:tabs>
+        <w:ind w:left="2160" w:hanging="360"/>
+      </w:pPr>
+      <w:rPr>
+        <w:rFonts w:ascii="OpenSymbol" w:hAnsi="OpenSymbol" w:cs="OpenSymbol" w:hint="default"/>
+        <w:rFonts w:cs="OpenSymbol"/>
+      </w:rPr>
+    </w:lvl>
+    <w:lvl w:ilvl="5">
+      <w:start w:val="1"/>
+      <w:numFmt w:val="bullet"/>
+      <w:lvlText w:val="▪"/>
+      <w:lvlJc w:val="left"/>
+      <w:pPr>
+        <w:tabs>
+          <w:tab w:val="num" w:pos="2520"/>
+        </w:tabs>
+        <w:ind w:left="2520" w:hanging="360"/>
+      </w:pPr>
+      <w:rPr>
+        <w:rFonts w:ascii="OpenSymbol" w:hAnsi="OpenSymbol" w:cs="OpenSymbol" w:hint="default"/>
+        <w:rFonts w:cs="OpenSymbol"/>
+      </w:rPr>
+    </w:lvl>
+    <w:lvl w:ilvl="6">
+      <w:start w:val="1"/>
+      <w:numFmt w:val="bullet"/>
+      <w:lvlText w:val=""/>
+      <w:lvlJc w:val="left"/>
+      <w:pPr>
+        <w:tabs>
+          <w:tab w:val="num" w:pos="2880"/>
+        </w:tabs>
+        <w:ind w:left="2880" w:hanging="360"/>
+      </w:pPr>
+      <w:rPr>
+        <w:rFonts w:ascii="Symbol" w:hAnsi="Symbol" w:cs="Symbol" w:hint="default"/>
+        <w:rFonts w:cs="OpenSymbol"/>
+      </w:rPr>
+    </w:lvl>
+    <w:lvl w:ilvl="7">
+      <w:start w:val="1"/>
+      <w:numFmt w:val="bullet"/>
+      <w:lvlText w:val="◦"/>
+      <w:lvlJc w:val="left"/>
+      <w:pPr>
+        <w:tabs>
+          <w:tab w:val="num" w:pos="3240"/>
+        </w:tabs>
+        <w:ind w:left="3240" w:hanging="360"/>
+      </w:pPr>
+      <w:rPr>
+        <w:rFonts w:ascii="OpenSymbol" w:hAnsi="OpenSymbol" w:cs="OpenSymbol" w:hint="default"/>
+        <w:rFonts w:cs="OpenSymbol"/>
+      </w:rPr>
+    </w:lvl>
+    <w:lvl w:ilvl="8">
+      <w:start w:val="1"/>
+      <w:numFmt w:val="bullet"/>
+      <w:lvlText w:val="▪"/>
+      <w:lvlJc w:val="left"/>
+      <w:pPr>
+        <w:tabs>
+          <w:tab w:val="num" w:pos="3600"/>
+        </w:tabs>
+        <w:ind w:left="3600" w:hanging="360"/>
+      </w:pPr>
+      <w:rPr>
+        <w:rFonts w:ascii="OpenSymbol" w:hAnsi="OpenSymbol" w:cs="OpenSymbol" w:hint="default"/>
+        <w:rFonts w:cs="OpenSymbol"/>
+      </w:rPr>
+    </w:lvl>
+  </w:abstractNum>
+  <w:abstractNum w:abstractNumId="8">
+    <w:lvl w:ilvl="0">
+      <w:start w:val="1"/>
       <w:numFmt w:val="none"/>
       <w:suff w:val="nothing"/>
       <w:lvlText w:val=""/>
@@ -2506,6 +3579,1320 @@
       <w:pPr>
         <w:ind w:left="0" w:hanging="0"/>
       </w:pPr>
+    </w:lvl>
+  </w:abstractNum>
+  <w:abstractNum w:abstractNumId="9">
+    <w:lvl w:ilvl="0">
+      <w:start w:val="1"/>
+      <w:numFmt w:val="bullet"/>
+      <w:lvlText w:val=""/>
+      <w:lvlJc w:val="left"/>
+      <w:pPr>
+        <w:tabs>
+          <w:tab w:val="num" w:pos="720"/>
+        </w:tabs>
+        <w:ind w:left="720" w:hanging="360"/>
+      </w:pPr>
+      <w:rPr>
+        <w:rFonts w:ascii="Symbol" w:hAnsi="Symbol" w:cs="Symbol" w:hint="default"/>
+        <w:rFonts w:cs="OpenSymbol"/>
+      </w:rPr>
+    </w:lvl>
+    <w:lvl w:ilvl="1">
+      <w:start w:val="1"/>
+      <w:numFmt w:val="bullet"/>
+      <w:lvlText w:val="◦"/>
+      <w:lvlJc w:val="left"/>
+      <w:pPr>
+        <w:tabs>
+          <w:tab w:val="num" w:pos="1080"/>
+        </w:tabs>
+        <w:ind w:left="1080" w:hanging="360"/>
+      </w:pPr>
+      <w:rPr>
+        <w:rFonts w:ascii="OpenSymbol" w:hAnsi="OpenSymbol" w:cs="OpenSymbol" w:hint="default"/>
+        <w:rFonts w:cs="OpenSymbol"/>
+      </w:rPr>
+    </w:lvl>
+    <w:lvl w:ilvl="2">
+      <w:start w:val="1"/>
+      <w:numFmt w:val="bullet"/>
+      <w:lvlText w:val="▪"/>
+      <w:lvlJc w:val="left"/>
+      <w:pPr>
+        <w:tabs>
+          <w:tab w:val="num" w:pos="1440"/>
+        </w:tabs>
+        <w:ind w:left="1440" w:hanging="360"/>
+      </w:pPr>
+      <w:rPr>
+        <w:rFonts w:ascii="OpenSymbol" w:hAnsi="OpenSymbol" w:cs="OpenSymbol" w:hint="default"/>
+        <w:rFonts w:cs="OpenSymbol"/>
+      </w:rPr>
+    </w:lvl>
+    <w:lvl w:ilvl="3">
+      <w:start w:val="1"/>
+      <w:numFmt w:val="bullet"/>
+      <w:lvlText w:val=""/>
+      <w:lvlJc w:val="left"/>
+      <w:pPr>
+        <w:tabs>
+          <w:tab w:val="num" w:pos="1800"/>
+        </w:tabs>
+        <w:ind w:left="1800" w:hanging="360"/>
+      </w:pPr>
+      <w:rPr>
+        <w:rFonts w:ascii="Symbol" w:hAnsi="Symbol" w:cs="Symbol" w:hint="default"/>
+        <w:rFonts w:cs="OpenSymbol"/>
+      </w:rPr>
+    </w:lvl>
+    <w:lvl w:ilvl="4">
+      <w:start w:val="1"/>
+      <w:numFmt w:val="bullet"/>
+      <w:lvlText w:val="◦"/>
+      <w:lvlJc w:val="left"/>
+      <w:pPr>
+        <w:tabs>
+          <w:tab w:val="num" w:pos="2160"/>
+        </w:tabs>
+        <w:ind w:left="2160" w:hanging="360"/>
+      </w:pPr>
+      <w:rPr>
+        <w:rFonts w:ascii="OpenSymbol" w:hAnsi="OpenSymbol" w:cs="OpenSymbol" w:hint="default"/>
+        <w:rFonts w:cs="OpenSymbol"/>
+      </w:rPr>
+    </w:lvl>
+    <w:lvl w:ilvl="5">
+      <w:start w:val="1"/>
+      <w:numFmt w:val="bullet"/>
+      <w:lvlText w:val="▪"/>
+      <w:lvlJc w:val="left"/>
+      <w:pPr>
+        <w:tabs>
+          <w:tab w:val="num" w:pos="2520"/>
+        </w:tabs>
+        <w:ind w:left="2520" w:hanging="360"/>
+      </w:pPr>
+      <w:rPr>
+        <w:rFonts w:ascii="OpenSymbol" w:hAnsi="OpenSymbol" w:cs="OpenSymbol" w:hint="default"/>
+        <w:rFonts w:cs="OpenSymbol"/>
+      </w:rPr>
+    </w:lvl>
+    <w:lvl w:ilvl="6">
+      <w:start w:val="1"/>
+      <w:numFmt w:val="bullet"/>
+      <w:lvlText w:val=""/>
+      <w:lvlJc w:val="left"/>
+      <w:pPr>
+        <w:tabs>
+          <w:tab w:val="num" w:pos="2880"/>
+        </w:tabs>
+        <w:ind w:left="2880" w:hanging="360"/>
+      </w:pPr>
+      <w:rPr>
+        <w:rFonts w:ascii="Symbol" w:hAnsi="Symbol" w:cs="Symbol" w:hint="default"/>
+        <w:rFonts w:cs="OpenSymbol"/>
+      </w:rPr>
+    </w:lvl>
+    <w:lvl w:ilvl="7">
+      <w:start w:val="1"/>
+      <w:numFmt w:val="bullet"/>
+      <w:lvlText w:val="◦"/>
+      <w:lvlJc w:val="left"/>
+      <w:pPr>
+        <w:tabs>
+          <w:tab w:val="num" w:pos="3240"/>
+        </w:tabs>
+        <w:ind w:left="3240" w:hanging="360"/>
+      </w:pPr>
+      <w:rPr>
+        <w:rFonts w:ascii="OpenSymbol" w:hAnsi="OpenSymbol" w:cs="OpenSymbol" w:hint="default"/>
+        <w:rFonts w:cs="OpenSymbol"/>
+      </w:rPr>
+    </w:lvl>
+    <w:lvl w:ilvl="8">
+      <w:start w:val="1"/>
+      <w:numFmt w:val="bullet"/>
+      <w:lvlText w:val="▪"/>
+      <w:lvlJc w:val="left"/>
+      <w:pPr>
+        <w:tabs>
+          <w:tab w:val="num" w:pos="3600"/>
+        </w:tabs>
+        <w:ind w:left="3600" w:hanging="360"/>
+      </w:pPr>
+      <w:rPr>
+        <w:rFonts w:ascii="OpenSymbol" w:hAnsi="OpenSymbol" w:cs="OpenSymbol" w:hint="default"/>
+        <w:rFonts w:cs="OpenSymbol"/>
+      </w:rPr>
+    </w:lvl>
+  </w:abstractNum>
+  <w:abstractNum w:abstractNumId="10">
+    <w:lvl w:ilvl="0">
+      <w:start w:val="1"/>
+      <w:numFmt w:val="bullet"/>
+      <w:lvlText w:val=""/>
+      <w:lvlJc w:val="left"/>
+      <w:pPr>
+        <w:tabs>
+          <w:tab w:val="num" w:pos="720"/>
+        </w:tabs>
+        <w:ind w:left="720" w:hanging="360"/>
+      </w:pPr>
+      <w:rPr>
+        <w:rFonts w:ascii="Symbol" w:hAnsi="Symbol" w:cs="Symbol" w:hint="default"/>
+        <w:rFonts w:cs="OpenSymbol"/>
+      </w:rPr>
+    </w:lvl>
+    <w:lvl w:ilvl="1">
+      <w:start w:val="1"/>
+      <w:numFmt w:val="bullet"/>
+      <w:lvlText w:val="◦"/>
+      <w:lvlJc w:val="left"/>
+      <w:pPr>
+        <w:tabs>
+          <w:tab w:val="num" w:pos="1080"/>
+        </w:tabs>
+        <w:ind w:left="1080" w:hanging="360"/>
+      </w:pPr>
+      <w:rPr>
+        <w:rFonts w:ascii="OpenSymbol" w:hAnsi="OpenSymbol" w:cs="OpenSymbol" w:hint="default"/>
+        <w:rFonts w:cs="OpenSymbol"/>
+      </w:rPr>
+    </w:lvl>
+    <w:lvl w:ilvl="2">
+      <w:start w:val="1"/>
+      <w:numFmt w:val="bullet"/>
+      <w:lvlText w:val="▪"/>
+      <w:lvlJc w:val="left"/>
+      <w:pPr>
+        <w:tabs>
+          <w:tab w:val="num" w:pos="1440"/>
+        </w:tabs>
+        <w:ind w:left="1440" w:hanging="360"/>
+      </w:pPr>
+      <w:rPr>
+        <w:rFonts w:ascii="OpenSymbol" w:hAnsi="OpenSymbol" w:cs="OpenSymbol" w:hint="default"/>
+        <w:rFonts w:cs="OpenSymbol"/>
+      </w:rPr>
+    </w:lvl>
+    <w:lvl w:ilvl="3">
+      <w:start w:val="1"/>
+      <w:numFmt w:val="bullet"/>
+      <w:lvlText w:val=""/>
+      <w:lvlJc w:val="left"/>
+      <w:pPr>
+        <w:tabs>
+          <w:tab w:val="num" w:pos="1800"/>
+        </w:tabs>
+        <w:ind w:left="1800" w:hanging="360"/>
+      </w:pPr>
+      <w:rPr>
+        <w:rFonts w:ascii="Symbol" w:hAnsi="Symbol" w:cs="Symbol" w:hint="default"/>
+        <w:rFonts w:cs="OpenSymbol"/>
+      </w:rPr>
+    </w:lvl>
+    <w:lvl w:ilvl="4">
+      <w:start w:val="1"/>
+      <w:numFmt w:val="bullet"/>
+      <w:lvlText w:val="◦"/>
+      <w:lvlJc w:val="left"/>
+      <w:pPr>
+        <w:tabs>
+          <w:tab w:val="num" w:pos="2160"/>
+        </w:tabs>
+        <w:ind w:left="2160" w:hanging="360"/>
+      </w:pPr>
+      <w:rPr>
+        <w:rFonts w:ascii="OpenSymbol" w:hAnsi="OpenSymbol" w:cs="OpenSymbol" w:hint="default"/>
+        <w:rFonts w:cs="OpenSymbol"/>
+      </w:rPr>
+    </w:lvl>
+    <w:lvl w:ilvl="5">
+      <w:start w:val="1"/>
+      <w:numFmt w:val="bullet"/>
+      <w:lvlText w:val="▪"/>
+      <w:lvlJc w:val="left"/>
+      <w:pPr>
+        <w:tabs>
+          <w:tab w:val="num" w:pos="2520"/>
+        </w:tabs>
+        <w:ind w:left="2520" w:hanging="360"/>
+      </w:pPr>
+      <w:rPr>
+        <w:rFonts w:ascii="OpenSymbol" w:hAnsi="OpenSymbol" w:cs="OpenSymbol" w:hint="default"/>
+        <w:rFonts w:cs="OpenSymbol"/>
+      </w:rPr>
+    </w:lvl>
+    <w:lvl w:ilvl="6">
+      <w:start w:val="1"/>
+      <w:numFmt w:val="bullet"/>
+      <w:lvlText w:val=""/>
+      <w:lvlJc w:val="left"/>
+      <w:pPr>
+        <w:tabs>
+          <w:tab w:val="num" w:pos="2880"/>
+        </w:tabs>
+        <w:ind w:left="2880" w:hanging="360"/>
+      </w:pPr>
+      <w:rPr>
+        <w:rFonts w:ascii="Symbol" w:hAnsi="Symbol" w:cs="Symbol" w:hint="default"/>
+        <w:rFonts w:cs="OpenSymbol"/>
+      </w:rPr>
+    </w:lvl>
+    <w:lvl w:ilvl="7">
+      <w:start w:val="1"/>
+      <w:numFmt w:val="bullet"/>
+      <w:lvlText w:val="◦"/>
+      <w:lvlJc w:val="left"/>
+      <w:pPr>
+        <w:tabs>
+          <w:tab w:val="num" w:pos="3240"/>
+        </w:tabs>
+        <w:ind w:left="3240" w:hanging="360"/>
+      </w:pPr>
+      <w:rPr>
+        <w:rFonts w:ascii="OpenSymbol" w:hAnsi="OpenSymbol" w:cs="OpenSymbol" w:hint="default"/>
+        <w:rFonts w:cs="OpenSymbol"/>
+      </w:rPr>
+    </w:lvl>
+    <w:lvl w:ilvl="8">
+      <w:start w:val="1"/>
+      <w:numFmt w:val="bullet"/>
+      <w:lvlText w:val="▪"/>
+      <w:lvlJc w:val="left"/>
+      <w:pPr>
+        <w:tabs>
+          <w:tab w:val="num" w:pos="3600"/>
+        </w:tabs>
+        <w:ind w:left="3600" w:hanging="360"/>
+      </w:pPr>
+      <w:rPr>
+        <w:rFonts w:ascii="OpenSymbol" w:hAnsi="OpenSymbol" w:cs="OpenSymbol" w:hint="default"/>
+        <w:rFonts w:cs="OpenSymbol"/>
+      </w:rPr>
+    </w:lvl>
+  </w:abstractNum>
+  <w:abstractNum w:abstractNumId="11">
+    <w:lvl w:ilvl="0">
+      <w:start w:val="1"/>
+      <w:numFmt w:val="bullet"/>
+      <w:lvlText w:val=""/>
+      <w:lvlJc w:val="left"/>
+      <w:pPr>
+        <w:tabs>
+          <w:tab w:val="num" w:pos="720"/>
+        </w:tabs>
+        <w:ind w:left="720" w:hanging="360"/>
+      </w:pPr>
+      <w:rPr>
+        <w:rFonts w:ascii="Symbol" w:hAnsi="Symbol" w:cs="Symbol" w:hint="default"/>
+        <w:rFonts w:cs="OpenSymbol"/>
+      </w:rPr>
+    </w:lvl>
+    <w:lvl w:ilvl="1">
+      <w:start w:val="1"/>
+      <w:numFmt w:val="bullet"/>
+      <w:lvlText w:val="◦"/>
+      <w:lvlJc w:val="left"/>
+      <w:pPr>
+        <w:tabs>
+          <w:tab w:val="num" w:pos="1080"/>
+        </w:tabs>
+        <w:ind w:left="1080" w:hanging="360"/>
+      </w:pPr>
+      <w:rPr>
+        <w:rFonts w:ascii="OpenSymbol" w:hAnsi="OpenSymbol" w:cs="OpenSymbol" w:hint="default"/>
+        <w:rFonts w:cs="OpenSymbol"/>
+      </w:rPr>
+    </w:lvl>
+    <w:lvl w:ilvl="2">
+      <w:start w:val="1"/>
+      <w:numFmt w:val="bullet"/>
+      <w:lvlText w:val="▪"/>
+      <w:lvlJc w:val="left"/>
+      <w:pPr>
+        <w:tabs>
+          <w:tab w:val="num" w:pos="1440"/>
+        </w:tabs>
+        <w:ind w:left="1440" w:hanging="360"/>
+      </w:pPr>
+      <w:rPr>
+        <w:rFonts w:ascii="OpenSymbol" w:hAnsi="OpenSymbol" w:cs="OpenSymbol" w:hint="default"/>
+        <w:rFonts w:cs="OpenSymbol"/>
+      </w:rPr>
+    </w:lvl>
+    <w:lvl w:ilvl="3">
+      <w:start w:val="1"/>
+      <w:numFmt w:val="bullet"/>
+      <w:lvlText w:val=""/>
+      <w:lvlJc w:val="left"/>
+      <w:pPr>
+        <w:tabs>
+          <w:tab w:val="num" w:pos="1800"/>
+        </w:tabs>
+        <w:ind w:left="1800" w:hanging="360"/>
+      </w:pPr>
+      <w:rPr>
+        <w:rFonts w:ascii="Symbol" w:hAnsi="Symbol" w:cs="Symbol" w:hint="default"/>
+        <w:rFonts w:cs="OpenSymbol"/>
+      </w:rPr>
+    </w:lvl>
+    <w:lvl w:ilvl="4">
+      <w:start w:val="1"/>
+      <w:numFmt w:val="bullet"/>
+      <w:lvlText w:val="◦"/>
+      <w:lvlJc w:val="left"/>
+      <w:pPr>
+        <w:tabs>
+          <w:tab w:val="num" w:pos="2160"/>
+        </w:tabs>
+        <w:ind w:left="2160" w:hanging="360"/>
+      </w:pPr>
+      <w:rPr>
+        <w:rFonts w:ascii="OpenSymbol" w:hAnsi="OpenSymbol" w:cs="OpenSymbol" w:hint="default"/>
+        <w:rFonts w:cs="OpenSymbol"/>
+      </w:rPr>
+    </w:lvl>
+    <w:lvl w:ilvl="5">
+      <w:start w:val="1"/>
+      <w:numFmt w:val="bullet"/>
+      <w:lvlText w:val="▪"/>
+      <w:lvlJc w:val="left"/>
+      <w:pPr>
+        <w:tabs>
+          <w:tab w:val="num" w:pos="2520"/>
+        </w:tabs>
+        <w:ind w:left="2520" w:hanging="360"/>
+      </w:pPr>
+      <w:rPr>
+        <w:rFonts w:ascii="OpenSymbol" w:hAnsi="OpenSymbol" w:cs="OpenSymbol" w:hint="default"/>
+        <w:rFonts w:cs="OpenSymbol"/>
+      </w:rPr>
+    </w:lvl>
+    <w:lvl w:ilvl="6">
+      <w:start w:val="1"/>
+      <w:numFmt w:val="bullet"/>
+      <w:lvlText w:val=""/>
+      <w:lvlJc w:val="left"/>
+      <w:pPr>
+        <w:tabs>
+          <w:tab w:val="num" w:pos="2880"/>
+        </w:tabs>
+        <w:ind w:left="2880" w:hanging="360"/>
+      </w:pPr>
+      <w:rPr>
+        <w:rFonts w:ascii="Symbol" w:hAnsi="Symbol" w:cs="Symbol" w:hint="default"/>
+        <w:rFonts w:cs="OpenSymbol"/>
+      </w:rPr>
+    </w:lvl>
+    <w:lvl w:ilvl="7">
+      <w:start w:val="1"/>
+      <w:numFmt w:val="bullet"/>
+      <w:lvlText w:val="◦"/>
+      <w:lvlJc w:val="left"/>
+      <w:pPr>
+        <w:tabs>
+          <w:tab w:val="num" w:pos="3240"/>
+        </w:tabs>
+        <w:ind w:left="3240" w:hanging="360"/>
+      </w:pPr>
+      <w:rPr>
+        <w:rFonts w:ascii="OpenSymbol" w:hAnsi="OpenSymbol" w:cs="OpenSymbol" w:hint="default"/>
+        <w:rFonts w:cs="OpenSymbol"/>
+      </w:rPr>
+    </w:lvl>
+    <w:lvl w:ilvl="8">
+      <w:start w:val="1"/>
+      <w:numFmt w:val="bullet"/>
+      <w:lvlText w:val="▪"/>
+      <w:lvlJc w:val="left"/>
+      <w:pPr>
+        <w:tabs>
+          <w:tab w:val="num" w:pos="3600"/>
+        </w:tabs>
+        <w:ind w:left="3600" w:hanging="360"/>
+      </w:pPr>
+      <w:rPr>
+        <w:rFonts w:ascii="OpenSymbol" w:hAnsi="OpenSymbol" w:cs="OpenSymbol" w:hint="default"/>
+        <w:rFonts w:cs="OpenSymbol"/>
+      </w:rPr>
+    </w:lvl>
+  </w:abstractNum>
+  <w:abstractNum w:abstractNumId="12">
+    <w:lvl w:ilvl="0">
+      <w:start w:val="1"/>
+      <w:numFmt w:val="bullet"/>
+      <w:lvlText w:val=""/>
+      <w:lvlJc w:val="left"/>
+      <w:pPr>
+        <w:tabs>
+          <w:tab w:val="num" w:pos="720"/>
+        </w:tabs>
+        <w:ind w:left="720" w:hanging="360"/>
+      </w:pPr>
+      <w:rPr>
+        <w:rFonts w:ascii="Symbol" w:hAnsi="Symbol" w:cs="Symbol" w:hint="default"/>
+        <w:rFonts w:cs="OpenSymbol"/>
+      </w:rPr>
+    </w:lvl>
+    <w:lvl w:ilvl="1">
+      <w:start w:val="1"/>
+      <w:numFmt w:val="bullet"/>
+      <w:lvlText w:val="◦"/>
+      <w:lvlJc w:val="left"/>
+      <w:pPr>
+        <w:tabs>
+          <w:tab w:val="num" w:pos="1080"/>
+        </w:tabs>
+        <w:ind w:left="1080" w:hanging="360"/>
+      </w:pPr>
+      <w:rPr>
+        <w:rFonts w:ascii="OpenSymbol" w:hAnsi="OpenSymbol" w:cs="OpenSymbol" w:hint="default"/>
+        <w:rFonts w:cs="OpenSymbol"/>
+      </w:rPr>
+    </w:lvl>
+    <w:lvl w:ilvl="2">
+      <w:start w:val="1"/>
+      <w:numFmt w:val="bullet"/>
+      <w:lvlText w:val="▪"/>
+      <w:lvlJc w:val="left"/>
+      <w:pPr>
+        <w:tabs>
+          <w:tab w:val="num" w:pos="1440"/>
+        </w:tabs>
+        <w:ind w:left="1440" w:hanging="360"/>
+      </w:pPr>
+      <w:rPr>
+        <w:rFonts w:ascii="OpenSymbol" w:hAnsi="OpenSymbol" w:cs="OpenSymbol" w:hint="default"/>
+        <w:rFonts w:cs="OpenSymbol"/>
+      </w:rPr>
+    </w:lvl>
+    <w:lvl w:ilvl="3">
+      <w:start w:val="1"/>
+      <w:numFmt w:val="bullet"/>
+      <w:lvlText w:val=""/>
+      <w:lvlJc w:val="left"/>
+      <w:pPr>
+        <w:tabs>
+          <w:tab w:val="num" w:pos="1800"/>
+        </w:tabs>
+        <w:ind w:left="1800" w:hanging="360"/>
+      </w:pPr>
+      <w:rPr>
+        <w:rFonts w:ascii="Symbol" w:hAnsi="Symbol" w:cs="Symbol" w:hint="default"/>
+        <w:rFonts w:cs="OpenSymbol"/>
+      </w:rPr>
+    </w:lvl>
+    <w:lvl w:ilvl="4">
+      <w:start w:val="1"/>
+      <w:numFmt w:val="bullet"/>
+      <w:lvlText w:val="◦"/>
+      <w:lvlJc w:val="left"/>
+      <w:pPr>
+        <w:tabs>
+          <w:tab w:val="num" w:pos="2160"/>
+        </w:tabs>
+        <w:ind w:left="2160" w:hanging="360"/>
+      </w:pPr>
+      <w:rPr>
+        <w:rFonts w:ascii="OpenSymbol" w:hAnsi="OpenSymbol" w:cs="OpenSymbol" w:hint="default"/>
+        <w:rFonts w:cs="OpenSymbol"/>
+      </w:rPr>
+    </w:lvl>
+    <w:lvl w:ilvl="5">
+      <w:start w:val="1"/>
+      <w:numFmt w:val="bullet"/>
+      <w:lvlText w:val="▪"/>
+      <w:lvlJc w:val="left"/>
+      <w:pPr>
+        <w:tabs>
+          <w:tab w:val="num" w:pos="2520"/>
+        </w:tabs>
+        <w:ind w:left="2520" w:hanging="360"/>
+      </w:pPr>
+      <w:rPr>
+        <w:rFonts w:ascii="OpenSymbol" w:hAnsi="OpenSymbol" w:cs="OpenSymbol" w:hint="default"/>
+        <w:rFonts w:cs="OpenSymbol"/>
+      </w:rPr>
+    </w:lvl>
+    <w:lvl w:ilvl="6">
+      <w:start w:val="1"/>
+      <w:numFmt w:val="bullet"/>
+      <w:lvlText w:val=""/>
+      <w:lvlJc w:val="left"/>
+      <w:pPr>
+        <w:tabs>
+          <w:tab w:val="num" w:pos="2880"/>
+        </w:tabs>
+        <w:ind w:left="2880" w:hanging="360"/>
+      </w:pPr>
+      <w:rPr>
+        <w:rFonts w:ascii="Symbol" w:hAnsi="Symbol" w:cs="Symbol" w:hint="default"/>
+        <w:rFonts w:cs="OpenSymbol"/>
+      </w:rPr>
+    </w:lvl>
+    <w:lvl w:ilvl="7">
+      <w:start w:val="1"/>
+      <w:numFmt w:val="bullet"/>
+      <w:lvlText w:val="◦"/>
+      <w:lvlJc w:val="left"/>
+      <w:pPr>
+        <w:tabs>
+          <w:tab w:val="num" w:pos="3240"/>
+        </w:tabs>
+        <w:ind w:left="3240" w:hanging="360"/>
+      </w:pPr>
+      <w:rPr>
+        <w:rFonts w:ascii="OpenSymbol" w:hAnsi="OpenSymbol" w:cs="OpenSymbol" w:hint="default"/>
+        <w:rFonts w:cs="OpenSymbol"/>
+      </w:rPr>
+    </w:lvl>
+    <w:lvl w:ilvl="8">
+      <w:start w:val="1"/>
+      <w:numFmt w:val="bullet"/>
+      <w:lvlText w:val="▪"/>
+      <w:lvlJc w:val="left"/>
+      <w:pPr>
+        <w:tabs>
+          <w:tab w:val="num" w:pos="3600"/>
+        </w:tabs>
+        <w:ind w:left="3600" w:hanging="360"/>
+      </w:pPr>
+      <w:rPr>
+        <w:rFonts w:ascii="OpenSymbol" w:hAnsi="OpenSymbol" w:cs="OpenSymbol" w:hint="default"/>
+        <w:rFonts w:cs="OpenSymbol"/>
+      </w:rPr>
+    </w:lvl>
+  </w:abstractNum>
+  <w:abstractNum w:abstractNumId="13">
+    <w:lvl w:ilvl="0">
+      <w:start w:val="1"/>
+      <w:numFmt w:val="bullet"/>
+      <w:lvlText w:val=""/>
+      <w:lvlJc w:val="left"/>
+      <w:pPr>
+        <w:tabs>
+          <w:tab w:val="num" w:pos="720"/>
+        </w:tabs>
+        <w:ind w:left="720" w:hanging="360"/>
+      </w:pPr>
+      <w:rPr>
+        <w:rFonts w:ascii="Symbol" w:hAnsi="Symbol" w:cs="Symbol" w:hint="default"/>
+        <w:rFonts w:cs="OpenSymbol"/>
+      </w:rPr>
+    </w:lvl>
+    <w:lvl w:ilvl="1">
+      <w:start w:val="1"/>
+      <w:numFmt w:val="bullet"/>
+      <w:lvlText w:val="◦"/>
+      <w:lvlJc w:val="left"/>
+      <w:pPr>
+        <w:tabs>
+          <w:tab w:val="num" w:pos="1080"/>
+        </w:tabs>
+        <w:ind w:left="1080" w:hanging="360"/>
+      </w:pPr>
+      <w:rPr>
+        <w:rFonts w:ascii="OpenSymbol" w:hAnsi="OpenSymbol" w:cs="OpenSymbol" w:hint="default"/>
+        <w:rFonts w:cs="OpenSymbol"/>
+      </w:rPr>
+    </w:lvl>
+    <w:lvl w:ilvl="2">
+      <w:start w:val="1"/>
+      <w:numFmt w:val="bullet"/>
+      <w:lvlText w:val="▪"/>
+      <w:lvlJc w:val="left"/>
+      <w:pPr>
+        <w:tabs>
+          <w:tab w:val="num" w:pos="1440"/>
+        </w:tabs>
+        <w:ind w:left="1440" w:hanging="360"/>
+      </w:pPr>
+      <w:rPr>
+        <w:rFonts w:ascii="OpenSymbol" w:hAnsi="OpenSymbol" w:cs="OpenSymbol" w:hint="default"/>
+        <w:rFonts w:cs="OpenSymbol"/>
+      </w:rPr>
+    </w:lvl>
+    <w:lvl w:ilvl="3">
+      <w:start w:val="1"/>
+      <w:numFmt w:val="bullet"/>
+      <w:lvlText w:val=""/>
+      <w:lvlJc w:val="left"/>
+      <w:pPr>
+        <w:tabs>
+          <w:tab w:val="num" w:pos="1800"/>
+        </w:tabs>
+        <w:ind w:left="1800" w:hanging="360"/>
+      </w:pPr>
+      <w:rPr>
+        <w:rFonts w:ascii="Symbol" w:hAnsi="Symbol" w:cs="Symbol" w:hint="default"/>
+        <w:rFonts w:cs="OpenSymbol"/>
+      </w:rPr>
+    </w:lvl>
+    <w:lvl w:ilvl="4">
+      <w:start w:val="1"/>
+      <w:numFmt w:val="bullet"/>
+      <w:lvlText w:val="◦"/>
+      <w:lvlJc w:val="left"/>
+      <w:pPr>
+        <w:tabs>
+          <w:tab w:val="num" w:pos="2160"/>
+        </w:tabs>
+        <w:ind w:left="2160" w:hanging="360"/>
+      </w:pPr>
+      <w:rPr>
+        <w:rFonts w:ascii="OpenSymbol" w:hAnsi="OpenSymbol" w:cs="OpenSymbol" w:hint="default"/>
+        <w:rFonts w:cs="OpenSymbol"/>
+      </w:rPr>
+    </w:lvl>
+    <w:lvl w:ilvl="5">
+      <w:start w:val="1"/>
+      <w:numFmt w:val="bullet"/>
+      <w:lvlText w:val="▪"/>
+      <w:lvlJc w:val="left"/>
+      <w:pPr>
+        <w:tabs>
+          <w:tab w:val="num" w:pos="2520"/>
+        </w:tabs>
+        <w:ind w:left="2520" w:hanging="360"/>
+      </w:pPr>
+      <w:rPr>
+        <w:rFonts w:ascii="OpenSymbol" w:hAnsi="OpenSymbol" w:cs="OpenSymbol" w:hint="default"/>
+        <w:rFonts w:cs="OpenSymbol"/>
+      </w:rPr>
+    </w:lvl>
+    <w:lvl w:ilvl="6">
+      <w:start w:val="1"/>
+      <w:numFmt w:val="bullet"/>
+      <w:lvlText w:val=""/>
+      <w:lvlJc w:val="left"/>
+      <w:pPr>
+        <w:tabs>
+          <w:tab w:val="num" w:pos="2880"/>
+        </w:tabs>
+        <w:ind w:left="2880" w:hanging="360"/>
+      </w:pPr>
+      <w:rPr>
+        <w:rFonts w:ascii="Symbol" w:hAnsi="Symbol" w:cs="Symbol" w:hint="default"/>
+        <w:rFonts w:cs="OpenSymbol"/>
+      </w:rPr>
+    </w:lvl>
+    <w:lvl w:ilvl="7">
+      <w:start w:val="1"/>
+      <w:numFmt w:val="bullet"/>
+      <w:lvlText w:val="◦"/>
+      <w:lvlJc w:val="left"/>
+      <w:pPr>
+        <w:tabs>
+          <w:tab w:val="num" w:pos="3240"/>
+        </w:tabs>
+        <w:ind w:left="3240" w:hanging="360"/>
+      </w:pPr>
+      <w:rPr>
+        <w:rFonts w:ascii="OpenSymbol" w:hAnsi="OpenSymbol" w:cs="OpenSymbol" w:hint="default"/>
+        <w:rFonts w:cs="OpenSymbol"/>
+      </w:rPr>
+    </w:lvl>
+    <w:lvl w:ilvl="8">
+      <w:start w:val="1"/>
+      <w:numFmt w:val="bullet"/>
+      <w:lvlText w:val="▪"/>
+      <w:lvlJc w:val="left"/>
+      <w:pPr>
+        <w:tabs>
+          <w:tab w:val="num" w:pos="3600"/>
+        </w:tabs>
+        <w:ind w:left="3600" w:hanging="360"/>
+      </w:pPr>
+      <w:rPr>
+        <w:rFonts w:ascii="OpenSymbol" w:hAnsi="OpenSymbol" w:cs="OpenSymbol" w:hint="default"/>
+        <w:rFonts w:cs="OpenSymbol"/>
+      </w:rPr>
+    </w:lvl>
+  </w:abstractNum>
+  <w:abstractNum w:abstractNumId="14">
+    <w:lvl w:ilvl="0">
+      <w:start w:val="1"/>
+      <w:numFmt w:val="bullet"/>
+      <w:lvlText w:val=""/>
+      <w:lvlJc w:val="left"/>
+      <w:pPr>
+        <w:tabs>
+          <w:tab w:val="num" w:pos="720"/>
+        </w:tabs>
+        <w:ind w:left="720" w:hanging="360"/>
+      </w:pPr>
+      <w:rPr>
+        <w:rFonts w:ascii="Symbol" w:hAnsi="Symbol" w:cs="Symbol" w:hint="default"/>
+        <w:rFonts w:cs="OpenSymbol"/>
+      </w:rPr>
+    </w:lvl>
+    <w:lvl w:ilvl="1">
+      <w:start w:val="1"/>
+      <w:numFmt w:val="bullet"/>
+      <w:lvlText w:val="◦"/>
+      <w:lvlJc w:val="left"/>
+      <w:pPr>
+        <w:tabs>
+          <w:tab w:val="num" w:pos="1080"/>
+        </w:tabs>
+        <w:ind w:left="1080" w:hanging="360"/>
+      </w:pPr>
+      <w:rPr>
+        <w:rFonts w:ascii="OpenSymbol" w:hAnsi="OpenSymbol" w:cs="OpenSymbol" w:hint="default"/>
+        <w:rFonts w:cs="OpenSymbol"/>
+      </w:rPr>
+    </w:lvl>
+    <w:lvl w:ilvl="2">
+      <w:start w:val="1"/>
+      <w:numFmt w:val="bullet"/>
+      <w:lvlText w:val="▪"/>
+      <w:lvlJc w:val="left"/>
+      <w:pPr>
+        <w:tabs>
+          <w:tab w:val="num" w:pos="1440"/>
+        </w:tabs>
+        <w:ind w:left="1440" w:hanging="360"/>
+      </w:pPr>
+      <w:rPr>
+        <w:rFonts w:ascii="OpenSymbol" w:hAnsi="OpenSymbol" w:cs="OpenSymbol" w:hint="default"/>
+        <w:rFonts w:cs="OpenSymbol"/>
+      </w:rPr>
+    </w:lvl>
+    <w:lvl w:ilvl="3">
+      <w:start w:val="1"/>
+      <w:numFmt w:val="bullet"/>
+      <w:lvlText w:val=""/>
+      <w:lvlJc w:val="left"/>
+      <w:pPr>
+        <w:tabs>
+          <w:tab w:val="num" w:pos="1800"/>
+        </w:tabs>
+        <w:ind w:left="1800" w:hanging="360"/>
+      </w:pPr>
+      <w:rPr>
+        <w:rFonts w:ascii="Symbol" w:hAnsi="Symbol" w:cs="Symbol" w:hint="default"/>
+        <w:rFonts w:cs="OpenSymbol"/>
+      </w:rPr>
+    </w:lvl>
+    <w:lvl w:ilvl="4">
+      <w:start w:val="1"/>
+      <w:numFmt w:val="bullet"/>
+      <w:lvlText w:val="◦"/>
+      <w:lvlJc w:val="left"/>
+      <w:pPr>
+        <w:tabs>
+          <w:tab w:val="num" w:pos="2160"/>
+        </w:tabs>
+        <w:ind w:left="2160" w:hanging="360"/>
+      </w:pPr>
+      <w:rPr>
+        <w:rFonts w:ascii="OpenSymbol" w:hAnsi="OpenSymbol" w:cs="OpenSymbol" w:hint="default"/>
+        <w:rFonts w:cs="OpenSymbol"/>
+      </w:rPr>
+    </w:lvl>
+    <w:lvl w:ilvl="5">
+      <w:start w:val="1"/>
+      <w:numFmt w:val="bullet"/>
+      <w:lvlText w:val="▪"/>
+      <w:lvlJc w:val="left"/>
+      <w:pPr>
+        <w:tabs>
+          <w:tab w:val="num" w:pos="2520"/>
+        </w:tabs>
+        <w:ind w:left="2520" w:hanging="360"/>
+      </w:pPr>
+      <w:rPr>
+        <w:rFonts w:ascii="OpenSymbol" w:hAnsi="OpenSymbol" w:cs="OpenSymbol" w:hint="default"/>
+        <w:rFonts w:cs="OpenSymbol"/>
+      </w:rPr>
+    </w:lvl>
+    <w:lvl w:ilvl="6">
+      <w:start w:val="1"/>
+      <w:numFmt w:val="bullet"/>
+      <w:lvlText w:val=""/>
+      <w:lvlJc w:val="left"/>
+      <w:pPr>
+        <w:tabs>
+          <w:tab w:val="num" w:pos="2880"/>
+        </w:tabs>
+        <w:ind w:left="2880" w:hanging="360"/>
+      </w:pPr>
+      <w:rPr>
+        <w:rFonts w:ascii="Symbol" w:hAnsi="Symbol" w:cs="Symbol" w:hint="default"/>
+        <w:rFonts w:cs="OpenSymbol"/>
+      </w:rPr>
+    </w:lvl>
+    <w:lvl w:ilvl="7">
+      <w:start w:val="1"/>
+      <w:numFmt w:val="bullet"/>
+      <w:lvlText w:val="◦"/>
+      <w:lvlJc w:val="left"/>
+      <w:pPr>
+        <w:tabs>
+          <w:tab w:val="num" w:pos="3240"/>
+        </w:tabs>
+        <w:ind w:left="3240" w:hanging="360"/>
+      </w:pPr>
+      <w:rPr>
+        <w:rFonts w:ascii="OpenSymbol" w:hAnsi="OpenSymbol" w:cs="OpenSymbol" w:hint="default"/>
+        <w:rFonts w:cs="OpenSymbol"/>
+      </w:rPr>
+    </w:lvl>
+    <w:lvl w:ilvl="8">
+      <w:start w:val="1"/>
+      <w:numFmt w:val="bullet"/>
+      <w:lvlText w:val="▪"/>
+      <w:lvlJc w:val="left"/>
+      <w:pPr>
+        <w:tabs>
+          <w:tab w:val="num" w:pos="3600"/>
+        </w:tabs>
+        <w:ind w:left="3600" w:hanging="360"/>
+      </w:pPr>
+      <w:rPr>
+        <w:rFonts w:ascii="OpenSymbol" w:hAnsi="OpenSymbol" w:cs="OpenSymbol" w:hint="default"/>
+        <w:rFonts w:cs="OpenSymbol"/>
+      </w:rPr>
+    </w:lvl>
+  </w:abstractNum>
+  <w:abstractNum w:abstractNumId="15">
+    <w:lvl w:ilvl="0">
+      <w:start w:val="1"/>
+      <w:numFmt w:val="bullet"/>
+      <w:lvlText w:val=""/>
+      <w:lvlJc w:val="left"/>
+      <w:pPr>
+        <w:tabs>
+          <w:tab w:val="num" w:pos="720"/>
+        </w:tabs>
+        <w:ind w:left="720" w:hanging="360"/>
+      </w:pPr>
+      <w:rPr>
+        <w:rFonts w:ascii="Symbol" w:hAnsi="Symbol" w:cs="Symbol" w:hint="default"/>
+        <w:rFonts w:cs="OpenSymbol"/>
+      </w:rPr>
+    </w:lvl>
+    <w:lvl w:ilvl="1">
+      <w:start w:val="1"/>
+      <w:numFmt w:val="bullet"/>
+      <w:lvlText w:val="◦"/>
+      <w:lvlJc w:val="left"/>
+      <w:pPr>
+        <w:tabs>
+          <w:tab w:val="num" w:pos="1080"/>
+        </w:tabs>
+        <w:ind w:left="1080" w:hanging="360"/>
+      </w:pPr>
+      <w:rPr>
+        <w:rFonts w:ascii="OpenSymbol" w:hAnsi="OpenSymbol" w:cs="OpenSymbol" w:hint="default"/>
+        <w:rFonts w:cs="OpenSymbol"/>
+      </w:rPr>
+    </w:lvl>
+    <w:lvl w:ilvl="2">
+      <w:start w:val="1"/>
+      <w:numFmt w:val="bullet"/>
+      <w:lvlText w:val="▪"/>
+      <w:lvlJc w:val="left"/>
+      <w:pPr>
+        <w:tabs>
+          <w:tab w:val="num" w:pos="1440"/>
+        </w:tabs>
+        <w:ind w:left="1440" w:hanging="360"/>
+      </w:pPr>
+      <w:rPr>
+        <w:rFonts w:ascii="OpenSymbol" w:hAnsi="OpenSymbol" w:cs="OpenSymbol" w:hint="default"/>
+        <w:rFonts w:cs="OpenSymbol"/>
+      </w:rPr>
+    </w:lvl>
+    <w:lvl w:ilvl="3">
+      <w:start w:val="1"/>
+      <w:numFmt w:val="bullet"/>
+      <w:lvlText w:val=""/>
+      <w:lvlJc w:val="left"/>
+      <w:pPr>
+        <w:tabs>
+          <w:tab w:val="num" w:pos="1800"/>
+        </w:tabs>
+        <w:ind w:left="1800" w:hanging="360"/>
+      </w:pPr>
+      <w:rPr>
+        <w:rFonts w:ascii="Symbol" w:hAnsi="Symbol" w:cs="Symbol" w:hint="default"/>
+        <w:rFonts w:cs="OpenSymbol"/>
+      </w:rPr>
+    </w:lvl>
+    <w:lvl w:ilvl="4">
+      <w:start w:val="1"/>
+      <w:numFmt w:val="bullet"/>
+      <w:lvlText w:val="◦"/>
+      <w:lvlJc w:val="left"/>
+      <w:pPr>
+        <w:tabs>
+          <w:tab w:val="num" w:pos="2160"/>
+        </w:tabs>
+        <w:ind w:left="2160" w:hanging="360"/>
+      </w:pPr>
+      <w:rPr>
+        <w:rFonts w:ascii="OpenSymbol" w:hAnsi="OpenSymbol" w:cs="OpenSymbol" w:hint="default"/>
+        <w:rFonts w:cs="OpenSymbol"/>
+      </w:rPr>
+    </w:lvl>
+    <w:lvl w:ilvl="5">
+      <w:start w:val="1"/>
+      <w:numFmt w:val="bullet"/>
+      <w:lvlText w:val="▪"/>
+      <w:lvlJc w:val="left"/>
+      <w:pPr>
+        <w:tabs>
+          <w:tab w:val="num" w:pos="2520"/>
+        </w:tabs>
+        <w:ind w:left="2520" w:hanging="360"/>
+      </w:pPr>
+      <w:rPr>
+        <w:rFonts w:ascii="OpenSymbol" w:hAnsi="OpenSymbol" w:cs="OpenSymbol" w:hint="default"/>
+        <w:rFonts w:cs="OpenSymbol"/>
+      </w:rPr>
+    </w:lvl>
+    <w:lvl w:ilvl="6">
+      <w:start w:val="1"/>
+      <w:numFmt w:val="bullet"/>
+      <w:lvlText w:val=""/>
+      <w:lvlJc w:val="left"/>
+      <w:pPr>
+        <w:tabs>
+          <w:tab w:val="num" w:pos="2880"/>
+        </w:tabs>
+        <w:ind w:left="2880" w:hanging="360"/>
+      </w:pPr>
+      <w:rPr>
+        <w:rFonts w:ascii="Symbol" w:hAnsi="Symbol" w:cs="Symbol" w:hint="default"/>
+        <w:rFonts w:cs="OpenSymbol"/>
+      </w:rPr>
+    </w:lvl>
+    <w:lvl w:ilvl="7">
+      <w:start w:val="1"/>
+      <w:numFmt w:val="bullet"/>
+      <w:lvlText w:val="◦"/>
+      <w:lvlJc w:val="left"/>
+      <w:pPr>
+        <w:tabs>
+          <w:tab w:val="num" w:pos="3240"/>
+        </w:tabs>
+        <w:ind w:left="3240" w:hanging="360"/>
+      </w:pPr>
+      <w:rPr>
+        <w:rFonts w:ascii="OpenSymbol" w:hAnsi="OpenSymbol" w:cs="OpenSymbol" w:hint="default"/>
+        <w:rFonts w:cs="OpenSymbol"/>
+      </w:rPr>
+    </w:lvl>
+    <w:lvl w:ilvl="8">
+      <w:start w:val="1"/>
+      <w:numFmt w:val="bullet"/>
+      <w:lvlText w:val="▪"/>
+      <w:lvlJc w:val="left"/>
+      <w:pPr>
+        <w:tabs>
+          <w:tab w:val="num" w:pos="3600"/>
+        </w:tabs>
+        <w:ind w:left="3600" w:hanging="360"/>
+      </w:pPr>
+      <w:rPr>
+        <w:rFonts w:ascii="OpenSymbol" w:hAnsi="OpenSymbol" w:cs="OpenSymbol" w:hint="default"/>
+        <w:rFonts w:cs="OpenSymbol"/>
+      </w:rPr>
+    </w:lvl>
+  </w:abstractNum>
+  <w:abstractNum w:abstractNumId="16">
+    <w:lvl w:ilvl="0">
+      <w:start w:val="1"/>
+      <w:numFmt w:val="bullet"/>
+      <w:lvlText w:val=""/>
+      <w:lvlJc w:val="left"/>
+      <w:pPr>
+        <w:tabs>
+          <w:tab w:val="num" w:pos="720"/>
+        </w:tabs>
+        <w:ind w:left="720" w:hanging="360"/>
+      </w:pPr>
+      <w:rPr>
+        <w:rFonts w:ascii="Symbol" w:hAnsi="Symbol" w:cs="Symbol" w:hint="default"/>
+        <w:rFonts w:cs="OpenSymbol"/>
+      </w:rPr>
+    </w:lvl>
+    <w:lvl w:ilvl="1">
+      <w:start w:val="1"/>
+      <w:numFmt w:val="bullet"/>
+      <w:lvlText w:val="◦"/>
+      <w:lvlJc w:val="left"/>
+      <w:pPr>
+        <w:tabs>
+          <w:tab w:val="num" w:pos="1080"/>
+        </w:tabs>
+        <w:ind w:left="1080" w:hanging="360"/>
+      </w:pPr>
+      <w:rPr>
+        <w:rFonts w:ascii="OpenSymbol" w:hAnsi="OpenSymbol" w:cs="OpenSymbol" w:hint="default"/>
+        <w:rFonts w:cs="OpenSymbol"/>
+      </w:rPr>
+    </w:lvl>
+    <w:lvl w:ilvl="2">
+      <w:start w:val="1"/>
+      <w:numFmt w:val="bullet"/>
+      <w:lvlText w:val="▪"/>
+      <w:lvlJc w:val="left"/>
+      <w:pPr>
+        <w:tabs>
+          <w:tab w:val="num" w:pos="1440"/>
+        </w:tabs>
+        <w:ind w:left="1440" w:hanging="360"/>
+      </w:pPr>
+      <w:rPr>
+        <w:rFonts w:ascii="OpenSymbol" w:hAnsi="OpenSymbol" w:cs="OpenSymbol" w:hint="default"/>
+        <w:rFonts w:cs="OpenSymbol"/>
+      </w:rPr>
+    </w:lvl>
+    <w:lvl w:ilvl="3">
+      <w:start w:val="1"/>
+      <w:numFmt w:val="bullet"/>
+      <w:lvlText w:val=""/>
+      <w:lvlJc w:val="left"/>
+      <w:pPr>
+        <w:tabs>
+          <w:tab w:val="num" w:pos="1800"/>
+        </w:tabs>
+        <w:ind w:left="1800" w:hanging="360"/>
+      </w:pPr>
+      <w:rPr>
+        <w:rFonts w:ascii="Symbol" w:hAnsi="Symbol" w:cs="Symbol" w:hint="default"/>
+        <w:rFonts w:cs="OpenSymbol"/>
+      </w:rPr>
+    </w:lvl>
+    <w:lvl w:ilvl="4">
+      <w:start w:val="1"/>
+      <w:numFmt w:val="bullet"/>
+      <w:lvlText w:val="◦"/>
+      <w:lvlJc w:val="left"/>
+      <w:pPr>
+        <w:tabs>
+          <w:tab w:val="num" w:pos="2160"/>
+        </w:tabs>
+        <w:ind w:left="2160" w:hanging="360"/>
+      </w:pPr>
+      <w:rPr>
+        <w:rFonts w:ascii="OpenSymbol" w:hAnsi="OpenSymbol" w:cs="OpenSymbol" w:hint="default"/>
+        <w:rFonts w:cs="OpenSymbol"/>
+      </w:rPr>
+    </w:lvl>
+    <w:lvl w:ilvl="5">
+      <w:start w:val="1"/>
+      <w:numFmt w:val="bullet"/>
+      <w:lvlText w:val="▪"/>
+      <w:lvlJc w:val="left"/>
+      <w:pPr>
+        <w:tabs>
+          <w:tab w:val="num" w:pos="2520"/>
+        </w:tabs>
+        <w:ind w:left="2520" w:hanging="360"/>
+      </w:pPr>
+      <w:rPr>
+        <w:rFonts w:ascii="OpenSymbol" w:hAnsi="OpenSymbol" w:cs="OpenSymbol" w:hint="default"/>
+        <w:rFonts w:cs="OpenSymbol"/>
+      </w:rPr>
+    </w:lvl>
+    <w:lvl w:ilvl="6">
+      <w:start w:val="1"/>
+      <w:numFmt w:val="bullet"/>
+      <w:lvlText w:val=""/>
+      <w:lvlJc w:val="left"/>
+      <w:pPr>
+        <w:tabs>
+          <w:tab w:val="num" w:pos="2880"/>
+        </w:tabs>
+        <w:ind w:left="2880" w:hanging="360"/>
+      </w:pPr>
+      <w:rPr>
+        <w:rFonts w:ascii="Symbol" w:hAnsi="Symbol" w:cs="Symbol" w:hint="default"/>
+        <w:rFonts w:cs="OpenSymbol"/>
+      </w:rPr>
+    </w:lvl>
+    <w:lvl w:ilvl="7">
+      <w:start w:val="1"/>
+      <w:numFmt w:val="bullet"/>
+      <w:lvlText w:val="◦"/>
+      <w:lvlJc w:val="left"/>
+      <w:pPr>
+        <w:tabs>
+          <w:tab w:val="num" w:pos="3240"/>
+        </w:tabs>
+        <w:ind w:left="3240" w:hanging="360"/>
+      </w:pPr>
+      <w:rPr>
+        <w:rFonts w:ascii="OpenSymbol" w:hAnsi="OpenSymbol" w:cs="OpenSymbol" w:hint="default"/>
+        <w:rFonts w:cs="OpenSymbol"/>
+      </w:rPr>
+    </w:lvl>
+    <w:lvl w:ilvl="8">
+      <w:start w:val="1"/>
+      <w:numFmt w:val="bullet"/>
+      <w:lvlText w:val="▪"/>
+      <w:lvlJc w:val="left"/>
+      <w:pPr>
+        <w:tabs>
+          <w:tab w:val="num" w:pos="3600"/>
+        </w:tabs>
+        <w:ind w:left="3600" w:hanging="360"/>
+      </w:pPr>
+      <w:rPr>
+        <w:rFonts w:ascii="OpenSymbol" w:hAnsi="OpenSymbol" w:cs="OpenSymbol" w:hint="default"/>
+        <w:rFonts w:cs="OpenSymbol"/>
+      </w:rPr>
+    </w:lvl>
+  </w:abstractNum>
+  <w:abstractNum w:abstractNumId="17">
+    <w:lvl w:ilvl="0">
+      <w:start w:val="1"/>
+      <w:numFmt w:val="bullet"/>
+      <w:lvlText w:val=""/>
+      <w:lvlJc w:val="left"/>
+      <w:pPr>
+        <w:tabs>
+          <w:tab w:val="num" w:pos="720"/>
+        </w:tabs>
+        <w:ind w:left="720" w:hanging="360"/>
+      </w:pPr>
+      <w:rPr>
+        <w:rFonts w:ascii="Symbol" w:hAnsi="Symbol" w:cs="Symbol" w:hint="default"/>
+        <w:rFonts w:cs="OpenSymbol"/>
+      </w:rPr>
+    </w:lvl>
+    <w:lvl w:ilvl="1">
+      <w:start w:val="1"/>
+      <w:numFmt w:val="bullet"/>
+      <w:lvlText w:val="◦"/>
+      <w:lvlJc w:val="left"/>
+      <w:pPr>
+        <w:tabs>
+          <w:tab w:val="num" w:pos="1080"/>
+        </w:tabs>
+        <w:ind w:left="1080" w:hanging="360"/>
+      </w:pPr>
+      <w:rPr>
+        <w:rFonts w:ascii="OpenSymbol" w:hAnsi="OpenSymbol" w:cs="OpenSymbol" w:hint="default"/>
+        <w:rFonts w:cs="OpenSymbol"/>
+      </w:rPr>
+    </w:lvl>
+    <w:lvl w:ilvl="2">
+      <w:start w:val="1"/>
+      <w:numFmt w:val="bullet"/>
+      <w:lvlText w:val="▪"/>
+      <w:lvlJc w:val="left"/>
+      <w:pPr>
+        <w:tabs>
+          <w:tab w:val="num" w:pos="1440"/>
+        </w:tabs>
+        <w:ind w:left="1440" w:hanging="360"/>
+      </w:pPr>
+      <w:rPr>
+        <w:rFonts w:ascii="OpenSymbol" w:hAnsi="OpenSymbol" w:cs="OpenSymbol" w:hint="default"/>
+        <w:rFonts w:cs="OpenSymbol"/>
+      </w:rPr>
+    </w:lvl>
+    <w:lvl w:ilvl="3">
+      <w:start w:val="1"/>
+      <w:numFmt w:val="bullet"/>
+      <w:lvlText w:val=""/>
+      <w:lvlJc w:val="left"/>
+      <w:pPr>
+        <w:tabs>
+          <w:tab w:val="num" w:pos="1800"/>
+        </w:tabs>
+        <w:ind w:left="1800" w:hanging="360"/>
+      </w:pPr>
+      <w:rPr>
+        <w:rFonts w:ascii="Symbol" w:hAnsi="Symbol" w:cs="Symbol" w:hint="default"/>
+        <w:rFonts w:cs="OpenSymbol"/>
+      </w:rPr>
+    </w:lvl>
+    <w:lvl w:ilvl="4">
+      <w:start w:val="1"/>
+      <w:numFmt w:val="bullet"/>
+      <w:lvlText w:val="◦"/>
+      <w:lvlJc w:val="left"/>
+      <w:pPr>
+        <w:tabs>
+          <w:tab w:val="num" w:pos="2160"/>
+        </w:tabs>
+        <w:ind w:left="2160" w:hanging="360"/>
+      </w:pPr>
+      <w:rPr>
+        <w:rFonts w:ascii="OpenSymbol" w:hAnsi="OpenSymbol" w:cs="OpenSymbol" w:hint="default"/>
+        <w:rFonts w:cs="OpenSymbol"/>
+      </w:rPr>
+    </w:lvl>
+    <w:lvl w:ilvl="5">
+      <w:start w:val="1"/>
+      <w:numFmt w:val="bullet"/>
+      <w:lvlText w:val="▪"/>
+      <w:lvlJc w:val="left"/>
+      <w:pPr>
+        <w:tabs>
+          <w:tab w:val="num" w:pos="2520"/>
+        </w:tabs>
+        <w:ind w:left="2520" w:hanging="360"/>
+      </w:pPr>
+      <w:rPr>
+        <w:rFonts w:ascii="OpenSymbol" w:hAnsi="OpenSymbol" w:cs="OpenSymbol" w:hint="default"/>
+        <w:rFonts w:cs="OpenSymbol"/>
+      </w:rPr>
+    </w:lvl>
+    <w:lvl w:ilvl="6">
+      <w:start w:val="1"/>
+      <w:numFmt w:val="bullet"/>
+      <w:lvlText w:val=""/>
+      <w:lvlJc w:val="left"/>
+      <w:pPr>
+        <w:tabs>
+          <w:tab w:val="num" w:pos="2880"/>
+        </w:tabs>
+        <w:ind w:left="2880" w:hanging="360"/>
+      </w:pPr>
+      <w:rPr>
+        <w:rFonts w:ascii="Symbol" w:hAnsi="Symbol" w:cs="Symbol" w:hint="default"/>
+        <w:rFonts w:cs="OpenSymbol"/>
+      </w:rPr>
+    </w:lvl>
+    <w:lvl w:ilvl="7">
+      <w:start w:val="1"/>
+      <w:numFmt w:val="bullet"/>
+      <w:lvlText w:val="◦"/>
+      <w:lvlJc w:val="left"/>
+      <w:pPr>
+        <w:tabs>
+          <w:tab w:val="num" w:pos="3240"/>
+        </w:tabs>
+        <w:ind w:left="3240" w:hanging="360"/>
+      </w:pPr>
+      <w:rPr>
+        <w:rFonts w:ascii="OpenSymbol" w:hAnsi="OpenSymbol" w:cs="OpenSymbol" w:hint="default"/>
+        <w:rFonts w:cs="OpenSymbol"/>
+      </w:rPr>
+    </w:lvl>
+    <w:lvl w:ilvl="8">
+      <w:start w:val="1"/>
+      <w:numFmt w:val="bullet"/>
+      <w:lvlText w:val="▪"/>
+      <w:lvlJc w:val="left"/>
+      <w:pPr>
+        <w:tabs>
+          <w:tab w:val="num" w:pos="3600"/>
+        </w:tabs>
+        <w:ind w:left="3600" w:hanging="360"/>
+      </w:pPr>
+      <w:rPr>
+        <w:rFonts w:ascii="OpenSymbol" w:hAnsi="OpenSymbol" w:cs="OpenSymbol" w:hint="default"/>
+        <w:rFonts w:cs="OpenSymbol"/>
+      </w:rPr>
     </w:lvl>
   </w:abstractNum>
   <w:num w:numId="1">
@@ -2529,6 +4916,36 @@
   <w:num w:numId="7">
     <w:abstractNumId w:val="7"/>
   </w:num>
+  <w:num w:numId="8">
+    <w:abstractNumId w:val="8"/>
+  </w:num>
+  <w:num w:numId="9">
+    <w:abstractNumId w:val="9"/>
+  </w:num>
+  <w:num w:numId="10">
+    <w:abstractNumId w:val="10"/>
+  </w:num>
+  <w:num w:numId="11">
+    <w:abstractNumId w:val="11"/>
+  </w:num>
+  <w:num w:numId="12">
+    <w:abstractNumId w:val="12"/>
+  </w:num>
+  <w:num w:numId="13">
+    <w:abstractNumId w:val="13"/>
+  </w:num>
+  <w:num w:numId="14">
+    <w:abstractNumId w:val="14"/>
+  </w:num>
+  <w:num w:numId="15">
+    <w:abstractNumId w:val="15"/>
+  </w:num>
+  <w:num w:numId="16">
+    <w:abstractNumId w:val="16"/>
+  </w:num>
+  <w:num w:numId="17">
+    <w:abstractNumId w:val="17"/>
+  </w:num>
 </w:numbering>
 </file>
 
@@ -2539,6 +4956,7 @@
       <w:rPr>
         <w:rFonts w:ascii="Liberation Serif" w:hAnsi="Liberation Serif" w:eastAsia="Droid Sans Fallback" w:cs="Noto Sans Devanagari"/>
         <w:kern w:val="2"/>
+        <w:sz w:val="20"/>
         <w:szCs w:val="24"/>
         <w:lang w:val="en-US" w:eastAsia="zh-CN" w:bidi="hi-IN"/>
       </w:rPr>
@@ -2666,6 +5084,48 @@
       <w:szCs w:val="24"/>
     </w:rPr>
   </w:style>
+  <w:style w:type="paragraph" w:styleId="Heading6">
+    <w:name w:val="Heading 6"/>
+    <w:basedOn w:val="Heading"/>
+    <w:next w:val="TextBody"/>
+    <w:qFormat/>
+    <w:pPr>
+      <w:numPr>
+        <w:ilvl w:val="5"/>
+        <w:numId w:val="1"/>
+      </w:numPr>
+      <w:spacing w:before="60" w:after="60"/>
+      <w:outlineLvl w:val="5"/>
+    </w:pPr>
+    <w:rPr>
+      <w:b/>
+      <w:bCs/>
+      <w:i/>
+      <w:iCs/>
+      <w:sz w:val="24"/>
+      <w:szCs w:val="24"/>
+    </w:rPr>
+  </w:style>
+  <w:style w:type="paragraph" w:styleId="Heading7">
+    <w:name w:val="Heading 7"/>
+    <w:basedOn w:val="Heading"/>
+    <w:next w:val="TextBody"/>
+    <w:qFormat/>
+    <w:pPr>
+      <w:numPr>
+        <w:ilvl w:val="6"/>
+        <w:numId w:val="1"/>
+      </w:numPr>
+      <w:spacing w:before="60" w:after="60"/>
+      <w:outlineLvl w:val="6"/>
+    </w:pPr>
+    <w:rPr>
+      <w:b/>
+      <w:bCs/>
+      <w:sz w:val="22"/>
+      <w:szCs w:val="22"/>
+    </w:rPr>
+  </w:style>
   <w:style w:type="character" w:styleId="NumberingSymbols">
     <w:name w:val="Numbering Symbols"/>
     <w:qFormat/>
@@ -2827,6 +5287,601 @@
       <w:highlight w:val="white"/>
     </w:rPr>
   </w:style>
+  <w:style w:type="character" w:styleId="ListLabel20">
+    <w:name w:val="ListLabel 20"/>
+    <w:qFormat/>
+    <w:rPr>
+      <w:rFonts w:ascii="Liberation Serif" w:hAnsi="Liberation Serif" w:cs="OpenSymbol"/>
+      <w:sz w:val="24"/>
+    </w:rPr>
+  </w:style>
+  <w:style w:type="character" w:styleId="ListLabel21">
+    <w:name w:val="ListLabel 21"/>
+    <w:qFormat/>
+    <w:rPr>
+      <w:rFonts w:cs="OpenSymbol"/>
+    </w:rPr>
+  </w:style>
+  <w:style w:type="character" w:styleId="ListLabel22">
+    <w:name w:val="ListLabel 22"/>
+    <w:qFormat/>
+    <w:rPr>
+      <w:rFonts w:cs="OpenSymbol"/>
+    </w:rPr>
+  </w:style>
+  <w:style w:type="character" w:styleId="ListLabel23">
+    <w:name w:val="ListLabel 23"/>
+    <w:qFormat/>
+    <w:rPr>
+      <w:rFonts w:cs="OpenSymbol"/>
+    </w:rPr>
+  </w:style>
+  <w:style w:type="character" w:styleId="ListLabel24">
+    <w:name w:val="ListLabel 24"/>
+    <w:qFormat/>
+    <w:rPr>
+      <w:rFonts w:cs="OpenSymbol"/>
+    </w:rPr>
+  </w:style>
+  <w:style w:type="character" w:styleId="ListLabel25">
+    <w:name w:val="ListLabel 25"/>
+    <w:qFormat/>
+    <w:rPr>
+      <w:rFonts w:cs="OpenSymbol"/>
+    </w:rPr>
+  </w:style>
+  <w:style w:type="character" w:styleId="ListLabel26">
+    <w:name w:val="ListLabel 26"/>
+    <w:qFormat/>
+    <w:rPr>
+      <w:rFonts w:cs="OpenSymbol"/>
+    </w:rPr>
+  </w:style>
+  <w:style w:type="character" w:styleId="ListLabel27">
+    <w:name w:val="ListLabel 27"/>
+    <w:qFormat/>
+    <w:rPr>
+      <w:rFonts w:cs="OpenSymbol"/>
+    </w:rPr>
+  </w:style>
+  <w:style w:type="character" w:styleId="ListLabel28">
+    <w:name w:val="ListLabel 28"/>
+    <w:qFormat/>
+    <w:rPr>
+      <w:rFonts w:cs="OpenSymbol"/>
+    </w:rPr>
+  </w:style>
+  <w:style w:type="character" w:styleId="ListLabel29">
+    <w:name w:val="ListLabel 29"/>
+    <w:qFormat/>
+    <w:rPr>
+      <w:rFonts w:cs="OpenSymbol"/>
+    </w:rPr>
+  </w:style>
+  <w:style w:type="character" w:styleId="ListLabel30">
+    <w:name w:val="ListLabel 30"/>
+    <w:qFormat/>
+    <w:rPr>
+      <w:rFonts w:cs="OpenSymbol"/>
+    </w:rPr>
+  </w:style>
+  <w:style w:type="character" w:styleId="ListLabel31">
+    <w:name w:val="ListLabel 31"/>
+    <w:qFormat/>
+    <w:rPr>
+      <w:rFonts w:cs="OpenSymbol"/>
+    </w:rPr>
+  </w:style>
+  <w:style w:type="character" w:styleId="ListLabel32">
+    <w:name w:val="ListLabel 32"/>
+    <w:qFormat/>
+    <w:rPr>
+      <w:rFonts w:cs="OpenSymbol"/>
+    </w:rPr>
+  </w:style>
+  <w:style w:type="character" w:styleId="ListLabel33">
+    <w:name w:val="ListLabel 33"/>
+    <w:qFormat/>
+    <w:rPr>
+      <w:rFonts w:cs="OpenSymbol"/>
+    </w:rPr>
+  </w:style>
+  <w:style w:type="character" w:styleId="ListLabel34">
+    <w:name w:val="ListLabel 34"/>
+    <w:qFormat/>
+    <w:rPr>
+      <w:rFonts w:cs="OpenSymbol"/>
+    </w:rPr>
+  </w:style>
+  <w:style w:type="character" w:styleId="ListLabel35">
+    <w:name w:val="ListLabel 35"/>
+    <w:qFormat/>
+    <w:rPr>
+      <w:rFonts w:cs="OpenSymbol"/>
+    </w:rPr>
+  </w:style>
+  <w:style w:type="character" w:styleId="ListLabel36">
+    <w:name w:val="ListLabel 36"/>
+    <w:qFormat/>
+    <w:rPr>
+      <w:rFonts w:cs="OpenSymbol"/>
+    </w:rPr>
+  </w:style>
+  <w:style w:type="character" w:styleId="ListLabel37">
+    <w:name w:val="ListLabel 37"/>
+    <w:qFormat/>
+    <w:rPr>
+      <w:rFonts w:cs="OpenSymbol"/>
+    </w:rPr>
+  </w:style>
+  <w:style w:type="character" w:styleId="ListLabel38">
+    <w:name w:val="ListLabel 38"/>
+    <w:qFormat/>
+    <w:rPr>
+      <w:rFonts w:cs="OpenSymbol"/>
+    </w:rPr>
+  </w:style>
+  <w:style w:type="character" w:styleId="ListLabel39">
+    <w:name w:val="ListLabel 39"/>
+    <w:qFormat/>
+    <w:rPr>
+      <w:rFonts w:cs="OpenSymbol"/>
+    </w:rPr>
+  </w:style>
+  <w:style w:type="character" w:styleId="ListLabel40">
+    <w:name w:val="ListLabel 40"/>
+    <w:qFormat/>
+    <w:rPr>
+      <w:rFonts w:cs="OpenSymbol"/>
+    </w:rPr>
+  </w:style>
+  <w:style w:type="character" w:styleId="ListLabel41">
+    <w:name w:val="ListLabel 41"/>
+    <w:qFormat/>
+    <w:rPr>
+      <w:rFonts w:cs="OpenSymbol"/>
+    </w:rPr>
+  </w:style>
+  <w:style w:type="character" w:styleId="ListLabel42">
+    <w:name w:val="ListLabel 42"/>
+    <w:qFormat/>
+    <w:rPr>
+      <w:rFonts w:cs="OpenSymbol"/>
+    </w:rPr>
+  </w:style>
+  <w:style w:type="character" w:styleId="ListLabel43">
+    <w:name w:val="ListLabel 43"/>
+    <w:qFormat/>
+    <w:rPr>
+      <w:rFonts w:cs="OpenSymbol"/>
+    </w:rPr>
+  </w:style>
+  <w:style w:type="character" w:styleId="ListLabel44">
+    <w:name w:val="ListLabel 44"/>
+    <w:qFormat/>
+    <w:rPr>
+      <w:rFonts w:cs="OpenSymbol"/>
+    </w:rPr>
+  </w:style>
+  <w:style w:type="character" w:styleId="ListLabel45">
+    <w:name w:val="ListLabel 45"/>
+    <w:qFormat/>
+    <w:rPr>
+      <w:rFonts w:cs="OpenSymbol"/>
+    </w:rPr>
+  </w:style>
+  <w:style w:type="character" w:styleId="ListLabel46">
+    <w:name w:val="ListLabel 46"/>
+    <w:qFormat/>
+    <w:rPr>
+      <w:rFonts w:cs="OpenSymbol"/>
+    </w:rPr>
+  </w:style>
+  <w:style w:type="character" w:styleId="ListLabel47">
+    <w:name w:val="ListLabel 47"/>
+    <w:qFormat/>
+    <w:rPr>
+      <w:rFonts w:cs="OpenSymbol"/>
+    </w:rPr>
+  </w:style>
+  <w:style w:type="character" w:styleId="ListLabel48">
+    <w:name w:val="ListLabel 48"/>
+    <w:qFormat/>
+    <w:rPr>
+      <w:rFonts w:cs="OpenSymbol"/>
+    </w:rPr>
+  </w:style>
+  <w:style w:type="character" w:styleId="ListLabel49">
+    <w:name w:val="ListLabel 49"/>
+    <w:qFormat/>
+    <w:rPr>
+      <w:rFonts w:cs="OpenSymbol"/>
+    </w:rPr>
+  </w:style>
+  <w:style w:type="character" w:styleId="ListLabel50">
+    <w:name w:val="ListLabel 50"/>
+    <w:qFormat/>
+    <w:rPr>
+      <w:rFonts w:cs="OpenSymbol"/>
+    </w:rPr>
+  </w:style>
+  <w:style w:type="character" w:styleId="ListLabel51">
+    <w:name w:val="ListLabel 51"/>
+    <w:qFormat/>
+    <w:rPr>
+      <w:rFonts w:cs="OpenSymbol"/>
+    </w:rPr>
+  </w:style>
+  <w:style w:type="character" w:styleId="ListLabel52">
+    <w:name w:val="ListLabel 52"/>
+    <w:qFormat/>
+    <w:rPr>
+      <w:rFonts w:cs="OpenSymbol"/>
+    </w:rPr>
+  </w:style>
+  <w:style w:type="character" w:styleId="ListLabel53">
+    <w:name w:val="ListLabel 53"/>
+    <w:qFormat/>
+    <w:rPr>
+      <w:rFonts w:cs="OpenSymbol"/>
+    </w:rPr>
+  </w:style>
+  <w:style w:type="character" w:styleId="ListLabel54">
+    <w:name w:val="ListLabel 54"/>
+    <w:qFormat/>
+    <w:rPr>
+      <w:rFonts w:cs="OpenSymbol"/>
+    </w:rPr>
+  </w:style>
+  <w:style w:type="character" w:styleId="ListLabel55">
+    <w:name w:val="ListLabel 55"/>
+    <w:qFormat/>
+    <w:rPr>
+      <w:rFonts w:cs="OpenSymbol"/>
+    </w:rPr>
+  </w:style>
+  <w:style w:type="character" w:styleId="ListLabel56">
+    <w:name w:val="ListLabel 56"/>
+    <w:qFormat/>
+    <w:rPr>
+      <w:b w:val="false"/>
+      <w:i/>
+      <w:iCs/>
+      <w:color w:val="000000"/>
+      <w:sz w:val="24"/>
+      <w:szCs w:val="24"/>
+      <w:highlight w:val="white"/>
+    </w:rPr>
+  </w:style>
+  <w:style w:type="character" w:styleId="ListLabel57">
+    <w:name w:val="ListLabel 57"/>
+    <w:qFormat/>
+    <w:rPr>
+      <w:rFonts w:ascii="Liberation Serif" w:hAnsi="Liberation Serif" w:cs="OpenSymbol"/>
+      <w:sz w:val="24"/>
+    </w:rPr>
+  </w:style>
+  <w:style w:type="character" w:styleId="ListLabel58">
+    <w:name w:val="ListLabel 58"/>
+    <w:qFormat/>
+    <w:rPr>
+      <w:rFonts w:cs="OpenSymbol"/>
+    </w:rPr>
+  </w:style>
+  <w:style w:type="character" w:styleId="ListLabel59">
+    <w:name w:val="ListLabel 59"/>
+    <w:qFormat/>
+    <w:rPr>
+      <w:rFonts w:cs="OpenSymbol"/>
+    </w:rPr>
+  </w:style>
+  <w:style w:type="character" w:styleId="ListLabel60">
+    <w:name w:val="ListLabel 60"/>
+    <w:qFormat/>
+    <w:rPr>
+      <w:rFonts w:cs="OpenSymbol"/>
+    </w:rPr>
+  </w:style>
+  <w:style w:type="character" w:styleId="ListLabel61">
+    <w:name w:val="ListLabel 61"/>
+    <w:qFormat/>
+    <w:rPr>
+      <w:rFonts w:cs="OpenSymbol"/>
+    </w:rPr>
+  </w:style>
+  <w:style w:type="character" w:styleId="ListLabel62">
+    <w:name w:val="ListLabel 62"/>
+    <w:qFormat/>
+    <w:rPr>
+      <w:rFonts w:cs="OpenSymbol"/>
+    </w:rPr>
+  </w:style>
+  <w:style w:type="character" w:styleId="ListLabel63">
+    <w:name w:val="ListLabel 63"/>
+    <w:qFormat/>
+    <w:rPr>
+      <w:rFonts w:cs="OpenSymbol"/>
+    </w:rPr>
+  </w:style>
+  <w:style w:type="character" w:styleId="ListLabel64">
+    <w:name w:val="ListLabel 64"/>
+    <w:qFormat/>
+    <w:rPr>
+      <w:rFonts w:cs="OpenSymbol"/>
+    </w:rPr>
+  </w:style>
+  <w:style w:type="character" w:styleId="ListLabel65">
+    <w:name w:val="ListLabel 65"/>
+    <w:qFormat/>
+    <w:rPr>
+      <w:rFonts w:cs="OpenSymbol"/>
+    </w:rPr>
+  </w:style>
+  <w:style w:type="character" w:styleId="ListLabel66">
+    <w:name w:val="ListLabel 66"/>
+    <w:qFormat/>
+    <w:rPr>
+      <w:rFonts w:cs="OpenSymbol"/>
+    </w:rPr>
+  </w:style>
+  <w:style w:type="character" w:styleId="ListLabel67">
+    <w:name w:val="ListLabel 67"/>
+    <w:qFormat/>
+    <w:rPr>
+      <w:rFonts w:cs="OpenSymbol"/>
+    </w:rPr>
+  </w:style>
+  <w:style w:type="character" w:styleId="ListLabel68">
+    <w:name w:val="ListLabel 68"/>
+    <w:qFormat/>
+    <w:rPr>
+      <w:rFonts w:cs="OpenSymbol"/>
+    </w:rPr>
+  </w:style>
+  <w:style w:type="character" w:styleId="ListLabel69">
+    <w:name w:val="ListLabel 69"/>
+    <w:qFormat/>
+    <w:rPr>
+      <w:rFonts w:cs="OpenSymbol"/>
+    </w:rPr>
+  </w:style>
+  <w:style w:type="character" w:styleId="ListLabel70">
+    <w:name w:val="ListLabel 70"/>
+    <w:qFormat/>
+    <w:rPr>
+      <w:rFonts w:cs="OpenSymbol"/>
+    </w:rPr>
+  </w:style>
+  <w:style w:type="character" w:styleId="ListLabel71">
+    <w:name w:val="ListLabel 71"/>
+    <w:qFormat/>
+    <w:rPr>
+      <w:rFonts w:cs="OpenSymbol"/>
+    </w:rPr>
+  </w:style>
+  <w:style w:type="character" w:styleId="ListLabel72">
+    <w:name w:val="ListLabel 72"/>
+    <w:qFormat/>
+    <w:rPr>
+      <w:rFonts w:cs="OpenSymbol"/>
+    </w:rPr>
+  </w:style>
+  <w:style w:type="character" w:styleId="ListLabel73">
+    <w:name w:val="ListLabel 73"/>
+    <w:qFormat/>
+    <w:rPr>
+      <w:rFonts w:cs="OpenSymbol"/>
+    </w:rPr>
+  </w:style>
+  <w:style w:type="character" w:styleId="ListLabel74">
+    <w:name w:val="ListLabel 74"/>
+    <w:qFormat/>
+    <w:rPr>
+      <w:rFonts w:cs="OpenSymbol"/>
+    </w:rPr>
+  </w:style>
+  <w:style w:type="character" w:styleId="ListLabel75">
+    <w:name w:val="ListLabel 75"/>
+    <w:qFormat/>
+    <w:rPr>
+      <w:rFonts w:cs="OpenSymbol"/>
+    </w:rPr>
+  </w:style>
+  <w:style w:type="character" w:styleId="ListLabel76">
+    <w:name w:val="ListLabel 76"/>
+    <w:qFormat/>
+    <w:rPr>
+      <w:rFonts w:cs="OpenSymbol"/>
+    </w:rPr>
+  </w:style>
+  <w:style w:type="character" w:styleId="ListLabel77">
+    <w:name w:val="ListLabel 77"/>
+    <w:qFormat/>
+    <w:rPr>
+      <w:rFonts w:cs="OpenSymbol"/>
+    </w:rPr>
+  </w:style>
+  <w:style w:type="character" w:styleId="ListLabel78">
+    <w:name w:val="ListLabel 78"/>
+    <w:qFormat/>
+    <w:rPr>
+      <w:rFonts w:cs="OpenSymbol"/>
+    </w:rPr>
+  </w:style>
+  <w:style w:type="character" w:styleId="ListLabel79">
+    <w:name w:val="ListLabel 79"/>
+    <w:qFormat/>
+    <w:rPr>
+      <w:rFonts w:cs="OpenSymbol"/>
+    </w:rPr>
+  </w:style>
+  <w:style w:type="character" w:styleId="ListLabel80">
+    <w:name w:val="ListLabel 80"/>
+    <w:qFormat/>
+    <w:rPr>
+      <w:rFonts w:cs="OpenSymbol"/>
+    </w:rPr>
+  </w:style>
+  <w:style w:type="character" w:styleId="ListLabel81">
+    <w:name w:val="ListLabel 81"/>
+    <w:qFormat/>
+    <w:rPr>
+      <w:rFonts w:cs="OpenSymbol"/>
+    </w:rPr>
+  </w:style>
+  <w:style w:type="character" w:styleId="ListLabel82">
+    <w:name w:val="ListLabel 82"/>
+    <w:qFormat/>
+    <w:rPr>
+      <w:rFonts w:cs="OpenSymbol"/>
+    </w:rPr>
+  </w:style>
+  <w:style w:type="character" w:styleId="ListLabel83">
+    <w:name w:val="ListLabel 83"/>
+    <w:qFormat/>
+    <w:rPr>
+      <w:rFonts w:cs="OpenSymbol"/>
+    </w:rPr>
+  </w:style>
+  <w:style w:type="character" w:styleId="ListLabel84">
+    <w:name w:val="ListLabel 84"/>
+    <w:qFormat/>
+    <w:rPr>
+      <w:rFonts w:cs="OpenSymbol"/>
+    </w:rPr>
+  </w:style>
+  <w:style w:type="character" w:styleId="ListLabel85">
+    <w:name w:val="ListLabel 85"/>
+    <w:qFormat/>
+    <w:rPr>
+      <w:rFonts w:cs="OpenSymbol"/>
+    </w:rPr>
+  </w:style>
+  <w:style w:type="character" w:styleId="ListLabel86">
+    <w:name w:val="ListLabel 86"/>
+    <w:qFormat/>
+    <w:rPr>
+      <w:rFonts w:cs="OpenSymbol"/>
+    </w:rPr>
+  </w:style>
+  <w:style w:type="character" w:styleId="ListLabel87">
+    <w:name w:val="ListLabel 87"/>
+    <w:qFormat/>
+    <w:rPr>
+      <w:rFonts w:cs="OpenSymbol"/>
+    </w:rPr>
+  </w:style>
+  <w:style w:type="character" w:styleId="ListLabel88">
+    <w:name w:val="ListLabel 88"/>
+    <w:qFormat/>
+    <w:rPr>
+      <w:rFonts w:cs="OpenSymbol"/>
+    </w:rPr>
+  </w:style>
+  <w:style w:type="character" w:styleId="ListLabel89">
+    <w:name w:val="ListLabel 89"/>
+    <w:qFormat/>
+    <w:rPr>
+      <w:rFonts w:cs="OpenSymbol"/>
+    </w:rPr>
+  </w:style>
+  <w:style w:type="character" w:styleId="ListLabel90">
+    <w:name w:val="ListLabel 90"/>
+    <w:qFormat/>
+    <w:rPr>
+      <w:rFonts w:cs="OpenSymbol"/>
+    </w:rPr>
+  </w:style>
+  <w:style w:type="character" w:styleId="ListLabel91">
+    <w:name w:val="ListLabel 91"/>
+    <w:qFormat/>
+    <w:rPr>
+      <w:rFonts w:cs="OpenSymbol"/>
+    </w:rPr>
+  </w:style>
+  <w:style w:type="character" w:styleId="ListLabel92">
+    <w:name w:val="ListLabel 92"/>
+    <w:qFormat/>
+    <w:rPr>
+      <w:rFonts w:cs="OpenSymbol"/>
+    </w:rPr>
+  </w:style>
+  <w:style w:type="character" w:styleId="ListLabel93">
+    <w:name w:val="ListLabel 93"/>
+    <w:qFormat/>
+    <w:rPr>
+      <w:rFonts w:cs="OpenSymbol"/>
+    </w:rPr>
+  </w:style>
+  <w:style w:type="character" w:styleId="ListLabel94">
+    <w:name w:val="ListLabel 94"/>
+    <w:qFormat/>
+    <w:rPr>
+      <w:rFonts w:cs="OpenSymbol"/>
+    </w:rPr>
+  </w:style>
+  <w:style w:type="character" w:styleId="ListLabel95">
+    <w:name w:val="ListLabel 95"/>
+    <w:qFormat/>
+    <w:rPr>
+      <w:rFonts w:cs="OpenSymbol"/>
+    </w:rPr>
+  </w:style>
+  <w:style w:type="character" w:styleId="ListLabel96">
+    <w:name w:val="ListLabel 96"/>
+    <w:qFormat/>
+    <w:rPr>
+      <w:rFonts w:cs="OpenSymbol"/>
+    </w:rPr>
+  </w:style>
+  <w:style w:type="character" w:styleId="ListLabel97">
+    <w:name w:val="ListLabel 97"/>
+    <w:qFormat/>
+    <w:rPr>
+      <w:rFonts w:cs="OpenSymbol"/>
+    </w:rPr>
+  </w:style>
+  <w:style w:type="character" w:styleId="ListLabel98">
+    <w:name w:val="ListLabel 98"/>
+    <w:qFormat/>
+    <w:rPr>
+      <w:rFonts w:cs="OpenSymbol"/>
+    </w:rPr>
+  </w:style>
+  <w:style w:type="character" w:styleId="ListLabel99">
+    <w:name w:val="ListLabel 99"/>
+    <w:qFormat/>
+    <w:rPr>
+      <w:rFonts w:cs="OpenSymbol"/>
+    </w:rPr>
+  </w:style>
+  <w:style w:type="character" w:styleId="ListLabel100">
+    <w:name w:val="ListLabel 100"/>
+    <w:qFormat/>
+    <w:rPr>
+      <w:rFonts w:cs="OpenSymbol"/>
+    </w:rPr>
+  </w:style>
+  <w:style w:type="character" w:styleId="ListLabel101">
+    <w:name w:val="ListLabel 101"/>
+    <w:qFormat/>
+    <w:rPr>
+      <w:rFonts w:cs="OpenSymbol"/>
+    </w:rPr>
+  </w:style>
+  <w:style w:type="character" w:styleId="ListLabel102">
+    <w:name w:val="ListLabel 102"/>
+    <w:qFormat/>
+    <w:rPr>
+      <w:b w:val="false"/>
+      <w:i/>
+      <w:iCs/>
+      <w:color w:val="000000"/>
+      <w:sz w:val="24"/>
+      <w:szCs w:val="24"/>
+      <w:highlight w:val="white"/>
+    </w:rPr>
+  </w:style>
   <w:style w:type="paragraph" w:styleId="Heading">
     <w:name w:val="Heading"/>
     <w:basedOn w:val="Normal"/>

</xml_diff>

<commit_message>
Update predict function and stupid laptop freeze all time
</commit_message>
<xml_diff>
--- a/docs/BaoCao.docx
+++ b/docs/BaoCao.docx
@@ -37,7 +37,7 @@
         <w:pStyle w:val="Heading1"/>
         <w:numPr>
           <w:ilvl w:val="0"/>
-          <w:numId w:val="3"/>
+          <w:numId w:val="4"/>
         </w:numPr>
         <w:jc w:val="both"/>
         <w:rPr/>
@@ -66,17 +66,17 @@
         </w:tblCellMar>
       </w:tblPr>
       <w:tblGrid>
-        <w:gridCol w:w="1617"/>
+        <w:gridCol w:w="1616"/>
         <w:gridCol w:w="2520"/>
         <w:gridCol w:w="1845"/>
         <w:gridCol w:w="1994"/>
-        <w:gridCol w:w="1999"/>
+        <w:gridCol w:w="2000"/>
       </w:tblGrid>
       <w:tr>
         <w:trPr/>
         <w:tc>
           <w:tcPr>
-            <w:tcW w:w="1617" w:type="dxa"/>
+            <w:tcW w:w="1616" w:type="dxa"/>
             <w:tcBorders>
               <w:top w:val="single" w:sz="2" w:space="0" w:color="000000"/>
               <w:left w:val="single" w:sz="2" w:space="0" w:color="000000"/>
@@ -196,7 +196,7 @@
         </w:tc>
         <w:tc>
           <w:tcPr>
-            <w:tcW w:w="1999" w:type="dxa"/>
+            <w:tcW w:w="2000" w:type="dxa"/>
             <w:tcBorders>
               <w:top w:val="single" w:sz="2" w:space="0" w:color="000000"/>
               <w:left w:val="single" w:sz="2" w:space="0" w:color="000000"/>
@@ -231,7 +231,7 @@
         <w:trPr/>
         <w:tc>
           <w:tcPr>
-            <w:tcW w:w="1617" w:type="dxa"/>
+            <w:tcW w:w="1616" w:type="dxa"/>
             <w:tcBorders>
               <w:top w:val="single" w:sz="2" w:space="0" w:color="000000"/>
               <w:left w:val="single" w:sz="2" w:space="0" w:color="000000"/>
@@ -321,7 +321,7 @@
         </w:tc>
         <w:tc>
           <w:tcPr>
-            <w:tcW w:w="1999" w:type="dxa"/>
+            <w:tcW w:w="2000" w:type="dxa"/>
             <w:tcBorders>
               <w:top w:val="single" w:sz="2" w:space="0" w:color="000000"/>
               <w:left w:val="single" w:sz="2" w:space="0" w:color="000000"/>
@@ -348,7 +348,7 @@
         <w:trPr/>
         <w:tc>
           <w:tcPr>
-            <w:tcW w:w="1617" w:type="dxa"/>
+            <w:tcW w:w="1616" w:type="dxa"/>
             <w:tcBorders>
               <w:top w:val="single" w:sz="2" w:space="0" w:color="000000"/>
               <w:left w:val="single" w:sz="2" w:space="0" w:color="000000"/>
@@ -438,7 +438,7 @@
         </w:tc>
         <w:tc>
           <w:tcPr>
-            <w:tcW w:w="1999" w:type="dxa"/>
+            <w:tcW w:w="2000" w:type="dxa"/>
             <w:tcBorders>
               <w:top w:val="single" w:sz="2" w:space="0" w:color="000000"/>
               <w:left w:val="single" w:sz="2" w:space="0" w:color="000000"/>
@@ -465,7 +465,7 @@
         <w:trPr/>
         <w:tc>
           <w:tcPr>
-            <w:tcW w:w="1617" w:type="dxa"/>
+            <w:tcW w:w="1616" w:type="dxa"/>
             <w:tcBorders>
               <w:top w:val="single" w:sz="2" w:space="0" w:color="000000"/>
               <w:left w:val="single" w:sz="2" w:space="0" w:color="000000"/>
@@ -555,7 +555,7 @@
         </w:tc>
         <w:tc>
           <w:tcPr>
-            <w:tcW w:w="1999" w:type="dxa"/>
+            <w:tcW w:w="2000" w:type="dxa"/>
             <w:tcBorders>
               <w:top w:val="single" w:sz="2" w:space="0" w:color="000000"/>
               <w:left w:val="single" w:sz="2" w:space="0" w:color="000000"/>
@@ -582,7 +582,7 @@
         <w:trPr/>
         <w:tc>
           <w:tcPr>
-            <w:tcW w:w="1617" w:type="dxa"/>
+            <w:tcW w:w="1616" w:type="dxa"/>
             <w:tcBorders>
               <w:top w:val="single" w:sz="2" w:space="0" w:color="000000"/>
               <w:left w:val="single" w:sz="2" w:space="0" w:color="000000"/>
@@ -672,7 +672,7 @@
         </w:tc>
         <w:tc>
           <w:tcPr>
-            <w:tcW w:w="1999" w:type="dxa"/>
+            <w:tcW w:w="2000" w:type="dxa"/>
             <w:tcBorders>
               <w:top w:val="single" w:sz="2" w:space="0" w:color="000000"/>
               <w:left w:val="single" w:sz="2" w:space="0" w:color="000000"/>
@@ -714,7 +714,7 @@
         <w:pStyle w:val="Heading1"/>
         <w:numPr>
           <w:ilvl w:val="0"/>
-          <w:numId w:val="3"/>
+          <w:numId w:val="4"/>
         </w:numPr>
         <w:jc w:val="both"/>
         <w:rPr/>
@@ -729,7 +729,7 @@
         <w:pStyle w:val="Heading2"/>
         <w:numPr>
           <w:ilvl w:val="1"/>
-          <w:numId w:val="3"/>
+          <w:numId w:val="4"/>
         </w:numPr>
         <w:jc w:val="both"/>
         <w:rPr/>
@@ -862,7 +862,7 @@
         <w:pStyle w:val="TextBody"/>
         <w:numPr>
           <w:ilvl w:val="0"/>
-          <w:numId w:val="4"/>
+          <w:numId w:val="5"/>
         </w:numPr>
         <w:jc w:val="both"/>
         <w:rPr>
@@ -884,7 +884,7 @@
         <w:pStyle w:val="TextBody"/>
         <w:numPr>
           <w:ilvl w:val="0"/>
-          <w:numId w:val="4"/>
+          <w:numId w:val="5"/>
         </w:numPr>
         <w:jc w:val="both"/>
         <w:rPr>
@@ -906,7 +906,7 @@
         <w:pStyle w:val="TextBody"/>
         <w:numPr>
           <w:ilvl w:val="0"/>
-          <w:numId w:val="4"/>
+          <w:numId w:val="5"/>
         </w:numPr>
         <w:jc w:val="both"/>
         <w:rPr/>
@@ -924,7 +924,7 @@
         <w:pStyle w:val="Heading2"/>
         <w:numPr>
           <w:ilvl w:val="1"/>
-          <w:numId w:val="3"/>
+          <w:numId w:val="4"/>
         </w:numPr>
         <w:jc w:val="both"/>
         <w:rPr/>
@@ -939,7 +939,7 @@
         <w:pStyle w:val="Heading3"/>
         <w:numPr>
           <w:ilvl w:val="2"/>
-          <w:numId w:val="3"/>
+          <w:numId w:val="4"/>
         </w:numPr>
         <w:jc w:val="both"/>
         <w:rPr/>
@@ -1002,7 +1002,7 @@
         <w:pStyle w:val="TextBody"/>
         <w:numPr>
           <w:ilvl w:val="0"/>
-          <w:numId w:val="5"/>
+          <w:numId w:val="6"/>
         </w:numPr>
         <w:jc w:val="both"/>
         <w:rPr/>
@@ -1073,7 +1073,7 @@
         <w:pStyle w:val="TextBody"/>
         <w:numPr>
           <w:ilvl w:val="0"/>
-          <w:numId w:val="5"/>
+          <w:numId w:val="6"/>
         </w:numPr>
         <w:jc w:val="both"/>
         <w:rPr/>
@@ -1096,7 +1096,7 @@
         <w:pStyle w:val="TextBody"/>
         <w:numPr>
           <w:ilvl w:val="0"/>
-          <w:numId w:val="5"/>
+          <w:numId w:val="6"/>
         </w:numPr>
         <w:jc w:val="both"/>
         <w:rPr/>
@@ -1119,7 +1119,7 @@
         <w:pStyle w:val="Heading3"/>
         <w:numPr>
           <w:ilvl w:val="2"/>
-          <w:numId w:val="3"/>
+          <w:numId w:val="4"/>
         </w:numPr>
         <w:jc w:val="both"/>
         <w:rPr/>
@@ -1178,7 +1178,7 @@
         <w:pStyle w:val="Heading2"/>
         <w:numPr>
           <w:ilvl w:val="1"/>
-          <w:numId w:val="3"/>
+          <w:numId w:val="4"/>
         </w:numPr>
         <w:jc w:val="both"/>
         <w:rPr/>
@@ -1204,7 +1204,7 @@
         <w:pStyle w:val="Heading3"/>
         <w:numPr>
           <w:ilvl w:val="2"/>
-          <w:numId w:val="3"/>
+          <w:numId w:val="4"/>
         </w:numPr>
         <w:jc w:val="both"/>
         <w:rPr/>
@@ -1234,106 +1234,6 @@
       <w:r>
         <w:rPr/>
         <w:t>Tùy thuộc vào loại dữ liệu, loại ngôn ngữ và mục đích sử dụng, có một số cách để chia nhỏ nội dung với các đặc điểm sau:</w:t>
-      </w:r>
-    </w:p>
-    <w:p>
-      <w:pPr>
-        <w:pStyle w:val="TextBody"/>
-        <w:numPr>
-          <w:ilvl w:val="0"/>
-          <w:numId w:val="6"/>
-        </w:numPr>
-        <w:jc w:val="both"/>
-        <w:rPr/>
-      </w:pPr>
-      <w:r>
-        <w:rPr/>
-        <w:t>Tùy theo loại ngôn ngữ mà cấu trúc của phần con được chia ra cho phù hợp nghĩa, ví dụ trong tiếng Anh, mỗi câu gồm nhiều từ, một từ thường cách nhau theo khoảng trắng, nhưng trong tiếng Việt, câu được tạo thành từ nhiều tiếng, một từ có thể phải được kết hợp từ nhiều tiếng nên việc tách câu theo khoảng trằng là không đảm bảo nội dung. Bên cạnh đó, tùy thuộc yêu cầu bài toán mà phải tách từ hoặc cụm từ, cụm cấu trúc (chủ ngữ, vị ngữ),…</w:t>
-      </w:r>
-    </w:p>
-    <w:p>
-      <w:pPr>
-        <w:pStyle w:val="TextBody"/>
-        <w:numPr>
-          <w:ilvl w:val="0"/>
-          <w:numId w:val="6"/>
-        </w:numPr>
-        <w:jc w:val="both"/>
-        <w:rPr/>
-      </w:pPr>
-      <w:r>
-        <w:rPr/>
-        <w:t>Có nhiều kiểu tách từ trong tiếng Anh, tuy nhiên khó có cách nào có thể tách trọn vẹn, hoàn chỉnh nội dung của các câu bởi số lượng từ vựng và cụm từ lớn, các dấu câu mang các ý nghĩa khác nhau tùy thuộc  cách sử dụng.</w:t>
-      </w:r>
-    </w:p>
-    <w:p>
-      <w:pPr>
-        <w:pStyle w:val="TextBody"/>
-        <w:jc w:val="both"/>
-        <w:rPr/>
-      </w:pPr>
-      <w:r>
-        <w:rPr/>
-        <w:t xml:space="preserve">Với dữ liệu ở đây, cách đơn giản nhất được sử dụng là loại bỏ tất cả dấu và ký tự đặc biệt tách từ đơn theo khoảng trắng. </w:t>
-      </w:r>
-    </w:p>
-    <w:p>
-      <w:pPr>
-        <w:pStyle w:val="Heading3"/>
-        <w:numPr>
-          <w:ilvl w:val="2"/>
-          <w:numId w:val="3"/>
-        </w:numPr>
-        <w:jc w:val="both"/>
-        <w:rPr/>
-      </w:pPr>
-      <w:r>
-        <w:rPr/>
-        <w:t>Hoàn nguyên từ:</w:t>
-      </w:r>
-    </w:p>
-    <w:p>
-      <w:pPr>
-        <w:pStyle w:val="TextBody"/>
-        <w:jc w:val="both"/>
-        <w:rPr/>
-      </w:pPr>
-      <w:r>
-        <w:rPr/>
-        <w:t>Với một số ngôn ngữ trong đó có tiếng Anh, các từ trong quá trình sử dụng có sự biến đổi thành các dạng khác nhau nhưng phần lớn tạo ra ý nghĩa khá là gần nhau.</w:t>
-      </w:r>
-    </w:p>
-    <w:p>
-      <w:pPr>
-        <w:pStyle w:val="TextBody"/>
-        <w:jc w:val="both"/>
-        <w:rPr/>
-      </w:pPr>
-      <w:r>
-        <w:rPr/>
-        <w:t>ví dụ: learn → learns → learning</w:t>
-      </w:r>
-    </w:p>
-    <w:p>
-      <w:pPr>
-        <w:pStyle w:val="TextBody"/>
-        <w:jc w:val="both"/>
-        <w:rPr/>
-      </w:pPr>
-      <w:r>
-        <w:rPr/>
-        <w:t>Trong máy học với công nghệ hiện tại, các sự biến đổi này là không cần thiết, nó chỉ làm tăng thêm độ phức tạp mà máy cần phải xử lý vì vậy cần có một bước để đưa các từ về với dạng gốc ban đầu.</w:t>
-      </w:r>
-    </w:p>
-    <w:p>
-      <w:pPr>
-        <w:pStyle w:val="TextBody"/>
-        <w:jc w:val="both"/>
-        <w:rPr/>
-      </w:pPr>
-      <w:r>
-        <w:rPr/>
-        <w:t>Có 2 phương pháp đưa từ về dạng gốc:</w:t>
       </w:r>
     </w:p>
     <w:p>
@@ -1348,7 +1248,7 @@
       </w:pPr>
       <w:r>
         <w:rPr/>
-        <w:t>stemming là một cách hoàn nguyên từ theo kiểu đánh đồng, các từ với các kết cấu giống nhau sẽ được đưa về dạng giống nhau phần lớn theo dạng bỏ bớt ký tự. ví dụ: learning → learn, machines→ machin, studies → studi</w:t>
+        <w:t>Tùy theo loại ngôn ngữ mà cấu trúc của phần con được chia ra cho phù hợp nghĩa, ví dụ trong tiếng Anh, mỗi câu gồm nhiều từ, một từ thường cách nhau theo khoảng trắng, nhưng trong tiếng Việt, câu được tạo thành từ nhiều tiếng, một từ có thể phải được kết hợp từ nhiều tiếng nên việc tách câu theo khoảng trằng là không đảm bảo nội dung. Bên cạnh đó, tùy thuộc yêu cầu bài toán mà phải tách từ hoặc cụm từ, cụm cấu trúc (chủ ngữ, vị ngữ),…</w:t>
       </w:r>
     </w:p>
     <w:p>
@@ -1363,29 +1263,28 @@
       </w:pPr>
       <w:r>
         <w:rPr/>
-        <w:t>lemmatizing là một phiên bản nâng cấp của stemming khi các từ tạo ra phải qua quá trình kiểm tra lại với từ điển để đảm bảo sự chính xác. Tất nhiên cái giá phải trả là thời gian và quá trình xử lý. ví dụ: machines → machine, studies → study.</w:t>
-      </w:r>
-    </w:p>
-    <w:p>
-      <w:pPr>
-        <w:pStyle w:val="TextBody"/>
-        <w:jc w:val="both"/>
-        <w:rPr/>
-      </w:pPr>
-      <w:r>
-        <w:rPr/>
-        <w:t>Cả 2 phương pháp đều có thể được sử dụng tùy theo mục đích và yêu cầu. Ở bài toán này, chúng tôi chọn lemmatizing.</w:t>
-      </w:r>
-    </w:p>
-    <w:p>
-      <w:pPr>
-        <w:pStyle w:val="TextBody"/>
-        <w:jc w:val="both"/>
-        <w:rPr/>
-      </w:pPr>
-      <w:r>
-        <w:rPr/>
-        <w:t>Do lemmatizing yêu cầu một bộ từ điển để xác thực từ được tạo ra nên chúng tôi sử dụng bộ wordnet của thư viện nltk.</w:t>
+        <w:t>Có nhiều kiểu tách từ trong tiếng Anh, tuy nhiên khó có cách nào có thể tách trọn vẹn, hoàn chỉnh nội dung của các câu bởi số lượng từ vựng và cụm từ lớn, các dấu câu mang các ý nghĩa khác nhau tùy thuộc  cách sử dụng.</w:t>
+      </w:r>
+    </w:p>
+    <w:p>
+      <w:pPr>
+        <w:pStyle w:val="TextBody"/>
+        <w:jc w:val="both"/>
+        <w:rPr/>
+      </w:pPr>
+      <w:r>
+        <w:rPr/>
+        <w:t>Với dữ liệu ở đây, cách đơn giản nhất được sử dụng là loại bỏ tất cả dấu và ký tự đặc biệt tách từ đơn theo khoảng trắng.</w:t>
+      </w:r>
+    </w:p>
+    <w:p>
+      <w:pPr>
+        <w:pStyle w:val="TextBody"/>
+        <w:jc w:val="both"/>
+        <w:rPr/>
+      </w:pPr>
+      <w:r>
+        <w:rPr/>
       </w:r>
     </w:p>
     <w:p>
@@ -1393,7 +1292,128 @@
         <w:pStyle w:val="Heading3"/>
         <w:numPr>
           <w:ilvl w:val="2"/>
-          <w:numId w:val="3"/>
+          <w:numId w:val="4"/>
+        </w:numPr>
+        <w:jc w:val="both"/>
+        <w:rPr/>
+      </w:pPr>
+      <w:r>
+        <w:rPr/>
+        <w:t>Hoàn nguyên từ:</w:t>
+      </w:r>
+    </w:p>
+    <w:p>
+      <w:pPr>
+        <w:pStyle w:val="TextBody"/>
+        <w:jc w:val="both"/>
+        <w:rPr/>
+      </w:pPr>
+      <w:r>
+        <w:rPr/>
+        <w:t>Với một số ngôn ngữ trong đó có tiếng Anh, các từ trong quá trình sử dụng có sự biến đổi thành các dạng khác nhau nhưng phần lớn tạo ra ý nghĩa khá là gần nhau.</w:t>
+      </w:r>
+    </w:p>
+    <w:p>
+      <w:pPr>
+        <w:pStyle w:val="TextBody"/>
+        <w:jc w:val="both"/>
+        <w:rPr/>
+      </w:pPr>
+      <w:r>
+        <w:rPr/>
+        <w:t>ví dụ: learn → learns → learning</w:t>
+      </w:r>
+    </w:p>
+    <w:p>
+      <w:pPr>
+        <w:pStyle w:val="TextBody"/>
+        <w:jc w:val="both"/>
+        <w:rPr/>
+      </w:pPr>
+      <w:r>
+        <w:rPr/>
+        <w:t>Trong máy học với công nghệ hiện tại, các sự biến đổi này là không cần thiết, nó chỉ làm tăng thêm độ phức tạp mà máy cần phải xử lý vì vậy cần có một bước để đưa các từ về với dạng gốc ban đầu.</w:t>
+      </w:r>
+    </w:p>
+    <w:p>
+      <w:pPr>
+        <w:pStyle w:val="TextBody"/>
+        <w:jc w:val="both"/>
+        <w:rPr/>
+      </w:pPr>
+      <w:r>
+        <w:rPr/>
+        <w:t>Có 2 phương pháp đưa từ về dạng gốc:</w:t>
+      </w:r>
+    </w:p>
+    <w:p>
+      <w:pPr>
+        <w:pStyle w:val="TextBody"/>
+        <w:numPr>
+          <w:ilvl w:val="0"/>
+          <w:numId w:val="8"/>
+        </w:numPr>
+        <w:jc w:val="both"/>
+        <w:rPr/>
+      </w:pPr>
+      <w:r>
+        <w:rPr/>
+        <w:t>stemming là một cách hoàn nguyên từ theo kiểu đánh đồng, các từ với các kết cấu giống nhau sẽ được đưa về dạng giống nhau phần lớn theo dạng bỏ bớt ký tự. ví dụ: learning → learn, machines→ machin, studies → studi</w:t>
+      </w:r>
+    </w:p>
+    <w:p>
+      <w:pPr>
+        <w:pStyle w:val="TextBody"/>
+        <w:numPr>
+          <w:ilvl w:val="0"/>
+          <w:numId w:val="8"/>
+        </w:numPr>
+        <w:jc w:val="both"/>
+        <w:rPr/>
+      </w:pPr>
+      <w:r>
+        <w:rPr/>
+        <w:t>lemmatizing là một phiên bản nâng cấp của stemming khi các từ tạo ra phải qua quá trình kiểm tra lại với từ điển để đảm bảo sự chính xác. Tất nhiên cái giá phải trả là thời gian và quá trình xử lý. ví dụ: machines → machine, studies → study.</w:t>
+      </w:r>
+    </w:p>
+    <w:p>
+      <w:pPr>
+        <w:pStyle w:val="TextBody"/>
+        <w:jc w:val="both"/>
+        <w:rPr/>
+      </w:pPr>
+      <w:r>
+        <w:rPr/>
+        <w:t>Cả 2 phương pháp đều có thể được sử dụng tùy theo mục đích và yêu cầu. Ở bài toán này, chúng tôi chọn lemmatizing.</w:t>
+      </w:r>
+    </w:p>
+    <w:p>
+      <w:pPr>
+        <w:pStyle w:val="TextBody"/>
+        <w:jc w:val="both"/>
+        <w:rPr/>
+      </w:pPr>
+      <w:r>
+        <w:rPr/>
+        <w:t>Do lemmatizing yêu cầu một bộ từ điển để xác thực từ được tạo ra nên chúng tôi sử dụng bộ wordnet của thư viện nltk.</w:t>
+      </w:r>
+    </w:p>
+    <w:p>
+      <w:pPr>
+        <w:pStyle w:val="TextBody"/>
+        <w:jc w:val="both"/>
+        <w:rPr/>
+      </w:pPr>
+      <w:r>
+        <w:rPr/>
+      </w:r>
+    </w:p>
+    <w:p>
+      <w:pPr>
+        <w:pStyle w:val="Heading3"/>
+        <w:numPr>
+          <w:ilvl w:val="2"/>
+          <w:numId w:val="4"/>
         </w:numPr>
         <w:jc w:val="both"/>
         <w:rPr/>
@@ -1484,7 +1504,7 @@
         <w:pStyle w:val="Heading3"/>
         <w:numPr>
           <w:ilvl w:val="2"/>
-          <w:numId w:val="3"/>
+          <w:numId w:val="4"/>
         </w:numPr>
         <w:jc w:val="both"/>
         <w:rPr/>
@@ -1521,7 +1541,7 @@
         <w:pStyle w:val="Heading3"/>
         <w:numPr>
           <w:ilvl w:val="2"/>
-          <w:numId w:val="3"/>
+          <w:numId w:val="4"/>
         </w:numPr>
         <w:jc w:val="both"/>
         <w:rPr/>
@@ -1539,15 +1559,227 @@
       </w:pPr>
       <w:r>
         <w:rPr/>
-        <w:t xml:space="preserve">Với dữ liệu có chiều lớn như trên, sẽ có những phương pháp để giảm đi số chiều mà vẫn cố gắng dữ tối đa tương quan giữa các điểm. </w:t>
-      </w:r>
-      <w:r>
-        <w:rPr/>
-        <w:t>Một số</w:t>
-      </w:r>
-      <w:r>
-        <w:rPr/>
-        <w:t xml:space="preserve"> nguyên tắc của giảm chiều dữ liệu là:</w:t>
+        <w:t>Với dữ liệu có chiều lớn như trên, sẽ có những phương pháp để giảm đi số chiều mà vẫn cố gắng dữ tối đa tương quan giữa các điểm. Một số nguyên tắc của giảm chiều dữ liệu là:</w:t>
+      </w:r>
+    </w:p>
+    <w:p>
+      <w:pPr>
+        <w:pStyle w:val="TextBody"/>
+        <w:numPr>
+          <w:ilvl w:val="0"/>
+          <w:numId w:val="11"/>
+        </w:numPr>
+        <w:jc w:val="both"/>
+        <w:rPr/>
+      </w:pPr>
+      <w:r>
+        <w:rPr/>
+        <w:t>Dimension reduction là một kỹ thuật máy học giúp giảm số lượng thuộc tính đồng thời cố gắng dữ lại nhiều thông tin nhất có thể. Nó thường được thực hiện bằng cách tạo ra được bộ thuộc tính mới có thể thay thế bộ thuộc tính cũ.</w:t>
+      </w:r>
+    </w:p>
+    <w:p>
+      <w:pPr>
+        <w:pStyle w:val="TextBody"/>
+        <w:numPr>
+          <w:ilvl w:val="0"/>
+          <w:numId w:val="11"/>
+        </w:numPr>
+        <w:jc w:val="both"/>
+        <w:rPr/>
+      </w:pPr>
+      <w:r>
+        <w:rPr/>
+        <w:t>Việc giảm chiều dữ liệu vữa dễ trực quan hóa vừa giảm sự dư thừa tối ưu quá trình tính toán.</w:t>
+      </w:r>
+    </w:p>
+    <w:p>
+      <w:pPr>
+        <w:pStyle w:val="TextBody"/>
+        <w:numPr>
+          <w:ilvl w:val="0"/>
+          <w:numId w:val="11"/>
+        </w:numPr>
+        <w:jc w:val="both"/>
+        <w:rPr/>
+      </w:pPr>
+      <w:r>
+        <w:rPr/>
+        <w:t>Phần lớn các phương pháp giảm chiều dữ liệu là các thuật toán học máy không giám sát bởi vì các nhãn (nếu có) không được sử dụng trong quá trình này.</w:t>
+      </w:r>
+    </w:p>
+    <w:p>
+      <w:pPr>
+        <w:pStyle w:val="TextBody"/>
+        <w:numPr>
+          <w:ilvl w:val="0"/>
+          <w:numId w:val="11"/>
+        </w:numPr>
+        <w:jc w:val="both"/>
+        <w:rPr/>
+      </w:pPr>
+      <w:r>
+        <w:rPr/>
+        <w:t>Một số phương pháp nổi tiếng như: PCA, NMF,…</w:t>
+      </w:r>
+    </w:p>
+    <w:p>
+      <w:pPr>
+        <w:pStyle w:val="TextBody"/>
+        <w:jc w:val="both"/>
+        <w:rPr/>
+      </w:pPr>
+      <w:r>
+        <w:rPr/>
+        <w:t>Ở đây, dùng t-SNE (t-Distributed Stochastic Neighbor Embedding):</w:t>
+      </w:r>
+    </w:p>
+    <w:p>
+      <w:pPr>
+        <w:pStyle w:val="TextBody"/>
+        <w:numPr>
+          <w:ilvl w:val="0"/>
+          <w:numId w:val="12"/>
+        </w:numPr>
+        <w:jc w:val="both"/>
+        <w:rPr/>
+      </w:pPr>
+      <w:r>
+        <w:rPr/>
+        <w:t>Thuật toán này nhúng dữ liệu chiều cao vào không gian chiều thấp hơn trong đó sự tương đồng giữa các mẫu dữ liệu lân cận là được bảo toàn.</w:t>
+      </w:r>
+    </w:p>
+    <w:p>
+      <w:pPr>
+        <w:pStyle w:val="TextBody"/>
+        <w:numPr>
+          <w:ilvl w:val="0"/>
+          <w:numId w:val="12"/>
+        </w:numPr>
+        <w:jc w:val="both"/>
+        <w:rPr/>
+      </w:pPr>
+      <w:r>
+        <w:rPr/>
+        <w:t>Ở đây dùng hàm TSNE dựng sẵn của thư viện sklearn.</w:t>
+      </w:r>
+    </w:p>
+    <w:p>
+      <w:pPr>
+        <w:pStyle w:val="TextBody"/>
+        <w:jc w:val="both"/>
+        <w:rPr/>
+      </w:pPr>
+      <w:r>
+        <w:rPr/>
+        <w:t>Trực quan hóa dữ liệu bằng đồ thị:</w:t>
+      </w:r>
+    </w:p>
+    <w:p>
+      <w:pPr>
+        <w:pStyle w:val="TextBody"/>
+        <w:numPr>
+          <w:ilvl w:val="0"/>
+          <w:numId w:val="13"/>
+        </w:numPr>
+        <w:jc w:val="both"/>
+        <w:rPr/>
+      </w:pPr>
+      <w:r>
+        <w:rPr/>
+        <w:t>Sau khi giảm chiều dữ liệu thành công, dữ liệu đầu ra này sẽ có thể được biểu diễn trên đồ thị dễ dàng.</w:t>
+      </w:r>
+    </w:p>
+    <w:p>
+      <w:pPr>
+        <w:pStyle w:val="TextBody"/>
+        <w:numPr>
+          <w:ilvl w:val="0"/>
+          <w:numId w:val="13"/>
+        </w:numPr>
+        <w:jc w:val="both"/>
+        <w:rPr/>
+      </w:pPr>
+      <w:r>
+        <w:rPr/>
+        <w:t>Ở đây dùng thư viện matplotlib để vẽ.</w:t>
+      </w:r>
+    </w:p>
+    <w:p>
+      <w:pPr>
+        <w:pStyle w:val="TextBody"/>
+        <w:jc w:val="both"/>
+        <w:rPr/>
+      </w:pPr>
+      <w:r>
+        <w:rPr/>
+        <w:t>Nhận xét với việc quan sát đồ thị:</w:t>
+      </w:r>
+    </w:p>
+    <w:p>
+      <w:pPr>
+        <w:pStyle w:val="TextBody"/>
+        <w:numPr>
+          <w:ilvl w:val="0"/>
+          <w:numId w:val="14"/>
+        </w:numPr>
+        <w:jc w:val="both"/>
+        <w:rPr/>
+      </w:pPr>
+      <w:r>
+        <w:rPr/>
+        <w:t>Rất dễ nhận ra 2 nhóm dữ liệu với các nhãn nằm khá tách biệt vì vậy có thể khẳng định lại suy đoán ban đầu là các tiêu đề có các từ gần nhau thì sẽ có mục đích như nhau.</w:t>
+      </w:r>
+    </w:p>
+    <w:p>
+      <w:pPr>
+        <w:pStyle w:val="Heading2"/>
+        <w:numPr>
+          <w:ilvl w:val="1"/>
+          <w:numId w:val="4"/>
+        </w:numPr>
+        <w:jc w:val="both"/>
+        <w:rPr/>
+      </w:pPr>
+      <w:r>
+        <w:rPr/>
+        <w:t>Huấn luyện với naive bayes</w:t>
+      </w:r>
+    </w:p>
+    <w:p>
+      <w:pPr>
+        <w:pStyle w:val="Heading3"/>
+        <w:numPr>
+          <w:ilvl w:val="2"/>
+          <w:numId w:val="4"/>
+        </w:numPr>
+        <w:jc w:val="both"/>
+        <w:rPr/>
+      </w:pPr>
+      <w:r>
+        <w:rPr/>
+        <w:t>Lý do chọn naive bayes</w:t>
+      </w:r>
+    </w:p>
+    <w:p>
+      <w:pPr>
+        <w:pStyle w:val="TextBody"/>
+        <w:jc w:val="both"/>
+        <w:rPr/>
+      </w:pPr>
+      <w:r>
+        <w:rPr/>
+        <w:t>Với việc trực quan hóa, ta có thể thấy rõ rằng những phương pháp như regression hoặc svm có thể  được sử dụng để giải quyết bài toán trên nhưng ở đây chúng tôi chọn naive bayes.</w:t>
+      </w:r>
+    </w:p>
+    <w:p>
+      <w:pPr>
+        <w:pStyle w:val="TextBody"/>
+        <w:jc w:val="both"/>
+        <w:rPr/>
+      </w:pPr>
+      <w:r>
+        <w:rPr/>
+        <w:t>Với những bài toán phân lớp với dữ liệu ngôn ngữ tự nhiên với mô hình bag of words, thường thuật toán naive bayes sẽ đưa ra kết quả tốt:</w:t>
       </w:r>
     </w:p>
     <w:p>
@@ -1562,7 +1794,7 @@
       </w:pPr>
       <w:r>
         <w:rPr/>
-        <w:t>Dimension reduction là một kỹ thuật máy học giúp giảm số lượng thuộc tính đồng thời cố gắng dữ lại nhiều thông tin nhất có thể. Nó thường được thực hiện bằng cách tạo ra được bộ thuộc tính mới có thể thay thế bộ thuộc tính cũ.</w:t>
+        <w:t>BoW coi các thuộc tính là độc lập, không có liên quan với nhau tương tự với thuật toán naive bayes.</w:t>
       </w:r>
     </w:p>
     <w:p>
@@ -1577,7 +1809,7 @@
       </w:pPr>
       <w:r>
         <w:rPr/>
-        <w:t>Việc giảm chiều dữ liệu vữa dễ trực quan hóa vừa giảm sự dư thừa tối ưu quá trình tính toán.</w:t>
+        <w:t xml:space="preserve">Với bài toán có dữ liệu đầu vào nhiều chiều như thế này, các thuật toán phân lớp khác như KNN khó hiệu quả do đòi hỏi rất nhiều việc tính toán </w:t>
       </w:r>
     </w:p>
     <w:p>
@@ -1592,153 +1824,7 @@
       </w:pPr>
       <w:r>
         <w:rPr/>
-        <w:t>Phần lớn các phương pháp giảm chiều dữ liệu là các thuật toán học máy không giám sát bởi vì các nhãn (nếu có) không được sử dụng trong quá trình này.</w:t>
-      </w:r>
-    </w:p>
-    <w:p>
-      <w:pPr>
-        <w:pStyle w:val="TextBody"/>
-        <w:numPr>
-          <w:ilvl w:val="0"/>
-          <w:numId w:val="10"/>
-        </w:numPr>
-        <w:jc w:val="both"/>
-        <w:rPr/>
-      </w:pPr>
-      <w:r>
-        <w:rPr/>
-        <w:t>Một số phương pháp nổi tiếng như: PCA, NMF,…</w:t>
-      </w:r>
-    </w:p>
-    <w:p>
-      <w:pPr>
-        <w:pStyle w:val="TextBody"/>
-        <w:jc w:val="both"/>
-        <w:rPr/>
-      </w:pPr>
-      <w:r>
-        <w:rPr/>
-        <w:t xml:space="preserve">Ở đây, dùng t-SNE </w:t>
-      </w:r>
-      <w:r>
-        <w:rPr/>
-        <w:t>(t-Distributed Stochastic Neighbor Embedding):</w:t>
-      </w:r>
-    </w:p>
-    <w:p>
-      <w:pPr>
-        <w:pStyle w:val="TextBody"/>
-        <w:numPr>
-          <w:ilvl w:val="0"/>
-          <w:numId w:val="11"/>
-        </w:numPr>
-        <w:jc w:val="both"/>
-        <w:rPr/>
-      </w:pPr>
-      <w:r>
-        <w:rPr/>
-        <w:t>Thuật toán này nhúng dữ liệu chiều cao vào không gian chiều thấp hơn trong đó sự tương đồng giữa các mẫu dữ liệu lân cận là được bảo toàn.</w:t>
-      </w:r>
-    </w:p>
-    <w:p>
-      <w:pPr>
-        <w:pStyle w:val="TextBody"/>
-        <w:numPr>
-          <w:ilvl w:val="0"/>
-          <w:numId w:val="11"/>
-        </w:numPr>
-        <w:jc w:val="both"/>
-        <w:rPr/>
-      </w:pPr>
-      <w:r>
-        <w:rPr/>
-        <w:t>Ở đây dùng hàm TSNE dựng sẵn của thư viện sklearn.</w:t>
-      </w:r>
-    </w:p>
-    <w:p>
-      <w:pPr>
-        <w:pStyle w:val="TextBody"/>
-        <w:jc w:val="both"/>
-        <w:rPr/>
-      </w:pPr>
-      <w:r>
-        <w:rPr/>
-        <w:t>Trực quan hóa dữ liệu bằng đồ thị:</w:t>
-      </w:r>
-    </w:p>
-    <w:p>
-      <w:pPr>
-        <w:pStyle w:val="TextBody"/>
-        <w:numPr>
-          <w:ilvl w:val="0"/>
-          <w:numId w:val="12"/>
-        </w:numPr>
-        <w:jc w:val="both"/>
-        <w:rPr/>
-      </w:pPr>
-      <w:r>
-        <w:rPr/>
-        <w:t>Sau khi giảm chiều dữ liệu thành công, dữ liệu đầu ra này sẽ có thể được biểu diễn trên đồ thị dễ dàng.</w:t>
-      </w:r>
-    </w:p>
-    <w:p>
-      <w:pPr>
-        <w:pStyle w:val="TextBody"/>
-        <w:numPr>
-          <w:ilvl w:val="0"/>
-          <w:numId w:val="12"/>
-        </w:numPr>
-        <w:jc w:val="both"/>
-        <w:rPr/>
-      </w:pPr>
-      <w:r>
-        <w:rPr/>
-        <w:t>Ở đây dùng thư viện matplotlib để vẽ.</w:t>
-      </w:r>
-    </w:p>
-    <w:p>
-      <w:pPr>
-        <w:pStyle w:val="TextBody"/>
-        <w:jc w:val="both"/>
-        <w:rPr/>
-      </w:pPr>
-      <w:r>
-        <w:rPr/>
-        <w:t>N</w:t>
-      </w:r>
-      <w:r>
-        <w:rPr/>
-        <w:t>hận xét với việc quan sát đồ thị:</w:t>
-      </w:r>
-    </w:p>
-    <w:p>
-      <w:pPr>
-        <w:pStyle w:val="TextBody"/>
-        <w:numPr>
-          <w:ilvl w:val="0"/>
-          <w:numId w:val="13"/>
-        </w:numPr>
-        <w:jc w:val="both"/>
-        <w:rPr/>
-      </w:pPr>
-      <w:r>
-        <w:rPr/>
-        <w:t>Rất dễ nhận ra 2 nhóm dữ liệu với các nhãn nằm khá tách biệt vì vậy có thể khẳng định lại suy đoán ban đầu là các tiêu đề có các từ gần nhau thì sẽ có mục đích như nhau.</w:t>
-      </w:r>
-    </w:p>
-    <w:p>
-      <w:pPr>
-        <w:pStyle w:val="Heading2"/>
-        <w:numPr>
-          <w:ilvl w:val="1"/>
-          <w:numId w:val="3"/>
-        </w:numPr>
-        <w:jc w:val="both"/>
-        <w:rPr/>
-      </w:pPr>
-      <w:r>
-        <w:rPr/>
-        <w:t>Huấn luyện với naive bayes</w:t>
+        <w:t>Decision tree sẽ tỏ ra không hiệu quả với sparse vector do dễ dàng gây ra overfit.</w:t>
       </w:r>
     </w:p>
     <w:p>
@@ -1746,86 +1832,8 @@
         <w:pStyle w:val="Heading3"/>
         <w:numPr>
           <w:ilvl w:val="2"/>
-          <w:numId w:val="3"/>
+          <w:numId w:val="2"/>
         </w:numPr>
-        <w:jc w:val="both"/>
-        <w:rPr/>
-      </w:pPr>
-      <w:r>
-        <w:rPr/>
-        <w:t>Lý do chọn naive bayes</w:t>
-      </w:r>
-    </w:p>
-    <w:p>
-      <w:pPr>
-        <w:pStyle w:val="TextBody"/>
-        <w:jc w:val="both"/>
-        <w:rPr/>
-      </w:pPr>
-      <w:r>
-        <w:rPr/>
-        <w:t>Với việc trực quan hóa, ta có thể thấy rõ rằng những phương pháp như regression hoặc svm có thể  được sử dụng để giải quyết bài toán trên nhưng ở đây chúng tôi chọn naive bayes.</w:t>
-      </w:r>
-    </w:p>
-    <w:p>
-      <w:pPr>
-        <w:pStyle w:val="TextBody"/>
-        <w:jc w:val="both"/>
-        <w:rPr/>
-      </w:pPr>
-      <w:r>
-        <w:rPr/>
-        <w:t>Với những bài toán phân lớp với dữ liệu ngôn ngữ tự nhiên với mô hình bag of words, thường thuật toán naive bayes sẽ đưa ra kết quả tốt:</w:t>
-      </w:r>
-    </w:p>
-    <w:p>
-      <w:pPr>
-        <w:pStyle w:val="TextBody"/>
-        <w:numPr>
-          <w:ilvl w:val="0"/>
-          <w:numId w:val="9"/>
-        </w:numPr>
-        <w:jc w:val="both"/>
-        <w:rPr/>
-      </w:pPr>
-      <w:r>
-        <w:rPr/>
-        <w:t>BoW coi các thuộc tính là độc lập, không có liên quan với nhau tương tự với thuật toán naive bayes.</w:t>
-      </w:r>
-    </w:p>
-    <w:p>
-      <w:pPr>
-        <w:pStyle w:val="TextBody"/>
-        <w:numPr>
-          <w:ilvl w:val="0"/>
-          <w:numId w:val="9"/>
-        </w:numPr>
-        <w:jc w:val="both"/>
-        <w:rPr/>
-      </w:pPr>
-      <w:r>
-        <w:rPr/>
-        <w:t xml:space="preserve">Với bài toán có dữ liệu đầu vào nhiều chiều như thế này, các thuật toán phân lớp khác như KNN khó hiệu quả do đòi hỏi rất nhiều việc tính toán </w:t>
-      </w:r>
-    </w:p>
-    <w:p>
-      <w:pPr>
-        <w:pStyle w:val="TextBody"/>
-        <w:numPr>
-          <w:ilvl w:val="0"/>
-          <w:numId w:val="9"/>
-        </w:numPr>
-        <w:jc w:val="both"/>
-        <w:rPr/>
-      </w:pPr>
-      <w:r>
-        <w:rPr/>
-        <w:t>Decision tree sẽ tỏ ra không hiệu quả với sparse vector do dễ dàng gây ra overfit.</w:t>
-      </w:r>
-    </w:p>
-    <w:p>
-      <w:pPr>
-        <w:pStyle w:val="Heading3"/>
         <w:jc w:val="both"/>
         <w:rPr/>
       </w:pPr>
@@ -1897,7 +1905,7 @@
         <w:pStyle w:val="TextBody"/>
         <w:numPr>
           <w:ilvl w:val="0"/>
-          <w:numId w:val="14"/>
+          <w:numId w:val="15"/>
         </w:numPr>
         <w:jc w:val="both"/>
         <w:rPr>
@@ -2018,7 +2026,7 @@
         <w:pStyle w:val="TextBody"/>
         <w:numPr>
           <w:ilvl w:val="0"/>
-          <w:numId w:val="14"/>
+          <w:numId w:val="15"/>
         </w:numPr>
         <w:jc w:val="both"/>
         <w:rPr>
@@ -2137,7 +2145,7 @@
         <w:pStyle w:val="TextBody"/>
         <w:numPr>
           <w:ilvl w:val="0"/>
-          <w:numId w:val="15"/>
+          <w:numId w:val="16"/>
         </w:numPr>
         <w:jc w:val="both"/>
         <w:rPr>
@@ -2275,7 +2283,7 @@
         <w:pStyle w:val="TextBody"/>
         <w:numPr>
           <w:ilvl w:val="0"/>
-          <w:numId w:val="16"/>
+          <w:numId w:val="17"/>
         </w:numPr>
         <w:jc w:val="both"/>
         <w:rPr>
@@ -2289,21 +2297,7 @@
           <w:b w:val="false"/>
           <w:bCs w:val="false"/>
         </w:rPr>
-        <w:t>p(c) có thể dễ dàng tính được với dữ liệu đầu vào,</w:t>
-      </w:r>
-      <w:r>
-        <w:rPr>
-          <w:b w:val="false"/>
-          <w:bCs w:val="false"/>
-        </w:rPr>
-        <w:t xml:space="preserve"> p(X</w:t>
-      </w:r>
-      <w:r>
-        <w:rPr>
-          <w:b w:val="false"/>
-          <w:bCs w:val="false"/>
-        </w:rPr>
-        <w:t>) không phụ thuộc vào giá trị của c nên có thể loại bỏ. Vì vậy nhiệm vụ là phải tính được p(X|c).</w:t>
+        <w:t>p(c) có thể dễ dàng tính được với dữ liệu đầu vào, p(X) không phụ thuộc vào giá trị của c nên có thể loại bỏ. Vì vậy nhiệm vụ là phải tính được p(X|c).</w:t>
       </w:r>
     </w:p>
     <w:p>
@@ -2311,7 +2305,7 @@
         <w:pStyle w:val="TextBody"/>
         <w:numPr>
           <w:ilvl w:val="0"/>
-          <w:numId w:val="16"/>
+          <w:numId w:val="17"/>
         </w:numPr>
         <w:jc w:val="both"/>
         <w:rPr>
@@ -2325,14 +2319,7 @@
           <w:b w:val="false"/>
           <w:bCs w:val="false"/>
         </w:rPr>
-        <w:t>Quá trình tính p(X|c</w:t>
-      </w:r>
-      <w:r>
-        <w:rPr>
-          <w:b w:val="false"/>
-          <w:bCs w:val="false"/>
-        </w:rPr>
-        <w:t>) sẽ rất khó khăn do X có thể có nhiều giá trị dữ liệu vì vậy để thuận tiện trong tính toán, chúng ta sẽ coi các giá trị trong X là các biến ngẫu nhiên độc lập và sẽ có công thức tính p(X|c như sau)</w:t>
+        <w:t>Quá trình tính p(X|c) sẽ rất khó khăn do X có thể có nhiều giá trị dữ liệu vì vậy để thuận tiện trong tính toán, chúng ta sẽ coi các giá trị trong X là các biến ngẫu nhiên độc lập và sẽ có công thức tính p(X|c như sau)</w:t>
       </w:r>
     </w:p>
     <w:p>
@@ -2454,7 +2441,7 @@
         <w:pStyle w:val="TextBody"/>
         <w:numPr>
           <w:ilvl w:val="0"/>
-          <w:numId w:val="17"/>
+          <w:numId w:val="18"/>
         </w:numPr>
         <w:jc w:val="both"/>
         <w:rPr>
@@ -2468,32 +2455,194 @@
           <w:b w:val="false"/>
           <w:bCs w:val="false"/>
         </w:rPr>
-      </w:r>
-    </w:p>
-    <w:p>
-      <w:pPr>
-        <w:pStyle w:val="Heading3"/>
-        <w:jc w:val="both"/>
-        <w:rPr/>
-      </w:pPr>
-      <w:r>
-        <w:rPr/>
-        <w:t>Hiện thực với python</w:t>
-      </w:r>
-    </w:p>
-    <w:p>
-      <w:pPr>
-        <w:pStyle w:val="Heading2"/>
+        <w:t>Tính xác suất của các nhãn p(c) từ dữ liệu đầu vào</w:t>
+      </w:r>
+    </w:p>
+    <w:p>
+      <w:pPr>
+        <w:pStyle w:val="TextBody"/>
         <w:numPr>
-          <w:ilvl w:val="1"/>
-          <w:numId w:val="8"/>
+          <w:ilvl w:val="0"/>
+          <w:numId w:val="18"/>
         </w:numPr>
         <w:jc w:val="both"/>
-        <w:rPr/>
-      </w:pPr>
-      <w:r>
-        <w:rPr/>
-        <w:t>Kết quả, đánh giá</w:t>
+        <w:rPr>
+          <w:b w:val="false"/>
+          <w:b w:val="false"/>
+          <w:bCs w:val="false"/>
+        </w:rPr>
+      </w:pPr>
+      <w:r>
+        <w:rPr>
+          <w:b w:val="false"/>
+          <w:bCs w:val="false"/>
+        </w:rPr>
+        <w:t>Với dữ liệu đầu vào danh sách các từ xuất hiện trong câu và thuộc tính là một loạt các từ, vậy suy ra, xác suất để một câu có từ đó và có nhãn tương ứng là tỉ lệ số từ đó xuất hiện trên tổng số từ. Đây gọi là mô hình multinomial naive bayes.</w:t>
+      </w:r>
+    </w:p>
+    <w:p>
+      <w:pPr>
+        <w:pStyle w:val="TextBody"/>
+        <w:jc w:val="both"/>
+        <w:rPr>
+          <w:b w:val="false"/>
+          <w:b w:val="false"/>
+          <w:bCs w:val="false"/>
+        </w:rPr>
+      </w:pPr>
+      <w:r>
+        <w:drawing>
+          <wp:anchor behindDoc="0" distT="0" distB="0" distL="0" distR="0" simplePos="0" locked="0" layoutInCell="1" allowOverlap="1" relativeHeight="6">
+            <wp:simplePos x="0" y="0"/>
+            <wp:positionH relativeFrom="column">
+              <wp:align>center</wp:align>
+            </wp:positionH>
+            <wp:positionV relativeFrom="paragraph">
+              <wp:posOffset>635</wp:posOffset>
+            </wp:positionV>
+            <wp:extent cx="1333500" cy="695325"/>
+            <wp:effectExtent l="0" t="0" r="0" b="0"/>
+            <wp:wrapSquare wrapText="largest"/>
+            <wp:docPr id="5" name="Image5" descr=""/>
+            <wp:cNvGraphicFramePr>
+              <a:graphicFrameLocks xmlns:a="http://schemas.openxmlformats.org/drawingml/2006/main" noChangeAspect="1"/>
+            </wp:cNvGraphicFramePr>
+            <a:graphic xmlns:a="http://schemas.openxmlformats.org/drawingml/2006/main">
+              <a:graphicData uri="http://schemas.openxmlformats.org/drawingml/2006/picture">
+                <pic:pic xmlns:pic="http://schemas.openxmlformats.org/drawingml/2006/picture">
+                  <pic:nvPicPr>
+                    <pic:cNvPr id="5" name="Image5" descr=""/>
+                    <pic:cNvPicPr>
+                      <a:picLocks noChangeAspect="1" noChangeArrowheads="1"/>
+                    </pic:cNvPicPr>
+                  </pic:nvPicPr>
+                  <pic:blipFill>
+                    <a:blip r:embed="rId7"/>
+                    <a:stretch>
+                      <a:fillRect/>
+                    </a:stretch>
+                  </pic:blipFill>
+                  <pic:spPr bwMode="auto">
+                    <a:xfrm>
+                      <a:off x="0" y="0"/>
+                      <a:ext cx="1333500" cy="695325"/>
+                    </a:xfrm>
+                    <a:prstGeom prst="rect">
+                      <a:avLst/>
+                    </a:prstGeom>
+                  </pic:spPr>
+                </pic:pic>
+              </a:graphicData>
+            </a:graphic>
+          </wp:anchor>
+        </w:drawing>
+      </w:r>
+      <w:r>
+        <w:rPr>
+          <w:b w:val="false"/>
+          <w:bCs w:val="false"/>
+        </w:rPr>
+        <w:tab/>
+      </w:r>
+    </w:p>
+    <w:p>
+      <w:pPr>
+        <w:pStyle w:val="TextBody"/>
+        <w:jc w:val="both"/>
+        <w:rPr>
+          <w:b w:val="false"/>
+          <w:b w:val="false"/>
+          <w:bCs w:val="false"/>
+        </w:rPr>
+      </w:pPr>
+      <w:r>
+        <w:rPr>
+          <w:b w:val="false"/>
+          <w:bCs w:val="false"/>
+        </w:rPr>
+      </w:r>
+    </w:p>
+    <w:p>
+      <w:pPr>
+        <w:pStyle w:val="TextBody"/>
+        <w:jc w:val="both"/>
+        <w:rPr>
+          <w:b w:val="false"/>
+          <w:b w:val="false"/>
+          <w:bCs w:val="false"/>
+        </w:rPr>
+      </w:pPr>
+      <w:r>
+        <w:rPr>
+          <w:b w:val="false"/>
+          <w:bCs w:val="false"/>
+        </w:rPr>
+      </w:r>
+    </w:p>
+    <w:p>
+      <w:pPr>
+        <w:pStyle w:val="TextBody"/>
+        <w:numPr>
+          <w:ilvl w:val="0"/>
+          <w:numId w:val="19"/>
+        </w:numPr>
+        <w:jc w:val="both"/>
+        <w:rPr>
+          <w:b w:val="false"/>
+          <w:b w:val="false"/>
+          <w:bCs w:val="false"/>
+        </w:rPr>
+      </w:pPr>
+      <w:r>
+        <w:rPr>
+          <w:b w:val="false"/>
+          <w:bCs w:val="false"/>
+        </w:rPr>
+        <w:t>Với Nci là số lần xuất hiện của từ thứ i.</w:t>
+      </w:r>
+    </w:p>
+    <w:p>
+      <w:pPr>
+        <w:pStyle w:val="TextBody"/>
+        <w:numPr>
+          <w:ilvl w:val="0"/>
+          <w:numId w:val="19"/>
+        </w:numPr>
+        <w:jc w:val="both"/>
+        <w:rPr>
+          <w:b w:val="false"/>
+          <w:b w:val="false"/>
+          <w:bCs w:val="false"/>
+        </w:rPr>
+      </w:pPr>
+      <w:r>
+        <w:rPr>
+          <w:b w:val="false"/>
+          <w:bCs w:val="false"/>
+        </w:rPr>
+        <w:t>Nc là tổng số từ xuất hiện.</w:t>
+      </w:r>
+    </w:p>
+    <w:p>
+      <w:pPr>
+        <w:pStyle w:val="TextBody"/>
+        <w:numPr>
+          <w:ilvl w:val="0"/>
+          <w:numId w:val="20"/>
+        </w:numPr>
+        <w:jc w:val="both"/>
+        <w:rPr>
+          <w:b w:val="false"/>
+          <w:b w:val="false"/>
+          <w:bCs w:val="false"/>
+        </w:rPr>
+      </w:pPr>
+      <w:r>
+        <w:rPr>
+          <w:b w:val="false"/>
+          <w:bCs w:val="false"/>
+        </w:rPr>
+        <w:t>Tính ra xác suất điều kiện cần tìm với mỗi thuộc tính</w:t>
       </w:r>
     </w:p>
     <w:p>
@@ -2501,44 +2650,59 @@
         <w:pStyle w:val="Heading3"/>
         <w:numPr>
           <w:ilvl w:val="2"/>
-          <w:numId w:val="8"/>
+          <w:numId w:val="2"/>
         </w:numPr>
         <w:jc w:val="both"/>
         <w:rPr/>
       </w:pPr>
       <w:r>
         <w:rPr/>
-        <w:t>Phân tích kết quả</w:t>
-      </w:r>
-    </w:p>
-    <w:p>
-      <w:pPr>
-        <w:pStyle w:val="Heading3"/>
+        <w:t>Hiện thực với python</w:t>
+      </w:r>
+    </w:p>
+    <w:p>
+      <w:pPr>
+        <w:pStyle w:val="TextBody"/>
         <w:numPr>
-          <w:ilvl w:val="2"/>
-          <w:numId w:val="8"/>
+          <w:ilvl w:val="0"/>
+          <w:numId w:val="21"/>
         </w:numPr>
         <w:jc w:val="both"/>
         <w:rPr/>
       </w:pPr>
       <w:r>
         <w:rPr/>
-        <w:t>Kết luận</w:t>
-      </w:r>
-    </w:p>
-    <w:p>
-      <w:pPr>
-        <w:pStyle w:val="Heading2"/>
+        <w:t>Hàm tính xác suất của các nhãn p(c)</w:t>
+      </w:r>
+    </w:p>
+    <w:p>
+      <w:pPr>
+        <w:pStyle w:val="TextBody"/>
         <w:numPr>
-          <w:ilvl w:val="1"/>
-          <w:numId w:val="8"/>
+          <w:ilvl w:val="0"/>
+          <w:numId w:val="21"/>
         </w:numPr>
         <w:jc w:val="both"/>
         <w:rPr/>
       </w:pPr>
       <w:r>
         <w:rPr/>
-        <w:t>Hướng phát triển</w:t>
+        <w:t>Hàm tính xác suất của các thuộc tính với điều kiện là nhãn</w:t>
+      </w:r>
+    </w:p>
+    <w:p>
+      <w:pPr>
+        <w:pStyle w:val="TextBody"/>
+        <w:numPr>
+          <w:ilvl w:val="0"/>
+          <w:numId w:val="21"/>
+        </w:numPr>
+        <w:jc w:val="both"/>
+        <w:rPr/>
+      </w:pPr>
+      <w:r>
+        <w:rPr/>
+        <w:t>Hàm main chạy toàn bộ chương trình</w:t>
       </w:r>
     </w:p>
     <w:p>
@@ -2553,6 +2717,66 @@
       </w:pPr>
       <w:r>
         <w:rPr/>
+        <w:t>Kết quả, đánh giá</w:t>
+      </w:r>
+    </w:p>
+    <w:p>
+      <w:pPr>
+        <w:pStyle w:val="Heading3"/>
+        <w:numPr>
+          <w:ilvl w:val="2"/>
+          <w:numId w:val="9"/>
+        </w:numPr>
+        <w:jc w:val="both"/>
+        <w:rPr/>
+      </w:pPr>
+      <w:r>
+        <w:rPr/>
+        <w:t>Phân tích kết quả</w:t>
+      </w:r>
+    </w:p>
+    <w:p>
+      <w:pPr>
+        <w:pStyle w:val="Heading3"/>
+        <w:numPr>
+          <w:ilvl w:val="2"/>
+          <w:numId w:val="9"/>
+        </w:numPr>
+        <w:jc w:val="both"/>
+        <w:rPr/>
+      </w:pPr>
+      <w:r>
+        <w:rPr/>
+        <w:t>Kết luận</w:t>
+      </w:r>
+    </w:p>
+    <w:p>
+      <w:pPr>
+        <w:pStyle w:val="Heading2"/>
+        <w:numPr>
+          <w:ilvl w:val="1"/>
+          <w:numId w:val="9"/>
+        </w:numPr>
+        <w:jc w:val="both"/>
+        <w:rPr/>
+      </w:pPr>
+      <w:r>
+        <w:rPr/>
+        <w:t>Hướng phát triển</w:t>
+      </w:r>
+    </w:p>
+    <w:p>
+      <w:pPr>
+        <w:pStyle w:val="Heading2"/>
+        <w:numPr>
+          <w:ilvl w:val="1"/>
+          <w:numId w:val="3"/>
+        </w:numPr>
+        <w:jc w:val="both"/>
+        <w:rPr/>
+      </w:pPr>
+      <w:r>
+        <w:rPr/>
       </w:r>
     </w:p>
     <w:p>
@@ -2583,7 +2807,7 @@
         <w:pStyle w:val="Heading1"/>
         <w:numPr>
           <w:ilvl w:val="0"/>
-          <w:numId w:val="8"/>
+          <w:numId w:val="9"/>
         </w:numPr>
         <w:jc w:val="both"/>
         <w:rPr/>
@@ -2641,7 +2865,6 @@
       <w:pPr>
         <w:ind w:left="0" w:hanging="0"/>
       </w:pPr>
-      <w:rPr/>
     </w:lvl>
     <w:lvl w:ilvl="1">
       <w:start w:val="1"/>
@@ -2730,6 +2953,43 @@
   <w:abstractNum w:abstractNumId="2">
     <w:lvl w:ilvl="0">
       <w:start w:val="1"/>
+      <w:numFmt w:val="decimal"/>
+      <w:suff w:val="nothing"/>
+      <w:lvlText w:val="%1."/>
+      <w:lvlJc w:val="left"/>
+      <w:pPr>
+        <w:ind w:left="0" w:hanging="0"/>
+      </w:pPr>
+    </w:lvl>
+    <w:lvl w:ilvl="1">
+      <w:start w:val="1"/>
+      <w:numFmt w:val="upperRoman"/>
+      <w:lvlText w:val="%2."/>
+      <w:lvlJc w:val="left"/>
+      <w:pPr>
+        <w:ind w:left="0" w:hanging="0"/>
+      </w:pPr>
+    </w:lvl>
+    <w:lvl w:ilvl="2">
+      <w:start w:val="1"/>
+      <w:numFmt w:val="decimal"/>
+      <w:lvlText w:val="%2.%3."/>
+      <w:lvlJc w:val="left"/>
+      <w:pPr>
+        <w:ind w:left="0" w:hanging="0"/>
+      </w:pPr>
+    </w:lvl>
+    <w:lvl w:ilvl="3">
+      <w:start w:val="1"/>
+      <w:numFmt w:val="decimal"/>
+      <w:lvlText w:val="%2.%3.%4."/>
+      <w:lvlJc w:val="left"/>
+      <w:pPr>
+        <w:ind w:left="0" w:hanging="0"/>
+      </w:pPr>
+    </w:lvl>
+    <w:lvl w:ilvl="4">
+      <w:start w:val="1"/>
       <w:numFmt w:val="none"/>
       <w:suff w:val="nothing"/>
       <w:lvlText w:val=""/>
@@ -2738,34 +2998,7 @@
         <w:ind w:left="0" w:hanging="0"/>
       </w:pPr>
     </w:lvl>
-    <w:lvl w:ilvl="1">
-      <w:start w:val="1"/>
-      <w:numFmt w:val="upperRoman"/>
-      <w:lvlText w:val="%2."/>
-      <w:lvlJc w:val="left"/>
-      <w:pPr>
-        <w:ind w:left="0" w:hanging="0"/>
-      </w:pPr>
-    </w:lvl>
-    <w:lvl w:ilvl="2">
-      <w:start w:val="1"/>
-      <w:numFmt w:val="decimal"/>
-      <w:lvlText w:val="%2.%3."/>
-      <w:lvlJc w:val="left"/>
-      <w:pPr>
-        <w:ind w:left="0" w:hanging="0"/>
-      </w:pPr>
-    </w:lvl>
-    <w:lvl w:ilvl="3">
-      <w:start w:val="1"/>
-      <w:numFmt w:val="decimal"/>
-      <w:lvlText w:val="%2.%3.%4."/>
-      <w:lvlJc w:val="left"/>
-      <w:pPr>
-        <w:ind w:left="0" w:hanging="0"/>
-      </w:pPr>
-    </w:lvl>
-    <w:lvl w:ilvl="4">
+    <w:lvl w:ilvl="5">
       <w:start w:val="1"/>
       <w:numFmt w:val="none"/>
       <w:suff w:val="nothing"/>
@@ -2775,7 +3008,7 @@
         <w:ind w:left="0" w:hanging="0"/>
       </w:pPr>
     </w:lvl>
-    <w:lvl w:ilvl="5">
+    <w:lvl w:ilvl="6">
       <w:start w:val="1"/>
       <w:numFmt w:val="none"/>
       <w:suff w:val="nothing"/>
@@ -2785,7 +3018,7 @@
         <w:ind w:left="0" w:hanging="0"/>
       </w:pPr>
     </w:lvl>
-    <w:lvl w:ilvl="6">
+    <w:lvl w:ilvl="7">
       <w:start w:val="1"/>
       <w:numFmt w:val="none"/>
       <w:suff w:val="nothing"/>
@@ -2795,7 +3028,7 @@
         <w:ind w:left="0" w:hanging="0"/>
       </w:pPr>
     </w:lvl>
-    <w:lvl w:ilvl="7">
+    <w:lvl w:ilvl="8">
       <w:start w:val="1"/>
       <w:numFmt w:val="none"/>
       <w:suff w:val="nothing"/>
@@ -2805,7 +3038,9 @@
         <w:ind w:left="0" w:hanging="0"/>
       </w:pPr>
     </w:lvl>
-    <w:lvl w:ilvl="8">
+  </w:abstractNum>
+  <w:abstractNum w:abstractNumId="3">
+    <w:lvl w:ilvl="0">
       <w:start w:val="1"/>
       <w:numFmt w:val="none"/>
       <w:suff w:val="nothing"/>
@@ -2815,9 +3050,34 @@
         <w:ind w:left="0" w:hanging="0"/>
       </w:pPr>
     </w:lvl>
-  </w:abstractNum>
-  <w:abstractNum w:abstractNumId="3">
-    <w:lvl w:ilvl="0">
+    <w:lvl w:ilvl="1">
+      <w:start w:val="1"/>
+      <w:numFmt w:val="upperRoman"/>
+      <w:lvlText w:val="%2."/>
+      <w:lvlJc w:val="left"/>
+      <w:pPr>
+        <w:ind w:left="0" w:hanging="0"/>
+      </w:pPr>
+    </w:lvl>
+    <w:lvl w:ilvl="2">
+      <w:start w:val="1"/>
+      <w:numFmt w:val="decimal"/>
+      <w:lvlText w:val="%2.%3."/>
+      <w:lvlJc w:val="left"/>
+      <w:pPr>
+        <w:ind w:left="0" w:hanging="0"/>
+      </w:pPr>
+    </w:lvl>
+    <w:lvl w:ilvl="3">
+      <w:start w:val="1"/>
+      <w:numFmt w:val="decimal"/>
+      <w:lvlText w:val="%2.%3.%4."/>
+      <w:lvlJc w:val="left"/>
+      <w:pPr>
+        <w:ind w:left="0" w:hanging="0"/>
+      </w:pPr>
+    </w:lvl>
+    <w:lvl w:ilvl="4">
       <w:start w:val="1"/>
       <w:numFmt w:val="none"/>
       <w:suff w:val="nothing"/>
@@ -2827,25 +3087,7 @@
         <w:ind w:left="0" w:hanging="0"/>
       </w:pPr>
     </w:lvl>
-    <w:lvl w:ilvl="1">
-      <w:start w:val="1"/>
-      <w:numFmt w:val="upperRoman"/>
-      <w:lvlText w:val="%2."/>
-      <w:lvlJc w:val="left"/>
-      <w:pPr>
-        <w:ind w:left="0" w:hanging="0"/>
-      </w:pPr>
-    </w:lvl>
-    <w:lvl w:ilvl="2">
-      <w:start w:val="1"/>
-      <w:numFmt w:val="decimal"/>
-      <w:lvlText w:val="%2.%3."/>
-      <w:lvlJc w:val="left"/>
-      <w:pPr>
-        <w:ind w:left="0" w:hanging="0"/>
-      </w:pPr>
-    </w:lvl>
-    <w:lvl w:ilvl="3">
+    <w:lvl w:ilvl="5">
       <w:start w:val="1"/>
       <w:numFmt w:val="none"/>
       <w:suff w:val="nothing"/>
@@ -2855,7 +3097,7 @@
         <w:ind w:left="0" w:hanging="0"/>
       </w:pPr>
     </w:lvl>
-    <w:lvl w:ilvl="4">
+    <w:lvl w:ilvl="6">
       <w:start w:val="1"/>
       <w:numFmt w:val="none"/>
       <w:suff w:val="nothing"/>
@@ -2865,7 +3107,7 @@
         <w:ind w:left="0" w:hanging="0"/>
       </w:pPr>
     </w:lvl>
-    <w:lvl w:ilvl="5">
+    <w:lvl w:ilvl="7">
       <w:start w:val="1"/>
       <w:numFmt w:val="none"/>
       <w:suff w:val="nothing"/>
@@ -2875,7 +3117,7 @@
         <w:ind w:left="0" w:hanging="0"/>
       </w:pPr>
     </w:lvl>
-    <w:lvl w:ilvl="6">
+    <w:lvl w:ilvl="8">
       <w:start w:val="1"/>
       <w:numFmt w:val="none"/>
       <w:suff w:val="nothing"/>
@@ -2885,7 +3127,9 @@
         <w:ind w:left="0" w:hanging="0"/>
       </w:pPr>
     </w:lvl>
-    <w:lvl w:ilvl="7">
+  </w:abstractNum>
+  <w:abstractNum w:abstractNumId="4">
+    <w:lvl w:ilvl="0">
       <w:start w:val="1"/>
       <w:numFmt w:val="none"/>
       <w:suff w:val="nothing"/>
@@ -2895,7 +3139,25 @@
         <w:ind w:left="0" w:hanging="0"/>
       </w:pPr>
     </w:lvl>
-    <w:lvl w:ilvl="8">
+    <w:lvl w:ilvl="1">
+      <w:start w:val="1"/>
+      <w:numFmt w:val="upperRoman"/>
+      <w:lvlText w:val="%2."/>
+      <w:lvlJc w:val="left"/>
+      <w:pPr>
+        <w:ind w:left="0" w:hanging="0"/>
+      </w:pPr>
+    </w:lvl>
+    <w:lvl w:ilvl="2">
+      <w:start w:val="1"/>
+      <w:numFmt w:val="decimal"/>
+      <w:lvlText w:val="%2.%3."/>
+      <w:lvlJc w:val="left"/>
+      <w:pPr>
+        <w:ind w:left="0" w:hanging="0"/>
+      </w:pPr>
+    </w:lvl>
+    <w:lvl w:ilvl="3">
       <w:start w:val="1"/>
       <w:numFmt w:val="none"/>
       <w:suff w:val="nothing"/>
@@ -2905,152 +3167,55 @@
         <w:ind w:left="0" w:hanging="0"/>
       </w:pPr>
     </w:lvl>
-  </w:abstractNum>
-  <w:abstractNum w:abstractNumId="4">
-    <w:lvl w:ilvl="0">
-      <w:start w:val="1"/>
-      <w:numFmt w:val="bullet"/>
-      <w:lvlText w:val=""/>
-      <w:lvlJc w:val="left"/>
-      <w:pPr>
-        <w:tabs>
-          <w:tab w:val="num" w:pos="720"/>
-        </w:tabs>
-        <w:ind w:left="720" w:hanging="360"/>
-      </w:pPr>
-      <w:rPr>
-        <w:rFonts w:ascii="Symbol" w:hAnsi="Symbol" w:cs="Symbol" w:hint="default"/>
-        <w:sz w:val="24"/>
-        <w:rFonts w:cs="OpenSymbol"/>
-      </w:rPr>
-    </w:lvl>
-    <w:lvl w:ilvl="1">
-      <w:start w:val="1"/>
-      <w:numFmt w:val="bullet"/>
-      <w:lvlText w:val="◦"/>
-      <w:lvlJc w:val="left"/>
-      <w:pPr>
-        <w:tabs>
-          <w:tab w:val="num" w:pos="1080"/>
-        </w:tabs>
-        <w:ind w:left="1080" w:hanging="360"/>
-      </w:pPr>
-      <w:rPr>
-        <w:rFonts w:ascii="OpenSymbol" w:hAnsi="OpenSymbol" w:cs="OpenSymbol" w:hint="default"/>
-        <w:rFonts w:cs="OpenSymbol"/>
-      </w:rPr>
-    </w:lvl>
-    <w:lvl w:ilvl="2">
-      <w:start w:val="1"/>
-      <w:numFmt w:val="bullet"/>
-      <w:lvlText w:val="▪"/>
-      <w:lvlJc w:val="left"/>
-      <w:pPr>
-        <w:tabs>
-          <w:tab w:val="num" w:pos="1440"/>
-        </w:tabs>
-        <w:ind w:left="1440" w:hanging="360"/>
-      </w:pPr>
-      <w:rPr>
-        <w:rFonts w:ascii="OpenSymbol" w:hAnsi="OpenSymbol" w:cs="OpenSymbol" w:hint="default"/>
-        <w:rFonts w:cs="OpenSymbol"/>
-      </w:rPr>
-    </w:lvl>
-    <w:lvl w:ilvl="3">
-      <w:start w:val="1"/>
-      <w:numFmt w:val="bullet"/>
-      <w:lvlText w:val=""/>
-      <w:lvlJc w:val="left"/>
-      <w:pPr>
-        <w:tabs>
-          <w:tab w:val="num" w:pos="1800"/>
-        </w:tabs>
-        <w:ind w:left="1800" w:hanging="360"/>
-      </w:pPr>
-      <w:rPr>
-        <w:rFonts w:ascii="Symbol" w:hAnsi="Symbol" w:cs="Symbol" w:hint="default"/>
-        <w:rFonts w:cs="OpenSymbol"/>
-      </w:rPr>
-    </w:lvl>
     <w:lvl w:ilvl="4">
       <w:start w:val="1"/>
-      <w:numFmt w:val="bullet"/>
-      <w:lvlText w:val="◦"/>
-      <w:lvlJc w:val="left"/>
-      <w:pPr>
-        <w:tabs>
-          <w:tab w:val="num" w:pos="2160"/>
-        </w:tabs>
-        <w:ind w:left="2160" w:hanging="360"/>
-      </w:pPr>
-      <w:rPr>
-        <w:rFonts w:ascii="OpenSymbol" w:hAnsi="OpenSymbol" w:cs="OpenSymbol" w:hint="default"/>
-        <w:rFonts w:cs="OpenSymbol"/>
-      </w:rPr>
+      <w:numFmt w:val="none"/>
+      <w:suff w:val="nothing"/>
+      <w:lvlText w:val=""/>
+      <w:lvlJc w:val="left"/>
+      <w:pPr>
+        <w:ind w:left="0" w:hanging="0"/>
+      </w:pPr>
     </w:lvl>
     <w:lvl w:ilvl="5">
       <w:start w:val="1"/>
-      <w:numFmt w:val="bullet"/>
-      <w:lvlText w:val="▪"/>
-      <w:lvlJc w:val="left"/>
-      <w:pPr>
-        <w:tabs>
-          <w:tab w:val="num" w:pos="2520"/>
-        </w:tabs>
-        <w:ind w:left="2520" w:hanging="360"/>
-      </w:pPr>
-      <w:rPr>
-        <w:rFonts w:ascii="OpenSymbol" w:hAnsi="OpenSymbol" w:cs="OpenSymbol" w:hint="default"/>
-        <w:rFonts w:cs="OpenSymbol"/>
-      </w:rPr>
+      <w:numFmt w:val="none"/>
+      <w:suff w:val="nothing"/>
+      <w:lvlText w:val=""/>
+      <w:lvlJc w:val="left"/>
+      <w:pPr>
+        <w:ind w:left="0" w:hanging="0"/>
+      </w:pPr>
     </w:lvl>
     <w:lvl w:ilvl="6">
       <w:start w:val="1"/>
-      <w:numFmt w:val="bullet"/>
-      <w:lvlText w:val=""/>
-      <w:lvlJc w:val="left"/>
-      <w:pPr>
-        <w:tabs>
-          <w:tab w:val="num" w:pos="2880"/>
-        </w:tabs>
-        <w:ind w:left="2880" w:hanging="360"/>
-      </w:pPr>
-      <w:rPr>
-        <w:rFonts w:ascii="Symbol" w:hAnsi="Symbol" w:cs="Symbol" w:hint="default"/>
-        <w:rFonts w:cs="OpenSymbol"/>
-      </w:rPr>
+      <w:numFmt w:val="none"/>
+      <w:suff w:val="nothing"/>
+      <w:lvlText w:val=""/>
+      <w:lvlJc w:val="left"/>
+      <w:pPr>
+        <w:ind w:left="0" w:hanging="0"/>
+      </w:pPr>
     </w:lvl>
     <w:lvl w:ilvl="7">
       <w:start w:val="1"/>
-      <w:numFmt w:val="bullet"/>
-      <w:lvlText w:val="◦"/>
-      <w:lvlJc w:val="left"/>
-      <w:pPr>
-        <w:tabs>
-          <w:tab w:val="num" w:pos="3240"/>
-        </w:tabs>
-        <w:ind w:left="3240" w:hanging="360"/>
-      </w:pPr>
-      <w:rPr>
-        <w:rFonts w:ascii="OpenSymbol" w:hAnsi="OpenSymbol" w:cs="OpenSymbol" w:hint="default"/>
-        <w:rFonts w:cs="OpenSymbol"/>
-      </w:rPr>
+      <w:numFmt w:val="none"/>
+      <w:suff w:val="nothing"/>
+      <w:lvlText w:val=""/>
+      <w:lvlJc w:val="left"/>
+      <w:pPr>
+        <w:ind w:left="0" w:hanging="0"/>
+      </w:pPr>
     </w:lvl>
     <w:lvl w:ilvl="8">
       <w:start w:val="1"/>
-      <w:numFmt w:val="bullet"/>
-      <w:lvlText w:val="▪"/>
-      <w:lvlJc w:val="left"/>
-      <w:pPr>
-        <w:tabs>
-          <w:tab w:val="num" w:pos="3600"/>
-        </w:tabs>
-        <w:ind w:left="3600" w:hanging="360"/>
-      </w:pPr>
-      <w:rPr>
-        <w:rFonts w:ascii="OpenSymbol" w:hAnsi="OpenSymbol" w:cs="OpenSymbol" w:hint="default"/>
-        <w:rFonts w:cs="OpenSymbol"/>
-      </w:rPr>
+      <w:numFmt w:val="none"/>
+      <w:suff w:val="nothing"/>
+      <w:lvlText w:val=""/>
+      <w:lvlJc w:val="left"/>
+      <w:pPr>
+        <w:ind w:left="0" w:hanging="0"/>
+      </w:pPr>
     </w:lvl>
   </w:abstractNum>
   <w:abstractNum w:abstractNumId="5">
@@ -3067,6 +3232,7 @@
       </w:pPr>
       <w:rPr>
         <w:rFonts w:ascii="Symbol" w:hAnsi="Symbol" w:cs="Symbol" w:hint="default"/>
+        <w:sz w:val="24"/>
         <w:rFonts w:cs="OpenSymbol"/>
       </w:rPr>
     </w:lvl>
@@ -3494,6 +3660,152 @@
   <w:abstractNum w:abstractNumId="8">
     <w:lvl w:ilvl="0">
       <w:start w:val="1"/>
+      <w:numFmt w:val="bullet"/>
+      <w:lvlText w:val=""/>
+      <w:lvlJc w:val="left"/>
+      <w:pPr>
+        <w:tabs>
+          <w:tab w:val="num" w:pos="720"/>
+        </w:tabs>
+        <w:ind w:left="720" w:hanging="360"/>
+      </w:pPr>
+      <w:rPr>
+        <w:rFonts w:ascii="Symbol" w:hAnsi="Symbol" w:cs="Symbol" w:hint="default"/>
+        <w:rFonts w:cs="OpenSymbol"/>
+      </w:rPr>
+    </w:lvl>
+    <w:lvl w:ilvl="1">
+      <w:start w:val="1"/>
+      <w:numFmt w:val="bullet"/>
+      <w:lvlText w:val="◦"/>
+      <w:lvlJc w:val="left"/>
+      <w:pPr>
+        <w:tabs>
+          <w:tab w:val="num" w:pos="1080"/>
+        </w:tabs>
+        <w:ind w:left="1080" w:hanging="360"/>
+      </w:pPr>
+      <w:rPr>
+        <w:rFonts w:ascii="OpenSymbol" w:hAnsi="OpenSymbol" w:cs="OpenSymbol" w:hint="default"/>
+        <w:rFonts w:cs="OpenSymbol"/>
+      </w:rPr>
+    </w:lvl>
+    <w:lvl w:ilvl="2">
+      <w:start w:val="1"/>
+      <w:numFmt w:val="bullet"/>
+      <w:lvlText w:val="▪"/>
+      <w:lvlJc w:val="left"/>
+      <w:pPr>
+        <w:tabs>
+          <w:tab w:val="num" w:pos="1440"/>
+        </w:tabs>
+        <w:ind w:left="1440" w:hanging="360"/>
+      </w:pPr>
+      <w:rPr>
+        <w:rFonts w:ascii="OpenSymbol" w:hAnsi="OpenSymbol" w:cs="OpenSymbol" w:hint="default"/>
+        <w:rFonts w:cs="OpenSymbol"/>
+      </w:rPr>
+    </w:lvl>
+    <w:lvl w:ilvl="3">
+      <w:start w:val="1"/>
+      <w:numFmt w:val="bullet"/>
+      <w:lvlText w:val=""/>
+      <w:lvlJc w:val="left"/>
+      <w:pPr>
+        <w:tabs>
+          <w:tab w:val="num" w:pos="1800"/>
+        </w:tabs>
+        <w:ind w:left="1800" w:hanging="360"/>
+      </w:pPr>
+      <w:rPr>
+        <w:rFonts w:ascii="Symbol" w:hAnsi="Symbol" w:cs="Symbol" w:hint="default"/>
+        <w:rFonts w:cs="OpenSymbol"/>
+      </w:rPr>
+    </w:lvl>
+    <w:lvl w:ilvl="4">
+      <w:start w:val="1"/>
+      <w:numFmt w:val="bullet"/>
+      <w:lvlText w:val="◦"/>
+      <w:lvlJc w:val="left"/>
+      <w:pPr>
+        <w:tabs>
+          <w:tab w:val="num" w:pos="2160"/>
+        </w:tabs>
+        <w:ind w:left="2160" w:hanging="360"/>
+      </w:pPr>
+      <w:rPr>
+        <w:rFonts w:ascii="OpenSymbol" w:hAnsi="OpenSymbol" w:cs="OpenSymbol" w:hint="default"/>
+        <w:rFonts w:cs="OpenSymbol"/>
+      </w:rPr>
+    </w:lvl>
+    <w:lvl w:ilvl="5">
+      <w:start w:val="1"/>
+      <w:numFmt w:val="bullet"/>
+      <w:lvlText w:val="▪"/>
+      <w:lvlJc w:val="left"/>
+      <w:pPr>
+        <w:tabs>
+          <w:tab w:val="num" w:pos="2520"/>
+        </w:tabs>
+        <w:ind w:left="2520" w:hanging="360"/>
+      </w:pPr>
+      <w:rPr>
+        <w:rFonts w:ascii="OpenSymbol" w:hAnsi="OpenSymbol" w:cs="OpenSymbol" w:hint="default"/>
+        <w:rFonts w:cs="OpenSymbol"/>
+      </w:rPr>
+    </w:lvl>
+    <w:lvl w:ilvl="6">
+      <w:start w:val="1"/>
+      <w:numFmt w:val="bullet"/>
+      <w:lvlText w:val=""/>
+      <w:lvlJc w:val="left"/>
+      <w:pPr>
+        <w:tabs>
+          <w:tab w:val="num" w:pos="2880"/>
+        </w:tabs>
+        <w:ind w:left="2880" w:hanging="360"/>
+      </w:pPr>
+      <w:rPr>
+        <w:rFonts w:ascii="Symbol" w:hAnsi="Symbol" w:cs="Symbol" w:hint="default"/>
+        <w:rFonts w:cs="OpenSymbol"/>
+      </w:rPr>
+    </w:lvl>
+    <w:lvl w:ilvl="7">
+      <w:start w:val="1"/>
+      <w:numFmt w:val="bullet"/>
+      <w:lvlText w:val="◦"/>
+      <w:lvlJc w:val="left"/>
+      <w:pPr>
+        <w:tabs>
+          <w:tab w:val="num" w:pos="3240"/>
+        </w:tabs>
+        <w:ind w:left="3240" w:hanging="360"/>
+      </w:pPr>
+      <w:rPr>
+        <w:rFonts w:ascii="OpenSymbol" w:hAnsi="OpenSymbol" w:cs="OpenSymbol" w:hint="default"/>
+        <w:rFonts w:cs="OpenSymbol"/>
+      </w:rPr>
+    </w:lvl>
+    <w:lvl w:ilvl="8">
+      <w:start w:val="1"/>
+      <w:numFmt w:val="bullet"/>
+      <w:lvlText w:val="▪"/>
+      <w:lvlJc w:val="left"/>
+      <w:pPr>
+        <w:tabs>
+          <w:tab w:val="num" w:pos="3600"/>
+        </w:tabs>
+        <w:ind w:left="3600" w:hanging="360"/>
+      </w:pPr>
+      <w:rPr>
+        <w:rFonts w:ascii="OpenSymbol" w:hAnsi="OpenSymbol" w:cs="OpenSymbol" w:hint="default"/>
+        <w:rFonts w:cs="OpenSymbol"/>
+      </w:rPr>
+    </w:lvl>
+  </w:abstractNum>
+  <w:abstractNum w:abstractNumId="9">
+    <w:lvl w:ilvl="0">
+      <w:start w:val="1"/>
       <w:numFmt w:val="none"/>
       <w:suff w:val="nothing"/>
       <w:lvlText w:val=""/>
@@ -3581,152 +3893,6 @@
       </w:pPr>
     </w:lvl>
   </w:abstractNum>
-  <w:abstractNum w:abstractNumId="9">
-    <w:lvl w:ilvl="0">
-      <w:start w:val="1"/>
-      <w:numFmt w:val="bullet"/>
-      <w:lvlText w:val=""/>
-      <w:lvlJc w:val="left"/>
-      <w:pPr>
-        <w:tabs>
-          <w:tab w:val="num" w:pos="720"/>
-        </w:tabs>
-        <w:ind w:left="720" w:hanging="360"/>
-      </w:pPr>
-      <w:rPr>
-        <w:rFonts w:ascii="Symbol" w:hAnsi="Symbol" w:cs="Symbol" w:hint="default"/>
-        <w:rFonts w:cs="OpenSymbol"/>
-      </w:rPr>
-    </w:lvl>
-    <w:lvl w:ilvl="1">
-      <w:start w:val="1"/>
-      <w:numFmt w:val="bullet"/>
-      <w:lvlText w:val="◦"/>
-      <w:lvlJc w:val="left"/>
-      <w:pPr>
-        <w:tabs>
-          <w:tab w:val="num" w:pos="1080"/>
-        </w:tabs>
-        <w:ind w:left="1080" w:hanging="360"/>
-      </w:pPr>
-      <w:rPr>
-        <w:rFonts w:ascii="OpenSymbol" w:hAnsi="OpenSymbol" w:cs="OpenSymbol" w:hint="default"/>
-        <w:rFonts w:cs="OpenSymbol"/>
-      </w:rPr>
-    </w:lvl>
-    <w:lvl w:ilvl="2">
-      <w:start w:val="1"/>
-      <w:numFmt w:val="bullet"/>
-      <w:lvlText w:val="▪"/>
-      <w:lvlJc w:val="left"/>
-      <w:pPr>
-        <w:tabs>
-          <w:tab w:val="num" w:pos="1440"/>
-        </w:tabs>
-        <w:ind w:left="1440" w:hanging="360"/>
-      </w:pPr>
-      <w:rPr>
-        <w:rFonts w:ascii="OpenSymbol" w:hAnsi="OpenSymbol" w:cs="OpenSymbol" w:hint="default"/>
-        <w:rFonts w:cs="OpenSymbol"/>
-      </w:rPr>
-    </w:lvl>
-    <w:lvl w:ilvl="3">
-      <w:start w:val="1"/>
-      <w:numFmt w:val="bullet"/>
-      <w:lvlText w:val=""/>
-      <w:lvlJc w:val="left"/>
-      <w:pPr>
-        <w:tabs>
-          <w:tab w:val="num" w:pos="1800"/>
-        </w:tabs>
-        <w:ind w:left="1800" w:hanging="360"/>
-      </w:pPr>
-      <w:rPr>
-        <w:rFonts w:ascii="Symbol" w:hAnsi="Symbol" w:cs="Symbol" w:hint="default"/>
-        <w:rFonts w:cs="OpenSymbol"/>
-      </w:rPr>
-    </w:lvl>
-    <w:lvl w:ilvl="4">
-      <w:start w:val="1"/>
-      <w:numFmt w:val="bullet"/>
-      <w:lvlText w:val="◦"/>
-      <w:lvlJc w:val="left"/>
-      <w:pPr>
-        <w:tabs>
-          <w:tab w:val="num" w:pos="2160"/>
-        </w:tabs>
-        <w:ind w:left="2160" w:hanging="360"/>
-      </w:pPr>
-      <w:rPr>
-        <w:rFonts w:ascii="OpenSymbol" w:hAnsi="OpenSymbol" w:cs="OpenSymbol" w:hint="default"/>
-        <w:rFonts w:cs="OpenSymbol"/>
-      </w:rPr>
-    </w:lvl>
-    <w:lvl w:ilvl="5">
-      <w:start w:val="1"/>
-      <w:numFmt w:val="bullet"/>
-      <w:lvlText w:val="▪"/>
-      <w:lvlJc w:val="left"/>
-      <w:pPr>
-        <w:tabs>
-          <w:tab w:val="num" w:pos="2520"/>
-        </w:tabs>
-        <w:ind w:left="2520" w:hanging="360"/>
-      </w:pPr>
-      <w:rPr>
-        <w:rFonts w:ascii="OpenSymbol" w:hAnsi="OpenSymbol" w:cs="OpenSymbol" w:hint="default"/>
-        <w:rFonts w:cs="OpenSymbol"/>
-      </w:rPr>
-    </w:lvl>
-    <w:lvl w:ilvl="6">
-      <w:start w:val="1"/>
-      <w:numFmt w:val="bullet"/>
-      <w:lvlText w:val=""/>
-      <w:lvlJc w:val="left"/>
-      <w:pPr>
-        <w:tabs>
-          <w:tab w:val="num" w:pos="2880"/>
-        </w:tabs>
-        <w:ind w:left="2880" w:hanging="360"/>
-      </w:pPr>
-      <w:rPr>
-        <w:rFonts w:ascii="Symbol" w:hAnsi="Symbol" w:cs="Symbol" w:hint="default"/>
-        <w:rFonts w:cs="OpenSymbol"/>
-      </w:rPr>
-    </w:lvl>
-    <w:lvl w:ilvl="7">
-      <w:start w:val="1"/>
-      <w:numFmt w:val="bullet"/>
-      <w:lvlText w:val="◦"/>
-      <w:lvlJc w:val="left"/>
-      <w:pPr>
-        <w:tabs>
-          <w:tab w:val="num" w:pos="3240"/>
-        </w:tabs>
-        <w:ind w:left="3240" w:hanging="360"/>
-      </w:pPr>
-      <w:rPr>
-        <w:rFonts w:ascii="OpenSymbol" w:hAnsi="OpenSymbol" w:cs="OpenSymbol" w:hint="default"/>
-        <w:rFonts w:cs="OpenSymbol"/>
-      </w:rPr>
-    </w:lvl>
-    <w:lvl w:ilvl="8">
-      <w:start w:val="1"/>
-      <w:numFmt w:val="bullet"/>
-      <w:lvlText w:val="▪"/>
-      <w:lvlJc w:val="left"/>
-      <w:pPr>
-        <w:tabs>
-          <w:tab w:val="num" w:pos="3600"/>
-        </w:tabs>
-        <w:ind w:left="3600" w:hanging="360"/>
-      </w:pPr>
-      <w:rPr>
-        <w:rFonts w:ascii="OpenSymbol" w:hAnsi="OpenSymbol" w:cs="OpenSymbol" w:hint="default"/>
-        <w:rFonts w:cs="OpenSymbol"/>
-      </w:rPr>
-    </w:lvl>
-  </w:abstractNum>
   <w:abstractNum w:abstractNumId="10">
     <w:lvl w:ilvl="0">
       <w:start w:val="1"/>
@@ -4471,6 +4637,7 @@
       </w:pPr>
       <w:rPr>
         <w:rFonts w:ascii="Symbol" w:hAnsi="Symbol" w:cs="Symbol" w:hint="default"/>
+        <w:b w:val="false"/>
         <w:rFonts w:cs="OpenSymbol"/>
       </w:rPr>
     </w:lvl>
@@ -4617,6 +4784,7 @@
       </w:pPr>
       <w:rPr>
         <w:rFonts w:ascii="Symbol" w:hAnsi="Symbol" w:cs="Symbol" w:hint="default"/>
+        <w:b w:val="false"/>
         <w:rFonts w:cs="OpenSymbol"/>
       </w:rPr>
     </w:lvl>
@@ -4750,6 +4918,592 @@
     </w:lvl>
   </w:abstractNum>
   <w:abstractNum w:abstractNumId="17">
+    <w:lvl w:ilvl="0">
+      <w:start w:val="1"/>
+      <w:numFmt w:val="bullet"/>
+      <w:lvlText w:val=""/>
+      <w:lvlJc w:val="left"/>
+      <w:pPr>
+        <w:tabs>
+          <w:tab w:val="num" w:pos="720"/>
+        </w:tabs>
+        <w:ind w:left="720" w:hanging="360"/>
+      </w:pPr>
+      <w:rPr>
+        <w:rFonts w:ascii="Symbol" w:hAnsi="Symbol" w:cs="Symbol" w:hint="default"/>
+        <w:b w:val="false"/>
+        <w:rFonts w:cs="OpenSymbol"/>
+      </w:rPr>
+    </w:lvl>
+    <w:lvl w:ilvl="1">
+      <w:start w:val="1"/>
+      <w:numFmt w:val="bullet"/>
+      <w:lvlText w:val="◦"/>
+      <w:lvlJc w:val="left"/>
+      <w:pPr>
+        <w:tabs>
+          <w:tab w:val="num" w:pos="1080"/>
+        </w:tabs>
+        <w:ind w:left="1080" w:hanging="360"/>
+      </w:pPr>
+      <w:rPr>
+        <w:rFonts w:ascii="OpenSymbol" w:hAnsi="OpenSymbol" w:cs="OpenSymbol" w:hint="default"/>
+        <w:rFonts w:cs="OpenSymbol"/>
+      </w:rPr>
+    </w:lvl>
+    <w:lvl w:ilvl="2">
+      <w:start w:val="1"/>
+      <w:numFmt w:val="bullet"/>
+      <w:lvlText w:val="▪"/>
+      <w:lvlJc w:val="left"/>
+      <w:pPr>
+        <w:tabs>
+          <w:tab w:val="num" w:pos="1440"/>
+        </w:tabs>
+        <w:ind w:left="1440" w:hanging="360"/>
+      </w:pPr>
+      <w:rPr>
+        <w:rFonts w:ascii="OpenSymbol" w:hAnsi="OpenSymbol" w:cs="OpenSymbol" w:hint="default"/>
+        <w:rFonts w:cs="OpenSymbol"/>
+      </w:rPr>
+    </w:lvl>
+    <w:lvl w:ilvl="3">
+      <w:start w:val="1"/>
+      <w:numFmt w:val="bullet"/>
+      <w:lvlText w:val=""/>
+      <w:lvlJc w:val="left"/>
+      <w:pPr>
+        <w:tabs>
+          <w:tab w:val="num" w:pos="1800"/>
+        </w:tabs>
+        <w:ind w:left="1800" w:hanging="360"/>
+      </w:pPr>
+      <w:rPr>
+        <w:rFonts w:ascii="Symbol" w:hAnsi="Symbol" w:cs="Symbol" w:hint="default"/>
+        <w:rFonts w:cs="OpenSymbol"/>
+      </w:rPr>
+    </w:lvl>
+    <w:lvl w:ilvl="4">
+      <w:start w:val="1"/>
+      <w:numFmt w:val="bullet"/>
+      <w:lvlText w:val="◦"/>
+      <w:lvlJc w:val="left"/>
+      <w:pPr>
+        <w:tabs>
+          <w:tab w:val="num" w:pos="2160"/>
+        </w:tabs>
+        <w:ind w:left="2160" w:hanging="360"/>
+      </w:pPr>
+      <w:rPr>
+        <w:rFonts w:ascii="OpenSymbol" w:hAnsi="OpenSymbol" w:cs="OpenSymbol" w:hint="default"/>
+        <w:rFonts w:cs="OpenSymbol"/>
+      </w:rPr>
+    </w:lvl>
+    <w:lvl w:ilvl="5">
+      <w:start w:val="1"/>
+      <w:numFmt w:val="bullet"/>
+      <w:lvlText w:val="▪"/>
+      <w:lvlJc w:val="left"/>
+      <w:pPr>
+        <w:tabs>
+          <w:tab w:val="num" w:pos="2520"/>
+        </w:tabs>
+        <w:ind w:left="2520" w:hanging="360"/>
+      </w:pPr>
+      <w:rPr>
+        <w:rFonts w:ascii="OpenSymbol" w:hAnsi="OpenSymbol" w:cs="OpenSymbol" w:hint="default"/>
+        <w:rFonts w:cs="OpenSymbol"/>
+      </w:rPr>
+    </w:lvl>
+    <w:lvl w:ilvl="6">
+      <w:start w:val="1"/>
+      <w:numFmt w:val="bullet"/>
+      <w:lvlText w:val=""/>
+      <w:lvlJc w:val="left"/>
+      <w:pPr>
+        <w:tabs>
+          <w:tab w:val="num" w:pos="2880"/>
+        </w:tabs>
+        <w:ind w:left="2880" w:hanging="360"/>
+      </w:pPr>
+      <w:rPr>
+        <w:rFonts w:ascii="Symbol" w:hAnsi="Symbol" w:cs="Symbol" w:hint="default"/>
+        <w:rFonts w:cs="OpenSymbol"/>
+      </w:rPr>
+    </w:lvl>
+    <w:lvl w:ilvl="7">
+      <w:start w:val="1"/>
+      <w:numFmt w:val="bullet"/>
+      <w:lvlText w:val="◦"/>
+      <w:lvlJc w:val="left"/>
+      <w:pPr>
+        <w:tabs>
+          <w:tab w:val="num" w:pos="3240"/>
+        </w:tabs>
+        <w:ind w:left="3240" w:hanging="360"/>
+      </w:pPr>
+      <w:rPr>
+        <w:rFonts w:ascii="OpenSymbol" w:hAnsi="OpenSymbol" w:cs="OpenSymbol" w:hint="default"/>
+        <w:rFonts w:cs="OpenSymbol"/>
+      </w:rPr>
+    </w:lvl>
+    <w:lvl w:ilvl="8">
+      <w:start w:val="1"/>
+      <w:numFmt w:val="bullet"/>
+      <w:lvlText w:val="▪"/>
+      <w:lvlJc w:val="left"/>
+      <w:pPr>
+        <w:tabs>
+          <w:tab w:val="num" w:pos="3600"/>
+        </w:tabs>
+        <w:ind w:left="3600" w:hanging="360"/>
+      </w:pPr>
+      <w:rPr>
+        <w:rFonts w:ascii="OpenSymbol" w:hAnsi="OpenSymbol" w:cs="OpenSymbol" w:hint="default"/>
+        <w:rFonts w:cs="OpenSymbol"/>
+      </w:rPr>
+    </w:lvl>
+  </w:abstractNum>
+  <w:abstractNum w:abstractNumId="18">
+    <w:lvl w:ilvl="0">
+      <w:start w:val="1"/>
+      <w:numFmt w:val="bullet"/>
+      <w:lvlText w:val=""/>
+      <w:lvlJc w:val="left"/>
+      <w:pPr>
+        <w:tabs>
+          <w:tab w:val="num" w:pos="720"/>
+        </w:tabs>
+        <w:ind w:left="720" w:hanging="360"/>
+      </w:pPr>
+      <w:rPr>
+        <w:rFonts w:ascii="Symbol" w:hAnsi="Symbol" w:cs="Symbol" w:hint="default"/>
+        <w:b w:val="false"/>
+        <w:rFonts w:cs="OpenSymbol"/>
+      </w:rPr>
+    </w:lvl>
+    <w:lvl w:ilvl="1">
+      <w:start w:val="1"/>
+      <w:numFmt w:val="bullet"/>
+      <w:lvlText w:val="◦"/>
+      <w:lvlJc w:val="left"/>
+      <w:pPr>
+        <w:tabs>
+          <w:tab w:val="num" w:pos="1080"/>
+        </w:tabs>
+        <w:ind w:left="1080" w:hanging="360"/>
+      </w:pPr>
+      <w:rPr>
+        <w:rFonts w:ascii="OpenSymbol" w:hAnsi="OpenSymbol" w:cs="OpenSymbol" w:hint="default"/>
+        <w:rFonts w:cs="OpenSymbol"/>
+      </w:rPr>
+    </w:lvl>
+    <w:lvl w:ilvl="2">
+      <w:start w:val="1"/>
+      <w:numFmt w:val="bullet"/>
+      <w:lvlText w:val="▪"/>
+      <w:lvlJc w:val="left"/>
+      <w:pPr>
+        <w:tabs>
+          <w:tab w:val="num" w:pos="1440"/>
+        </w:tabs>
+        <w:ind w:left="1440" w:hanging="360"/>
+      </w:pPr>
+      <w:rPr>
+        <w:rFonts w:ascii="OpenSymbol" w:hAnsi="OpenSymbol" w:cs="OpenSymbol" w:hint="default"/>
+        <w:rFonts w:cs="OpenSymbol"/>
+      </w:rPr>
+    </w:lvl>
+    <w:lvl w:ilvl="3">
+      <w:start w:val="1"/>
+      <w:numFmt w:val="bullet"/>
+      <w:lvlText w:val=""/>
+      <w:lvlJc w:val="left"/>
+      <w:pPr>
+        <w:tabs>
+          <w:tab w:val="num" w:pos="1800"/>
+        </w:tabs>
+        <w:ind w:left="1800" w:hanging="360"/>
+      </w:pPr>
+      <w:rPr>
+        <w:rFonts w:ascii="Symbol" w:hAnsi="Symbol" w:cs="Symbol" w:hint="default"/>
+        <w:rFonts w:cs="OpenSymbol"/>
+      </w:rPr>
+    </w:lvl>
+    <w:lvl w:ilvl="4">
+      <w:start w:val="1"/>
+      <w:numFmt w:val="bullet"/>
+      <w:lvlText w:val="◦"/>
+      <w:lvlJc w:val="left"/>
+      <w:pPr>
+        <w:tabs>
+          <w:tab w:val="num" w:pos="2160"/>
+        </w:tabs>
+        <w:ind w:left="2160" w:hanging="360"/>
+      </w:pPr>
+      <w:rPr>
+        <w:rFonts w:ascii="OpenSymbol" w:hAnsi="OpenSymbol" w:cs="OpenSymbol" w:hint="default"/>
+        <w:rFonts w:cs="OpenSymbol"/>
+      </w:rPr>
+    </w:lvl>
+    <w:lvl w:ilvl="5">
+      <w:start w:val="1"/>
+      <w:numFmt w:val="bullet"/>
+      <w:lvlText w:val="▪"/>
+      <w:lvlJc w:val="left"/>
+      <w:pPr>
+        <w:tabs>
+          <w:tab w:val="num" w:pos="2520"/>
+        </w:tabs>
+        <w:ind w:left="2520" w:hanging="360"/>
+      </w:pPr>
+      <w:rPr>
+        <w:rFonts w:ascii="OpenSymbol" w:hAnsi="OpenSymbol" w:cs="OpenSymbol" w:hint="default"/>
+        <w:rFonts w:cs="OpenSymbol"/>
+      </w:rPr>
+    </w:lvl>
+    <w:lvl w:ilvl="6">
+      <w:start w:val="1"/>
+      <w:numFmt w:val="bullet"/>
+      <w:lvlText w:val=""/>
+      <w:lvlJc w:val="left"/>
+      <w:pPr>
+        <w:tabs>
+          <w:tab w:val="num" w:pos="2880"/>
+        </w:tabs>
+        <w:ind w:left="2880" w:hanging="360"/>
+      </w:pPr>
+      <w:rPr>
+        <w:rFonts w:ascii="Symbol" w:hAnsi="Symbol" w:cs="Symbol" w:hint="default"/>
+        <w:rFonts w:cs="OpenSymbol"/>
+      </w:rPr>
+    </w:lvl>
+    <w:lvl w:ilvl="7">
+      <w:start w:val="1"/>
+      <w:numFmt w:val="bullet"/>
+      <w:lvlText w:val="◦"/>
+      <w:lvlJc w:val="left"/>
+      <w:pPr>
+        <w:tabs>
+          <w:tab w:val="num" w:pos="3240"/>
+        </w:tabs>
+        <w:ind w:left="3240" w:hanging="360"/>
+      </w:pPr>
+      <w:rPr>
+        <w:rFonts w:ascii="OpenSymbol" w:hAnsi="OpenSymbol" w:cs="OpenSymbol" w:hint="default"/>
+        <w:rFonts w:cs="OpenSymbol"/>
+      </w:rPr>
+    </w:lvl>
+    <w:lvl w:ilvl="8">
+      <w:start w:val="1"/>
+      <w:numFmt w:val="bullet"/>
+      <w:lvlText w:val="▪"/>
+      <w:lvlJc w:val="left"/>
+      <w:pPr>
+        <w:tabs>
+          <w:tab w:val="num" w:pos="3600"/>
+        </w:tabs>
+        <w:ind w:left="3600" w:hanging="360"/>
+      </w:pPr>
+      <w:rPr>
+        <w:rFonts w:ascii="OpenSymbol" w:hAnsi="OpenSymbol" w:cs="OpenSymbol" w:hint="default"/>
+        <w:rFonts w:cs="OpenSymbol"/>
+      </w:rPr>
+    </w:lvl>
+  </w:abstractNum>
+  <w:abstractNum w:abstractNumId="19">
+    <w:lvl w:ilvl="0">
+      <w:start w:val="1"/>
+      <w:numFmt w:val="bullet"/>
+      <w:lvlText w:val=""/>
+      <w:lvlJc w:val="left"/>
+      <w:pPr>
+        <w:tabs>
+          <w:tab w:val="num" w:pos="1080"/>
+        </w:tabs>
+        <w:ind w:left="1080" w:hanging="360"/>
+      </w:pPr>
+      <w:rPr>
+        <w:rFonts w:ascii="Wingdings" w:hAnsi="Wingdings" w:cs="Wingdings" w:hint="default"/>
+        <w:rFonts w:cs="OpenSymbol"/>
+      </w:rPr>
+    </w:lvl>
+    <w:lvl w:ilvl="1">
+      <w:start w:val="1"/>
+      <w:numFmt w:val="bullet"/>
+      <w:lvlText w:val="◦"/>
+      <w:lvlJc w:val="left"/>
+      <w:pPr>
+        <w:tabs>
+          <w:tab w:val="num" w:pos="1440"/>
+        </w:tabs>
+        <w:ind w:left="1440" w:hanging="360"/>
+      </w:pPr>
+      <w:rPr>
+        <w:rFonts w:ascii="OpenSymbol" w:hAnsi="OpenSymbol" w:cs="OpenSymbol" w:hint="default"/>
+        <w:rFonts w:cs="OpenSymbol"/>
+      </w:rPr>
+    </w:lvl>
+    <w:lvl w:ilvl="2">
+      <w:start w:val="1"/>
+      <w:numFmt w:val="bullet"/>
+      <w:lvlText w:val="▪"/>
+      <w:lvlJc w:val="left"/>
+      <w:pPr>
+        <w:tabs>
+          <w:tab w:val="num" w:pos="1800"/>
+        </w:tabs>
+        <w:ind w:left="1800" w:hanging="360"/>
+      </w:pPr>
+      <w:rPr>
+        <w:rFonts w:ascii="OpenSymbol" w:hAnsi="OpenSymbol" w:cs="OpenSymbol" w:hint="default"/>
+        <w:rFonts w:cs="OpenSymbol"/>
+      </w:rPr>
+    </w:lvl>
+    <w:lvl w:ilvl="3">
+      <w:start w:val="1"/>
+      <w:numFmt w:val="bullet"/>
+      <w:lvlText w:val=""/>
+      <w:lvlJc w:val="left"/>
+      <w:pPr>
+        <w:tabs>
+          <w:tab w:val="num" w:pos="2160"/>
+        </w:tabs>
+        <w:ind w:left="2160" w:hanging="360"/>
+      </w:pPr>
+      <w:rPr>
+        <w:rFonts w:ascii="Symbol" w:hAnsi="Symbol" w:cs="Symbol" w:hint="default"/>
+        <w:rFonts w:cs="OpenSymbol"/>
+      </w:rPr>
+    </w:lvl>
+    <w:lvl w:ilvl="4">
+      <w:start w:val="1"/>
+      <w:numFmt w:val="bullet"/>
+      <w:lvlText w:val="◦"/>
+      <w:lvlJc w:val="left"/>
+      <w:pPr>
+        <w:tabs>
+          <w:tab w:val="num" w:pos="2520"/>
+        </w:tabs>
+        <w:ind w:left="2520" w:hanging="360"/>
+      </w:pPr>
+      <w:rPr>
+        <w:rFonts w:ascii="OpenSymbol" w:hAnsi="OpenSymbol" w:cs="OpenSymbol" w:hint="default"/>
+        <w:rFonts w:cs="OpenSymbol"/>
+      </w:rPr>
+    </w:lvl>
+    <w:lvl w:ilvl="5">
+      <w:start w:val="1"/>
+      <w:numFmt w:val="bullet"/>
+      <w:lvlText w:val="▪"/>
+      <w:lvlJc w:val="left"/>
+      <w:pPr>
+        <w:tabs>
+          <w:tab w:val="num" w:pos="2880"/>
+        </w:tabs>
+        <w:ind w:left="2880" w:hanging="360"/>
+      </w:pPr>
+      <w:rPr>
+        <w:rFonts w:ascii="OpenSymbol" w:hAnsi="OpenSymbol" w:cs="OpenSymbol" w:hint="default"/>
+        <w:rFonts w:cs="OpenSymbol"/>
+      </w:rPr>
+    </w:lvl>
+    <w:lvl w:ilvl="6">
+      <w:start w:val="1"/>
+      <w:numFmt w:val="bullet"/>
+      <w:lvlText w:val=""/>
+      <w:lvlJc w:val="left"/>
+      <w:pPr>
+        <w:tabs>
+          <w:tab w:val="num" w:pos="3240"/>
+        </w:tabs>
+        <w:ind w:left="3240" w:hanging="360"/>
+      </w:pPr>
+      <w:rPr>
+        <w:rFonts w:ascii="Symbol" w:hAnsi="Symbol" w:cs="Symbol" w:hint="default"/>
+        <w:rFonts w:cs="OpenSymbol"/>
+      </w:rPr>
+    </w:lvl>
+    <w:lvl w:ilvl="7">
+      <w:start w:val="1"/>
+      <w:numFmt w:val="bullet"/>
+      <w:lvlText w:val="◦"/>
+      <w:lvlJc w:val="left"/>
+      <w:pPr>
+        <w:tabs>
+          <w:tab w:val="num" w:pos="3600"/>
+        </w:tabs>
+        <w:ind w:left="3600" w:hanging="360"/>
+      </w:pPr>
+      <w:rPr>
+        <w:rFonts w:ascii="OpenSymbol" w:hAnsi="OpenSymbol" w:cs="OpenSymbol" w:hint="default"/>
+        <w:rFonts w:cs="OpenSymbol"/>
+      </w:rPr>
+    </w:lvl>
+    <w:lvl w:ilvl="8">
+      <w:start w:val="1"/>
+      <w:numFmt w:val="bullet"/>
+      <w:lvlText w:val="▪"/>
+      <w:lvlJc w:val="left"/>
+      <w:pPr>
+        <w:tabs>
+          <w:tab w:val="num" w:pos="3960"/>
+        </w:tabs>
+        <w:ind w:left="3960" w:hanging="360"/>
+      </w:pPr>
+      <w:rPr>
+        <w:rFonts w:ascii="OpenSymbol" w:hAnsi="OpenSymbol" w:cs="OpenSymbol" w:hint="default"/>
+        <w:rFonts w:cs="OpenSymbol"/>
+      </w:rPr>
+    </w:lvl>
+  </w:abstractNum>
+  <w:abstractNum w:abstractNumId="20">
+    <w:lvl w:ilvl="0">
+      <w:start w:val="1"/>
+      <w:numFmt w:val="bullet"/>
+      <w:lvlText w:val=""/>
+      <w:lvlJc w:val="left"/>
+      <w:pPr>
+        <w:tabs>
+          <w:tab w:val="num" w:pos="720"/>
+        </w:tabs>
+        <w:ind w:left="720" w:hanging="360"/>
+      </w:pPr>
+      <w:rPr>
+        <w:rFonts w:ascii="Symbol" w:hAnsi="Symbol" w:cs="Symbol" w:hint="default"/>
+        <w:rFonts w:cs="OpenSymbol"/>
+      </w:rPr>
+    </w:lvl>
+    <w:lvl w:ilvl="1">
+      <w:start w:val="1"/>
+      <w:numFmt w:val="bullet"/>
+      <w:lvlText w:val=""/>
+      <w:lvlJc w:val="left"/>
+      <w:pPr>
+        <w:tabs>
+          <w:tab w:val="num" w:pos="1080"/>
+        </w:tabs>
+        <w:ind w:left="1080" w:hanging="360"/>
+      </w:pPr>
+      <w:rPr>
+        <w:rFonts w:ascii="Symbol" w:hAnsi="Symbol" w:cs="Symbol" w:hint="default"/>
+        <w:rFonts w:cs="OpenSymbol"/>
+      </w:rPr>
+    </w:lvl>
+    <w:lvl w:ilvl="2">
+      <w:start w:val="1"/>
+      <w:numFmt w:val="bullet"/>
+      <w:lvlText w:val=""/>
+      <w:lvlJc w:val="left"/>
+      <w:pPr>
+        <w:tabs>
+          <w:tab w:val="num" w:pos="1440"/>
+        </w:tabs>
+        <w:ind w:left="1440" w:hanging="360"/>
+      </w:pPr>
+      <w:rPr>
+        <w:rFonts w:ascii="Symbol" w:hAnsi="Symbol" w:cs="Symbol" w:hint="default"/>
+        <w:rFonts w:cs="OpenSymbol"/>
+      </w:rPr>
+    </w:lvl>
+    <w:lvl w:ilvl="3">
+      <w:start w:val="1"/>
+      <w:numFmt w:val="bullet"/>
+      <w:lvlText w:val=""/>
+      <w:lvlJc w:val="left"/>
+      <w:pPr>
+        <w:tabs>
+          <w:tab w:val="num" w:pos="1800"/>
+        </w:tabs>
+        <w:ind w:left="1800" w:hanging="360"/>
+      </w:pPr>
+      <w:rPr>
+        <w:rFonts w:ascii="Symbol" w:hAnsi="Symbol" w:cs="Symbol" w:hint="default"/>
+        <w:rFonts w:cs="OpenSymbol"/>
+      </w:rPr>
+    </w:lvl>
+    <w:lvl w:ilvl="4">
+      <w:start w:val="1"/>
+      <w:numFmt w:val="bullet"/>
+      <w:lvlText w:val=""/>
+      <w:lvlJc w:val="left"/>
+      <w:pPr>
+        <w:tabs>
+          <w:tab w:val="num" w:pos="2160"/>
+        </w:tabs>
+        <w:ind w:left="2160" w:hanging="360"/>
+      </w:pPr>
+      <w:rPr>
+        <w:rFonts w:ascii="Symbol" w:hAnsi="Symbol" w:cs="Symbol" w:hint="default"/>
+        <w:rFonts w:cs="OpenSymbol"/>
+      </w:rPr>
+    </w:lvl>
+    <w:lvl w:ilvl="5">
+      <w:start w:val="1"/>
+      <w:numFmt w:val="bullet"/>
+      <w:lvlText w:val=""/>
+      <w:lvlJc w:val="left"/>
+      <w:pPr>
+        <w:tabs>
+          <w:tab w:val="num" w:pos="2520"/>
+        </w:tabs>
+        <w:ind w:left="2520" w:hanging="360"/>
+      </w:pPr>
+      <w:rPr>
+        <w:rFonts w:ascii="Symbol" w:hAnsi="Symbol" w:cs="Symbol" w:hint="default"/>
+        <w:rFonts w:cs="OpenSymbol"/>
+      </w:rPr>
+    </w:lvl>
+    <w:lvl w:ilvl="6">
+      <w:start w:val="1"/>
+      <w:numFmt w:val="bullet"/>
+      <w:lvlText w:val=""/>
+      <w:lvlJc w:val="left"/>
+      <w:pPr>
+        <w:tabs>
+          <w:tab w:val="num" w:pos="2880"/>
+        </w:tabs>
+        <w:ind w:left="2880" w:hanging="360"/>
+      </w:pPr>
+      <w:rPr>
+        <w:rFonts w:ascii="Symbol" w:hAnsi="Symbol" w:cs="Symbol" w:hint="default"/>
+        <w:rFonts w:cs="OpenSymbol"/>
+      </w:rPr>
+    </w:lvl>
+    <w:lvl w:ilvl="7">
+      <w:start w:val="1"/>
+      <w:numFmt w:val="bullet"/>
+      <w:lvlText w:val=""/>
+      <w:lvlJc w:val="left"/>
+      <w:pPr>
+        <w:tabs>
+          <w:tab w:val="num" w:pos="3240"/>
+        </w:tabs>
+        <w:ind w:left="3240" w:hanging="360"/>
+      </w:pPr>
+      <w:rPr>
+        <w:rFonts w:ascii="Symbol" w:hAnsi="Symbol" w:cs="Symbol" w:hint="default"/>
+        <w:rFonts w:cs="OpenSymbol"/>
+      </w:rPr>
+    </w:lvl>
+    <w:lvl w:ilvl="8">
+      <w:start w:val="1"/>
+      <w:numFmt w:val="bullet"/>
+      <w:lvlText w:val=""/>
+      <w:lvlJc w:val="left"/>
+      <w:pPr>
+        <w:tabs>
+          <w:tab w:val="num" w:pos="3600"/>
+        </w:tabs>
+        <w:ind w:left="3600" w:hanging="360"/>
+      </w:pPr>
+      <w:rPr>
+        <w:rFonts w:ascii="Symbol" w:hAnsi="Symbol" w:cs="Symbol" w:hint="default"/>
+        <w:rFonts w:cs="OpenSymbol"/>
+      </w:rPr>
+    </w:lvl>
+  </w:abstractNum>
+  <w:abstractNum w:abstractNumId="21">
     <w:lvl w:ilvl="0">
       <w:start w:val="1"/>
       <w:numFmt w:val="bullet"/>
@@ -4946,6 +5700,18 @@
   <w:num w:numId="17">
     <w:abstractNumId w:val="17"/>
   </w:num>
+  <w:num w:numId="18">
+    <w:abstractNumId w:val="18"/>
+  </w:num>
+  <w:num w:numId="19">
+    <w:abstractNumId w:val="19"/>
+  </w:num>
+  <w:num w:numId="20">
+    <w:abstractNumId w:val="20"/>
+  </w:num>
+  <w:num w:numId="21">
+    <w:abstractNumId w:val="21"/>
+  </w:num>
 </w:numbering>
 </file>
 
@@ -5882,6 +6648,843 @@
       <w:highlight w:val="white"/>
     </w:rPr>
   </w:style>
+  <w:style w:type="character" w:styleId="ListLabel103">
+    <w:name w:val="ListLabel 103"/>
+    <w:qFormat/>
+    <w:rPr>
+      <w:rFonts w:ascii="Liberation Serif" w:hAnsi="Liberation Serif" w:cs="OpenSymbol"/>
+      <w:sz w:val="24"/>
+    </w:rPr>
+  </w:style>
+  <w:style w:type="character" w:styleId="ListLabel104">
+    <w:name w:val="ListLabel 104"/>
+    <w:qFormat/>
+    <w:rPr>
+      <w:rFonts w:cs="OpenSymbol"/>
+    </w:rPr>
+  </w:style>
+  <w:style w:type="character" w:styleId="ListLabel105">
+    <w:name w:val="ListLabel 105"/>
+    <w:qFormat/>
+    <w:rPr>
+      <w:rFonts w:cs="OpenSymbol"/>
+    </w:rPr>
+  </w:style>
+  <w:style w:type="character" w:styleId="ListLabel106">
+    <w:name w:val="ListLabel 106"/>
+    <w:qFormat/>
+    <w:rPr>
+      <w:rFonts w:cs="OpenSymbol"/>
+    </w:rPr>
+  </w:style>
+  <w:style w:type="character" w:styleId="ListLabel107">
+    <w:name w:val="ListLabel 107"/>
+    <w:qFormat/>
+    <w:rPr>
+      <w:rFonts w:cs="OpenSymbol"/>
+    </w:rPr>
+  </w:style>
+  <w:style w:type="character" w:styleId="ListLabel108">
+    <w:name w:val="ListLabel 108"/>
+    <w:qFormat/>
+    <w:rPr>
+      <w:rFonts w:cs="OpenSymbol"/>
+    </w:rPr>
+  </w:style>
+  <w:style w:type="character" w:styleId="ListLabel109">
+    <w:name w:val="ListLabel 109"/>
+    <w:qFormat/>
+    <w:rPr>
+      <w:rFonts w:cs="OpenSymbol"/>
+    </w:rPr>
+  </w:style>
+  <w:style w:type="character" w:styleId="ListLabel110">
+    <w:name w:val="ListLabel 110"/>
+    <w:qFormat/>
+    <w:rPr>
+      <w:rFonts w:cs="OpenSymbol"/>
+    </w:rPr>
+  </w:style>
+  <w:style w:type="character" w:styleId="ListLabel111">
+    <w:name w:val="ListLabel 111"/>
+    <w:qFormat/>
+    <w:rPr>
+      <w:rFonts w:cs="OpenSymbol"/>
+    </w:rPr>
+  </w:style>
+  <w:style w:type="character" w:styleId="ListLabel112">
+    <w:name w:val="ListLabel 112"/>
+    <w:qFormat/>
+    <w:rPr>
+      <w:rFonts w:cs="OpenSymbol"/>
+    </w:rPr>
+  </w:style>
+  <w:style w:type="character" w:styleId="ListLabel113">
+    <w:name w:val="ListLabel 113"/>
+    <w:qFormat/>
+    <w:rPr>
+      <w:rFonts w:cs="OpenSymbol"/>
+    </w:rPr>
+  </w:style>
+  <w:style w:type="character" w:styleId="ListLabel114">
+    <w:name w:val="ListLabel 114"/>
+    <w:qFormat/>
+    <w:rPr>
+      <w:rFonts w:cs="OpenSymbol"/>
+    </w:rPr>
+  </w:style>
+  <w:style w:type="character" w:styleId="ListLabel115">
+    <w:name w:val="ListLabel 115"/>
+    <w:qFormat/>
+    <w:rPr>
+      <w:rFonts w:cs="OpenSymbol"/>
+    </w:rPr>
+  </w:style>
+  <w:style w:type="character" w:styleId="ListLabel116">
+    <w:name w:val="ListLabel 116"/>
+    <w:qFormat/>
+    <w:rPr>
+      <w:rFonts w:cs="OpenSymbol"/>
+    </w:rPr>
+  </w:style>
+  <w:style w:type="character" w:styleId="ListLabel117">
+    <w:name w:val="ListLabel 117"/>
+    <w:qFormat/>
+    <w:rPr>
+      <w:rFonts w:cs="OpenSymbol"/>
+    </w:rPr>
+  </w:style>
+  <w:style w:type="character" w:styleId="ListLabel118">
+    <w:name w:val="ListLabel 118"/>
+    <w:qFormat/>
+    <w:rPr>
+      <w:rFonts w:cs="OpenSymbol"/>
+    </w:rPr>
+  </w:style>
+  <w:style w:type="character" w:styleId="ListLabel119">
+    <w:name w:val="ListLabel 119"/>
+    <w:qFormat/>
+    <w:rPr>
+      <w:rFonts w:cs="OpenSymbol"/>
+    </w:rPr>
+  </w:style>
+  <w:style w:type="character" w:styleId="ListLabel120">
+    <w:name w:val="ListLabel 120"/>
+    <w:qFormat/>
+    <w:rPr>
+      <w:rFonts w:cs="OpenSymbol"/>
+    </w:rPr>
+  </w:style>
+  <w:style w:type="character" w:styleId="ListLabel121">
+    <w:name w:val="ListLabel 121"/>
+    <w:qFormat/>
+    <w:rPr>
+      <w:rFonts w:cs="OpenSymbol"/>
+    </w:rPr>
+  </w:style>
+  <w:style w:type="character" w:styleId="ListLabel122">
+    <w:name w:val="ListLabel 122"/>
+    <w:qFormat/>
+    <w:rPr>
+      <w:rFonts w:cs="OpenSymbol"/>
+    </w:rPr>
+  </w:style>
+  <w:style w:type="character" w:styleId="ListLabel123">
+    <w:name w:val="ListLabel 123"/>
+    <w:qFormat/>
+    <w:rPr>
+      <w:rFonts w:cs="OpenSymbol"/>
+    </w:rPr>
+  </w:style>
+  <w:style w:type="character" w:styleId="ListLabel124">
+    <w:name w:val="ListLabel 124"/>
+    <w:qFormat/>
+    <w:rPr>
+      <w:rFonts w:cs="OpenSymbol"/>
+    </w:rPr>
+  </w:style>
+  <w:style w:type="character" w:styleId="ListLabel125">
+    <w:name w:val="ListLabel 125"/>
+    <w:qFormat/>
+    <w:rPr>
+      <w:rFonts w:cs="OpenSymbol"/>
+    </w:rPr>
+  </w:style>
+  <w:style w:type="character" w:styleId="ListLabel126">
+    <w:name w:val="ListLabel 126"/>
+    <w:qFormat/>
+    <w:rPr>
+      <w:rFonts w:cs="OpenSymbol"/>
+    </w:rPr>
+  </w:style>
+  <w:style w:type="character" w:styleId="ListLabel127">
+    <w:name w:val="ListLabel 127"/>
+    <w:qFormat/>
+    <w:rPr>
+      <w:rFonts w:cs="OpenSymbol"/>
+    </w:rPr>
+  </w:style>
+  <w:style w:type="character" w:styleId="ListLabel128">
+    <w:name w:val="ListLabel 128"/>
+    <w:qFormat/>
+    <w:rPr>
+      <w:rFonts w:cs="OpenSymbol"/>
+    </w:rPr>
+  </w:style>
+  <w:style w:type="character" w:styleId="ListLabel129">
+    <w:name w:val="ListLabel 129"/>
+    <w:qFormat/>
+    <w:rPr>
+      <w:rFonts w:cs="OpenSymbol"/>
+    </w:rPr>
+  </w:style>
+  <w:style w:type="character" w:styleId="ListLabel130">
+    <w:name w:val="ListLabel 130"/>
+    <w:qFormat/>
+    <w:rPr>
+      <w:rFonts w:cs="OpenSymbol"/>
+    </w:rPr>
+  </w:style>
+  <w:style w:type="character" w:styleId="ListLabel131">
+    <w:name w:val="ListLabel 131"/>
+    <w:qFormat/>
+    <w:rPr>
+      <w:rFonts w:cs="OpenSymbol"/>
+    </w:rPr>
+  </w:style>
+  <w:style w:type="character" w:styleId="ListLabel132">
+    <w:name w:val="ListLabel 132"/>
+    <w:qFormat/>
+    <w:rPr>
+      <w:rFonts w:cs="OpenSymbol"/>
+    </w:rPr>
+  </w:style>
+  <w:style w:type="character" w:styleId="ListLabel133">
+    <w:name w:val="ListLabel 133"/>
+    <w:qFormat/>
+    <w:rPr>
+      <w:rFonts w:cs="OpenSymbol"/>
+    </w:rPr>
+  </w:style>
+  <w:style w:type="character" w:styleId="ListLabel134">
+    <w:name w:val="ListLabel 134"/>
+    <w:qFormat/>
+    <w:rPr>
+      <w:rFonts w:cs="OpenSymbol"/>
+    </w:rPr>
+  </w:style>
+  <w:style w:type="character" w:styleId="ListLabel135">
+    <w:name w:val="ListLabel 135"/>
+    <w:qFormat/>
+    <w:rPr>
+      <w:rFonts w:cs="OpenSymbol"/>
+    </w:rPr>
+  </w:style>
+  <w:style w:type="character" w:styleId="ListLabel136">
+    <w:name w:val="ListLabel 136"/>
+    <w:qFormat/>
+    <w:rPr>
+      <w:rFonts w:cs="OpenSymbol"/>
+    </w:rPr>
+  </w:style>
+  <w:style w:type="character" w:styleId="ListLabel137">
+    <w:name w:val="ListLabel 137"/>
+    <w:qFormat/>
+    <w:rPr>
+      <w:rFonts w:cs="OpenSymbol"/>
+    </w:rPr>
+  </w:style>
+  <w:style w:type="character" w:styleId="ListLabel138">
+    <w:name w:val="ListLabel 138"/>
+    <w:qFormat/>
+    <w:rPr>
+      <w:rFonts w:cs="OpenSymbol"/>
+    </w:rPr>
+  </w:style>
+  <w:style w:type="character" w:styleId="ListLabel139">
+    <w:name w:val="ListLabel 139"/>
+    <w:qFormat/>
+    <w:rPr>
+      <w:rFonts w:cs="OpenSymbol"/>
+    </w:rPr>
+  </w:style>
+  <w:style w:type="character" w:styleId="ListLabel140">
+    <w:name w:val="ListLabel 140"/>
+    <w:qFormat/>
+    <w:rPr>
+      <w:rFonts w:cs="OpenSymbol"/>
+    </w:rPr>
+  </w:style>
+  <w:style w:type="character" w:styleId="ListLabel141">
+    <w:name w:val="ListLabel 141"/>
+    <w:qFormat/>
+    <w:rPr>
+      <w:rFonts w:cs="OpenSymbol"/>
+    </w:rPr>
+  </w:style>
+  <w:style w:type="character" w:styleId="ListLabel142">
+    <w:name w:val="ListLabel 142"/>
+    <w:qFormat/>
+    <w:rPr>
+      <w:rFonts w:cs="OpenSymbol"/>
+    </w:rPr>
+  </w:style>
+  <w:style w:type="character" w:styleId="ListLabel143">
+    <w:name w:val="ListLabel 143"/>
+    <w:qFormat/>
+    <w:rPr>
+      <w:rFonts w:cs="OpenSymbol"/>
+    </w:rPr>
+  </w:style>
+  <w:style w:type="character" w:styleId="ListLabel144">
+    <w:name w:val="ListLabel 144"/>
+    <w:qFormat/>
+    <w:rPr>
+      <w:rFonts w:cs="OpenSymbol"/>
+    </w:rPr>
+  </w:style>
+  <w:style w:type="character" w:styleId="ListLabel145">
+    <w:name w:val="ListLabel 145"/>
+    <w:qFormat/>
+    <w:rPr>
+      <w:rFonts w:cs="OpenSymbol"/>
+    </w:rPr>
+  </w:style>
+  <w:style w:type="character" w:styleId="ListLabel146">
+    <w:name w:val="ListLabel 146"/>
+    <w:qFormat/>
+    <w:rPr>
+      <w:rFonts w:cs="OpenSymbol"/>
+    </w:rPr>
+  </w:style>
+  <w:style w:type="character" w:styleId="ListLabel147">
+    <w:name w:val="ListLabel 147"/>
+    <w:qFormat/>
+    <w:rPr>
+      <w:rFonts w:cs="OpenSymbol"/>
+    </w:rPr>
+  </w:style>
+  <w:style w:type="character" w:styleId="ListLabel148">
+    <w:name w:val="ListLabel 148"/>
+    <w:qFormat/>
+    <w:rPr>
+      <w:rFonts w:cs="OpenSymbol"/>
+    </w:rPr>
+  </w:style>
+  <w:style w:type="character" w:styleId="ListLabel149">
+    <w:name w:val="ListLabel 149"/>
+    <w:qFormat/>
+    <w:rPr>
+      <w:rFonts w:cs="OpenSymbol"/>
+    </w:rPr>
+  </w:style>
+  <w:style w:type="character" w:styleId="ListLabel150">
+    <w:name w:val="ListLabel 150"/>
+    <w:qFormat/>
+    <w:rPr>
+      <w:rFonts w:cs="OpenSymbol"/>
+    </w:rPr>
+  </w:style>
+  <w:style w:type="character" w:styleId="ListLabel151">
+    <w:name w:val="ListLabel 151"/>
+    <w:qFormat/>
+    <w:rPr>
+      <w:rFonts w:cs="OpenSymbol"/>
+    </w:rPr>
+  </w:style>
+  <w:style w:type="character" w:styleId="ListLabel152">
+    <w:name w:val="ListLabel 152"/>
+    <w:qFormat/>
+    <w:rPr>
+      <w:rFonts w:cs="OpenSymbol"/>
+    </w:rPr>
+  </w:style>
+  <w:style w:type="character" w:styleId="ListLabel153">
+    <w:name w:val="ListLabel 153"/>
+    <w:qFormat/>
+    <w:rPr>
+      <w:rFonts w:cs="OpenSymbol"/>
+    </w:rPr>
+  </w:style>
+  <w:style w:type="character" w:styleId="ListLabel154">
+    <w:name w:val="ListLabel 154"/>
+    <w:qFormat/>
+    <w:rPr>
+      <w:rFonts w:cs="OpenSymbol"/>
+    </w:rPr>
+  </w:style>
+  <w:style w:type="character" w:styleId="ListLabel155">
+    <w:name w:val="ListLabel 155"/>
+    <w:qFormat/>
+    <w:rPr>
+      <w:rFonts w:cs="OpenSymbol"/>
+    </w:rPr>
+  </w:style>
+  <w:style w:type="character" w:styleId="ListLabel156">
+    <w:name w:val="ListLabel 156"/>
+    <w:qFormat/>
+    <w:rPr>
+      <w:rFonts w:cs="OpenSymbol"/>
+    </w:rPr>
+  </w:style>
+  <w:style w:type="character" w:styleId="ListLabel157">
+    <w:name w:val="ListLabel 157"/>
+    <w:qFormat/>
+    <w:rPr>
+      <w:rFonts w:cs="OpenSymbol"/>
+    </w:rPr>
+  </w:style>
+  <w:style w:type="character" w:styleId="ListLabel158">
+    <w:name w:val="ListLabel 158"/>
+    <w:qFormat/>
+    <w:rPr>
+      <w:rFonts w:cs="OpenSymbol"/>
+    </w:rPr>
+  </w:style>
+  <w:style w:type="character" w:styleId="ListLabel159">
+    <w:name w:val="ListLabel 159"/>
+    <w:qFormat/>
+    <w:rPr>
+      <w:rFonts w:cs="OpenSymbol"/>
+    </w:rPr>
+  </w:style>
+  <w:style w:type="character" w:styleId="ListLabel160">
+    <w:name w:val="ListLabel 160"/>
+    <w:qFormat/>
+    <w:rPr>
+      <w:rFonts w:cs="OpenSymbol"/>
+    </w:rPr>
+  </w:style>
+  <w:style w:type="character" w:styleId="ListLabel161">
+    <w:name w:val="ListLabel 161"/>
+    <w:qFormat/>
+    <w:rPr>
+      <w:rFonts w:cs="OpenSymbol"/>
+    </w:rPr>
+  </w:style>
+  <w:style w:type="character" w:styleId="ListLabel162">
+    <w:name w:val="ListLabel 162"/>
+    <w:qFormat/>
+    <w:rPr>
+      <w:rFonts w:cs="OpenSymbol"/>
+    </w:rPr>
+  </w:style>
+  <w:style w:type="character" w:styleId="ListLabel163">
+    <w:name w:val="ListLabel 163"/>
+    <w:qFormat/>
+    <w:rPr>
+      <w:rFonts w:cs="OpenSymbol"/>
+    </w:rPr>
+  </w:style>
+  <w:style w:type="character" w:styleId="ListLabel164">
+    <w:name w:val="ListLabel 164"/>
+    <w:qFormat/>
+    <w:rPr>
+      <w:rFonts w:cs="OpenSymbol"/>
+    </w:rPr>
+  </w:style>
+  <w:style w:type="character" w:styleId="ListLabel165">
+    <w:name w:val="ListLabel 165"/>
+    <w:qFormat/>
+    <w:rPr>
+      <w:rFonts w:cs="OpenSymbol"/>
+    </w:rPr>
+  </w:style>
+  <w:style w:type="character" w:styleId="ListLabel166">
+    <w:name w:val="ListLabel 166"/>
+    <w:qFormat/>
+    <w:rPr>
+      <w:rFonts w:cs="OpenSymbol"/>
+    </w:rPr>
+  </w:style>
+  <w:style w:type="character" w:styleId="ListLabel167">
+    <w:name w:val="ListLabel 167"/>
+    <w:qFormat/>
+    <w:rPr>
+      <w:rFonts w:cs="OpenSymbol"/>
+    </w:rPr>
+  </w:style>
+  <w:style w:type="character" w:styleId="ListLabel168">
+    <w:name w:val="ListLabel 168"/>
+    <w:qFormat/>
+    <w:rPr>
+      <w:rFonts w:cs="OpenSymbol"/>
+    </w:rPr>
+  </w:style>
+  <w:style w:type="character" w:styleId="ListLabel169">
+    <w:name w:val="ListLabel 169"/>
+    <w:qFormat/>
+    <w:rPr>
+      <w:rFonts w:cs="OpenSymbol"/>
+    </w:rPr>
+  </w:style>
+  <w:style w:type="character" w:styleId="ListLabel170">
+    <w:name w:val="ListLabel 170"/>
+    <w:qFormat/>
+    <w:rPr>
+      <w:rFonts w:cs="OpenSymbol"/>
+    </w:rPr>
+  </w:style>
+  <w:style w:type="character" w:styleId="ListLabel171">
+    <w:name w:val="ListLabel 171"/>
+    <w:qFormat/>
+    <w:rPr>
+      <w:rFonts w:cs="OpenSymbol"/>
+    </w:rPr>
+  </w:style>
+  <w:style w:type="character" w:styleId="ListLabel172">
+    <w:name w:val="ListLabel 172"/>
+    <w:qFormat/>
+    <w:rPr>
+      <w:rFonts w:cs="OpenSymbol"/>
+    </w:rPr>
+  </w:style>
+  <w:style w:type="character" w:styleId="ListLabel173">
+    <w:name w:val="ListLabel 173"/>
+    <w:qFormat/>
+    <w:rPr>
+      <w:rFonts w:cs="OpenSymbol"/>
+    </w:rPr>
+  </w:style>
+  <w:style w:type="character" w:styleId="ListLabel174">
+    <w:name w:val="ListLabel 174"/>
+    <w:qFormat/>
+    <w:rPr>
+      <w:rFonts w:cs="OpenSymbol"/>
+    </w:rPr>
+  </w:style>
+  <w:style w:type="character" w:styleId="ListLabel175">
+    <w:name w:val="ListLabel 175"/>
+    <w:qFormat/>
+    <w:rPr>
+      <w:rFonts w:cs="OpenSymbol"/>
+    </w:rPr>
+  </w:style>
+  <w:style w:type="character" w:styleId="ListLabel176">
+    <w:name w:val="ListLabel 176"/>
+    <w:qFormat/>
+    <w:rPr>
+      <w:rFonts w:cs="OpenSymbol"/>
+    </w:rPr>
+  </w:style>
+  <w:style w:type="character" w:styleId="ListLabel177">
+    <w:name w:val="ListLabel 177"/>
+    <w:qFormat/>
+    <w:rPr>
+      <w:rFonts w:cs="OpenSymbol"/>
+    </w:rPr>
+  </w:style>
+  <w:style w:type="character" w:styleId="ListLabel178">
+    <w:name w:val="ListLabel 178"/>
+    <w:qFormat/>
+    <w:rPr>
+      <w:rFonts w:cs="OpenSymbol"/>
+    </w:rPr>
+  </w:style>
+  <w:style w:type="character" w:styleId="ListLabel179">
+    <w:name w:val="ListLabel 179"/>
+    <w:qFormat/>
+    <w:rPr>
+      <w:rFonts w:cs="OpenSymbol"/>
+    </w:rPr>
+  </w:style>
+  <w:style w:type="character" w:styleId="ListLabel180">
+    <w:name w:val="ListLabel 180"/>
+    <w:qFormat/>
+    <w:rPr>
+      <w:rFonts w:cs="OpenSymbol"/>
+    </w:rPr>
+  </w:style>
+  <w:style w:type="character" w:styleId="ListLabel181">
+    <w:name w:val="ListLabel 181"/>
+    <w:qFormat/>
+    <w:rPr>
+      <w:rFonts w:cs="OpenSymbol"/>
+    </w:rPr>
+  </w:style>
+  <w:style w:type="character" w:styleId="ListLabel182">
+    <w:name w:val="ListLabel 182"/>
+    <w:qFormat/>
+    <w:rPr>
+      <w:rFonts w:cs="OpenSymbol"/>
+    </w:rPr>
+  </w:style>
+  <w:style w:type="character" w:styleId="ListLabel183">
+    <w:name w:val="ListLabel 183"/>
+    <w:qFormat/>
+    <w:rPr>
+      <w:rFonts w:cs="OpenSymbol"/>
+    </w:rPr>
+  </w:style>
+  <w:style w:type="character" w:styleId="ListLabel184">
+    <w:name w:val="ListLabel 184"/>
+    <w:qFormat/>
+    <w:rPr>
+      <w:rFonts w:cs="OpenSymbol"/>
+      <w:b w:val="false"/>
+    </w:rPr>
+  </w:style>
+  <w:style w:type="character" w:styleId="ListLabel185">
+    <w:name w:val="ListLabel 185"/>
+    <w:qFormat/>
+    <w:rPr>
+      <w:rFonts w:cs="OpenSymbol"/>
+    </w:rPr>
+  </w:style>
+  <w:style w:type="character" w:styleId="ListLabel186">
+    <w:name w:val="ListLabel 186"/>
+    <w:qFormat/>
+    <w:rPr>
+      <w:rFonts w:cs="OpenSymbol"/>
+    </w:rPr>
+  </w:style>
+  <w:style w:type="character" w:styleId="ListLabel187">
+    <w:name w:val="ListLabel 187"/>
+    <w:qFormat/>
+    <w:rPr>
+      <w:rFonts w:cs="OpenSymbol"/>
+    </w:rPr>
+  </w:style>
+  <w:style w:type="character" w:styleId="ListLabel188">
+    <w:name w:val="ListLabel 188"/>
+    <w:qFormat/>
+    <w:rPr>
+      <w:rFonts w:cs="OpenSymbol"/>
+    </w:rPr>
+  </w:style>
+  <w:style w:type="character" w:styleId="ListLabel189">
+    <w:name w:val="ListLabel 189"/>
+    <w:qFormat/>
+    <w:rPr>
+      <w:rFonts w:cs="OpenSymbol"/>
+    </w:rPr>
+  </w:style>
+  <w:style w:type="character" w:styleId="ListLabel190">
+    <w:name w:val="ListLabel 190"/>
+    <w:qFormat/>
+    <w:rPr>
+      <w:rFonts w:cs="OpenSymbol"/>
+    </w:rPr>
+  </w:style>
+  <w:style w:type="character" w:styleId="ListLabel191">
+    <w:name w:val="ListLabel 191"/>
+    <w:qFormat/>
+    <w:rPr>
+      <w:rFonts w:cs="OpenSymbol"/>
+    </w:rPr>
+  </w:style>
+  <w:style w:type="character" w:styleId="ListLabel192">
+    <w:name w:val="ListLabel 192"/>
+    <w:qFormat/>
+    <w:rPr>
+      <w:rFonts w:cs="OpenSymbol"/>
+    </w:rPr>
+  </w:style>
+  <w:style w:type="character" w:styleId="ListLabel193">
+    <w:name w:val="ListLabel 193"/>
+    <w:qFormat/>
+    <w:rPr>
+      <w:rFonts w:cs="OpenSymbol"/>
+      <w:b w:val="false"/>
+    </w:rPr>
+  </w:style>
+  <w:style w:type="character" w:styleId="ListLabel194">
+    <w:name w:val="ListLabel 194"/>
+    <w:qFormat/>
+    <w:rPr>
+      <w:rFonts w:cs="OpenSymbol"/>
+    </w:rPr>
+  </w:style>
+  <w:style w:type="character" w:styleId="ListLabel195">
+    <w:name w:val="ListLabel 195"/>
+    <w:qFormat/>
+    <w:rPr>
+      <w:rFonts w:cs="OpenSymbol"/>
+    </w:rPr>
+  </w:style>
+  <w:style w:type="character" w:styleId="ListLabel196">
+    <w:name w:val="ListLabel 196"/>
+    <w:qFormat/>
+    <w:rPr>
+      <w:rFonts w:cs="OpenSymbol"/>
+    </w:rPr>
+  </w:style>
+  <w:style w:type="character" w:styleId="ListLabel197">
+    <w:name w:val="ListLabel 197"/>
+    <w:qFormat/>
+    <w:rPr>
+      <w:rFonts w:cs="OpenSymbol"/>
+    </w:rPr>
+  </w:style>
+  <w:style w:type="character" w:styleId="ListLabel198">
+    <w:name w:val="ListLabel 198"/>
+    <w:qFormat/>
+    <w:rPr>
+      <w:rFonts w:cs="OpenSymbol"/>
+    </w:rPr>
+  </w:style>
+  <w:style w:type="character" w:styleId="ListLabel199">
+    <w:name w:val="ListLabel 199"/>
+    <w:qFormat/>
+    <w:rPr>
+      <w:rFonts w:cs="OpenSymbol"/>
+    </w:rPr>
+  </w:style>
+  <w:style w:type="character" w:styleId="ListLabel200">
+    <w:name w:val="ListLabel 200"/>
+    <w:qFormat/>
+    <w:rPr>
+      <w:rFonts w:cs="OpenSymbol"/>
+    </w:rPr>
+  </w:style>
+  <w:style w:type="character" w:styleId="ListLabel201">
+    <w:name w:val="ListLabel 201"/>
+    <w:qFormat/>
+    <w:rPr>
+      <w:rFonts w:cs="OpenSymbol"/>
+    </w:rPr>
+  </w:style>
+  <w:style w:type="character" w:styleId="ListLabel202">
+    <w:name w:val="ListLabel 202"/>
+    <w:qFormat/>
+    <w:rPr>
+      <w:rFonts w:cs="OpenSymbol"/>
+      <w:b w:val="false"/>
+    </w:rPr>
+  </w:style>
+  <w:style w:type="character" w:styleId="ListLabel203">
+    <w:name w:val="ListLabel 203"/>
+    <w:qFormat/>
+    <w:rPr>
+      <w:rFonts w:cs="OpenSymbol"/>
+    </w:rPr>
+  </w:style>
+  <w:style w:type="character" w:styleId="ListLabel204">
+    <w:name w:val="ListLabel 204"/>
+    <w:qFormat/>
+    <w:rPr>
+      <w:rFonts w:cs="OpenSymbol"/>
+    </w:rPr>
+  </w:style>
+  <w:style w:type="character" w:styleId="ListLabel205">
+    <w:name w:val="ListLabel 205"/>
+    <w:qFormat/>
+    <w:rPr>
+      <w:rFonts w:cs="OpenSymbol"/>
+    </w:rPr>
+  </w:style>
+  <w:style w:type="character" w:styleId="ListLabel206">
+    <w:name w:val="ListLabel 206"/>
+    <w:qFormat/>
+    <w:rPr>
+      <w:rFonts w:cs="OpenSymbol"/>
+    </w:rPr>
+  </w:style>
+  <w:style w:type="character" w:styleId="ListLabel207">
+    <w:name w:val="ListLabel 207"/>
+    <w:qFormat/>
+    <w:rPr>
+      <w:rFonts w:cs="OpenSymbol"/>
+    </w:rPr>
+  </w:style>
+  <w:style w:type="character" w:styleId="ListLabel208">
+    <w:name w:val="ListLabel 208"/>
+    <w:qFormat/>
+    <w:rPr>
+      <w:rFonts w:cs="OpenSymbol"/>
+    </w:rPr>
+  </w:style>
+  <w:style w:type="character" w:styleId="ListLabel209">
+    <w:name w:val="ListLabel 209"/>
+    <w:qFormat/>
+    <w:rPr>
+      <w:rFonts w:cs="OpenSymbol"/>
+    </w:rPr>
+  </w:style>
+  <w:style w:type="character" w:styleId="ListLabel210">
+    <w:name w:val="ListLabel 210"/>
+    <w:qFormat/>
+    <w:rPr>
+      <w:rFonts w:cs="OpenSymbol"/>
+    </w:rPr>
+  </w:style>
+  <w:style w:type="character" w:styleId="ListLabel211">
+    <w:name w:val="ListLabel 211"/>
+    <w:qFormat/>
+    <w:rPr>
+      <w:rFonts w:cs="OpenSymbol"/>
+      <w:b w:val="false"/>
+    </w:rPr>
+  </w:style>
+  <w:style w:type="character" w:styleId="ListLabel212">
+    <w:name w:val="ListLabel 212"/>
+    <w:qFormat/>
+    <w:rPr>
+      <w:rFonts w:cs="OpenSymbol"/>
+    </w:rPr>
+  </w:style>
+  <w:style w:type="character" w:styleId="ListLabel213">
+    <w:name w:val="ListLabel 213"/>
+    <w:qFormat/>
+    <w:rPr>
+      <w:rFonts w:cs="OpenSymbol"/>
+    </w:rPr>
+  </w:style>
+  <w:style w:type="character" w:styleId="ListLabel214">
+    <w:name w:val="ListLabel 214"/>
+    <w:qFormat/>
+    <w:rPr>
+      <w:rFonts w:cs="OpenSymbol"/>
+    </w:rPr>
+  </w:style>
+  <w:style w:type="character" w:styleId="ListLabel215">
+    <w:name w:val="ListLabel 215"/>
+    <w:qFormat/>
+    <w:rPr>
+      <w:rFonts w:cs="OpenSymbol"/>
+    </w:rPr>
+  </w:style>
+  <w:style w:type="character" w:styleId="ListLabel216">
+    <w:name w:val="ListLabel 216"/>
+    <w:qFormat/>
+    <w:rPr>
+      <w:rFonts w:cs="OpenSymbol"/>
+    </w:rPr>
+  </w:style>
+  <w:style w:type="character" w:styleId="ListLabel217">
+    <w:name w:val="ListLabel 217"/>
+    <w:qFormat/>
+    <w:rPr>
+      <w:rFonts w:cs="OpenSymbol"/>
+    </w:rPr>
+  </w:style>
+  <w:style w:type="character" w:styleId="ListLabel218">
+    <w:name w:val="ListLabel 218"/>
+    <w:qFormat/>
+    <w:rPr>
+      <w:rFonts w:cs="OpenSymbol"/>
+    </w:rPr>
+  </w:style>
+  <w:style w:type="character" w:styleId="ListLabel219">
+    <w:name w:val="ListLabel 219"/>
+    <w:qFormat/>
+    <w:rPr>
+      <w:rFonts w:cs="OpenSymbol"/>
+    </w:rPr>
+  </w:style>
+  <w:style w:type="character" w:styleId="ListLabel220">
+    <w:name w:val="ListLabel 220"/>
+    <w:qFormat/>
+    <w:rPr>
+      <w:b w:val="false"/>
+      <w:i/>
+      <w:iCs/>
+      <w:color w:val="000000"/>
+      <w:sz w:val="24"/>
+      <w:szCs w:val="24"/>
+      <w:highlight w:val="white"/>
+    </w:rPr>
+  </w:style>
   <w:style w:type="paragraph" w:styleId="Heading">
     <w:name w:val="Heading"/>
     <w:basedOn w:val="Normal"/>

</xml_diff>

<commit_message>
Update document and suppend test analys
</commit_message>
<xml_diff>
--- a/docs/BaoCao.docx
+++ b/docs/BaoCao.docx
@@ -31,17 +31,17 @@
         </w:tblCellMar>
       </w:tblPr>
       <w:tblGrid>
-        <w:gridCol w:w="1613"/>
+        <w:gridCol w:w="1611"/>
         <w:gridCol w:w="2520"/>
         <w:gridCol w:w="1845"/>
         <w:gridCol w:w="1992"/>
-        <w:gridCol w:w="2005"/>
+        <w:gridCol w:w="2007"/>
       </w:tblGrid>
       <w:tr>
         <w:trPr/>
         <w:tc>
           <w:tcPr>
-            <w:tcW w:w="1613" w:type="dxa"/>
+            <w:tcW w:w="1611" w:type="dxa"/>
             <w:tcBorders>
               <w:top w:val="single" w:sz="2" w:space="0" w:color="000000"/>
               <w:left w:val="single" w:sz="2" w:space="0" w:color="000000"/>
@@ -53,11 +53,7 @@
             <w:pPr>
               <w:pStyle w:val="TableContents"/>
               <w:jc w:val="both"/>
-              <w:rPr>
-                <w:b/>
-                <w:b/>
-                <w:bCs/>
-              </w:rPr>
+              <w:rPr/>
             </w:pPr>
             <w:r>
               <w:rPr>
@@ -82,11 +78,7 @@
             <w:pPr>
               <w:pStyle w:val="TableContents"/>
               <w:jc w:val="both"/>
-              <w:rPr>
-                <w:b/>
-                <w:b/>
-                <w:bCs/>
-              </w:rPr>
+              <w:rPr/>
             </w:pPr>
             <w:r>
               <w:rPr>
@@ -111,11 +103,7 @@
             <w:pPr>
               <w:pStyle w:val="TableContents"/>
               <w:jc w:val="both"/>
-              <w:rPr>
-                <w:b/>
-                <w:b/>
-                <w:bCs/>
-              </w:rPr>
+              <w:rPr/>
             </w:pPr>
             <w:r>
               <w:rPr>
@@ -140,11 +128,7 @@
             <w:pPr>
               <w:pStyle w:val="TableContents"/>
               <w:jc w:val="both"/>
-              <w:rPr>
-                <w:b/>
-                <w:b/>
-                <w:bCs/>
-              </w:rPr>
+              <w:rPr/>
             </w:pPr>
             <w:r>
               <w:rPr>
@@ -157,7 +141,7 @@
         </w:tc>
         <w:tc>
           <w:tcPr>
-            <w:tcW w:w="2005" w:type="dxa"/>
+            <w:tcW w:w="2007" w:type="dxa"/>
             <w:tcBorders>
               <w:top w:val="single" w:sz="2" w:space="0" w:color="000000"/>
               <w:left w:val="single" w:sz="2" w:space="0" w:color="000000"/>
@@ -170,11 +154,7 @@
             <w:pPr>
               <w:pStyle w:val="TableContents"/>
               <w:jc w:val="both"/>
-              <w:rPr>
-                <w:b/>
-                <w:b/>
-                <w:bCs/>
-              </w:rPr>
+              <w:rPr/>
             </w:pPr>
             <w:r>
               <w:rPr>
@@ -190,7 +170,7 @@
         <w:trPr/>
         <w:tc>
           <w:tcPr>
-            <w:tcW w:w="1613" w:type="dxa"/>
+            <w:tcW w:w="1611" w:type="dxa"/>
             <w:tcBorders>
               <w:top w:val="single" w:sz="2" w:space="0" w:color="000000"/>
               <w:left w:val="single" w:sz="2" w:space="0" w:color="000000"/>
@@ -276,7 +256,7 @@
         </w:tc>
         <w:tc>
           <w:tcPr>
-            <w:tcW w:w="2005" w:type="dxa"/>
+            <w:tcW w:w="2007" w:type="dxa"/>
             <w:tcBorders>
               <w:top w:val="single" w:sz="2" w:space="0" w:color="000000"/>
               <w:left w:val="single" w:sz="2" w:space="0" w:color="000000"/>
@@ -301,7 +281,7 @@
         <w:trPr/>
         <w:tc>
           <w:tcPr>
-            <w:tcW w:w="1613" w:type="dxa"/>
+            <w:tcW w:w="1611" w:type="dxa"/>
             <w:tcBorders>
               <w:top w:val="single" w:sz="2" w:space="0" w:color="000000"/>
               <w:left w:val="single" w:sz="2" w:space="0" w:color="000000"/>
@@ -387,7 +367,7 @@
         </w:tc>
         <w:tc>
           <w:tcPr>
-            <w:tcW w:w="2005" w:type="dxa"/>
+            <w:tcW w:w="2007" w:type="dxa"/>
             <w:tcBorders>
               <w:top w:val="single" w:sz="2" w:space="0" w:color="000000"/>
               <w:left w:val="single" w:sz="2" w:space="0" w:color="000000"/>
@@ -412,7 +392,7 @@
         <w:trPr/>
         <w:tc>
           <w:tcPr>
-            <w:tcW w:w="1613" w:type="dxa"/>
+            <w:tcW w:w="1611" w:type="dxa"/>
             <w:tcBorders>
               <w:top w:val="single" w:sz="2" w:space="0" w:color="000000"/>
               <w:left w:val="single" w:sz="2" w:space="0" w:color="000000"/>
@@ -498,7 +478,7 @@
         </w:tc>
         <w:tc>
           <w:tcPr>
-            <w:tcW w:w="2005" w:type="dxa"/>
+            <w:tcW w:w="2007" w:type="dxa"/>
             <w:tcBorders>
               <w:top w:val="single" w:sz="2" w:space="0" w:color="000000"/>
               <w:left w:val="single" w:sz="2" w:space="0" w:color="000000"/>
@@ -523,7 +503,7 @@
         <w:trPr/>
         <w:tc>
           <w:tcPr>
-            <w:tcW w:w="1613" w:type="dxa"/>
+            <w:tcW w:w="1611" w:type="dxa"/>
             <w:tcBorders>
               <w:top w:val="single" w:sz="2" w:space="0" w:color="000000"/>
               <w:left w:val="single" w:sz="2" w:space="0" w:color="000000"/>
@@ -609,7 +589,7 @@
         </w:tc>
         <w:tc>
           <w:tcPr>
-            <w:tcW w:w="2005" w:type="dxa"/>
+            <w:tcW w:w="2007" w:type="dxa"/>
             <w:tcBorders>
               <w:top w:val="single" w:sz="2" w:space="0" w:color="000000"/>
               <w:left w:val="single" w:sz="2" w:space="0" w:color="000000"/>
@@ -678,11 +658,7 @@
       <w:pPr>
         <w:pStyle w:val="TextBody"/>
         <w:jc w:val="both"/>
-        <w:rPr>
-          <w:rFonts w:ascii="Liberation Serif" w:hAnsi="Liberation Serif"/>
-          <w:sz w:val="24"/>
-          <w:szCs w:val="24"/>
-        </w:rPr>
+        <w:rPr/>
       </w:pPr>
       <w:r>
         <w:rPr>
@@ -696,11 +672,7 @@
       <w:pPr>
         <w:pStyle w:val="TextBody"/>
         <w:jc w:val="both"/>
-        <w:rPr>
-          <w:rFonts w:ascii="Liberation Serif" w:hAnsi="Liberation Serif"/>
-          <w:sz w:val="24"/>
-          <w:szCs w:val="24"/>
-        </w:rPr>
+        <w:rPr/>
       </w:pPr>
       <w:r>
         <w:rPr>
@@ -714,11 +686,7 @@
       <w:pPr>
         <w:pStyle w:val="TextBody"/>
         <w:jc w:val="both"/>
-        <w:rPr>
-          <w:rFonts w:ascii="Liberation Serif" w:hAnsi="Liberation Serif"/>
-          <w:sz w:val="24"/>
-          <w:szCs w:val="24"/>
-        </w:rPr>
+        <w:rPr/>
       </w:pPr>
       <w:r>
         <w:rPr>
@@ -732,14 +700,7 @@
       <w:pPr>
         <w:pStyle w:val="TextBody"/>
         <w:jc w:val="both"/>
-        <w:rPr>
-          <w:rFonts w:ascii="Liberation Serif" w:hAnsi="Liberation Serif"/>
-          <w:i/>
-          <w:i/>
-          <w:iCs/>
-          <w:sz w:val="24"/>
-          <w:szCs w:val="24"/>
-        </w:rPr>
+        <w:rPr/>
       </w:pPr>
       <w:r>
         <w:rPr>
@@ -755,11 +716,7 @@
       <w:pPr>
         <w:pStyle w:val="TextBody"/>
         <w:jc w:val="both"/>
-        <w:rPr>
-          <w:rFonts w:ascii="Liberation Serif" w:hAnsi="Liberation Serif"/>
-          <w:sz w:val="24"/>
-          <w:szCs w:val="24"/>
-        </w:rPr>
+        <w:rPr/>
       </w:pPr>
       <w:r>
         <w:rPr>
@@ -773,14 +730,7 @@
       <w:pPr>
         <w:pStyle w:val="TextBody"/>
         <w:jc w:val="both"/>
-        <w:rPr>
-          <w:rFonts w:ascii="Liberation Serif" w:hAnsi="Liberation Serif"/>
-          <w:i/>
-          <w:i/>
-          <w:iCs/>
-          <w:sz w:val="24"/>
-          <w:szCs w:val="24"/>
-        </w:rPr>
+        <w:rPr/>
       </w:pPr>
       <w:r>
         <w:rPr>
@@ -800,11 +750,7 @@
           <w:numId w:val="4"/>
         </w:numPr>
         <w:jc w:val="both"/>
-        <w:rPr>
-          <w:rFonts w:ascii="Liberation Serif" w:hAnsi="Liberation Serif"/>
-          <w:sz w:val="24"/>
-          <w:szCs w:val="24"/>
-        </w:rPr>
+        <w:rPr/>
       </w:pPr>
       <w:r>
         <w:rPr>
@@ -822,11 +768,7 @@
           <w:numId w:val="4"/>
         </w:numPr>
         <w:jc w:val="both"/>
-        <w:rPr>
-          <w:rFonts w:ascii="Liberation Serif" w:hAnsi="Liberation Serif"/>
-          <w:sz w:val="24"/>
-          <w:szCs w:val="24"/>
-        </w:rPr>
+        <w:rPr/>
       </w:pPr>
       <w:r>
         <w:rPr>
@@ -1127,11 +1069,7 @@
       <w:pPr>
         <w:pStyle w:val="TextBody"/>
         <w:jc w:val="both"/>
-        <w:rPr>
-          <w:i/>
-          <w:i/>
-          <w:iCs/>
-        </w:rPr>
+        <w:rPr/>
       </w:pPr>
       <w:r>
         <w:rPr>
@@ -1410,11 +1348,7 @@
       <w:pPr>
         <w:pStyle w:val="TextBody"/>
         <w:jc w:val="both"/>
-        <w:rPr>
-          <w:i/>
-          <w:i/>
-          <w:iCs/>
-        </w:rPr>
+        <w:rPr/>
       </w:pPr>
       <w:r>
         <w:rPr>
@@ -1428,11 +1362,7 @@
       <w:pPr>
         <w:pStyle w:val="TextBody"/>
         <w:jc w:val="both"/>
-        <w:rPr>
-          <w:i w:val="false"/>
-          <w:i w:val="false"/>
-          <w:iCs w:val="false"/>
-        </w:rPr>
+        <w:rPr/>
       </w:pPr>
       <w:r>
         <w:rPr>
@@ -1661,6 +1591,16 @@
     <w:p>
       <w:pPr>
         <w:pStyle w:val="TextBody"/>
+        <w:jc w:val="both"/>
+        <w:rPr/>
+      </w:pPr>
+      <w:r>
+        <w:rPr/>
+      </w:r>
+    </w:p>
+    <w:p>
+      <w:pPr>
+        <w:pStyle w:val="TextBody"/>
         <w:numPr>
           <w:ilvl w:val="0"/>
           <w:numId w:val="13"/>
@@ -1752,7 +1692,7 @@
       </w:pPr>
       <w:r>
         <w:rPr/>
-        <w:t xml:space="preserve">Với bài toán có dữ liệu đầu vào nhiều chiều như thế này, các thuật toán phân lớp khác như KNN khó hiệu quả do đòi hỏi rất nhiều việc tính toán </w:t>
+        <w:t>Với bài toán có dữ liệu đầu vào nhiều chiều như thế này, các thuật toán phân lớp khác như KNN khó hiệu quả do đòi hỏi rất nhiều việc tính toán.</w:t>
       </w:r>
     </w:p>
     <w:p>
@@ -1789,11 +1729,7 @@
       <w:pPr>
         <w:pStyle w:val="TextBody"/>
         <w:jc w:val="both"/>
-        <w:rPr>
-          <w:b/>
-          <w:b/>
-          <w:bCs/>
-        </w:rPr>
+        <w:rPr/>
       </w:pPr>
       <w:r>
         <w:rPr>
@@ -1807,18 +1743,14 @@
           <w:b w:val="false"/>
           <w:bCs w:val="false"/>
         </w:rPr>
-        <w:t xml:space="preserve"> Với mỗi thuộc tính, xét xác suất nhãn xảy ra và sẽ chọn nhãn có xác suất cao hơn.</w:t>
+        <w:t xml:space="preserve"> Với mỗi thuộc tính của dữ liệu cần dự đoán, xét xác suất của tất cả các nhãn có thể xảy ra và sẽ chọn nhãn có xác suất cao hơn.</w:t>
       </w:r>
     </w:p>
     <w:p>
       <w:pPr>
         <w:pStyle w:val="TextBody"/>
         <w:jc w:val="both"/>
-        <w:rPr>
-          <w:b/>
-          <w:b/>
-          <w:bCs/>
-        </w:rPr>
+        <w:rPr/>
       </w:pPr>
       <w:r>
         <w:rPr>
@@ -1851,11 +1783,7 @@
           <w:numId w:val="14"/>
         </w:numPr>
         <w:jc w:val="both"/>
-        <w:rPr>
-          <w:b w:val="false"/>
-          <w:b w:val="false"/>
-          <w:bCs w:val="false"/>
-        </w:rPr>
+        <w:rPr/>
       </w:pPr>
       <w:r>
         <w:rPr>
@@ -1869,11 +1797,7 @@
       <w:pPr>
         <w:pStyle w:val="TextBody"/>
         <w:jc w:val="both"/>
-        <w:rPr>
-          <w:b w:val="false"/>
-          <w:b w:val="false"/>
-          <w:bCs w:val="false"/>
-        </w:rPr>
+        <w:rPr/>
       </w:pPr>
       <w:r>
         <w:drawing>
@@ -1972,11 +1896,7 @@
           <w:numId w:val="14"/>
         </w:numPr>
         <w:jc w:val="both"/>
-        <w:rPr>
-          <w:b w:val="false"/>
-          <w:b w:val="false"/>
-          <w:bCs w:val="false"/>
-        </w:rPr>
+        <w:rPr/>
       </w:pPr>
       <w:r>
         <w:rPr>
@@ -2069,11 +1989,7 @@
       <w:pPr>
         <w:pStyle w:val="TextBody"/>
         <w:jc w:val="both"/>
-        <w:rPr>
-          <w:b w:val="false"/>
-          <w:b w:val="false"/>
-          <w:bCs w:val="false"/>
-        </w:rPr>
+        <w:rPr/>
       </w:pPr>
       <w:r>
         <w:rPr>
@@ -2091,11 +2007,7 @@
           <w:numId w:val="15"/>
         </w:numPr>
         <w:jc w:val="both"/>
-        <w:rPr>
-          <w:b w:val="false"/>
-          <w:b w:val="false"/>
-          <w:bCs w:val="false"/>
-        </w:rPr>
+        <w:rPr/>
       </w:pPr>
       <w:r>
         <w:rPr>
@@ -2109,11 +2021,7 @@
       <w:pPr>
         <w:pStyle w:val="TextBody"/>
         <w:jc w:val="both"/>
-        <w:rPr>
-          <w:b w:val="false"/>
-          <w:b w:val="false"/>
-          <w:bCs w:val="false"/>
-        </w:rPr>
+        <w:rPr/>
       </w:pPr>
       <w:r>
         <w:drawing>
@@ -2229,11 +2137,7 @@
           <w:numId w:val="16"/>
         </w:numPr>
         <w:jc w:val="both"/>
-        <w:rPr>
-          <w:b w:val="false"/>
-          <w:b w:val="false"/>
-          <w:bCs w:val="false"/>
-        </w:rPr>
+        <w:rPr/>
       </w:pPr>
       <w:r>
         <w:rPr>
@@ -2251,18 +2155,14 @@
           <w:numId w:val="16"/>
         </w:numPr>
         <w:jc w:val="both"/>
-        <w:rPr>
-          <w:b w:val="false"/>
-          <w:b w:val="false"/>
-          <w:bCs w:val="false"/>
-        </w:rPr>
+        <w:rPr/>
       </w:pPr>
       <w:r>
         <w:rPr>
           <w:b w:val="false"/>
           <w:bCs w:val="false"/>
         </w:rPr>
-        <w:t>Quá trình tính p(X|c) sẽ rất khó khăn do X có thể có nhiều giá trị dữ liệu vì vậy để thuận tiện trong tính toán, chúng ta sẽ coi các giá trị trong X là các biến ngẫu nhiên độc lập và sẽ có công thức tính p(X|c như sau)</w:t>
+        <w:t>Quá trình tính p(X|c) sẽ rất khó khăn do X có thể có nhiều thuộc tính vì vậy để thuận tiện trong tính toán, chúng ta sẽ coi các thuộc tính trong X là các biến ngẫu nhiên độc lập và sẽ có công thức tính p(X|c như sau)</w:t>
       </w:r>
     </w:p>
     <w:p>
@@ -2365,11 +2265,7 @@
       <w:pPr>
         <w:pStyle w:val="TextBody"/>
         <w:jc w:val="both"/>
-        <w:rPr>
-          <w:b/>
-          <w:b/>
-          <w:bCs/>
-        </w:rPr>
+        <w:rPr/>
       </w:pPr>
       <w:r>
         <w:rPr>
@@ -2387,11 +2283,7 @@
           <w:numId w:val="17"/>
         </w:numPr>
         <w:jc w:val="both"/>
-        <w:rPr>
-          <w:b w:val="false"/>
-          <w:b w:val="false"/>
-          <w:bCs w:val="false"/>
-        </w:rPr>
+        <w:rPr/>
       </w:pPr>
       <w:r>
         <w:rPr>
@@ -2409,11 +2301,7 @@
           <w:numId w:val="17"/>
         </w:numPr>
         <w:jc w:val="both"/>
-        <w:rPr>
-          <w:b w:val="false"/>
-          <w:b w:val="false"/>
-          <w:bCs w:val="false"/>
-        </w:rPr>
+        <w:rPr/>
       </w:pPr>
       <w:r>
         <w:rPr>
@@ -2427,11 +2315,7 @@
       <w:pPr>
         <w:pStyle w:val="TextBody"/>
         <w:jc w:val="both"/>
-        <w:rPr>
-          <w:b w:val="false"/>
-          <w:b w:val="false"/>
-          <w:bCs w:val="false"/>
-        </w:rPr>
+        <w:rPr/>
       </w:pPr>
       <w:r>
         <w:drawing>
@@ -2530,11 +2414,7 @@
           <w:numId w:val="18"/>
         </w:numPr>
         <w:jc w:val="both"/>
-        <w:rPr>
-          <w:b w:val="false"/>
-          <w:b w:val="false"/>
-          <w:bCs w:val="false"/>
-        </w:rPr>
+        <w:rPr/>
       </w:pPr>
       <w:r>
         <w:rPr>
@@ -2577,14 +2457,7 @@
           <w:b w:val="false"/>
           <w:bCs w:val="false"/>
         </w:rPr>
-        <w:t xml:space="preserve">Tính ra xác suất điều kiện cần tìm với mỗi thuộc tính </w:t>
-      </w:r>
-      <w:r>
-        <w:rPr>
-          <w:b w:val="false"/>
-          <w:bCs w:val="false"/>
-        </w:rPr>
-        <w:t xml:space="preserve">xuất hiện trong dữ liệut test theo công thức: </w:t>
+        <w:t xml:space="preserve">Tính ra xác suất điều kiện cần tìm với mỗi thuộc tính xuất hiện trong dữ liệut test theo công thức: </w:t>
       </w:r>
     </w:p>
     <w:p>
@@ -2659,7 +2532,10 @@
         </w:rPr>
       </w:pPr>
       <w:r>
-        <w:rPr/>
+        <w:rPr>
+          <w:b w:val="false"/>
+          <w:bCs w:val="false"/>
+        </w:rPr>
       </w:r>
     </w:p>
     <w:p>
@@ -2673,7 +2549,27 @@
         </w:rPr>
       </w:pPr>
       <w:r>
-        <w:rPr/>
+        <w:rPr>
+          <w:b w:val="false"/>
+          <w:bCs w:val="false"/>
+        </w:rPr>
+      </w:r>
+    </w:p>
+    <w:p>
+      <w:pPr>
+        <w:pStyle w:val="TextBody"/>
+        <w:jc w:val="both"/>
+        <w:rPr>
+          <w:b w:val="false"/>
+          <w:b w:val="false"/>
+          <w:bCs w:val="false"/>
+        </w:rPr>
+      </w:pPr>
+      <w:r>
+        <w:rPr>
+          <w:b w:val="false"/>
+          <w:bCs w:val="false"/>
+        </w:rPr>
       </w:r>
     </w:p>
     <w:p>
@@ -2713,6 +2609,53 @@
         <w:rPr/>
       </w:pPr>
       <w:r>
+        <w:drawing>
+          <wp:anchor behindDoc="0" distT="0" distB="0" distL="0" distR="0" simplePos="0" locked="0" layoutInCell="1" allowOverlap="1" relativeHeight="8">
+            <wp:simplePos x="0" y="0"/>
+            <wp:positionH relativeFrom="column">
+              <wp:align>center</wp:align>
+            </wp:positionH>
+            <wp:positionV relativeFrom="paragraph">
+              <wp:posOffset>635</wp:posOffset>
+            </wp:positionV>
+            <wp:extent cx="5798820" cy="1756410"/>
+            <wp:effectExtent l="0" t="0" r="0" b="0"/>
+            <wp:wrapSquare wrapText="largest"/>
+            <wp:docPr id="7" name="Image7" descr=""/>
+            <wp:cNvGraphicFramePr>
+              <a:graphicFrameLocks xmlns:a="http://schemas.openxmlformats.org/drawingml/2006/main" noChangeAspect="1"/>
+            </wp:cNvGraphicFramePr>
+            <a:graphic xmlns:a="http://schemas.openxmlformats.org/drawingml/2006/main">
+              <a:graphicData uri="http://schemas.openxmlformats.org/drawingml/2006/picture">
+                <pic:pic xmlns:pic="http://schemas.openxmlformats.org/drawingml/2006/picture">
+                  <pic:nvPicPr>
+                    <pic:cNvPr id="7" name="Image7" descr=""/>
+                    <pic:cNvPicPr>
+                      <a:picLocks noChangeAspect="1" noChangeArrowheads="1"/>
+                    </pic:cNvPicPr>
+                  </pic:nvPicPr>
+                  <pic:blipFill>
+                    <a:blip r:embed="rId9"/>
+                    <a:stretch>
+                      <a:fillRect/>
+                    </a:stretch>
+                  </pic:blipFill>
+                  <pic:spPr bwMode="auto">
+                    <a:xfrm>
+                      <a:off x="0" y="0"/>
+                      <a:ext cx="5798820" cy="1756410"/>
+                    </a:xfrm>
+                    <a:prstGeom prst="rect">
+                      <a:avLst/>
+                    </a:prstGeom>
+                  </pic:spPr>
+                </pic:pic>
+              </a:graphicData>
+            </a:graphic>
+          </wp:anchor>
+        </w:drawing>
+      </w:r>
+      <w:r>
         <w:rPr/>
         <w:tab/>
       </w:r>
@@ -2735,6 +2678,61 @@
     <w:p>
       <w:pPr>
         <w:pStyle w:val="TextBody"/>
+        <w:jc w:val="both"/>
+        <w:rPr/>
+      </w:pPr>
+      <w:r>
+        <w:rPr/>
+        <w:drawing>
+          <wp:anchor behindDoc="0" distT="0" distB="0" distL="0" distR="0" simplePos="0" locked="0" layoutInCell="1" allowOverlap="1" relativeHeight="9">
+            <wp:simplePos x="0" y="0"/>
+            <wp:positionH relativeFrom="column">
+              <wp:posOffset>241935</wp:posOffset>
+            </wp:positionH>
+            <wp:positionV relativeFrom="paragraph">
+              <wp:posOffset>90170</wp:posOffset>
+            </wp:positionV>
+            <wp:extent cx="5893435" cy="1503045"/>
+            <wp:effectExtent l="0" t="0" r="0" b="0"/>
+            <wp:wrapSquare wrapText="largest"/>
+            <wp:docPr id="8" name="Image8" descr=""/>
+            <wp:cNvGraphicFramePr>
+              <a:graphicFrameLocks xmlns:a="http://schemas.openxmlformats.org/drawingml/2006/main" noChangeAspect="1"/>
+            </wp:cNvGraphicFramePr>
+            <a:graphic xmlns:a="http://schemas.openxmlformats.org/drawingml/2006/main">
+              <a:graphicData uri="http://schemas.openxmlformats.org/drawingml/2006/picture">
+                <pic:pic xmlns:pic="http://schemas.openxmlformats.org/drawingml/2006/picture">
+                  <pic:nvPicPr>
+                    <pic:cNvPr id="8" name="Image8" descr=""/>
+                    <pic:cNvPicPr>
+                      <a:picLocks noChangeAspect="1" noChangeArrowheads="1"/>
+                    </pic:cNvPicPr>
+                  </pic:nvPicPr>
+                  <pic:blipFill>
+                    <a:blip r:embed="rId10"/>
+                    <a:stretch>
+                      <a:fillRect/>
+                    </a:stretch>
+                  </pic:blipFill>
+                  <pic:spPr bwMode="auto">
+                    <a:xfrm>
+                      <a:off x="0" y="0"/>
+                      <a:ext cx="5893435" cy="1503045"/>
+                    </a:xfrm>
+                    <a:prstGeom prst="rect">
+                      <a:avLst/>
+                    </a:prstGeom>
+                  </pic:spPr>
+                </pic:pic>
+              </a:graphicData>
+            </a:graphic>
+          </wp:anchor>
+        </w:drawing>
+      </w:r>
+    </w:p>
+    <w:p>
+      <w:pPr>
+        <w:pStyle w:val="TextBody"/>
         <w:numPr>
           <w:ilvl w:val="0"/>
           <w:numId w:val="20"/>
@@ -2744,7 +2742,195 @@
       </w:pPr>
       <w:r>
         <w:rPr/>
-        <w:t>Hàm main chạy toàn bộ chương trình</w:t>
+        <w:t>Dựa vào các kết quả xác suất, tìm ra dự đoán:</w:t>
+      </w:r>
+    </w:p>
+    <w:p>
+      <w:pPr>
+        <w:pStyle w:val="TextBody"/>
+        <w:jc w:val="both"/>
+        <w:rPr/>
+      </w:pPr>
+      <w:r>
+        <w:rPr/>
+        <w:drawing>
+          <wp:anchor behindDoc="0" distT="0" distB="0" distL="0" distR="0" simplePos="0" locked="0" layoutInCell="1" allowOverlap="1" relativeHeight="10">
+            <wp:simplePos x="0" y="0"/>
+            <wp:positionH relativeFrom="column">
+              <wp:align>center</wp:align>
+            </wp:positionH>
+            <wp:positionV relativeFrom="paragraph">
+              <wp:posOffset>635</wp:posOffset>
+            </wp:positionV>
+            <wp:extent cx="5948045" cy="1553845"/>
+            <wp:effectExtent l="0" t="0" r="0" b="0"/>
+            <wp:wrapSquare wrapText="largest"/>
+            <wp:docPr id="9" name="Image9" descr=""/>
+            <wp:cNvGraphicFramePr>
+              <a:graphicFrameLocks xmlns:a="http://schemas.openxmlformats.org/drawingml/2006/main" noChangeAspect="1"/>
+            </wp:cNvGraphicFramePr>
+            <a:graphic xmlns:a="http://schemas.openxmlformats.org/drawingml/2006/main">
+              <a:graphicData uri="http://schemas.openxmlformats.org/drawingml/2006/picture">
+                <pic:pic xmlns:pic="http://schemas.openxmlformats.org/drawingml/2006/picture">
+                  <pic:nvPicPr>
+                    <pic:cNvPr id="9" name="Image9" descr=""/>
+                    <pic:cNvPicPr>
+                      <a:picLocks noChangeAspect="1" noChangeArrowheads="1"/>
+                    </pic:cNvPicPr>
+                  </pic:nvPicPr>
+                  <pic:blipFill>
+                    <a:blip r:embed="rId11"/>
+                    <a:stretch>
+                      <a:fillRect/>
+                    </a:stretch>
+                  </pic:blipFill>
+                  <pic:spPr bwMode="auto">
+                    <a:xfrm>
+                      <a:off x="0" y="0"/>
+                      <a:ext cx="5948045" cy="1553845"/>
+                    </a:xfrm>
+                    <a:prstGeom prst="rect">
+                      <a:avLst/>
+                    </a:prstGeom>
+                  </pic:spPr>
+                </pic:pic>
+              </a:graphicData>
+            </a:graphic>
+          </wp:anchor>
+        </w:drawing>
+      </w:r>
+    </w:p>
+    <w:p>
+      <w:pPr>
+        <w:pStyle w:val="TextBody"/>
+        <w:jc w:val="both"/>
+        <w:rPr/>
+      </w:pPr>
+      <w:r>
+        <w:rPr/>
+      </w:r>
+    </w:p>
+    <w:p>
+      <w:pPr>
+        <w:pStyle w:val="TextBody"/>
+        <w:jc w:val="both"/>
+        <w:rPr/>
+      </w:pPr>
+      <w:r>
+        <w:rPr/>
+      </w:r>
+    </w:p>
+    <w:p>
+      <w:pPr>
+        <w:pStyle w:val="TextBody"/>
+        <w:jc w:val="both"/>
+        <w:rPr/>
+      </w:pPr>
+      <w:r>
+        <w:rPr/>
+      </w:r>
+    </w:p>
+    <w:p>
+      <w:pPr>
+        <w:pStyle w:val="TextBody"/>
+        <w:jc w:val="both"/>
+        <w:rPr/>
+      </w:pPr>
+      <w:r>
+        <w:rPr/>
+      </w:r>
+    </w:p>
+    <w:p>
+      <w:pPr>
+        <w:pStyle w:val="TextBody"/>
+        <w:jc w:val="both"/>
+        <w:rPr/>
+      </w:pPr>
+      <w:r>
+        <w:rPr/>
+      </w:r>
+    </w:p>
+    <w:p>
+      <w:pPr>
+        <w:pStyle w:val="Heading3"/>
+        <w:rPr/>
+      </w:pPr>
+      <w:r>
+        <w:rPr/>
+        <w:t>Code với naive bayes của thư viện sklearn:</w:t>
+      </w:r>
+    </w:p>
+    <w:p>
+      <w:pPr>
+        <w:pStyle w:val="TextBody"/>
+        <w:numPr>
+          <w:ilvl w:val="0"/>
+          <w:numId w:val="21"/>
+        </w:numPr>
+        <w:rPr/>
+      </w:pPr>
+      <w:r>
+        <w:rPr/>
+        <w:t>Sklearn là một thư viện máy học đồ sộ đã có xây dựng sẵn rất nhiều mô hình thuật toán cho các bài toán máy học.</w:t>
+      </w:r>
+    </w:p>
+    <w:p>
+      <w:pPr>
+        <w:pStyle w:val="TextBody"/>
+        <w:rPr/>
+      </w:pPr>
+      <w:r>
+        <w:rPr/>
+        <w:tab/>
+      </w:r>
+      <w:r>
+        <w:rPr/>
+        <w:drawing>
+          <wp:inline distT="0" distB="0" distL="0" distR="0">
+            <wp:extent cx="5543550" cy="5705475"/>
+            <wp:effectExtent l="0" t="0" r="0" b="0"/>
+            <wp:docPr id="10" name="Image10" descr=""/>
+            <wp:cNvGraphicFramePr>
+              <a:graphicFrameLocks xmlns:a="http://schemas.openxmlformats.org/drawingml/2006/main" noChangeAspect="1"/>
+            </wp:cNvGraphicFramePr>
+            <a:graphic xmlns:a="http://schemas.openxmlformats.org/drawingml/2006/main">
+              <a:graphicData uri="http://schemas.openxmlformats.org/drawingml/2006/picture">
+                <pic:pic xmlns:pic="http://schemas.openxmlformats.org/drawingml/2006/picture">
+                  <pic:nvPicPr>
+                    <pic:cNvPr id="10" name="Image10" descr=""/>
+                    <pic:cNvPicPr>
+                      <a:picLocks noChangeAspect="1" noChangeArrowheads="1"/>
+                    </pic:cNvPicPr>
+                  </pic:nvPicPr>
+                  <pic:blipFill>
+                    <a:blip r:embed="rId12"/>
+                    <a:stretch>
+                      <a:fillRect/>
+                    </a:stretch>
+                  </pic:blipFill>
+                  <pic:spPr bwMode="auto">
+                    <a:xfrm>
+                      <a:off x="0" y="0"/>
+                      <a:ext cx="5543550" cy="5705475"/>
+                    </a:xfrm>
+                    <a:prstGeom prst="rect">
+                      <a:avLst/>
+                    </a:prstGeom>
+                  </pic:spPr>
+                </pic:pic>
+              </a:graphicData>
+            </a:graphic>
+          </wp:inline>
+        </w:drawing>
+      </w:r>
+    </w:p>
+    <w:p>
+      <w:pPr>
+        <w:pStyle w:val="TextBody"/>
+        <w:rPr/>
+      </w:pPr>
+      <w:r>
+        <w:rPr/>
       </w:r>
     </w:p>
     <w:p>
@@ -2779,6 +2965,16 @@
     </w:p>
     <w:p>
       <w:pPr>
+        <w:pStyle w:val="TextBody"/>
+        <w:jc w:val="both"/>
+        <w:rPr/>
+      </w:pPr>
+      <w:r>
+        <w:rPr/>
+      </w:r>
+    </w:p>
+    <w:p>
+      <w:pPr>
         <w:pStyle w:val="Heading3"/>
         <w:numPr>
           <w:ilvl w:val="2"/>
@@ -2805,6 +3001,130 @@
       <w:r>
         <w:rPr/>
         <w:t>Hướng phát triển</w:t>
+      </w:r>
+    </w:p>
+    <w:p>
+      <w:pPr>
+        <w:pStyle w:val="Heading3"/>
+        <w:rPr/>
+      </w:pPr>
+      <w:r>
+        <w:rPr/>
+        <w:t>Tối ưu phương pháp</w:t>
+      </w:r>
+    </w:p>
+    <w:p>
+      <w:pPr>
+        <w:pStyle w:val="Normal"/>
+        <w:rPr/>
+      </w:pPr>
+      <w:r>
+        <w:rPr/>
+        <w:t>Trước hết, có thể có các biện pháp tối ưu quá trình tiền xử lý dữ liệu đầu vào như:</w:t>
+      </w:r>
+    </w:p>
+    <w:p>
+      <w:pPr>
+        <w:pStyle w:val="Normal"/>
+        <w:numPr>
+          <w:ilvl w:val="0"/>
+          <w:numId w:val="22"/>
+        </w:numPr>
+        <w:rPr/>
+      </w:pPr>
+      <w:r>
+        <w:rPr/>
+        <w:t>Sử dụng phương pháp tách từ hiệu quả, toàn diện hơn kiểm tra các ký tự đặc biệt, rút ra quy luật dùng các dấu câu, chú ý đến từ loại của từ.</w:t>
+      </w:r>
+    </w:p>
+    <w:p>
+      <w:pPr>
+        <w:pStyle w:val="Normal"/>
+        <w:numPr>
+          <w:ilvl w:val="0"/>
+          <w:numId w:val="22"/>
+        </w:numPr>
+        <w:rPr/>
+      </w:pPr>
+      <w:r>
+        <w:rPr/>
+        <w:t>Tìm hiểu sâu hơn về cấu trúc ngữ nghĩa của câu để có thể loại bỏ các từ như tên riêng, địa điểm, thời gian,… để giảm số lượng thuộc tính dữ liệu.</w:t>
+      </w:r>
+    </w:p>
+    <w:p>
+      <w:pPr>
+        <w:pStyle w:val="Normal"/>
+        <w:numPr>
+          <w:ilvl w:val="0"/>
+          <w:numId w:val="22"/>
+        </w:numPr>
+        <w:rPr>
+          <w:u w:val="none"/>
+        </w:rPr>
+      </w:pPr>
+      <w:r>
+        <w:rPr>
+          <w:u w:val="none"/>
+        </w:rPr>
+        <w:t>Bags of Words là một phương pháp đơn giản nhưng có nhiều thiếu sót, có thể thay thế phương pháp trên bằng các phương pháp có phụ thuộc vào ngữ nghĩa của các từ để tăng độ chính xác dự đoán. ví dụ như word2vector, Glove, LSI,...</w:t>
+      </w:r>
+    </w:p>
+    <w:p>
+      <w:pPr>
+        <w:pStyle w:val="Normal"/>
+        <w:rPr/>
+      </w:pPr>
+      <w:r>
+        <w:rPr/>
+        <w:t>Tiếp theo về mô hình thuật toán:</w:t>
+      </w:r>
+    </w:p>
+    <w:p>
+      <w:pPr>
+        <w:pStyle w:val="Normal"/>
+        <w:numPr>
+          <w:ilvl w:val="0"/>
+          <w:numId w:val="23"/>
+        </w:numPr>
+        <w:rPr/>
+      </w:pPr>
+      <w:r>
+        <w:rPr/>
+        <w:t>Naive bayes thường không được đánh giá cao về mặt lý thuyết nhưng trên thực tế nó lại cho ra kết quả rất tốt, có thể tiếp tục sử dụng naive bayes tùy vào mô hình dữ liệu vector đầu vào.</w:t>
+      </w:r>
+    </w:p>
+    <w:p>
+      <w:pPr>
+        <w:pStyle w:val="Normal"/>
+        <w:numPr>
+          <w:ilvl w:val="0"/>
+          <w:numId w:val="23"/>
+        </w:numPr>
+        <w:rPr/>
+      </w:pPr>
+      <w:r>
+        <w:rPr/>
+        <w:t>Thay đổi thuật toán sang dùng Neuron network để phân lớp.</w:t>
+      </w:r>
+    </w:p>
+    <w:p>
+      <w:pPr>
+        <w:pStyle w:val="Heading3"/>
+        <w:rPr/>
+      </w:pPr>
+      <w:r>
+        <w:rPr/>
+        <w:t>Phát triển bài toán</w:t>
+      </w:r>
+    </w:p>
+    <w:p>
+      <w:pPr>
+        <w:pStyle w:val="TextBody"/>
+        <w:rPr/>
+      </w:pPr>
+      <w:r>
+        <w:rPr/>
+        <w:t xml:space="preserve">Bài toán trên có rất nhiều ứng dụng trong thực tế, bằng việc thu thập nhiều dữ liệu tin tức trên các trang mạng xã hội để xây dựng ra bộ dữ liệu training càng lớn càng tốt </w:t>
       </w:r>
       <w:r>
         <w:br w:type="page"/>
@@ -5425,6 +5745,444 @@
     </w:lvl>
   </w:abstractNum>
   <w:abstractNum w:abstractNumId="20">
+    <w:lvl w:ilvl="0">
+      <w:start w:val="1"/>
+      <w:numFmt w:val="bullet"/>
+      <w:lvlText w:val=""/>
+      <w:lvlJc w:val="left"/>
+      <w:pPr>
+        <w:tabs>
+          <w:tab w:val="num" w:pos="720"/>
+        </w:tabs>
+        <w:ind w:left="720" w:hanging="360"/>
+      </w:pPr>
+      <w:rPr>
+        <w:rFonts w:ascii="Symbol" w:hAnsi="Symbol" w:cs="Symbol" w:hint="default"/>
+        <w:rFonts w:cs="OpenSymbol"/>
+      </w:rPr>
+    </w:lvl>
+    <w:lvl w:ilvl="1">
+      <w:start w:val="1"/>
+      <w:numFmt w:val="bullet"/>
+      <w:lvlText w:val="◦"/>
+      <w:lvlJc w:val="left"/>
+      <w:pPr>
+        <w:tabs>
+          <w:tab w:val="num" w:pos="1080"/>
+        </w:tabs>
+        <w:ind w:left="1080" w:hanging="360"/>
+      </w:pPr>
+      <w:rPr>
+        <w:rFonts w:ascii="OpenSymbol" w:hAnsi="OpenSymbol" w:cs="OpenSymbol" w:hint="default"/>
+        <w:rFonts w:cs="OpenSymbol"/>
+      </w:rPr>
+    </w:lvl>
+    <w:lvl w:ilvl="2">
+      <w:start w:val="1"/>
+      <w:numFmt w:val="bullet"/>
+      <w:lvlText w:val="▪"/>
+      <w:lvlJc w:val="left"/>
+      <w:pPr>
+        <w:tabs>
+          <w:tab w:val="num" w:pos="1440"/>
+        </w:tabs>
+        <w:ind w:left="1440" w:hanging="360"/>
+      </w:pPr>
+      <w:rPr>
+        <w:rFonts w:ascii="OpenSymbol" w:hAnsi="OpenSymbol" w:cs="OpenSymbol" w:hint="default"/>
+        <w:rFonts w:cs="OpenSymbol"/>
+      </w:rPr>
+    </w:lvl>
+    <w:lvl w:ilvl="3">
+      <w:start w:val="1"/>
+      <w:numFmt w:val="bullet"/>
+      <w:lvlText w:val=""/>
+      <w:lvlJc w:val="left"/>
+      <w:pPr>
+        <w:tabs>
+          <w:tab w:val="num" w:pos="1800"/>
+        </w:tabs>
+        <w:ind w:left="1800" w:hanging="360"/>
+      </w:pPr>
+      <w:rPr>
+        <w:rFonts w:ascii="Symbol" w:hAnsi="Symbol" w:cs="Symbol" w:hint="default"/>
+        <w:rFonts w:cs="OpenSymbol"/>
+      </w:rPr>
+    </w:lvl>
+    <w:lvl w:ilvl="4">
+      <w:start w:val="1"/>
+      <w:numFmt w:val="bullet"/>
+      <w:lvlText w:val="◦"/>
+      <w:lvlJc w:val="left"/>
+      <w:pPr>
+        <w:tabs>
+          <w:tab w:val="num" w:pos="2160"/>
+        </w:tabs>
+        <w:ind w:left="2160" w:hanging="360"/>
+      </w:pPr>
+      <w:rPr>
+        <w:rFonts w:ascii="OpenSymbol" w:hAnsi="OpenSymbol" w:cs="OpenSymbol" w:hint="default"/>
+        <w:rFonts w:cs="OpenSymbol"/>
+      </w:rPr>
+    </w:lvl>
+    <w:lvl w:ilvl="5">
+      <w:start w:val="1"/>
+      <w:numFmt w:val="bullet"/>
+      <w:lvlText w:val="▪"/>
+      <w:lvlJc w:val="left"/>
+      <w:pPr>
+        <w:tabs>
+          <w:tab w:val="num" w:pos="2520"/>
+        </w:tabs>
+        <w:ind w:left="2520" w:hanging="360"/>
+      </w:pPr>
+      <w:rPr>
+        <w:rFonts w:ascii="OpenSymbol" w:hAnsi="OpenSymbol" w:cs="OpenSymbol" w:hint="default"/>
+        <w:rFonts w:cs="OpenSymbol"/>
+      </w:rPr>
+    </w:lvl>
+    <w:lvl w:ilvl="6">
+      <w:start w:val="1"/>
+      <w:numFmt w:val="bullet"/>
+      <w:lvlText w:val=""/>
+      <w:lvlJc w:val="left"/>
+      <w:pPr>
+        <w:tabs>
+          <w:tab w:val="num" w:pos="2880"/>
+        </w:tabs>
+        <w:ind w:left="2880" w:hanging="360"/>
+      </w:pPr>
+      <w:rPr>
+        <w:rFonts w:ascii="Symbol" w:hAnsi="Symbol" w:cs="Symbol" w:hint="default"/>
+        <w:rFonts w:cs="OpenSymbol"/>
+      </w:rPr>
+    </w:lvl>
+    <w:lvl w:ilvl="7">
+      <w:start w:val="1"/>
+      <w:numFmt w:val="bullet"/>
+      <w:lvlText w:val="◦"/>
+      <w:lvlJc w:val="left"/>
+      <w:pPr>
+        <w:tabs>
+          <w:tab w:val="num" w:pos="3240"/>
+        </w:tabs>
+        <w:ind w:left="3240" w:hanging="360"/>
+      </w:pPr>
+      <w:rPr>
+        <w:rFonts w:ascii="OpenSymbol" w:hAnsi="OpenSymbol" w:cs="OpenSymbol" w:hint="default"/>
+        <w:rFonts w:cs="OpenSymbol"/>
+      </w:rPr>
+    </w:lvl>
+    <w:lvl w:ilvl="8">
+      <w:start w:val="1"/>
+      <w:numFmt w:val="bullet"/>
+      <w:lvlText w:val="▪"/>
+      <w:lvlJc w:val="left"/>
+      <w:pPr>
+        <w:tabs>
+          <w:tab w:val="num" w:pos="3600"/>
+        </w:tabs>
+        <w:ind w:left="3600" w:hanging="360"/>
+      </w:pPr>
+      <w:rPr>
+        <w:rFonts w:ascii="OpenSymbol" w:hAnsi="OpenSymbol" w:cs="OpenSymbol" w:hint="default"/>
+        <w:rFonts w:cs="OpenSymbol"/>
+      </w:rPr>
+    </w:lvl>
+  </w:abstractNum>
+  <w:abstractNum w:abstractNumId="21">
+    <w:lvl w:ilvl="0">
+      <w:start w:val="1"/>
+      <w:numFmt w:val="bullet"/>
+      <w:lvlText w:val=""/>
+      <w:lvlJc w:val="left"/>
+      <w:pPr>
+        <w:tabs>
+          <w:tab w:val="num" w:pos="720"/>
+        </w:tabs>
+        <w:ind w:left="720" w:hanging="360"/>
+      </w:pPr>
+      <w:rPr>
+        <w:rFonts w:ascii="Symbol" w:hAnsi="Symbol" w:cs="Symbol" w:hint="default"/>
+        <w:rFonts w:cs="OpenSymbol"/>
+      </w:rPr>
+    </w:lvl>
+    <w:lvl w:ilvl="1">
+      <w:start w:val="1"/>
+      <w:numFmt w:val="bullet"/>
+      <w:lvlText w:val="◦"/>
+      <w:lvlJc w:val="left"/>
+      <w:pPr>
+        <w:tabs>
+          <w:tab w:val="num" w:pos="1080"/>
+        </w:tabs>
+        <w:ind w:left="1080" w:hanging="360"/>
+      </w:pPr>
+      <w:rPr>
+        <w:rFonts w:ascii="OpenSymbol" w:hAnsi="OpenSymbol" w:cs="OpenSymbol" w:hint="default"/>
+        <w:rFonts w:cs="OpenSymbol"/>
+      </w:rPr>
+    </w:lvl>
+    <w:lvl w:ilvl="2">
+      <w:start w:val="1"/>
+      <w:numFmt w:val="bullet"/>
+      <w:lvlText w:val="▪"/>
+      <w:lvlJc w:val="left"/>
+      <w:pPr>
+        <w:tabs>
+          <w:tab w:val="num" w:pos="1440"/>
+        </w:tabs>
+        <w:ind w:left="1440" w:hanging="360"/>
+      </w:pPr>
+      <w:rPr>
+        <w:rFonts w:ascii="OpenSymbol" w:hAnsi="OpenSymbol" w:cs="OpenSymbol" w:hint="default"/>
+        <w:rFonts w:cs="OpenSymbol"/>
+      </w:rPr>
+    </w:lvl>
+    <w:lvl w:ilvl="3">
+      <w:start w:val="1"/>
+      <w:numFmt w:val="bullet"/>
+      <w:lvlText w:val=""/>
+      <w:lvlJc w:val="left"/>
+      <w:pPr>
+        <w:tabs>
+          <w:tab w:val="num" w:pos="1800"/>
+        </w:tabs>
+        <w:ind w:left="1800" w:hanging="360"/>
+      </w:pPr>
+      <w:rPr>
+        <w:rFonts w:ascii="Symbol" w:hAnsi="Symbol" w:cs="Symbol" w:hint="default"/>
+        <w:rFonts w:cs="OpenSymbol"/>
+      </w:rPr>
+    </w:lvl>
+    <w:lvl w:ilvl="4">
+      <w:start w:val="1"/>
+      <w:numFmt w:val="bullet"/>
+      <w:lvlText w:val="◦"/>
+      <w:lvlJc w:val="left"/>
+      <w:pPr>
+        <w:tabs>
+          <w:tab w:val="num" w:pos="2160"/>
+        </w:tabs>
+        <w:ind w:left="2160" w:hanging="360"/>
+      </w:pPr>
+      <w:rPr>
+        <w:rFonts w:ascii="OpenSymbol" w:hAnsi="OpenSymbol" w:cs="OpenSymbol" w:hint="default"/>
+        <w:rFonts w:cs="OpenSymbol"/>
+      </w:rPr>
+    </w:lvl>
+    <w:lvl w:ilvl="5">
+      <w:start w:val="1"/>
+      <w:numFmt w:val="bullet"/>
+      <w:lvlText w:val="▪"/>
+      <w:lvlJc w:val="left"/>
+      <w:pPr>
+        <w:tabs>
+          <w:tab w:val="num" w:pos="2520"/>
+        </w:tabs>
+        <w:ind w:left="2520" w:hanging="360"/>
+      </w:pPr>
+      <w:rPr>
+        <w:rFonts w:ascii="OpenSymbol" w:hAnsi="OpenSymbol" w:cs="OpenSymbol" w:hint="default"/>
+        <w:rFonts w:cs="OpenSymbol"/>
+      </w:rPr>
+    </w:lvl>
+    <w:lvl w:ilvl="6">
+      <w:start w:val="1"/>
+      <w:numFmt w:val="bullet"/>
+      <w:lvlText w:val=""/>
+      <w:lvlJc w:val="left"/>
+      <w:pPr>
+        <w:tabs>
+          <w:tab w:val="num" w:pos="2880"/>
+        </w:tabs>
+        <w:ind w:left="2880" w:hanging="360"/>
+      </w:pPr>
+      <w:rPr>
+        <w:rFonts w:ascii="Symbol" w:hAnsi="Symbol" w:cs="Symbol" w:hint="default"/>
+        <w:rFonts w:cs="OpenSymbol"/>
+      </w:rPr>
+    </w:lvl>
+    <w:lvl w:ilvl="7">
+      <w:start w:val="1"/>
+      <w:numFmt w:val="bullet"/>
+      <w:lvlText w:val="◦"/>
+      <w:lvlJc w:val="left"/>
+      <w:pPr>
+        <w:tabs>
+          <w:tab w:val="num" w:pos="3240"/>
+        </w:tabs>
+        <w:ind w:left="3240" w:hanging="360"/>
+      </w:pPr>
+      <w:rPr>
+        <w:rFonts w:ascii="OpenSymbol" w:hAnsi="OpenSymbol" w:cs="OpenSymbol" w:hint="default"/>
+        <w:rFonts w:cs="OpenSymbol"/>
+      </w:rPr>
+    </w:lvl>
+    <w:lvl w:ilvl="8">
+      <w:start w:val="1"/>
+      <w:numFmt w:val="bullet"/>
+      <w:lvlText w:val="▪"/>
+      <w:lvlJc w:val="left"/>
+      <w:pPr>
+        <w:tabs>
+          <w:tab w:val="num" w:pos="3600"/>
+        </w:tabs>
+        <w:ind w:left="3600" w:hanging="360"/>
+      </w:pPr>
+      <w:rPr>
+        <w:rFonts w:ascii="OpenSymbol" w:hAnsi="OpenSymbol" w:cs="OpenSymbol" w:hint="default"/>
+        <w:rFonts w:cs="OpenSymbol"/>
+      </w:rPr>
+    </w:lvl>
+  </w:abstractNum>
+  <w:abstractNum w:abstractNumId="22">
+    <w:lvl w:ilvl="0">
+      <w:start w:val="1"/>
+      <w:numFmt w:val="bullet"/>
+      <w:lvlText w:val=""/>
+      <w:lvlJc w:val="left"/>
+      <w:pPr>
+        <w:tabs>
+          <w:tab w:val="num" w:pos="720"/>
+        </w:tabs>
+        <w:ind w:left="720" w:hanging="360"/>
+      </w:pPr>
+      <w:rPr>
+        <w:rFonts w:ascii="Symbol" w:hAnsi="Symbol" w:cs="Symbol" w:hint="default"/>
+        <w:rFonts w:cs="OpenSymbol"/>
+      </w:rPr>
+    </w:lvl>
+    <w:lvl w:ilvl="1">
+      <w:start w:val="1"/>
+      <w:numFmt w:val="bullet"/>
+      <w:lvlText w:val="◦"/>
+      <w:lvlJc w:val="left"/>
+      <w:pPr>
+        <w:tabs>
+          <w:tab w:val="num" w:pos="1080"/>
+        </w:tabs>
+        <w:ind w:left="1080" w:hanging="360"/>
+      </w:pPr>
+      <w:rPr>
+        <w:rFonts w:ascii="OpenSymbol" w:hAnsi="OpenSymbol" w:cs="OpenSymbol" w:hint="default"/>
+        <w:rFonts w:cs="OpenSymbol"/>
+      </w:rPr>
+    </w:lvl>
+    <w:lvl w:ilvl="2">
+      <w:start w:val="1"/>
+      <w:numFmt w:val="bullet"/>
+      <w:lvlText w:val="▪"/>
+      <w:lvlJc w:val="left"/>
+      <w:pPr>
+        <w:tabs>
+          <w:tab w:val="num" w:pos="1440"/>
+        </w:tabs>
+        <w:ind w:left="1440" w:hanging="360"/>
+      </w:pPr>
+      <w:rPr>
+        <w:rFonts w:ascii="OpenSymbol" w:hAnsi="OpenSymbol" w:cs="OpenSymbol" w:hint="default"/>
+        <w:rFonts w:cs="OpenSymbol"/>
+      </w:rPr>
+    </w:lvl>
+    <w:lvl w:ilvl="3">
+      <w:start w:val="1"/>
+      <w:numFmt w:val="bullet"/>
+      <w:lvlText w:val=""/>
+      <w:lvlJc w:val="left"/>
+      <w:pPr>
+        <w:tabs>
+          <w:tab w:val="num" w:pos="1800"/>
+        </w:tabs>
+        <w:ind w:left="1800" w:hanging="360"/>
+      </w:pPr>
+      <w:rPr>
+        <w:rFonts w:ascii="Symbol" w:hAnsi="Symbol" w:cs="Symbol" w:hint="default"/>
+        <w:rFonts w:cs="OpenSymbol"/>
+      </w:rPr>
+    </w:lvl>
+    <w:lvl w:ilvl="4">
+      <w:start w:val="1"/>
+      <w:numFmt w:val="bullet"/>
+      <w:lvlText w:val="◦"/>
+      <w:lvlJc w:val="left"/>
+      <w:pPr>
+        <w:tabs>
+          <w:tab w:val="num" w:pos="2160"/>
+        </w:tabs>
+        <w:ind w:left="2160" w:hanging="360"/>
+      </w:pPr>
+      <w:rPr>
+        <w:rFonts w:ascii="OpenSymbol" w:hAnsi="OpenSymbol" w:cs="OpenSymbol" w:hint="default"/>
+        <w:rFonts w:cs="OpenSymbol"/>
+      </w:rPr>
+    </w:lvl>
+    <w:lvl w:ilvl="5">
+      <w:start w:val="1"/>
+      <w:numFmt w:val="bullet"/>
+      <w:lvlText w:val="▪"/>
+      <w:lvlJc w:val="left"/>
+      <w:pPr>
+        <w:tabs>
+          <w:tab w:val="num" w:pos="2520"/>
+        </w:tabs>
+        <w:ind w:left="2520" w:hanging="360"/>
+      </w:pPr>
+      <w:rPr>
+        <w:rFonts w:ascii="OpenSymbol" w:hAnsi="OpenSymbol" w:cs="OpenSymbol" w:hint="default"/>
+        <w:rFonts w:cs="OpenSymbol"/>
+      </w:rPr>
+    </w:lvl>
+    <w:lvl w:ilvl="6">
+      <w:start w:val="1"/>
+      <w:numFmt w:val="bullet"/>
+      <w:lvlText w:val=""/>
+      <w:lvlJc w:val="left"/>
+      <w:pPr>
+        <w:tabs>
+          <w:tab w:val="num" w:pos="2880"/>
+        </w:tabs>
+        <w:ind w:left="2880" w:hanging="360"/>
+      </w:pPr>
+      <w:rPr>
+        <w:rFonts w:ascii="Symbol" w:hAnsi="Symbol" w:cs="Symbol" w:hint="default"/>
+        <w:rFonts w:cs="OpenSymbol"/>
+      </w:rPr>
+    </w:lvl>
+    <w:lvl w:ilvl="7">
+      <w:start w:val="1"/>
+      <w:numFmt w:val="bullet"/>
+      <w:lvlText w:val="◦"/>
+      <w:lvlJc w:val="left"/>
+      <w:pPr>
+        <w:tabs>
+          <w:tab w:val="num" w:pos="3240"/>
+        </w:tabs>
+        <w:ind w:left="3240" w:hanging="360"/>
+      </w:pPr>
+      <w:rPr>
+        <w:rFonts w:ascii="OpenSymbol" w:hAnsi="OpenSymbol" w:cs="OpenSymbol" w:hint="default"/>
+        <w:rFonts w:cs="OpenSymbol"/>
+      </w:rPr>
+    </w:lvl>
+    <w:lvl w:ilvl="8">
+      <w:start w:val="1"/>
+      <w:numFmt w:val="bullet"/>
+      <w:lvlText w:val="▪"/>
+      <w:lvlJc w:val="left"/>
+      <w:pPr>
+        <w:tabs>
+          <w:tab w:val="num" w:pos="3600"/>
+        </w:tabs>
+        <w:ind w:left="3600" w:hanging="360"/>
+      </w:pPr>
+      <w:rPr>
+        <w:rFonts w:ascii="OpenSymbol" w:hAnsi="OpenSymbol" w:cs="OpenSymbol" w:hint="default"/>
+        <w:rFonts w:cs="OpenSymbol"/>
+      </w:rPr>
+    </w:lvl>
+  </w:abstractNum>
+  <w:abstractNum w:abstractNumId="23">
     <w:lvl w:ilvl="0">
       <w:start w:val="1"/>
       <w:numFmt w:val="bullet"/>
@@ -5630,6 +6388,15 @@
   <w:num w:numId="20">
     <w:abstractNumId w:val="20"/>
   </w:num>
+  <w:num w:numId="21">
+    <w:abstractNumId w:val="21"/>
+  </w:num>
+  <w:num w:numId="22">
+    <w:abstractNumId w:val="22"/>
+  </w:num>
+  <w:num w:numId="23">
+    <w:abstractNumId w:val="23"/>
+  </w:num>
 </w:numbering>
 </file>
 
@@ -9459,6 +10226,1034 @@
       <w:highlight w:val="white"/>
     </w:rPr>
   </w:style>
+  <w:style w:type="character" w:styleId="ListLabel511">
+    <w:name w:val="ListLabel 511"/>
+    <w:qFormat/>
+    <w:rPr>
+      <w:rFonts w:ascii="Liberation Serif" w:hAnsi="Liberation Serif" w:cs="OpenSymbol"/>
+      <w:sz w:val="24"/>
+    </w:rPr>
+  </w:style>
+  <w:style w:type="character" w:styleId="ListLabel512">
+    <w:name w:val="ListLabel 512"/>
+    <w:qFormat/>
+    <w:rPr>
+      <w:rFonts w:cs="OpenSymbol"/>
+    </w:rPr>
+  </w:style>
+  <w:style w:type="character" w:styleId="ListLabel513">
+    <w:name w:val="ListLabel 513"/>
+    <w:qFormat/>
+    <w:rPr>
+      <w:rFonts w:cs="OpenSymbol"/>
+    </w:rPr>
+  </w:style>
+  <w:style w:type="character" w:styleId="ListLabel514">
+    <w:name w:val="ListLabel 514"/>
+    <w:qFormat/>
+    <w:rPr>
+      <w:rFonts w:cs="OpenSymbol"/>
+    </w:rPr>
+  </w:style>
+  <w:style w:type="character" w:styleId="ListLabel515">
+    <w:name w:val="ListLabel 515"/>
+    <w:qFormat/>
+    <w:rPr>
+      <w:rFonts w:cs="OpenSymbol"/>
+    </w:rPr>
+  </w:style>
+  <w:style w:type="character" w:styleId="ListLabel516">
+    <w:name w:val="ListLabel 516"/>
+    <w:qFormat/>
+    <w:rPr>
+      <w:rFonts w:cs="OpenSymbol"/>
+    </w:rPr>
+  </w:style>
+  <w:style w:type="character" w:styleId="ListLabel517">
+    <w:name w:val="ListLabel 517"/>
+    <w:qFormat/>
+    <w:rPr>
+      <w:rFonts w:cs="OpenSymbol"/>
+    </w:rPr>
+  </w:style>
+  <w:style w:type="character" w:styleId="ListLabel518">
+    <w:name w:val="ListLabel 518"/>
+    <w:qFormat/>
+    <w:rPr>
+      <w:rFonts w:cs="OpenSymbol"/>
+    </w:rPr>
+  </w:style>
+  <w:style w:type="character" w:styleId="ListLabel519">
+    <w:name w:val="ListLabel 519"/>
+    <w:qFormat/>
+    <w:rPr>
+      <w:rFonts w:cs="OpenSymbol"/>
+    </w:rPr>
+  </w:style>
+  <w:style w:type="character" w:styleId="ListLabel520">
+    <w:name w:val="ListLabel 520"/>
+    <w:qFormat/>
+    <w:rPr>
+      <w:rFonts w:cs="OpenSymbol"/>
+    </w:rPr>
+  </w:style>
+  <w:style w:type="character" w:styleId="ListLabel521">
+    <w:name w:val="ListLabel 521"/>
+    <w:qFormat/>
+    <w:rPr>
+      <w:rFonts w:cs="OpenSymbol"/>
+    </w:rPr>
+  </w:style>
+  <w:style w:type="character" w:styleId="ListLabel522">
+    <w:name w:val="ListLabel 522"/>
+    <w:qFormat/>
+    <w:rPr>
+      <w:rFonts w:cs="OpenSymbol"/>
+    </w:rPr>
+  </w:style>
+  <w:style w:type="character" w:styleId="ListLabel523">
+    <w:name w:val="ListLabel 523"/>
+    <w:qFormat/>
+    <w:rPr>
+      <w:rFonts w:cs="OpenSymbol"/>
+    </w:rPr>
+  </w:style>
+  <w:style w:type="character" w:styleId="ListLabel524">
+    <w:name w:val="ListLabel 524"/>
+    <w:qFormat/>
+    <w:rPr>
+      <w:rFonts w:cs="OpenSymbol"/>
+    </w:rPr>
+  </w:style>
+  <w:style w:type="character" w:styleId="ListLabel525">
+    <w:name w:val="ListLabel 525"/>
+    <w:qFormat/>
+    <w:rPr>
+      <w:rFonts w:cs="OpenSymbol"/>
+    </w:rPr>
+  </w:style>
+  <w:style w:type="character" w:styleId="ListLabel526">
+    <w:name w:val="ListLabel 526"/>
+    <w:qFormat/>
+    <w:rPr>
+      <w:rFonts w:cs="OpenSymbol"/>
+    </w:rPr>
+  </w:style>
+  <w:style w:type="character" w:styleId="ListLabel527">
+    <w:name w:val="ListLabel 527"/>
+    <w:qFormat/>
+    <w:rPr>
+      <w:rFonts w:cs="OpenSymbol"/>
+    </w:rPr>
+  </w:style>
+  <w:style w:type="character" w:styleId="ListLabel528">
+    <w:name w:val="ListLabel 528"/>
+    <w:qFormat/>
+    <w:rPr>
+      <w:rFonts w:cs="OpenSymbol"/>
+    </w:rPr>
+  </w:style>
+  <w:style w:type="character" w:styleId="ListLabel529">
+    <w:name w:val="ListLabel 529"/>
+    <w:qFormat/>
+    <w:rPr>
+      <w:rFonts w:cs="OpenSymbol"/>
+    </w:rPr>
+  </w:style>
+  <w:style w:type="character" w:styleId="ListLabel530">
+    <w:name w:val="ListLabel 530"/>
+    <w:qFormat/>
+    <w:rPr>
+      <w:rFonts w:cs="OpenSymbol"/>
+    </w:rPr>
+  </w:style>
+  <w:style w:type="character" w:styleId="ListLabel531">
+    <w:name w:val="ListLabel 531"/>
+    <w:qFormat/>
+    <w:rPr>
+      <w:rFonts w:cs="OpenSymbol"/>
+    </w:rPr>
+  </w:style>
+  <w:style w:type="character" w:styleId="ListLabel532">
+    <w:name w:val="ListLabel 532"/>
+    <w:qFormat/>
+    <w:rPr>
+      <w:rFonts w:cs="OpenSymbol"/>
+    </w:rPr>
+  </w:style>
+  <w:style w:type="character" w:styleId="ListLabel533">
+    <w:name w:val="ListLabel 533"/>
+    <w:qFormat/>
+    <w:rPr>
+      <w:rFonts w:cs="OpenSymbol"/>
+    </w:rPr>
+  </w:style>
+  <w:style w:type="character" w:styleId="ListLabel534">
+    <w:name w:val="ListLabel 534"/>
+    <w:qFormat/>
+    <w:rPr>
+      <w:rFonts w:cs="OpenSymbol"/>
+    </w:rPr>
+  </w:style>
+  <w:style w:type="character" w:styleId="ListLabel535">
+    <w:name w:val="ListLabel 535"/>
+    <w:qFormat/>
+    <w:rPr>
+      <w:rFonts w:cs="OpenSymbol"/>
+    </w:rPr>
+  </w:style>
+  <w:style w:type="character" w:styleId="ListLabel536">
+    <w:name w:val="ListLabel 536"/>
+    <w:qFormat/>
+    <w:rPr>
+      <w:rFonts w:cs="OpenSymbol"/>
+    </w:rPr>
+  </w:style>
+  <w:style w:type="character" w:styleId="ListLabel537">
+    <w:name w:val="ListLabel 537"/>
+    <w:qFormat/>
+    <w:rPr>
+      <w:rFonts w:cs="OpenSymbol"/>
+    </w:rPr>
+  </w:style>
+  <w:style w:type="character" w:styleId="ListLabel538">
+    <w:name w:val="ListLabel 538"/>
+    <w:qFormat/>
+    <w:rPr>
+      <w:rFonts w:cs="OpenSymbol"/>
+    </w:rPr>
+  </w:style>
+  <w:style w:type="character" w:styleId="ListLabel539">
+    <w:name w:val="ListLabel 539"/>
+    <w:qFormat/>
+    <w:rPr>
+      <w:rFonts w:cs="OpenSymbol"/>
+    </w:rPr>
+  </w:style>
+  <w:style w:type="character" w:styleId="ListLabel540">
+    <w:name w:val="ListLabel 540"/>
+    <w:qFormat/>
+    <w:rPr>
+      <w:rFonts w:cs="OpenSymbol"/>
+    </w:rPr>
+  </w:style>
+  <w:style w:type="character" w:styleId="ListLabel541">
+    <w:name w:val="ListLabel 541"/>
+    <w:qFormat/>
+    <w:rPr>
+      <w:rFonts w:cs="OpenSymbol"/>
+    </w:rPr>
+  </w:style>
+  <w:style w:type="character" w:styleId="ListLabel542">
+    <w:name w:val="ListLabel 542"/>
+    <w:qFormat/>
+    <w:rPr>
+      <w:rFonts w:cs="OpenSymbol"/>
+    </w:rPr>
+  </w:style>
+  <w:style w:type="character" w:styleId="ListLabel543">
+    <w:name w:val="ListLabel 543"/>
+    <w:qFormat/>
+    <w:rPr>
+      <w:rFonts w:cs="OpenSymbol"/>
+    </w:rPr>
+  </w:style>
+  <w:style w:type="character" w:styleId="ListLabel544">
+    <w:name w:val="ListLabel 544"/>
+    <w:qFormat/>
+    <w:rPr>
+      <w:rFonts w:cs="OpenSymbol"/>
+    </w:rPr>
+  </w:style>
+  <w:style w:type="character" w:styleId="ListLabel545">
+    <w:name w:val="ListLabel 545"/>
+    <w:qFormat/>
+    <w:rPr>
+      <w:rFonts w:cs="OpenSymbol"/>
+    </w:rPr>
+  </w:style>
+  <w:style w:type="character" w:styleId="ListLabel546">
+    <w:name w:val="ListLabel 546"/>
+    <w:qFormat/>
+    <w:rPr>
+      <w:rFonts w:cs="OpenSymbol"/>
+    </w:rPr>
+  </w:style>
+  <w:style w:type="character" w:styleId="ListLabel547">
+    <w:name w:val="ListLabel 547"/>
+    <w:qFormat/>
+    <w:rPr>
+      <w:rFonts w:cs="OpenSymbol"/>
+    </w:rPr>
+  </w:style>
+  <w:style w:type="character" w:styleId="ListLabel548">
+    <w:name w:val="ListLabel 548"/>
+    <w:qFormat/>
+    <w:rPr>
+      <w:rFonts w:cs="OpenSymbol"/>
+    </w:rPr>
+  </w:style>
+  <w:style w:type="character" w:styleId="ListLabel549">
+    <w:name w:val="ListLabel 549"/>
+    <w:qFormat/>
+    <w:rPr>
+      <w:rFonts w:cs="OpenSymbol"/>
+    </w:rPr>
+  </w:style>
+  <w:style w:type="character" w:styleId="ListLabel550">
+    <w:name w:val="ListLabel 550"/>
+    <w:qFormat/>
+    <w:rPr>
+      <w:rFonts w:cs="OpenSymbol"/>
+    </w:rPr>
+  </w:style>
+  <w:style w:type="character" w:styleId="ListLabel551">
+    <w:name w:val="ListLabel 551"/>
+    <w:qFormat/>
+    <w:rPr>
+      <w:rFonts w:cs="OpenSymbol"/>
+    </w:rPr>
+  </w:style>
+  <w:style w:type="character" w:styleId="ListLabel552">
+    <w:name w:val="ListLabel 552"/>
+    <w:qFormat/>
+    <w:rPr>
+      <w:rFonts w:cs="OpenSymbol"/>
+    </w:rPr>
+  </w:style>
+  <w:style w:type="character" w:styleId="ListLabel553">
+    <w:name w:val="ListLabel 553"/>
+    <w:qFormat/>
+    <w:rPr>
+      <w:rFonts w:cs="OpenSymbol"/>
+    </w:rPr>
+  </w:style>
+  <w:style w:type="character" w:styleId="ListLabel554">
+    <w:name w:val="ListLabel 554"/>
+    <w:qFormat/>
+    <w:rPr>
+      <w:rFonts w:cs="OpenSymbol"/>
+    </w:rPr>
+  </w:style>
+  <w:style w:type="character" w:styleId="ListLabel555">
+    <w:name w:val="ListLabel 555"/>
+    <w:qFormat/>
+    <w:rPr>
+      <w:rFonts w:cs="OpenSymbol"/>
+    </w:rPr>
+  </w:style>
+  <w:style w:type="character" w:styleId="ListLabel556">
+    <w:name w:val="ListLabel 556"/>
+    <w:qFormat/>
+    <w:rPr>
+      <w:rFonts w:cs="OpenSymbol"/>
+    </w:rPr>
+  </w:style>
+  <w:style w:type="character" w:styleId="ListLabel557">
+    <w:name w:val="ListLabel 557"/>
+    <w:qFormat/>
+    <w:rPr>
+      <w:rFonts w:cs="OpenSymbol"/>
+    </w:rPr>
+  </w:style>
+  <w:style w:type="character" w:styleId="ListLabel558">
+    <w:name w:val="ListLabel 558"/>
+    <w:qFormat/>
+    <w:rPr>
+      <w:rFonts w:cs="OpenSymbol"/>
+    </w:rPr>
+  </w:style>
+  <w:style w:type="character" w:styleId="ListLabel559">
+    <w:name w:val="ListLabel 559"/>
+    <w:qFormat/>
+    <w:rPr>
+      <w:rFonts w:cs="OpenSymbol"/>
+    </w:rPr>
+  </w:style>
+  <w:style w:type="character" w:styleId="ListLabel560">
+    <w:name w:val="ListLabel 560"/>
+    <w:qFormat/>
+    <w:rPr>
+      <w:rFonts w:cs="OpenSymbol"/>
+    </w:rPr>
+  </w:style>
+  <w:style w:type="character" w:styleId="ListLabel561">
+    <w:name w:val="ListLabel 561"/>
+    <w:qFormat/>
+    <w:rPr>
+      <w:rFonts w:cs="OpenSymbol"/>
+    </w:rPr>
+  </w:style>
+  <w:style w:type="character" w:styleId="ListLabel562">
+    <w:name w:val="ListLabel 562"/>
+    <w:qFormat/>
+    <w:rPr>
+      <w:rFonts w:cs="OpenSymbol"/>
+    </w:rPr>
+  </w:style>
+  <w:style w:type="character" w:styleId="ListLabel563">
+    <w:name w:val="ListLabel 563"/>
+    <w:qFormat/>
+    <w:rPr>
+      <w:rFonts w:cs="OpenSymbol"/>
+    </w:rPr>
+  </w:style>
+  <w:style w:type="character" w:styleId="ListLabel564">
+    <w:name w:val="ListLabel 564"/>
+    <w:qFormat/>
+    <w:rPr>
+      <w:rFonts w:cs="OpenSymbol"/>
+    </w:rPr>
+  </w:style>
+  <w:style w:type="character" w:styleId="ListLabel565">
+    <w:name w:val="ListLabel 565"/>
+    <w:qFormat/>
+    <w:rPr>
+      <w:rFonts w:cs="OpenSymbol"/>
+    </w:rPr>
+  </w:style>
+  <w:style w:type="character" w:styleId="ListLabel566">
+    <w:name w:val="ListLabel 566"/>
+    <w:qFormat/>
+    <w:rPr>
+      <w:rFonts w:cs="OpenSymbol"/>
+    </w:rPr>
+  </w:style>
+  <w:style w:type="character" w:styleId="ListLabel567">
+    <w:name w:val="ListLabel 567"/>
+    <w:qFormat/>
+    <w:rPr>
+      <w:rFonts w:cs="OpenSymbol"/>
+    </w:rPr>
+  </w:style>
+  <w:style w:type="character" w:styleId="ListLabel568">
+    <w:name w:val="ListLabel 568"/>
+    <w:qFormat/>
+    <w:rPr>
+      <w:rFonts w:cs="OpenSymbol"/>
+    </w:rPr>
+  </w:style>
+  <w:style w:type="character" w:styleId="ListLabel569">
+    <w:name w:val="ListLabel 569"/>
+    <w:qFormat/>
+    <w:rPr>
+      <w:rFonts w:cs="OpenSymbol"/>
+    </w:rPr>
+  </w:style>
+  <w:style w:type="character" w:styleId="ListLabel570">
+    <w:name w:val="ListLabel 570"/>
+    <w:qFormat/>
+    <w:rPr>
+      <w:rFonts w:cs="OpenSymbol"/>
+    </w:rPr>
+  </w:style>
+  <w:style w:type="character" w:styleId="ListLabel571">
+    <w:name w:val="ListLabel 571"/>
+    <w:qFormat/>
+    <w:rPr>
+      <w:rFonts w:cs="OpenSymbol"/>
+    </w:rPr>
+  </w:style>
+  <w:style w:type="character" w:styleId="ListLabel572">
+    <w:name w:val="ListLabel 572"/>
+    <w:qFormat/>
+    <w:rPr>
+      <w:rFonts w:cs="OpenSymbol"/>
+    </w:rPr>
+  </w:style>
+  <w:style w:type="character" w:styleId="ListLabel573">
+    <w:name w:val="ListLabel 573"/>
+    <w:qFormat/>
+    <w:rPr>
+      <w:rFonts w:cs="OpenSymbol"/>
+    </w:rPr>
+  </w:style>
+  <w:style w:type="character" w:styleId="ListLabel574">
+    <w:name w:val="ListLabel 574"/>
+    <w:qFormat/>
+    <w:rPr>
+      <w:rFonts w:cs="OpenSymbol"/>
+    </w:rPr>
+  </w:style>
+  <w:style w:type="character" w:styleId="ListLabel575">
+    <w:name w:val="ListLabel 575"/>
+    <w:qFormat/>
+    <w:rPr>
+      <w:rFonts w:cs="OpenSymbol"/>
+    </w:rPr>
+  </w:style>
+  <w:style w:type="character" w:styleId="ListLabel576">
+    <w:name w:val="ListLabel 576"/>
+    <w:qFormat/>
+    <w:rPr>
+      <w:rFonts w:cs="OpenSymbol"/>
+    </w:rPr>
+  </w:style>
+  <w:style w:type="character" w:styleId="ListLabel577">
+    <w:name w:val="ListLabel 577"/>
+    <w:qFormat/>
+    <w:rPr>
+      <w:rFonts w:cs="OpenSymbol"/>
+    </w:rPr>
+  </w:style>
+  <w:style w:type="character" w:styleId="ListLabel578">
+    <w:name w:val="ListLabel 578"/>
+    <w:qFormat/>
+    <w:rPr>
+      <w:rFonts w:cs="OpenSymbol"/>
+    </w:rPr>
+  </w:style>
+  <w:style w:type="character" w:styleId="ListLabel579">
+    <w:name w:val="ListLabel 579"/>
+    <w:qFormat/>
+    <w:rPr>
+      <w:rFonts w:cs="OpenSymbol"/>
+    </w:rPr>
+  </w:style>
+  <w:style w:type="character" w:styleId="ListLabel580">
+    <w:name w:val="ListLabel 580"/>
+    <w:qFormat/>
+    <w:rPr>
+      <w:rFonts w:cs="OpenSymbol"/>
+    </w:rPr>
+  </w:style>
+  <w:style w:type="character" w:styleId="ListLabel581">
+    <w:name w:val="ListLabel 581"/>
+    <w:qFormat/>
+    <w:rPr>
+      <w:rFonts w:cs="OpenSymbol"/>
+    </w:rPr>
+  </w:style>
+  <w:style w:type="character" w:styleId="ListLabel582">
+    <w:name w:val="ListLabel 582"/>
+    <w:qFormat/>
+    <w:rPr>
+      <w:rFonts w:cs="OpenSymbol"/>
+    </w:rPr>
+  </w:style>
+  <w:style w:type="character" w:styleId="ListLabel583">
+    <w:name w:val="ListLabel 583"/>
+    <w:qFormat/>
+    <w:rPr>
+      <w:rFonts w:cs="OpenSymbol"/>
+    </w:rPr>
+  </w:style>
+  <w:style w:type="character" w:styleId="ListLabel584">
+    <w:name w:val="ListLabel 584"/>
+    <w:qFormat/>
+    <w:rPr>
+      <w:rFonts w:cs="OpenSymbol"/>
+    </w:rPr>
+  </w:style>
+  <w:style w:type="character" w:styleId="ListLabel585">
+    <w:name w:val="ListLabel 585"/>
+    <w:qFormat/>
+    <w:rPr>
+      <w:rFonts w:cs="OpenSymbol"/>
+    </w:rPr>
+  </w:style>
+  <w:style w:type="character" w:styleId="ListLabel586">
+    <w:name w:val="ListLabel 586"/>
+    <w:qFormat/>
+    <w:rPr>
+      <w:rFonts w:cs="OpenSymbol"/>
+    </w:rPr>
+  </w:style>
+  <w:style w:type="character" w:styleId="ListLabel587">
+    <w:name w:val="ListLabel 587"/>
+    <w:qFormat/>
+    <w:rPr>
+      <w:rFonts w:cs="OpenSymbol"/>
+    </w:rPr>
+  </w:style>
+  <w:style w:type="character" w:styleId="ListLabel588">
+    <w:name w:val="ListLabel 588"/>
+    <w:qFormat/>
+    <w:rPr>
+      <w:rFonts w:cs="OpenSymbol"/>
+    </w:rPr>
+  </w:style>
+  <w:style w:type="character" w:styleId="ListLabel589">
+    <w:name w:val="ListLabel 589"/>
+    <w:qFormat/>
+    <w:rPr>
+      <w:rFonts w:cs="OpenSymbol"/>
+    </w:rPr>
+  </w:style>
+  <w:style w:type="character" w:styleId="ListLabel590">
+    <w:name w:val="ListLabel 590"/>
+    <w:qFormat/>
+    <w:rPr>
+      <w:rFonts w:cs="OpenSymbol"/>
+    </w:rPr>
+  </w:style>
+  <w:style w:type="character" w:styleId="ListLabel591">
+    <w:name w:val="ListLabel 591"/>
+    <w:qFormat/>
+    <w:rPr>
+      <w:rFonts w:cs="OpenSymbol"/>
+    </w:rPr>
+  </w:style>
+  <w:style w:type="character" w:styleId="ListLabel592">
+    <w:name w:val="ListLabel 592"/>
+    <w:qFormat/>
+    <w:rPr>
+      <w:rFonts w:cs="OpenSymbol"/>
+      <w:b w:val="false"/>
+    </w:rPr>
+  </w:style>
+  <w:style w:type="character" w:styleId="ListLabel593">
+    <w:name w:val="ListLabel 593"/>
+    <w:qFormat/>
+    <w:rPr>
+      <w:rFonts w:cs="OpenSymbol"/>
+    </w:rPr>
+  </w:style>
+  <w:style w:type="character" w:styleId="ListLabel594">
+    <w:name w:val="ListLabel 594"/>
+    <w:qFormat/>
+    <w:rPr>
+      <w:rFonts w:cs="OpenSymbol"/>
+    </w:rPr>
+  </w:style>
+  <w:style w:type="character" w:styleId="ListLabel595">
+    <w:name w:val="ListLabel 595"/>
+    <w:qFormat/>
+    <w:rPr>
+      <w:rFonts w:cs="OpenSymbol"/>
+    </w:rPr>
+  </w:style>
+  <w:style w:type="character" w:styleId="ListLabel596">
+    <w:name w:val="ListLabel 596"/>
+    <w:qFormat/>
+    <w:rPr>
+      <w:rFonts w:cs="OpenSymbol"/>
+    </w:rPr>
+  </w:style>
+  <w:style w:type="character" w:styleId="ListLabel597">
+    <w:name w:val="ListLabel 597"/>
+    <w:qFormat/>
+    <w:rPr>
+      <w:rFonts w:cs="OpenSymbol"/>
+    </w:rPr>
+  </w:style>
+  <w:style w:type="character" w:styleId="ListLabel598">
+    <w:name w:val="ListLabel 598"/>
+    <w:qFormat/>
+    <w:rPr>
+      <w:rFonts w:cs="OpenSymbol"/>
+    </w:rPr>
+  </w:style>
+  <w:style w:type="character" w:styleId="ListLabel599">
+    <w:name w:val="ListLabel 599"/>
+    <w:qFormat/>
+    <w:rPr>
+      <w:rFonts w:cs="OpenSymbol"/>
+    </w:rPr>
+  </w:style>
+  <w:style w:type="character" w:styleId="ListLabel600">
+    <w:name w:val="ListLabel 600"/>
+    <w:qFormat/>
+    <w:rPr>
+      <w:rFonts w:cs="OpenSymbol"/>
+    </w:rPr>
+  </w:style>
+  <w:style w:type="character" w:styleId="ListLabel601">
+    <w:name w:val="ListLabel 601"/>
+    <w:qFormat/>
+    <w:rPr>
+      <w:rFonts w:cs="OpenSymbol"/>
+      <w:b w:val="false"/>
+    </w:rPr>
+  </w:style>
+  <w:style w:type="character" w:styleId="ListLabel602">
+    <w:name w:val="ListLabel 602"/>
+    <w:qFormat/>
+    <w:rPr>
+      <w:rFonts w:cs="OpenSymbol"/>
+    </w:rPr>
+  </w:style>
+  <w:style w:type="character" w:styleId="ListLabel603">
+    <w:name w:val="ListLabel 603"/>
+    <w:qFormat/>
+    <w:rPr>
+      <w:rFonts w:cs="OpenSymbol"/>
+    </w:rPr>
+  </w:style>
+  <w:style w:type="character" w:styleId="ListLabel604">
+    <w:name w:val="ListLabel 604"/>
+    <w:qFormat/>
+    <w:rPr>
+      <w:rFonts w:cs="OpenSymbol"/>
+    </w:rPr>
+  </w:style>
+  <w:style w:type="character" w:styleId="ListLabel605">
+    <w:name w:val="ListLabel 605"/>
+    <w:qFormat/>
+    <w:rPr>
+      <w:rFonts w:cs="OpenSymbol"/>
+    </w:rPr>
+  </w:style>
+  <w:style w:type="character" w:styleId="ListLabel606">
+    <w:name w:val="ListLabel 606"/>
+    <w:qFormat/>
+    <w:rPr>
+      <w:rFonts w:cs="OpenSymbol"/>
+    </w:rPr>
+  </w:style>
+  <w:style w:type="character" w:styleId="ListLabel607">
+    <w:name w:val="ListLabel 607"/>
+    <w:qFormat/>
+    <w:rPr>
+      <w:rFonts w:cs="OpenSymbol"/>
+    </w:rPr>
+  </w:style>
+  <w:style w:type="character" w:styleId="ListLabel608">
+    <w:name w:val="ListLabel 608"/>
+    <w:qFormat/>
+    <w:rPr>
+      <w:rFonts w:cs="OpenSymbol"/>
+    </w:rPr>
+  </w:style>
+  <w:style w:type="character" w:styleId="ListLabel609">
+    <w:name w:val="ListLabel 609"/>
+    <w:qFormat/>
+    <w:rPr>
+      <w:rFonts w:cs="OpenSymbol"/>
+    </w:rPr>
+  </w:style>
+  <w:style w:type="character" w:styleId="ListLabel610">
+    <w:name w:val="ListLabel 610"/>
+    <w:qFormat/>
+    <w:rPr>
+      <w:rFonts w:cs="OpenSymbol"/>
+      <w:b w:val="false"/>
+    </w:rPr>
+  </w:style>
+  <w:style w:type="character" w:styleId="ListLabel611">
+    <w:name w:val="ListLabel 611"/>
+    <w:qFormat/>
+    <w:rPr>
+      <w:rFonts w:cs="OpenSymbol"/>
+    </w:rPr>
+  </w:style>
+  <w:style w:type="character" w:styleId="ListLabel612">
+    <w:name w:val="ListLabel 612"/>
+    <w:qFormat/>
+    <w:rPr>
+      <w:rFonts w:cs="OpenSymbol"/>
+    </w:rPr>
+  </w:style>
+  <w:style w:type="character" w:styleId="ListLabel613">
+    <w:name w:val="ListLabel 613"/>
+    <w:qFormat/>
+    <w:rPr>
+      <w:rFonts w:cs="OpenSymbol"/>
+    </w:rPr>
+  </w:style>
+  <w:style w:type="character" w:styleId="ListLabel614">
+    <w:name w:val="ListLabel 614"/>
+    <w:qFormat/>
+    <w:rPr>
+      <w:rFonts w:cs="OpenSymbol"/>
+    </w:rPr>
+  </w:style>
+  <w:style w:type="character" w:styleId="ListLabel615">
+    <w:name w:val="ListLabel 615"/>
+    <w:qFormat/>
+    <w:rPr>
+      <w:rFonts w:cs="OpenSymbol"/>
+    </w:rPr>
+  </w:style>
+  <w:style w:type="character" w:styleId="ListLabel616">
+    <w:name w:val="ListLabel 616"/>
+    <w:qFormat/>
+    <w:rPr>
+      <w:rFonts w:cs="OpenSymbol"/>
+    </w:rPr>
+  </w:style>
+  <w:style w:type="character" w:styleId="ListLabel617">
+    <w:name w:val="ListLabel 617"/>
+    <w:qFormat/>
+    <w:rPr>
+      <w:rFonts w:cs="OpenSymbol"/>
+    </w:rPr>
+  </w:style>
+  <w:style w:type="character" w:styleId="ListLabel618">
+    <w:name w:val="ListLabel 618"/>
+    <w:qFormat/>
+    <w:rPr>
+      <w:rFonts w:cs="OpenSymbol"/>
+    </w:rPr>
+  </w:style>
+  <w:style w:type="character" w:styleId="ListLabel619">
+    <w:name w:val="ListLabel 619"/>
+    <w:qFormat/>
+    <w:rPr>
+      <w:rFonts w:cs="OpenSymbol"/>
+      <w:b w:val="false"/>
+    </w:rPr>
+  </w:style>
+  <w:style w:type="character" w:styleId="ListLabel620">
+    <w:name w:val="ListLabel 620"/>
+    <w:qFormat/>
+    <w:rPr>
+      <w:rFonts w:cs="OpenSymbol"/>
+    </w:rPr>
+  </w:style>
+  <w:style w:type="character" w:styleId="ListLabel621">
+    <w:name w:val="ListLabel 621"/>
+    <w:qFormat/>
+    <w:rPr>
+      <w:rFonts w:cs="OpenSymbol"/>
+    </w:rPr>
+  </w:style>
+  <w:style w:type="character" w:styleId="ListLabel622">
+    <w:name w:val="ListLabel 622"/>
+    <w:qFormat/>
+    <w:rPr>
+      <w:rFonts w:cs="OpenSymbol"/>
+    </w:rPr>
+  </w:style>
+  <w:style w:type="character" w:styleId="ListLabel623">
+    <w:name w:val="ListLabel 623"/>
+    <w:qFormat/>
+    <w:rPr>
+      <w:rFonts w:cs="OpenSymbol"/>
+    </w:rPr>
+  </w:style>
+  <w:style w:type="character" w:styleId="ListLabel624">
+    <w:name w:val="ListLabel 624"/>
+    <w:qFormat/>
+    <w:rPr>
+      <w:rFonts w:cs="OpenSymbol"/>
+    </w:rPr>
+  </w:style>
+  <w:style w:type="character" w:styleId="ListLabel625">
+    <w:name w:val="ListLabel 625"/>
+    <w:qFormat/>
+    <w:rPr>
+      <w:rFonts w:cs="OpenSymbol"/>
+    </w:rPr>
+  </w:style>
+  <w:style w:type="character" w:styleId="ListLabel626">
+    <w:name w:val="ListLabel 626"/>
+    <w:qFormat/>
+    <w:rPr>
+      <w:rFonts w:cs="OpenSymbol"/>
+    </w:rPr>
+  </w:style>
+  <w:style w:type="character" w:styleId="ListLabel627">
+    <w:name w:val="ListLabel 627"/>
+    <w:qFormat/>
+    <w:rPr>
+      <w:rFonts w:cs="OpenSymbol"/>
+    </w:rPr>
+  </w:style>
+  <w:style w:type="character" w:styleId="ListLabel628">
+    <w:name w:val="ListLabel 628"/>
+    <w:qFormat/>
+    <w:rPr>
+      <w:rFonts w:cs="OpenSymbol"/>
+      <w:b w:val="false"/>
+    </w:rPr>
+  </w:style>
+  <w:style w:type="character" w:styleId="ListLabel629">
+    <w:name w:val="ListLabel 629"/>
+    <w:qFormat/>
+    <w:rPr>
+      <w:rFonts w:cs="OpenSymbol"/>
+    </w:rPr>
+  </w:style>
+  <w:style w:type="character" w:styleId="ListLabel630">
+    <w:name w:val="ListLabel 630"/>
+    <w:qFormat/>
+    <w:rPr>
+      <w:rFonts w:cs="OpenSymbol"/>
+    </w:rPr>
+  </w:style>
+  <w:style w:type="character" w:styleId="ListLabel631">
+    <w:name w:val="ListLabel 631"/>
+    <w:qFormat/>
+    <w:rPr>
+      <w:rFonts w:cs="OpenSymbol"/>
+    </w:rPr>
+  </w:style>
+  <w:style w:type="character" w:styleId="ListLabel632">
+    <w:name w:val="ListLabel 632"/>
+    <w:qFormat/>
+    <w:rPr>
+      <w:rFonts w:cs="OpenSymbol"/>
+    </w:rPr>
+  </w:style>
+  <w:style w:type="character" w:styleId="ListLabel633">
+    <w:name w:val="ListLabel 633"/>
+    <w:qFormat/>
+    <w:rPr>
+      <w:rFonts w:cs="OpenSymbol"/>
+    </w:rPr>
+  </w:style>
+  <w:style w:type="character" w:styleId="ListLabel634">
+    <w:name w:val="ListLabel 634"/>
+    <w:qFormat/>
+    <w:rPr>
+      <w:rFonts w:cs="OpenSymbol"/>
+    </w:rPr>
+  </w:style>
+  <w:style w:type="character" w:styleId="ListLabel635">
+    <w:name w:val="ListLabel 635"/>
+    <w:qFormat/>
+    <w:rPr>
+      <w:rFonts w:cs="OpenSymbol"/>
+    </w:rPr>
+  </w:style>
+  <w:style w:type="character" w:styleId="ListLabel636">
+    <w:name w:val="ListLabel 636"/>
+    <w:qFormat/>
+    <w:rPr>
+      <w:rFonts w:cs="OpenSymbol"/>
+    </w:rPr>
+  </w:style>
+  <w:style w:type="character" w:styleId="ListLabel637">
+    <w:name w:val="ListLabel 637"/>
+    <w:qFormat/>
+    <w:rPr>
+      <w:rFonts w:cs="OpenSymbol"/>
+      <w:b w:val="false"/>
+    </w:rPr>
+  </w:style>
+  <w:style w:type="character" w:styleId="ListLabel638">
+    <w:name w:val="ListLabel 638"/>
+    <w:qFormat/>
+    <w:rPr>
+      <w:rFonts w:cs="OpenSymbol"/>
+    </w:rPr>
+  </w:style>
+  <w:style w:type="character" w:styleId="ListLabel639">
+    <w:name w:val="ListLabel 639"/>
+    <w:qFormat/>
+    <w:rPr>
+      <w:rFonts w:cs="OpenSymbol"/>
+    </w:rPr>
+  </w:style>
+  <w:style w:type="character" w:styleId="ListLabel640">
+    <w:name w:val="ListLabel 640"/>
+    <w:qFormat/>
+    <w:rPr>
+      <w:rFonts w:cs="OpenSymbol"/>
+    </w:rPr>
+  </w:style>
+  <w:style w:type="character" w:styleId="ListLabel641">
+    <w:name w:val="ListLabel 641"/>
+    <w:qFormat/>
+    <w:rPr>
+      <w:rFonts w:cs="OpenSymbol"/>
+    </w:rPr>
+  </w:style>
+  <w:style w:type="character" w:styleId="ListLabel642">
+    <w:name w:val="ListLabel 642"/>
+    <w:qFormat/>
+    <w:rPr>
+      <w:rFonts w:cs="OpenSymbol"/>
+    </w:rPr>
+  </w:style>
+  <w:style w:type="character" w:styleId="ListLabel643">
+    <w:name w:val="ListLabel 643"/>
+    <w:qFormat/>
+    <w:rPr>
+      <w:rFonts w:cs="OpenSymbol"/>
+    </w:rPr>
+  </w:style>
+  <w:style w:type="character" w:styleId="ListLabel644">
+    <w:name w:val="ListLabel 644"/>
+    <w:qFormat/>
+    <w:rPr>
+      <w:rFonts w:cs="OpenSymbol"/>
+    </w:rPr>
+  </w:style>
+  <w:style w:type="character" w:styleId="ListLabel645">
+    <w:name w:val="ListLabel 645"/>
+    <w:qFormat/>
+    <w:rPr>
+      <w:rFonts w:cs="OpenSymbol"/>
+    </w:rPr>
+  </w:style>
+  <w:style w:type="character" w:styleId="ListLabel646">
+    <w:name w:val="ListLabel 646"/>
+    <w:qFormat/>
+    <w:rPr>
+      <w:rFonts w:cs="OpenSymbol"/>
+    </w:rPr>
+  </w:style>
+  <w:style w:type="character" w:styleId="ListLabel647">
+    <w:name w:val="ListLabel 647"/>
+    <w:qFormat/>
+    <w:rPr>
+      <w:rFonts w:cs="OpenSymbol"/>
+    </w:rPr>
+  </w:style>
+  <w:style w:type="character" w:styleId="ListLabel648">
+    <w:name w:val="ListLabel 648"/>
+    <w:qFormat/>
+    <w:rPr>
+      <w:rFonts w:cs="OpenSymbol"/>
+    </w:rPr>
+  </w:style>
+  <w:style w:type="character" w:styleId="ListLabel649">
+    <w:name w:val="ListLabel 649"/>
+    <w:qFormat/>
+    <w:rPr>
+      <w:rFonts w:cs="OpenSymbol"/>
+    </w:rPr>
+  </w:style>
+  <w:style w:type="character" w:styleId="ListLabel650">
+    <w:name w:val="ListLabel 650"/>
+    <w:qFormat/>
+    <w:rPr>
+      <w:rFonts w:cs="OpenSymbol"/>
+    </w:rPr>
+  </w:style>
+  <w:style w:type="character" w:styleId="ListLabel651">
+    <w:name w:val="ListLabel 651"/>
+    <w:qFormat/>
+    <w:rPr>
+      <w:rFonts w:cs="OpenSymbol"/>
+    </w:rPr>
+  </w:style>
+  <w:style w:type="character" w:styleId="ListLabel652">
+    <w:name w:val="ListLabel 652"/>
+    <w:qFormat/>
+    <w:rPr>
+      <w:rFonts w:cs="OpenSymbol"/>
+    </w:rPr>
+  </w:style>
+  <w:style w:type="character" w:styleId="ListLabel653">
+    <w:name w:val="ListLabel 653"/>
+    <w:qFormat/>
+    <w:rPr>
+      <w:rFonts w:cs="OpenSymbol"/>
+    </w:rPr>
+  </w:style>
+  <w:style w:type="character" w:styleId="ListLabel654">
+    <w:name w:val="ListLabel 654"/>
+    <w:qFormat/>
+    <w:rPr>
+      <w:rFonts w:cs="OpenSymbol"/>
+    </w:rPr>
+  </w:style>
+  <w:style w:type="character" w:styleId="ListLabel655">
+    <w:name w:val="ListLabel 655"/>
+    <w:qFormat/>
+    <w:rPr>
+      <w:b w:val="false"/>
+      <w:i/>
+      <w:iCs/>
+      <w:color w:val="000000"/>
+      <w:sz w:val="24"/>
+      <w:szCs w:val="24"/>
+      <w:highlight w:val="white"/>
+    </w:rPr>
+  </w:style>
   <w:style w:type="paragraph" w:styleId="Heading">
     <w:name w:val="Heading"/>
     <w:basedOn w:val="Normal"/>

</xml_diff>

<commit_message>
Update time and test result
</commit_message>
<xml_diff>
--- a/docs/BaoCao.docx
+++ b/docs/BaoCao.docx
@@ -31,17 +31,17 @@
         </w:tblCellMar>
       </w:tblPr>
       <w:tblGrid>
-        <w:gridCol w:w="1607"/>
+        <w:gridCol w:w="1606"/>
         <w:gridCol w:w="2520"/>
         <w:gridCol w:w="1845"/>
         <w:gridCol w:w="1992"/>
-        <w:gridCol w:w="2011"/>
+        <w:gridCol w:w="2012"/>
       </w:tblGrid>
       <w:tr>
         <w:trPr/>
         <w:tc>
           <w:tcPr>
-            <w:tcW w:w="1607" w:type="dxa"/>
+            <w:tcW w:w="1606" w:type="dxa"/>
             <w:tcBorders>
               <w:top w:val="single" w:sz="2" w:space="0" w:color="000000"/>
               <w:left w:val="single" w:sz="2" w:space="0" w:color="000000"/>
@@ -141,7 +141,7 @@
         </w:tc>
         <w:tc>
           <w:tcPr>
-            <w:tcW w:w="2011" w:type="dxa"/>
+            <w:tcW w:w="2012" w:type="dxa"/>
             <w:tcBorders>
               <w:top w:val="single" w:sz="2" w:space="0" w:color="000000"/>
               <w:left w:val="single" w:sz="2" w:space="0" w:color="000000"/>
@@ -170,7 +170,7 @@
         <w:trPr/>
         <w:tc>
           <w:tcPr>
-            <w:tcW w:w="1607" w:type="dxa"/>
+            <w:tcW w:w="1606" w:type="dxa"/>
             <w:tcBorders>
               <w:top w:val="single" w:sz="2" w:space="0" w:color="000000"/>
               <w:left w:val="single" w:sz="2" w:space="0" w:color="000000"/>
@@ -256,7 +256,7 @@
         </w:tc>
         <w:tc>
           <w:tcPr>
-            <w:tcW w:w="2011" w:type="dxa"/>
+            <w:tcW w:w="2012" w:type="dxa"/>
             <w:tcBorders>
               <w:top w:val="single" w:sz="2" w:space="0" w:color="000000"/>
               <w:left w:val="single" w:sz="2" w:space="0" w:color="000000"/>
@@ -281,7 +281,7 @@
         <w:trPr/>
         <w:tc>
           <w:tcPr>
-            <w:tcW w:w="1607" w:type="dxa"/>
+            <w:tcW w:w="1606" w:type="dxa"/>
             <w:tcBorders>
               <w:top w:val="single" w:sz="2" w:space="0" w:color="000000"/>
               <w:left w:val="single" w:sz="2" w:space="0" w:color="000000"/>
@@ -367,7 +367,7 @@
         </w:tc>
         <w:tc>
           <w:tcPr>
-            <w:tcW w:w="2011" w:type="dxa"/>
+            <w:tcW w:w="2012" w:type="dxa"/>
             <w:tcBorders>
               <w:top w:val="single" w:sz="2" w:space="0" w:color="000000"/>
               <w:left w:val="single" w:sz="2" w:space="0" w:color="000000"/>
@@ -392,7 +392,7 @@
         <w:trPr/>
         <w:tc>
           <w:tcPr>
-            <w:tcW w:w="1607" w:type="dxa"/>
+            <w:tcW w:w="1606" w:type="dxa"/>
             <w:tcBorders>
               <w:top w:val="single" w:sz="2" w:space="0" w:color="000000"/>
               <w:left w:val="single" w:sz="2" w:space="0" w:color="000000"/>
@@ -478,7 +478,7 @@
         </w:tc>
         <w:tc>
           <w:tcPr>
-            <w:tcW w:w="2011" w:type="dxa"/>
+            <w:tcW w:w="2012" w:type="dxa"/>
             <w:tcBorders>
               <w:top w:val="single" w:sz="2" w:space="0" w:color="000000"/>
               <w:left w:val="single" w:sz="2" w:space="0" w:color="000000"/>
@@ -503,7 +503,7 @@
         <w:trPr/>
         <w:tc>
           <w:tcPr>
-            <w:tcW w:w="1607" w:type="dxa"/>
+            <w:tcW w:w="1606" w:type="dxa"/>
             <w:tcBorders>
               <w:top w:val="single" w:sz="2" w:space="0" w:color="000000"/>
               <w:left w:val="single" w:sz="2" w:space="0" w:color="000000"/>
@@ -589,7 +589,7 @@
         </w:tc>
         <w:tc>
           <w:tcPr>
-            <w:tcW w:w="2011" w:type="dxa"/>
+            <w:tcW w:w="2012" w:type="dxa"/>
             <w:tcBorders>
               <w:top w:val="single" w:sz="2" w:space="0" w:color="000000"/>
               <w:left w:val="single" w:sz="2" w:space="0" w:color="000000"/>
@@ -1579,23 +1579,12 @@
     </w:p>
     <w:p>
       <w:pPr>
-        <w:pStyle w:val="TextBody"/>
-        <w:jc w:val="both"/>
-        <w:rPr/>
-      </w:pPr>
-      <w:r>
-        <w:rPr/>
-        <w:t>Nhận xét với việc quan sát đồ thị:</w:t>
-      </w:r>
-    </w:p>
-    <w:p>
-      <w:pPr>
-        <w:pStyle w:val="TextBody"/>
-        <w:jc w:val="both"/>
-        <w:rPr/>
-      </w:pPr>
-      <w:r>
-        <w:rPr/>
+        <w:pStyle w:val="Heading3"/>
+        <w:rPr/>
+      </w:pPr>
+      <w:r>
+        <w:rPr/>
+        <w:t>Hiện thực với python:</w:t>
       </w:r>
     </w:p>
     <w:p>
@@ -1603,14 +1592,22 @@
         <w:pStyle w:val="TextBody"/>
         <w:numPr>
           <w:ilvl w:val="0"/>
-          <w:numId w:val="14"/>
+          <w:numId w:val="27"/>
         </w:numPr>
-        <w:jc w:val="both"/>
-        <w:rPr/>
-      </w:pPr>
-      <w:r>
-        <w:rPr/>
-        <w:t>Rất dễ nhận ra 2 nhóm dữ liệu với các nhãn nằm khá tách biệt vì vậy có thể khẳng định lại suy đoán ban đầu là các tiêu đề có các từ gần nhau thì sẽ có mục đích như nhau.</w:t>
+        <w:rPr/>
+      </w:pPr>
+      <w:r>
+        <w:rPr/>
+        <w:t>Chuẩn hóa và chuyển sang vector với dữ liệu đầu vào</w:t>
+      </w:r>
+    </w:p>
+    <w:p>
+      <w:pPr>
+        <w:pStyle w:val="TextBody"/>
+        <w:rPr/>
+      </w:pPr>
+      <w:r>
+        <w:rPr/>
       </w:r>
     </w:p>
     <w:p>
@@ -1779,7 +1776,7 @@
         <w:pStyle w:val="TextBody"/>
         <w:numPr>
           <w:ilvl w:val="0"/>
-          <w:numId w:val="15"/>
+          <w:numId w:val="14"/>
         </w:numPr>
         <w:jc w:val="both"/>
         <w:rPr/>
@@ -1892,7 +1889,7 @@
         <w:pStyle w:val="TextBody"/>
         <w:numPr>
           <w:ilvl w:val="0"/>
-          <w:numId w:val="15"/>
+          <w:numId w:val="14"/>
         </w:numPr>
         <w:jc w:val="both"/>
         <w:rPr/>
@@ -2003,7 +2000,7 @@
         <w:pStyle w:val="TextBody"/>
         <w:numPr>
           <w:ilvl w:val="0"/>
-          <w:numId w:val="16"/>
+          <w:numId w:val="15"/>
         </w:numPr>
         <w:jc w:val="both"/>
         <w:rPr/>
@@ -2133,7 +2130,7 @@
         <w:pStyle w:val="TextBody"/>
         <w:numPr>
           <w:ilvl w:val="0"/>
-          <w:numId w:val="17"/>
+          <w:numId w:val="16"/>
         </w:numPr>
         <w:jc w:val="both"/>
         <w:rPr/>
@@ -2151,7 +2148,7 @@
         <w:pStyle w:val="TextBody"/>
         <w:numPr>
           <w:ilvl w:val="0"/>
-          <w:numId w:val="17"/>
+          <w:numId w:val="16"/>
         </w:numPr>
         <w:jc w:val="both"/>
         <w:rPr/>
@@ -2279,7 +2276,7 @@
         <w:pStyle w:val="TextBody"/>
         <w:numPr>
           <w:ilvl w:val="0"/>
-          <w:numId w:val="18"/>
+          <w:numId w:val="17"/>
         </w:numPr>
         <w:jc w:val="both"/>
         <w:rPr/>
@@ -2297,7 +2294,7 @@
         <w:pStyle w:val="TextBody"/>
         <w:numPr>
           <w:ilvl w:val="0"/>
-          <w:numId w:val="18"/>
+          <w:numId w:val="17"/>
         </w:numPr>
         <w:jc w:val="both"/>
         <w:rPr/>
@@ -2410,7 +2407,7 @@
         <w:pStyle w:val="TextBody"/>
         <w:numPr>
           <w:ilvl w:val="0"/>
-          <w:numId w:val="19"/>
+          <w:numId w:val="18"/>
         </w:numPr>
         <w:jc w:val="both"/>
         <w:rPr/>
@@ -2428,7 +2425,7 @@
         <w:pStyle w:val="TextBody"/>
         <w:numPr>
           <w:ilvl w:val="0"/>
-          <w:numId w:val="19"/>
+          <w:numId w:val="18"/>
         </w:numPr>
         <w:jc w:val="both"/>
         <w:rPr/>
@@ -2446,7 +2443,7 @@
         <w:pStyle w:val="TextBody"/>
         <w:numPr>
           <w:ilvl w:val="0"/>
-          <w:numId w:val="20"/>
+          <w:numId w:val="19"/>
         </w:numPr>
         <w:jc w:val="both"/>
         <w:rPr/>
@@ -2576,7 +2573,7 @@
         <w:pStyle w:val="TextBody"/>
         <w:numPr>
           <w:ilvl w:val="0"/>
-          <w:numId w:val="26"/>
+          <w:numId w:val="25"/>
         </w:numPr>
         <w:jc w:val="both"/>
         <w:rPr>
@@ -2605,7 +2602,7 @@
       </w:pPr>
       <w:r>
         <w:drawing>
-          <wp:anchor behindDoc="0" distT="0" distB="0" distL="0" distR="0" simplePos="0" locked="0" layoutInCell="1" allowOverlap="1" relativeHeight="12">
+          <wp:anchor behindDoc="0" distT="0" distB="0" distL="0" distR="0" simplePos="0" locked="0" layoutInCell="1" allowOverlap="1" relativeHeight="11">
             <wp:simplePos x="0" y="0"/>
             <wp:positionH relativeFrom="column">
               <wp:align>center</wp:align>
@@ -2712,7 +2709,7 @@
         <w:pStyle w:val="TextBody"/>
         <w:numPr>
           <w:ilvl w:val="0"/>
-          <w:numId w:val="21"/>
+          <w:numId w:val="20"/>
         </w:numPr>
         <w:jc w:val="both"/>
         <w:rPr/>
@@ -2785,7 +2782,7 @@
         <w:pStyle w:val="TextBody"/>
         <w:numPr>
           <w:ilvl w:val="0"/>
-          <w:numId w:val="21"/>
+          <w:numId w:val="20"/>
         </w:numPr>
         <w:jc w:val="both"/>
         <w:rPr/>
@@ -2855,7 +2852,7 @@
         <w:pStyle w:val="TextBody"/>
         <w:numPr>
           <w:ilvl w:val="0"/>
-          <w:numId w:val="21"/>
+          <w:numId w:val="20"/>
         </w:numPr>
         <w:jc w:val="both"/>
         <w:rPr/>
@@ -2989,7 +2986,7 @@
         <w:pStyle w:val="TextBody"/>
         <w:numPr>
           <w:ilvl w:val="0"/>
-          <w:numId w:val="22"/>
+          <w:numId w:val="21"/>
         </w:numPr>
         <w:rPr/>
       </w:pPr>
@@ -3075,16 +3072,11 @@
     <w:p>
       <w:pPr>
         <w:pStyle w:val="Heading3"/>
-        <w:numPr>
-          <w:ilvl w:val="2"/>
-          <w:numId w:val="9"/>
-        </w:numPr>
-        <w:jc w:val="both"/>
-        <w:rPr/>
-      </w:pPr>
-      <w:r>
-        <w:rPr/>
-        <w:t>Phân tích kết quả</w:t>
+        <w:rPr/>
+      </w:pPr>
+      <w:r>
+        <w:rPr/>
+        <w:t>Các lần học và đánh giá mô hình:</w:t>
       </w:r>
     </w:p>
     <w:p>
@@ -3092,25 +3084,119 @@
         <w:pStyle w:val="TextBody"/>
         <w:numPr>
           <w:ilvl w:val="0"/>
-          <w:numId w:val="25"/>
+          <w:numId w:val="26"/>
         </w:numPr>
-        <w:jc w:val="both"/>
-        <w:rPr/>
-      </w:pPr>
-      <w:r>
-        <w:rPr/>
-        <w:t>Kết quả chạy với 20000 dòng training và hơn 6000 dòng test với file tự code</w:t>
+        <w:rPr/>
+      </w:pPr>
+      <w:r>
+        <w:rPr/>
+        <w:t xml:space="preserve">Cấu hình máy </w:t>
+      </w:r>
+      <w:r>
+        <w:rPr/>
+        <w:t>tính:</w:t>
       </w:r>
     </w:p>
     <w:p>
       <w:pPr>
         <w:pStyle w:val="TextBody"/>
-        <w:jc w:val="both"/>
+        <w:rPr/>
+      </w:pPr>
+      <w:r>
+        <w:rPr/>
+        <w:drawing>
+          <wp:anchor behindDoc="0" distT="0" distB="0" distL="0" distR="0" simplePos="0" locked="0" layoutInCell="1" allowOverlap="1" relativeHeight="13">
+            <wp:simplePos x="0" y="0"/>
+            <wp:positionH relativeFrom="column">
+              <wp:posOffset>97155</wp:posOffset>
+            </wp:positionH>
+            <wp:positionV relativeFrom="paragraph">
+              <wp:posOffset>-28575</wp:posOffset>
+            </wp:positionV>
+            <wp:extent cx="6294120" cy="2135505"/>
+            <wp:effectExtent l="0" t="0" r="0" b="0"/>
+            <wp:wrapSquare wrapText="largest"/>
+            <wp:docPr id="12" name="Image12" descr=""/>
+            <wp:cNvGraphicFramePr>
+              <a:graphicFrameLocks xmlns:a="http://schemas.openxmlformats.org/drawingml/2006/main" noChangeAspect="1"/>
+            </wp:cNvGraphicFramePr>
+            <a:graphic xmlns:a="http://schemas.openxmlformats.org/drawingml/2006/main">
+              <a:graphicData uri="http://schemas.openxmlformats.org/drawingml/2006/picture">
+                <pic:pic xmlns:pic="http://schemas.openxmlformats.org/drawingml/2006/picture">
+                  <pic:nvPicPr>
+                    <pic:cNvPr id="12" name="Image12" descr=""/>
+                    <pic:cNvPicPr>
+                      <a:picLocks noChangeAspect="1" noChangeArrowheads="1"/>
+                    </pic:cNvPicPr>
+                  </pic:nvPicPr>
+                  <pic:blipFill>
+                    <a:blip r:embed="rId14"/>
+                    <a:stretch>
+                      <a:fillRect/>
+                    </a:stretch>
+                  </pic:blipFill>
+                  <pic:spPr bwMode="auto">
+                    <a:xfrm>
+                      <a:off x="0" y="0"/>
+                      <a:ext cx="6294120" cy="2135505"/>
+                    </a:xfrm>
+                    <a:prstGeom prst="rect">
+                      <a:avLst/>
+                    </a:prstGeom>
+                  </pic:spPr>
+                </pic:pic>
+              </a:graphicData>
+            </a:graphic>
+          </wp:anchor>
+        </w:drawing>
+      </w:r>
+    </w:p>
+    <w:p>
+      <w:pPr>
+        <w:pStyle w:val="TextBody"/>
         <w:rPr/>
       </w:pPr>
       <w:r>
         <w:rPr/>
         <w:tab/>
+        <w:t>CPU: core i5 M520 4 x 2.4 GHz</w:t>
+      </w:r>
+    </w:p>
+    <w:p>
+      <w:pPr>
+        <w:pStyle w:val="TextBody"/>
+        <w:rPr/>
+      </w:pPr>
+      <w:r>
+        <w:rPr/>
+        <w:tab/>
+        <w:t>RAM: 8 GiB</w:t>
+      </w:r>
+    </w:p>
+    <w:p>
+      <w:pPr>
+        <w:pStyle w:val="TextBody"/>
+        <w:rPr/>
+      </w:pPr>
+      <w:r>
+        <w:rPr/>
+        <w:tab/>
+        <w:t xml:space="preserve">SWAP: </w:t>
+      </w:r>
+      <w:r>
+        <w:rPr/>
+        <w:t>4GiB SSD</w:t>
+      </w:r>
+    </w:p>
+    <w:p>
+      <w:pPr>
+        <w:pStyle w:val="TextBody"/>
+        <w:rPr/>
+      </w:pPr>
+      <w:r>
+        <w:rPr/>
+        <w:tab/>
+        <w:t>HDH: Manjaro 18.0.4 64 bit</w:t>
       </w:r>
     </w:p>
     <w:p>
@@ -3118,24 +3204,1074 @@
         <w:pStyle w:val="TextBody"/>
         <w:numPr>
           <w:ilvl w:val="0"/>
-          <w:numId w:val="25"/>
+          <w:numId w:val="26"/>
         </w:numPr>
-        <w:jc w:val="both"/>
-        <w:rPr/>
-      </w:pPr>
-      <w:r>
-        <w:rPr/>
-        <w:t>Kết quả chạy với 20000 dòng training và hơn 6000 dòng test với file tự code</w:t>
+        <w:rPr/>
+      </w:pPr>
+      <w:r>
+        <w:rPr/>
+        <w:t xml:space="preserve">Quá trình tiền xử lý và tạo vector: </w:t>
+      </w:r>
+      <w:r>
+        <w:rPr>
+          <w:i/>
+          <w:iCs/>
+        </w:rPr>
+        <w:t>python make_vector.py</w:t>
       </w:r>
     </w:p>
     <w:p>
       <w:pPr>
         <w:pStyle w:val="TextBody"/>
-        <w:jc w:val="both"/>
-        <w:rPr/>
-      </w:pPr>
-      <w:r>
-        <w:rPr/>
+        <w:rPr>
+          <w:i/>
+          <w:i/>
+          <w:iCs/>
+        </w:rPr>
+      </w:pPr>
+      <w:r>
+        <w:rPr/>
+        <w:drawing>
+          <wp:anchor behindDoc="0" distT="0" distB="0" distL="0" distR="0" simplePos="0" locked="0" layoutInCell="1" allowOverlap="1" relativeHeight="14">
+            <wp:simplePos x="0" y="0"/>
+            <wp:positionH relativeFrom="column">
+              <wp:align>center</wp:align>
+            </wp:positionH>
+            <wp:positionV relativeFrom="paragraph">
+              <wp:posOffset>635</wp:posOffset>
+            </wp:positionV>
+            <wp:extent cx="5596255" cy="685800"/>
+            <wp:effectExtent l="0" t="0" r="0" b="0"/>
+            <wp:wrapSquare wrapText="largest"/>
+            <wp:docPr id="13" name="Image13" descr=""/>
+            <wp:cNvGraphicFramePr>
+              <a:graphicFrameLocks xmlns:a="http://schemas.openxmlformats.org/drawingml/2006/main" noChangeAspect="1"/>
+            </wp:cNvGraphicFramePr>
+            <a:graphic xmlns:a="http://schemas.openxmlformats.org/drawingml/2006/main">
+              <a:graphicData uri="http://schemas.openxmlformats.org/drawingml/2006/picture">
+                <pic:pic xmlns:pic="http://schemas.openxmlformats.org/drawingml/2006/picture">
+                  <pic:nvPicPr>
+                    <pic:cNvPr id="13" name="Image13" descr=""/>
+                    <pic:cNvPicPr>
+                      <a:picLocks noChangeAspect="1" noChangeArrowheads="1"/>
+                    </pic:cNvPicPr>
+                  </pic:nvPicPr>
+                  <pic:blipFill>
+                    <a:blip r:embed="rId15"/>
+                    <a:stretch>
+                      <a:fillRect/>
+                    </a:stretch>
+                  </pic:blipFill>
+                  <pic:spPr bwMode="auto">
+                    <a:xfrm>
+                      <a:off x="0" y="0"/>
+                      <a:ext cx="5596255" cy="685800"/>
+                    </a:xfrm>
+                    <a:prstGeom prst="rect">
+                      <a:avLst/>
+                    </a:prstGeom>
+                  </pic:spPr>
+                </pic:pic>
+              </a:graphicData>
+            </a:graphic>
+          </wp:anchor>
+        </w:drawing>
+      </w:r>
+    </w:p>
+    <w:p>
+      <w:pPr>
+        <w:pStyle w:val="TextBody"/>
+        <w:rPr>
+          <w:i w:val="false"/>
+          <w:i w:val="false"/>
+          <w:iCs w:val="false"/>
+        </w:rPr>
+      </w:pPr>
+      <w:r>
+        <w:rPr/>
+      </w:r>
+    </w:p>
+    <w:p>
+      <w:pPr>
+        <w:pStyle w:val="TextBody"/>
+        <w:rPr>
+          <w:i w:val="false"/>
+          <w:i w:val="false"/>
+          <w:iCs w:val="false"/>
+        </w:rPr>
+      </w:pPr>
+      <w:r>
+        <w:rPr/>
+      </w:r>
+    </w:p>
+    <w:p>
+      <w:pPr>
+        <w:pStyle w:val="TextBody"/>
+        <w:widowControl/>
+        <w:bidi w:val="0"/>
+        <w:spacing w:lineRule="auto" w:line="276" w:before="0" w:after="140"/>
+        <w:ind w:left="720" w:right="0" w:hanging="0"/>
+        <w:jc w:val="left"/>
+        <w:rPr/>
+      </w:pPr>
+      <w:r>
+        <w:rPr>
+          <w:i w:val="false"/>
+          <w:iCs w:val="false"/>
+        </w:rPr>
+        <w:t>Thời gian chạy quá trình tiền xử lý là khoảng 228s, Quá trình ghi vector ra file là 20s tổng thời chạy là 248s</w:t>
+      </w:r>
+    </w:p>
+    <w:p>
+      <w:pPr>
+        <w:pStyle w:val="TextBody"/>
+        <w:widowControl/>
+        <w:bidi w:val="0"/>
+        <w:spacing w:lineRule="auto" w:line="276" w:before="0" w:after="140"/>
+        <w:ind w:left="720" w:right="0" w:hanging="0"/>
+        <w:jc w:val="left"/>
+        <w:rPr/>
+      </w:pPr>
+      <w:r>
+        <w:rPr>
+          <w:i w:val="false"/>
+          <w:iCs w:val="false"/>
+        </w:rPr>
+        <w:t>S</w:t>
+      </w:r>
+      <w:r>
+        <w:rPr>
+          <w:i w:val="false"/>
+          <w:iCs w:val="false"/>
+        </w:rPr>
+        <w:t xml:space="preserve">au quá trình trên, dữ liệu vector được ghi ra file </w:t>
+      </w:r>
+      <w:r>
+        <w:rPr>
+          <w:i/>
+          <w:iCs/>
+        </w:rPr>
+        <w:t xml:space="preserve">vectorlist.bin </w:t>
+      </w:r>
+      <w:r>
+        <w:rPr>
+          <w:i w:val="false"/>
+          <w:iCs w:val="false"/>
+        </w:rPr>
+        <w:t>để có thể sử dụng trong quá trình xử lý sau này.</w:t>
+      </w:r>
+    </w:p>
+    <w:p>
+      <w:pPr>
+        <w:pStyle w:val="TextBody"/>
+        <w:numPr>
+          <w:ilvl w:val="0"/>
+          <w:numId w:val="26"/>
+        </w:numPr>
+        <w:rPr/>
+      </w:pPr>
+      <w:r>
+        <w:rPr/>
+        <w:t xml:space="preserve">Giảm chiều dữ liệu và trực quan hóa dữ liệu: </w:t>
+      </w:r>
+      <w:r>
+        <w:rPr>
+          <w:i/>
+          <w:iCs/>
+        </w:rPr>
+        <w:t>python visualize.py</w:t>
+      </w:r>
+    </w:p>
+    <w:p>
+      <w:pPr>
+        <w:pStyle w:val="TextBody"/>
+        <w:widowControl/>
+        <w:bidi w:val="0"/>
+        <w:spacing w:lineRule="auto" w:line="276" w:before="0" w:after="140"/>
+        <w:ind w:left="720" w:right="0" w:hanging="0"/>
+        <w:jc w:val="left"/>
+        <w:rPr/>
+      </w:pPr>
+      <w:r>
+        <w:rPr>
+          <w:b/>
+          <w:bCs/>
+          <w:i w:val="false"/>
+          <w:iCs w:val="false"/>
+        </w:rPr>
+        <w:t xml:space="preserve">Lần 1: </w:t>
+      </w:r>
+      <w:r>
+        <w:rPr>
+          <w:b w:val="false"/>
+          <w:bCs w:val="false"/>
+          <w:i w:val="false"/>
+          <w:iCs w:val="false"/>
+        </w:rPr>
+        <w:t>Với 20000 dòng dữ liệu đầu tiên và lấy tất cả thuộc tính để train, máy báo lỗi tràn bộ nhớ</w:t>
+      </w:r>
+    </w:p>
+    <w:p>
+      <w:pPr>
+        <w:pStyle w:val="TextBody"/>
+        <w:rPr>
+          <w:b w:val="false"/>
+          <w:b w:val="false"/>
+          <w:bCs w:val="false"/>
+          <w:i w:val="false"/>
+          <w:i w:val="false"/>
+          <w:iCs w:val="false"/>
+        </w:rPr>
+      </w:pPr>
+      <w:r>
+        <w:rPr/>
+        <w:drawing>
+          <wp:anchor behindDoc="0" distT="0" distB="0" distL="0" distR="0" simplePos="0" locked="0" layoutInCell="1" allowOverlap="1" relativeHeight="15">
+            <wp:simplePos x="0" y="0"/>
+            <wp:positionH relativeFrom="column">
+              <wp:align>center</wp:align>
+            </wp:positionH>
+            <wp:positionV relativeFrom="paragraph">
+              <wp:posOffset>635</wp:posOffset>
+            </wp:positionV>
+            <wp:extent cx="5443855" cy="903605"/>
+            <wp:effectExtent l="0" t="0" r="0" b="0"/>
+            <wp:wrapSquare wrapText="largest"/>
+            <wp:docPr id="14" name="Image14" descr=""/>
+            <wp:cNvGraphicFramePr>
+              <a:graphicFrameLocks xmlns:a="http://schemas.openxmlformats.org/drawingml/2006/main" noChangeAspect="1"/>
+            </wp:cNvGraphicFramePr>
+            <a:graphic xmlns:a="http://schemas.openxmlformats.org/drawingml/2006/main">
+              <a:graphicData uri="http://schemas.openxmlformats.org/drawingml/2006/picture">
+                <pic:pic xmlns:pic="http://schemas.openxmlformats.org/drawingml/2006/picture">
+                  <pic:nvPicPr>
+                    <pic:cNvPr id="14" name="Image14" descr=""/>
+                    <pic:cNvPicPr>
+                      <a:picLocks noChangeAspect="1" noChangeArrowheads="1"/>
+                    </pic:cNvPicPr>
+                  </pic:nvPicPr>
+                  <pic:blipFill>
+                    <a:blip r:embed="rId16"/>
+                    <a:stretch>
+                      <a:fillRect/>
+                    </a:stretch>
+                  </pic:blipFill>
+                  <pic:spPr bwMode="auto">
+                    <a:xfrm>
+                      <a:off x="0" y="0"/>
+                      <a:ext cx="5443855" cy="903605"/>
+                    </a:xfrm>
+                    <a:prstGeom prst="rect">
+                      <a:avLst/>
+                    </a:prstGeom>
+                  </pic:spPr>
+                </pic:pic>
+              </a:graphicData>
+            </a:graphic>
+          </wp:anchor>
+        </w:drawing>
+      </w:r>
+    </w:p>
+    <w:p>
+      <w:pPr>
+        <w:pStyle w:val="TextBody"/>
+        <w:rPr>
+          <w:b w:val="false"/>
+          <w:b w:val="false"/>
+          <w:bCs w:val="false"/>
+          <w:i w:val="false"/>
+          <w:i w:val="false"/>
+          <w:iCs w:val="false"/>
+        </w:rPr>
+      </w:pPr>
+      <w:r>
+        <w:rPr/>
+      </w:r>
+    </w:p>
+    <w:p>
+      <w:pPr>
+        <w:pStyle w:val="TextBody"/>
+        <w:rPr>
+          <w:b w:val="false"/>
+          <w:b w:val="false"/>
+          <w:bCs w:val="false"/>
+          <w:i w:val="false"/>
+          <w:i w:val="false"/>
+          <w:iCs w:val="false"/>
+        </w:rPr>
+      </w:pPr>
+      <w:r>
+        <w:rPr/>
+      </w:r>
+    </w:p>
+    <w:p>
+      <w:pPr>
+        <w:pStyle w:val="TextBody"/>
+        <w:widowControl/>
+        <w:bidi w:val="0"/>
+        <w:spacing w:lineRule="auto" w:line="276" w:before="0" w:after="140"/>
+        <w:ind w:left="720" w:right="0" w:hanging="0"/>
+        <w:jc w:val="left"/>
+        <w:rPr/>
+      </w:pPr>
+      <w:r>
+        <w:rPr>
+          <w:b/>
+          <w:bCs/>
+          <w:i w:val="false"/>
+          <w:iCs w:val="false"/>
+        </w:rPr>
+        <w:t xml:space="preserve">Lần 2: </w:t>
+      </w:r>
+      <w:r>
+        <w:rPr>
+          <w:b w:val="false"/>
+          <w:bCs w:val="false"/>
+          <w:i w:val="false"/>
+          <w:iCs w:val="false"/>
+        </w:rPr>
+        <w:t>Với 20000 dòng dữ liệu đầu tiên làm tập train và chọn 10000 thuộc tính xuất hiện nhiều nhất, máy tiếp tục báo lỗi tràn bộ nhớ</w:t>
+      </w:r>
+    </w:p>
+    <w:p>
+      <w:pPr>
+        <w:pStyle w:val="TextBody"/>
+        <w:widowControl/>
+        <w:bidi w:val="0"/>
+        <w:spacing w:lineRule="auto" w:line="276" w:before="0" w:after="140"/>
+        <w:ind w:left="720" w:right="0" w:hanging="0"/>
+        <w:jc w:val="left"/>
+        <w:rPr>
+          <w:b w:val="false"/>
+          <w:b w:val="false"/>
+          <w:bCs w:val="false"/>
+          <w:i w:val="false"/>
+          <w:i w:val="false"/>
+          <w:iCs w:val="false"/>
+        </w:rPr>
+      </w:pPr>
+      <w:r>
+        <w:rPr/>
+        <w:drawing>
+          <wp:anchor behindDoc="0" distT="0" distB="0" distL="0" distR="0" simplePos="0" locked="0" layoutInCell="1" allowOverlap="1" relativeHeight="16">
+            <wp:simplePos x="0" y="0"/>
+            <wp:positionH relativeFrom="column">
+              <wp:align>center</wp:align>
+            </wp:positionH>
+            <wp:positionV relativeFrom="paragraph">
+              <wp:posOffset>635</wp:posOffset>
+            </wp:positionV>
+            <wp:extent cx="5433695" cy="948055"/>
+            <wp:effectExtent l="0" t="0" r="0" b="0"/>
+            <wp:wrapSquare wrapText="largest"/>
+            <wp:docPr id="15" name="Image15" descr=""/>
+            <wp:cNvGraphicFramePr>
+              <a:graphicFrameLocks xmlns:a="http://schemas.openxmlformats.org/drawingml/2006/main" noChangeAspect="1"/>
+            </wp:cNvGraphicFramePr>
+            <a:graphic xmlns:a="http://schemas.openxmlformats.org/drawingml/2006/main">
+              <a:graphicData uri="http://schemas.openxmlformats.org/drawingml/2006/picture">
+                <pic:pic xmlns:pic="http://schemas.openxmlformats.org/drawingml/2006/picture">
+                  <pic:nvPicPr>
+                    <pic:cNvPr id="15" name="Image15" descr=""/>
+                    <pic:cNvPicPr>
+                      <a:picLocks noChangeAspect="1" noChangeArrowheads="1"/>
+                    </pic:cNvPicPr>
+                  </pic:nvPicPr>
+                  <pic:blipFill>
+                    <a:blip r:embed="rId17"/>
+                    <a:stretch>
+                      <a:fillRect/>
+                    </a:stretch>
+                  </pic:blipFill>
+                  <pic:spPr bwMode="auto">
+                    <a:xfrm>
+                      <a:off x="0" y="0"/>
+                      <a:ext cx="5433695" cy="948055"/>
+                    </a:xfrm>
+                    <a:prstGeom prst="rect">
+                      <a:avLst/>
+                    </a:prstGeom>
+                  </pic:spPr>
+                </pic:pic>
+              </a:graphicData>
+            </a:graphic>
+          </wp:anchor>
+        </w:drawing>
+      </w:r>
+    </w:p>
+    <w:p>
+      <w:pPr>
+        <w:pStyle w:val="TextBody"/>
+        <w:widowControl/>
+        <w:bidi w:val="0"/>
+        <w:spacing w:lineRule="auto" w:line="276" w:before="0" w:after="140"/>
+        <w:ind w:left="720" w:right="0" w:hanging="0"/>
+        <w:jc w:val="left"/>
+        <w:rPr>
+          <w:b/>
+          <w:b/>
+          <w:bCs/>
+        </w:rPr>
+      </w:pPr>
+      <w:r>
+        <w:rPr>
+          <w:b/>
+          <w:bCs/>
+          <w:i w:val="false"/>
+          <w:iCs w:val="false"/>
+        </w:rPr>
+        <w:t xml:space="preserve">Lần 3: </w:t>
+      </w:r>
+      <w:r>
+        <w:rPr>
+          <w:b w:val="false"/>
+          <w:bCs w:val="false"/>
+          <w:i w:val="false"/>
+          <w:iCs w:val="false"/>
+        </w:rPr>
+        <w:t xml:space="preserve">Chỉ lấy 2000 dòng dữ liệu và 2000 thuộc tính xuất hiện nhiều nhất. </w:t>
+      </w:r>
+    </w:p>
+    <w:p>
+      <w:pPr>
+        <w:pStyle w:val="TextBody"/>
+        <w:rPr/>
+      </w:pPr>
+      <w:r>
+        <w:rPr/>
+        <w:tab/>
+        <w:t>Kết quả biểu đồ thu được:</w:t>
+      </w:r>
+    </w:p>
+    <w:p>
+      <w:pPr>
+        <w:pStyle w:val="TextBody"/>
+        <w:rPr/>
+      </w:pPr>
+      <w:r>
+        <w:rPr/>
+        <w:drawing>
+          <wp:anchor behindDoc="0" distT="0" distB="0" distL="0" distR="0" simplePos="0" locked="0" layoutInCell="1" allowOverlap="1" relativeHeight="17">
+            <wp:simplePos x="0" y="0"/>
+            <wp:positionH relativeFrom="column">
+              <wp:posOffset>435610</wp:posOffset>
+            </wp:positionH>
+            <wp:positionV relativeFrom="paragraph">
+              <wp:posOffset>52070</wp:posOffset>
+            </wp:positionV>
+            <wp:extent cx="5575935" cy="4141470"/>
+            <wp:effectExtent l="0" t="0" r="0" b="0"/>
+            <wp:wrapSquare wrapText="largest"/>
+            <wp:docPr id="16" name="Image16" descr=""/>
+            <wp:cNvGraphicFramePr>
+              <a:graphicFrameLocks xmlns:a="http://schemas.openxmlformats.org/drawingml/2006/main" noChangeAspect="1"/>
+            </wp:cNvGraphicFramePr>
+            <a:graphic xmlns:a="http://schemas.openxmlformats.org/drawingml/2006/main">
+              <a:graphicData uri="http://schemas.openxmlformats.org/drawingml/2006/picture">
+                <pic:pic xmlns:pic="http://schemas.openxmlformats.org/drawingml/2006/picture">
+                  <pic:nvPicPr>
+                    <pic:cNvPr id="16" name="Image16" descr=""/>
+                    <pic:cNvPicPr>
+                      <a:picLocks noChangeAspect="1" noChangeArrowheads="1"/>
+                    </pic:cNvPicPr>
+                  </pic:nvPicPr>
+                  <pic:blipFill>
+                    <a:blip r:embed="rId18"/>
+                    <a:stretch>
+                      <a:fillRect/>
+                    </a:stretch>
+                  </pic:blipFill>
+                  <pic:spPr bwMode="auto">
+                    <a:xfrm>
+                      <a:off x="0" y="0"/>
+                      <a:ext cx="5575935" cy="4141470"/>
+                    </a:xfrm>
+                    <a:prstGeom prst="rect">
+                      <a:avLst/>
+                    </a:prstGeom>
+                  </pic:spPr>
+                </pic:pic>
+              </a:graphicData>
+            </a:graphic>
+          </wp:anchor>
+        </w:drawing>
+      </w:r>
+    </w:p>
+    <w:p>
+      <w:pPr>
+        <w:pStyle w:val="TextBody"/>
+        <w:rPr/>
+      </w:pPr>
+      <w:r>
+        <w:rPr/>
+      </w:r>
+    </w:p>
+    <w:p>
+      <w:pPr>
+        <w:pStyle w:val="TextBody"/>
+        <w:rPr/>
+      </w:pPr>
+      <w:r>
+        <w:rPr/>
+      </w:r>
+    </w:p>
+    <w:p>
+      <w:pPr>
+        <w:pStyle w:val="TextBody"/>
+        <w:rPr/>
+      </w:pPr>
+      <w:r>
+        <w:rPr/>
+      </w:r>
+    </w:p>
+    <w:p>
+      <w:pPr>
+        <w:pStyle w:val="TextBody"/>
+        <w:rPr/>
+      </w:pPr>
+      <w:r>
+        <w:rPr/>
+      </w:r>
+    </w:p>
+    <w:p>
+      <w:pPr>
+        <w:pStyle w:val="TextBody"/>
+        <w:rPr/>
+      </w:pPr>
+      <w:r>
+        <w:rPr/>
+      </w:r>
+    </w:p>
+    <w:p>
+      <w:pPr>
+        <w:pStyle w:val="TextBody"/>
+        <w:rPr/>
+      </w:pPr>
+      <w:r>
+        <w:rPr/>
+      </w:r>
+    </w:p>
+    <w:p>
+      <w:pPr>
+        <w:pStyle w:val="TextBody"/>
+        <w:rPr/>
+      </w:pPr>
+      <w:r>
+        <w:rPr/>
+      </w:r>
+    </w:p>
+    <w:p>
+      <w:pPr>
+        <w:pStyle w:val="TextBody"/>
+        <w:rPr/>
+      </w:pPr>
+      <w:r>
+        <w:rPr/>
+      </w:r>
+    </w:p>
+    <w:p>
+      <w:pPr>
+        <w:pStyle w:val="TextBody"/>
+        <w:rPr/>
+      </w:pPr>
+      <w:r>
+        <w:rPr/>
+      </w:r>
+    </w:p>
+    <w:p>
+      <w:pPr>
+        <w:pStyle w:val="TextBody"/>
+        <w:rPr/>
+      </w:pPr>
+      <w:r>
+        <w:rPr/>
+      </w:r>
+    </w:p>
+    <w:p>
+      <w:pPr>
+        <w:pStyle w:val="TextBody"/>
+        <w:rPr/>
+      </w:pPr>
+      <w:r>
+        <w:rPr/>
+      </w:r>
+    </w:p>
+    <w:p>
+      <w:pPr>
+        <w:pStyle w:val="TextBody"/>
+        <w:rPr/>
+      </w:pPr>
+      <w:r>
+        <w:rPr/>
+      </w:r>
+    </w:p>
+    <w:p>
+      <w:pPr>
+        <w:pStyle w:val="TextBody"/>
+        <w:rPr/>
+      </w:pPr>
+      <w:r>
+        <w:rPr/>
+      </w:r>
+    </w:p>
+    <w:p>
+      <w:pPr>
+        <w:pStyle w:val="TextBody"/>
+        <w:rPr/>
+      </w:pPr>
+      <w:r>
+        <w:rPr/>
+      </w:r>
+    </w:p>
+    <w:p>
+      <w:pPr>
+        <w:pStyle w:val="TextBody"/>
+        <w:rPr/>
+      </w:pPr>
+      <w:r>
+        <w:rPr/>
+        <w:tab/>
+        <w:t>Thời gian chạy:</w:t>
+      </w:r>
+    </w:p>
+    <w:p>
+      <w:pPr>
+        <w:pStyle w:val="TextBody"/>
+        <w:rPr/>
+      </w:pPr>
+      <w:r>
+        <w:rPr/>
+        <w:drawing>
+          <wp:anchor behindDoc="0" distT="0" distB="0" distL="0" distR="0" simplePos="0" locked="0" layoutInCell="1" allowOverlap="1" relativeHeight="18">
+            <wp:simplePos x="0" y="0"/>
+            <wp:positionH relativeFrom="column">
+              <wp:align>center</wp:align>
+            </wp:positionH>
+            <wp:positionV relativeFrom="paragraph">
+              <wp:posOffset>635</wp:posOffset>
+            </wp:positionV>
+            <wp:extent cx="5281930" cy="852170"/>
+            <wp:effectExtent l="0" t="0" r="0" b="0"/>
+            <wp:wrapSquare wrapText="largest"/>
+            <wp:docPr id="17" name="Image17" descr=""/>
+            <wp:cNvGraphicFramePr>
+              <a:graphicFrameLocks xmlns:a="http://schemas.openxmlformats.org/drawingml/2006/main" noChangeAspect="1"/>
+            </wp:cNvGraphicFramePr>
+            <a:graphic xmlns:a="http://schemas.openxmlformats.org/drawingml/2006/main">
+              <a:graphicData uri="http://schemas.openxmlformats.org/drawingml/2006/picture">
+                <pic:pic xmlns:pic="http://schemas.openxmlformats.org/drawingml/2006/picture">
+                  <pic:nvPicPr>
+                    <pic:cNvPr id="17" name="Image17" descr=""/>
+                    <pic:cNvPicPr>
+                      <a:picLocks noChangeAspect="1" noChangeArrowheads="1"/>
+                    </pic:cNvPicPr>
+                  </pic:nvPicPr>
+                  <pic:blipFill>
+                    <a:blip r:embed="rId19"/>
+                    <a:stretch>
+                      <a:fillRect/>
+                    </a:stretch>
+                  </pic:blipFill>
+                  <pic:spPr bwMode="auto">
+                    <a:xfrm>
+                      <a:off x="0" y="0"/>
+                      <a:ext cx="5281930" cy="852170"/>
+                    </a:xfrm>
+                    <a:prstGeom prst="rect">
+                      <a:avLst/>
+                    </a:prstGeom>
+                  </pic:spPr>
+                </pic:pic>
+              </a:graphicData>
+            </a:graphic>
+          </wp:anchor>
+        </w:drawing>
+      </w:r>
+    </w:p>
+    <w:p>
+      <w:pPr>
+        <w:pStyle w:val="TextBody"/>
+        <w:rPr/>
+      </w:pPr>
+      <w:r>
+        <w:rPr/>
+      </w:r>
+    </w:p>
+    <w:p>
+      <w:pPr>
+        <w:pStyle w:val="TextBody"/>
+        <w:rPr/>
+      </w:pPr>
+      <w:r>
+        <w:rPr/>
+      </w:r>
+    </w:p>
+    <w:p>
+      <w:pPr>
+        <w:pStyle w:val="TextBody"/>
+        <w:rPr/>
+      </w:pPr>
+      <w:r>
+        <w:rPr/>
+        <w:tab/>
+      </w:r>
+    </w:p>
+    <w:p>
+      <w:pPr>
+        <w:pStyle w:val="TextBody"/>
+        <w:widowControl/>
+        <w:bidi w:val="0"/>
+        <w:spacing w:lineRule="auto" w:line="276" w:before="0" w:after="140"/>
+        <w:ind w:left="720" w:right="0" w:hanging="0"/>
+        <w:jc w:val="left"/>
+        <w:rPr/>
+      </w:pPr>
+      <w:r>
+        <w:rPr/>
+        <w:t xml:space="preserve">Thời gian đọc dữ liệu 26s, quá trình giảm chiều với </w:t>
+      </w:r>
+      <w:r>
+        <w:rPr/>
+        <w:t>t-SNE mất 232s, vẽ biểu đồ mất 0.3s, tổng thời gian là khoảng 258s.</w:t>
+      </w:r>
+    </w:p>
+    <w:p>
+      <w:pPr>
+        <w:pStyle w:val="TextBody"/>
+        <w:widowControl/>
+        <w:bidi w:val="0"/>
+        <w:spacing w:lineRule="auto" w:line="276" w:before="0" w:after="140"/>
+        <w:ind w:left="720" w:right="0" w:hanging="0"/>
+        <w:jc w:val="left"/>
+        <w:rPr/>
+      </w:pPr>
+      <w:r>
+        <w:rPr/>
+        <w:t>→</w:t>
+      </w:r>
+      <w:r>
+        <w:rPr/>
+        <w:t xml:space="preserve"> </w:t>
+      </w:r>
+      <w:r>
+        <w:rPr/>
+        <w:t>Các nhóm dữ liệu xếp khá rõ ràng và không có nhiều điểm chồng chéo lên nhau nên có thể sử dụng một vài thuật toán khác để phân lớp như regression, svm.</w:t>
+      </w:r>
+    </w:p>
+    <w:p>
+      <w:pPr>
+        <w:pStyle w:val="TextBody"/>
+        <w:numPr>
+          <w:ilvl w:val="0"/>
+          <w:numId w:val="26"/>
+        </w:numPr>
+        <w:rPr/>
+      </w:pPr>
+      <w:r>
+        <w:rPr/>
+        <w:t xml:space="preserve">Chạy với code tự viết: </w:t>
+      </w:r>
+      <w:r>
+        <w:rPr>
+          <w:i/>
+          <w:iCs/>
+        </w:rPr>
+        <w:t>python naive_bayes.py</w:t>
+      </w:r>
+    </w:p>
+    <w:p>
+      <w:pPr>
+        <w:pStyle w:val="TextBody"/>
+        <w:widowControl/>
+        <w:bidi w:val="0"/>
+        <w:spacing w:lineRule="auto" w:line="276" w:before="0" w:after="140"/>
+        <w:ind w:left="720" w:right="0" w:hanging="0"/>
+        <w:jc w:val="left"/>
+        <w:rPr>
+          <w:b/>
+          <w:b/>
+          <w:bCs/>
+        </w:rPr>
+      </w:pPr>
+      <w:bookmarkStart w:id="0" w:name="__DdeLink__205_2354795441"/>
+      <w:r>
+        <w:rPr>
+          <w:b/>
+          <w:bCs/>
+        </w:rPr>
+        <w:t xml:space="preserve">Lần 1: </w:t>
+      </w:r>
+      <w:r>
+        <w:rPr>
+          <w:b w:val="false"/>
+          <w:bCs w:val="false"/>
+        </w:rPr>
+        <w:t>Chạy với tất cả dữ liệu và tất cả các thuộc tính, lỗi tràn bộ nhớ.</w:t>
+      </w:r>
+    </w:p>
+    <w:p>
+      <w:pPr>
+        <w:pStyle w:val="TextBody"/>
+        <w:widowControl/>
+        <w:bidi w:val="0"/>
+        <w:spacing w:lineRule="auto" w:line="276" w:before="0" w:after="140"/>
+        <w:ind w:left="720" w:right="0" w:hanging="0"/>
+        <w:jc w:val="left"/>
+        <w:rPr>
+          <w:b w:val="false"/>
+          <w:b w:val="false"/>
+          <w:bCs w:val="false"/>
+        </w:rPr>
+      </w:pPr>
+      <w:r>
+        <w:rPr>
+          <w:b/>
+          <w:bCs/>
+        </w:rPr>
+      </w:r>
+    </w:p>
+    <w:p>
+      <w:pPr>
+        <w:pStyle w:val="TextBody"/>
+        <w:widowControl/>
+        <w:bidi w:val="0"/>
+        <w:spacing w:lineRule="auto" w:line="276" w:before="0" w:after="140"/>
+        <w:ind w:left="720" w:right="0" w:hanging="0"/>
+        <w:jc w:val="left"/>
+        <w:rPr>
+          <w:b/>
+          <w:b/>
+          <w:bCs/>
+        </w:rPr>
+      </w:pPr>
+      <w:r>
+        <w:rPr>
+          <w:b/>
+          <w:bCs/>
+        </w:rPr>
+        <w:t xml:space="preserve">Lần 2: </w:t>
+      </w:r>
+      <w:r>
+        <w:rPr>
+          <w:b w:val="false"/>
+          <w:bCs w:val="false"/>
+        </w:rPr>
+        <w:t>Chạy với 10000 dòng và 10000 thuộc tính xuất hiện nhiều nhất.</w:t>
+      </w:r>
+    </w:p>
+    <w:p>
+      <w:pPr>
+        <w:pStyle w:val="TextBody"/>
+        <w:widowControl/>
+        <w:bidi w:val="0"/>
+        <w:spacing w:lineRule="auto" w:line="276" w:before="0" w:after="140"/>
+        <w:ind w:left="720" w:right="0" w:hanging="0"/>
+        <w:jc w:val="left"/>
+        <w:rPr>
+          <w:b w:val="false"/>
+          <w:b w:val="false"/>
+          <w:bCs w:val="false"/>
+        </w:rPr>
+      </w:pPr>
+      <w:r>
+        <w:rPr>
+          <w:b/>
+          <w:bCs/>
+        </w:rPr>
+      </w:r>
+    </w:p>
+    <w:p>
+      <w:pPr>
+        <w:pStyle w:val="TextBody"/>
+        <w:widowControl/>
+        <w:bidi w:val="0"/>
+        <w:spacing w:lineRule="auto" w:line="276" w:before="0" w:after="140"/>
+        <w:ind w:left="720" w:right="0" w:hanging="0"/>
+        <w:jc w:val="left"/>
+        <w:rPr>
+          <w:b/>
+          <w:b/>
+          <w:bCs/>
+        </w:rPr>
+      </w:pPr>
+      <w:r>
+        <w:rPr>
+          <w:b/>
+          <w:bCs/>
+        </w:rPr>
+        <w:t xml:space="preserve">Lần 3: </w:t>
+      </w:r>
+      <w:r>
+        <w:rPr>
+          <w:b w:val="false"/>
+          <w:bCs w:val="false"/>
+        </w:rPr>
+        <w:t>5000 dòng với 10000 thuộc tính xuất hiện nhiều nhất.</w:t>
+      </w:r>
+      <w:bookmarkEnd w:id="0"/>
+    </w:p>
+    <w:p>
+      <w:pPr>
+        <w:pStyle w:val="TextBody"/>
+        <w:widowControl/>
+        <w:bidi w:val="0"/>
+        <w:spacing w:lineRule="auto" w:line="276" w:before="0" w:after="140"/>
+        <w:ind w:left="720" w:right="0" w:hanging="0"/>
+        <w:jc w:val="left"/>
+        <w:rPr>
+          <w:b w:val="false"/>
+          <w:b w:val="false"/>
+          <w:bCs w:val="false"/>
+        </w:rPr>
+      </w:pPr>
+      <w:r>
+        <w:rPr>
+          <w:b/>
+          <w:bCs/>
+        </w:rPr>
+      </w:r>
+    </w:p>
+    <w:p>
+      <w:pPr>
+        <w:pStyle w:val="TextBody"/>
+        <w:numPr>
+          <w:ilvl w:val="0"/>
+          <w:numId w:val="26"/>
+        </w:numPr>
+        <w:rPr/>
+      </w:pPr>
+      <w:r>
+        <w:rPr/>
+        <w:t>Chạy với thư viện:</w:t>
+      </w:r>
+    </w:p>
+    <w:p>
+      <w:pPr>
+        <w:pStyle w:val="TextBody"/>
+        <w:widowControl/>
+        <w:bidi w:val="0"/>
+        <w:spacing w:lineRule="auto" w:line="276" w:before="0" w:after="140"/>
+        <w:ind w:left="720" w:right="0" w:hanging="0"/>
+        <w:jc w:val="left"/>
+        <w:rPr>
+          <w:b/>
+          <w:b/>
+          <w:bCs/>
+        </w:rPr>
+      </w:pPr>
+      <w:r>
+        <w:rPr>
+          <w:b/>
+          <w:bCs/>
+        </w:rPr>
+        <w:t xml:space="preserve">Lần 1: </w:t>
+      </w:r>
+      <w:r>
+        <w:rPr>
+          <w:b w:val="false"/>
+          <w:bCs w:val="false"/>
+        </w:rPr>
+        <w:t>Chạy với tất cả dữ liệu và tất cả các thuộc tính, lỗi tràn bộ nhớ.</w:t>
+      </w:r>
+    </w:p>
+    <w:p>
+      <w:pPr>
+        <w:pStyle w:val="TextBody"/>
+        <w:widowControl/>
+        <w:bidi w:val="0"/>
+        <w:spacing w:lineRule="auto" w:line="276" w:before="0" w:after="140"/>
+        <w:ind w:left="720" w:right="0" w:hanging="0"/>
+        <w:jc w:val="left"/>
+        <w:rPr>
+          <w:b w:val="false"/>
+          <w:b w:val="false"/>
+          <w:bCs w:val="false"/>
+        </w:rPr>
+      </w:pPr>
+      <w:r>
+        <w:rPr>
+          <w:b/>
+          <w:bCs/>
+        </w:rPr>
+      </w:r>
+    </w:p>
+    <w:p>
+      <w:pPr>
+        <w:pStyle w:val="TextBody"/>
+        <w:widowControl/>
+        <w:bidi w:val="0"/>
+        <w:spacing w:lineRule="auto" w:line="276" w:before="0" w:after="140"/>
+        <w:ind w:left="720" w:right="0" w:hanging="0"/>
+        <w:jc w:val="left"/>
+        <w:rPr>
+          <w:b/>
+          <w:b/>
+          <w:bCs/>
+        </w:rPr>
+      </w:pPr>
+      <w:r>
+        <w:rPr>
+          <w:b/>
+          <w:bCs/>
+        </w:rPr>
+        <w:t xml:space="preserve">Lần 2: </w:t>
+      </w:r>
+      <w:r>
+        <w:rPr>
+          <w:b w:val="false"/>
+          <w:bCs w:val="false"/>
+        </w:rPr>
+        <w:t>Chạy với 10000 dòng và 10000 thuộc tính xuất hiện nhiều nhất.</w:t>
+      </w:r>
+    </w:p>
+    <w:p>
+      <w:pPr>
+        <w:pStyle w:val="TextBody"/>
+        <w:widowControl/>
+        <w:bidi w:val="0"/>
+        <w:spacing w:lineRule="auto" w:line="276" w:before="0" w:after="140"/>
+        <w:ind w:left="720" w:right="0" w:hanging="0"/>
+        <w:jc w:val="left"/>
+        <w:rPr>
+          <w:b w:val="false"/>
+          <w:b w:val="false"/>
+          <w:bCs w:val="false"/>
+        </w:rPr>
+      </w:pPr>
+      <w:r>
+        <w:rPr>
+          <w:b/>
+          <w:bCs/>
+        </w:rPr>
+      </w:r>
+    </w:p>
+    <w:p>
+      <w:pPr>
+        <w:pStyle w:val="TextBody"/>
+        <w:widowControl/>
+        <w:bidi w:val="0"/>
+        <w:spacing w:lineRule="auto" w:line="276" w:before="0" w:after="140"/>
+        <w:ind w:left="720" w:right="0" w:hanging="0"/>
+        <w:jc w:val="left"/>
+        <w:rPr>
+          <w:b/>
+          <w:b/>
+          <w:bCs/>
+        </w:rPr>
+      </w:pPr>
+      <w:r>
+        <w:rPr>
+          <w:b/>
+          <w:bCs/>
+        </w:rPr>
+        <w:t xml:space="preserve">Lần 3: </w:t>
+      </w:r>
+      <w:r>
+        <w:rPr>
+          <w:b w:val="false"/>
+          <w:bCs w:val="false"/>
+        </w:rPr>
+        <w:t>5000 dòng với 10000 thuộc tính xuất hiện nhiều nhất.</w:t>
       </w:r>
     </w:p>
     <w:p>
@@ -3150,6 +4286,50 @@
       </w:pPr>
       <w:r>
         <w:rPr/>
+        <w:t>Phân tích kết quả</w:t>
+      </w:r>
+    </w:p>
+    <w:p>
+      <w:pPr>
+        <w:pStyle w:val="TextBody"/>
+        <w:numPr>
+          <w:ilvl w:val="0"/>
+          <w:numId w:val="24"/>
+        </w:numPr>
+        <w:jc w:val="both"/>
+        <w:rPr/>
+      </w:pPr>
+      <w:r>
+        <w:rPr/>
+        <w:t>Naive bayes cho ra kết quả rất tốt với độ chính xác cao.</w:t>
+      </w:r>
+    </w:p>
+    <w:p>
+      <w:pPr>
+        <w:pStyle w:val="TextBody"/>
+        <w:numPr>
+          <w:ilvl w:val="0"/>
+          <w:numId w:val="24"/>
+        </w:numPr>
+        <w:jc w:val="both"/>
+        <w:rPr/>
+      </w:pPr>
+      <w:r>
+        <w:rPr/>
+      </w:r>
+    </w:p>
+    <w:p>
+      <w:pPr>
+        <w:pStyle w:val="Heading3"/>
+        <w:numPr>
+          <w:ilvl w:val="2"/>
+          <w:numId w:val="9"/>
+        </w:numPr>
+        <w:jc w:val="both"/>
+        <w:rPr/>
+      </w:pPr>
+      <w:r>
+        <w:rPr/>
         <w:t>Kết luận</w:t>
       </w:r>
     </w:p>
@@ -3197,13 +4377,55 @@
         <w:pStyle w:val="Normal"/>
         <w:numPr>
           <w:ilvl w:val="0"/>
-          <w:numId w:val="23"/>
+          <w:numId w:val="22"/>
         </w:numPr>
         <w:rPr/>
       </w:pPr>
       <w:r>
         <w:rPr/>
         <w:t>Sử dụng phương pháp tách từ hiệu quả, toàn diện hơn kiểm tra các ký tự đặc biệt, rút ra quy luật dùng các dấu câu, chú ý đến từ loại của từ.</w:t>
+      </w:r>
+    </w:p>
+    <w:p>
+      <w:pPr>
+        <w:pStyle w:val="Normal"/>
+        <w:numPr>
+          <w:ilvl w:val="0"/>
+          <w:numId w:val="22"/>
+        </w:numPr>
+        <w:rPr/>
+      </w:pPr>
+      <w:r>
+        <w:rPr/>
+        <w:t>Tìm hiểu sâu hơn về cấu trúc ngữ nghĩa của câu để có thể loại bỏ các từ như tên riêng, địa điểm, thời gian,… để giảm số lượng thuộc tính dữ liệu.</w:t>
+      </w:r>
+    </w:p>
+    <w:p>
+      <w:pPr>
+        <w:pStyle w:val="Normal"/>
+        <w:numPr>
+          <w:ilvl w:val="0"/>
+          <w:numId w:val="22"/>
+        </w:numPr>
+        <w:rPr>
+          <w:u w:val="none"/>
+        </w:rPr>
+      </w:pPr>
+      <w:r>
+        <w:rPr>
+          <w:u w:val="none"/>
+        </w:rPr>
+        <w:t>Bags of Words là một phương pháp đơn giản nhưng có nhiều thiếu sót, có thể thay thế phương pháp trên bằng các phương pháp có phụ thuộc vào ngữ nghĩa của các từ để tăng độ chính xác dự đoán. ví dụ như word2vector, Glove, LSI,...</w:t>
+      </w:r>
+    </w:p>
+    <w:p>
+      <w:pPr>
+        <w:pStyle w:val="Normal"/>
+        <w:rPr/>
+      </w:pPr>
+      <w:r>
+        <w:rPr/>
+        <w:t>Tiếp theo về mô hình thuật toán:</w:t>
       </w:r>
     </w:p>
     <w:p>
@@ -3217,7 +4439,7 @@
       </w:pPr>
       <w:r>
         <w:rPr/>
-        <w:t>Tìm hiểu sâu hơn về cấu trúc ngữ nghĩa của câu để có thể loại bỏ các từ như tên riêng, địa điểm, thời gian,… để giảm số lượng thuộc tính dữ liệu.</w:t>
+        <w:t>Naive bayes thường không được đánh giá cao về mặt lý thuyết nhưng trên thực tế nó lại cho ra kết quả rất tốt, có thể tiếp tục sử dụng naive bayes tùy vào mô hình dữ liệu vector đầu vào.</w:t>
       </w:r>
     </w:p>
     <w:p>
@@ -3226,48 +4448,6 @@
         <w:numPr>
           <w:ilvl w:val="0"/>
           <w:numId w:val="23"/>
-        </w:numPr>
-        <w:rPr>
-          <w:u w:val="none"/>
-        </w:rPr>
-      </w:pPr>
-      <w:r>
-        <w:rPr>
-          <w:u w:val="none"/>
-        </w:rPr>
-        <w:t>Bags of Words là một phương pháp đơn giản nhưng có nhiều thiếu sót, có thể thay thế phương pháp trên bằng các phương pháp có phụ thuộc vào ngữ nghĩa của các từ để tăng độ chính xác dự đoán. ví dụ như word2vector, Glove, LSI,...</w:t>
-      </w:r>
-    </w:p>
-    <w:p>
-      <w:pPr>
-        <w:pStyle w:val="Normal"/>
-        <w:rPr/>
-      </w:pPr>
-      <w:r>
-        <w:rPr/>
-        <w:t>Tiếp theo về mô hình thuật toán:</w:t>
-      </w:r>
-    </w:p>
-    <w:p>
-      <w:pPr>
-        <w:pStyle w:val="Normal"/>
-        <w:numPr>
-          <w:ilvl w:val="0"/>
-          <w:numId w:val="24"/>
-        </w:numPr>
-        <w:rPr/>
-      </w:pPr>
-      <w:r>
-        <w:rPr/>
-        <w:t>Naive bayes thường không được đánh giá cao về mặt lý thuyết nhưng trên thực tế nó lại cho ra kết quả rất tốt, có thể tiếp tục sử dụng naive bayes tùy vào mô hình dữ liệu vector đầu vào.</w:t>
-      </w:r>
-    </w:p>
-    <w:p>
-      <w:pPr>
-        <w:pStyle w:val="Normal"/>
-        <w:numPr>
-          <w:ilvl w:val="0"/>
-          <w:numId w:val="24"/>
         </w:numPr>
         <w:rPr/>
       </w:pPr>
@@ -5001,6 +6181,7 @@
       </w:pPr>
       <w:rPr>
         <w:rFonts w:ascii="Symbol" w:hAnsi="Symbol" w:cs="Symbol" w:hint="default"/>
+        <w:b w:val="false"/>
         <w:rFonts w:cs="OpenSymbol"/>
       </w:rPr>
     </w:lvl>
@@ -5578,142 +6759,142 @@
     <w:lvl w:ilvl="0">
       <w:start w:val="1"/>
       <w:numFmt w:val="bullet"/>
+      <w:lvlText w:val=""/>
+      <w:lvlJc w:val="left"/>
+      <w:pPr>
+        <w:tabs>
+          <w:tab w:val="num" w:pos="1080"/>
+        </w:tabs>
+        <w:ind w:left="1080" w:hanging="360"/>
+      </w:pPr>
+      <w:rPr>
+        <w:rFonts w:ascii="Wingdings" w:hAnsi="Wingdings" w:cs="Wingdings" w:hint="default"/>
+        <w:b w:val="false"/>
+        <w:rFonts w:cs="OpenSymbol"/>
+      </w:rPr>
+    </w:lvl>
+    <w:lvl w:ilvl="1">
+      <w:start w:val="1"/>
+      <w:numFmt w:val="bullet"/>
+      <w:lvlText w:val="◦"/>
+      <w:lvlJc w:val="left"/>
+      <w:pPr>
+        <w:tabs>
+          <w:tab w:val="num" w:pos="1440"/>
+        </w:tabs>
+        <w:ind w:left="1440" w:hanging="360"/>
+      </w:pPr>
+      <w:rPr>
+        <w:rFonts w:ascii="OpenSymbol" w:hAnsi="OpenSymbol" w:cs="OpenSymbol" w:hint="default"/>
+        <w:rFonts w:cs="OpenSymbol"/>
+      </w:rPr>
+    </w:lvl>
+    <w:lvl w:ilvl="2">
+      <w:start w:val="1"/>
+      <w:numFmt w:val="bullet"/>
+      <w:lvlText w:val="▪"/>
+      <w:lvlJc w:val="left"/>
+      <w:pPr>
+        <w:tabs>
+          <w:tab w:val="num" w:pos="1800"/>
+        </w:tabs>
+        <w:ind w:left="1800" w:hanging="360"/>
+      </w:pPr>
+      <w:rPr>
+        <w:rFonts w:ascii="OpenSymbol" w:hAnsi="OpenSymbol" w:cs="OpenSymbol" w:hint="default"/>
+        <w:rFonts w:cs="OpenSymbol"/>
+      </w:rPr>
+    </w:lvl>
+    <w:lvl w:ilvl="3">
+      <w:start w:val="1"/>
+      <w:numFmt w:val="bullet"/>
       <w:lvlText w:val=""/>
       <w:lvlJc w:val="left"/>
       <w:pPr>
         <w:tabs>
-          <w:tab w:val="num" w:pos="720"/>
-        </w:tabs>
-        <w:ind w:left="720" w:hanging="360"/>
+          <w:tab w:val="num" w:pos="2160"/>
+        </w:tabs>
+        <w:ind w:left="2160" w:hanging="360"/>
       </w:pPr>
       <w:rPr>
         <w:rFonts w:ascii="Symbol" w:hAnsi="Symbol" w:cs="Symbol" w:hint="default"/>
-        <w:b w:val="false"/>
-        <w:rFonts w:cs="OpenSymbol"/>
-      </w:rPr>
-    </w:lvl>
-    <w:lvl w:ilvl="1">
+        <w:rFonts w:cs="OpenSymbol"/>
+      </w:rPr>
+    </w:lvl>
+    <w:lvl w:ilvl="4">
       <w:start w:val="1"/>
       <w:numFmt w:val="bullet"/>
       <w:lvlText w:val="◦"/>
       <w:lvlJc w:val="left"/>
       <w:pPr>
         <w:tabs>
-          <w:tab w:val="num" w:pos="1080"/>
-        </w:tabs>
-        <w:ind w:left="1080" w:hanging="360"/>
+          <w:tab w:val="num" w:pos="2520"/>
+        </w:tabs>
+        <w:ind w:left="2520" w:hanging="360"/>
       </w:pPr>
       <w:rPr>
         <w:rFonts w:ascii="OpenSymbol" w:hAnsi="OpenSymbol" w:cs="OpenSymbol" w:hint="default"/>
         <w:rFonts w:cs="OpenSymbol"/>
       </w:rPr>
     </w:lvl>
-    <w:lvl w:ilvl="2">
+    <w:lvl w:ilvl="5">
       <w:start w:val="1"/>
       <w:numFmt w:val="bullet"/>
       <w:lvlText w:val="▪"/>
       <w:lvlJc w:val="left"/>
       <w:pPr>
         <w:tabs>
-          <w:tab w:val="num" w:pos="1440"/>
-        </w:tabs>
-        <w:ind w:left="1440" w:hanging="360"/>
+          <w:tab w:val="num" w:pos="2880"/>
+        </w:tabs>
+        <w:ind w:left="2880" w:hanging="360"/>
       </w:pPr>
       <w:rPr>
         <w:rFonts w:ascii="OpenSymbol" w:hAnsi="OpenSymbol" w:cs="OpenSymbol" w:hint="default"/>
         <w:rFonts w:cs="OpenSymbol"/>
       </w:rPr>
     </w:lvl>
-    <w:lvl w:ilvl="3">
+    <w:lvl w:ilvl="6">
       <w:start w:val="1"/>
       <w:numFmt w:val="bullet"/>
       <w:lvlText w:val=""/>
       <w:lvlJc w:val="left"/>
       <w:pPr>
         <w:tabs>
-          <w:tab w:val="num" w:pos="1800"/>
-        </w:tabs>
-        <w:ind w:left="1800" w:hanging="360"/>
+          <w:tab w:val="num" w:pos="3240"/>
+        </w:tabs>
+        <w:ind w:left="3240" w:hanging="360"/>
       </w:pPr>
       <w:rPr>
         <w:rFonts w:ascii="Symbol" w:hAnsi="Symbol" w:cs="Symbol" w:hint="default"/>
         <w:rFonts w:cs="OpenSymbol"/>
       </w:rPr>
     </w:lvl>
-    <w:lvl w:ilvl="4">
+    <w:lvl w:ilvl="7">
       <w:start w:val="1"/>
       <w:numFmt w:val="bullet"/>
       <w:lvlText w:val="◦"/>
       <w:lvlJc w:val="left"/>
       <w:pPr>
         <w:tabs>
-          <w:tab w:val="num" w:pos="2160"/>
-        </w:tabs>
-        <w:ind w:left="2160" w:hanging="360"/>
+          <w:tab w:val="num" w:pos="3600"/>
+        </w:tabs>
+        <w:ind w:left="3600" w:hanging="360"/>
       </w:pPr>
       <w:rPr>
         <w:rFonts w:ascii="OpenSymbol" w:hAnsi="OpenSymbol" w:cs="OpenSymbol" w:hint="default"/>
         <w:rFonts w:cs="OpenSymbol"/>
       </w:rPr>
     </w:lvl>
-    <w:lvl w:ilvl="5">
+    <w:lvl w:ilvl="8">
       <w:start w:val="1"/>
       <w:numFmt w:val="bullet"/>
       <w:lvlText w:val="▪"/>
       <w:lvlJc w:val="left"/>
       <w:pPr>
         <w:tabs>
-          <w:tab w:val="num" w:pos="2520"/>
-        </w:tabs>
-        <w:ind w:left="2520" w:hanging="360"/>
-      </w:pPr>
-      <w:rPr>
-        <w:rFonts w:ascii="OpenSymbol" w:hAnsi="OpenSymbol" w:cs="OpenSymbol" w:hint="default"/>
-        <w:rFonts w:cs="OpenSymbol"/>
-      </w:rPr>
-    </w:lvl>
-    <w:lvl w:ilvl="6">
-      <w:start w:val="1"/>
-      <w:numFmt w:val="bullet"/>
-      <w:lvlText w:val=""/>
-      <w:lvlJc w:val="left"/>
-      <w:pPr>
-        <w:tabs>
-          <w:tab w:val="num" w:pos="2880"/>
-        </w:tabs>
-        <w:ind w:left="2880" w:hanging="360"/>
-      </w:pPr>
-      <w:rPr>
-        <w:rFonts w:ascii="Symbol" w:hAnsi="Symbol" w:cs="Symbol" w:hint="default"/>
-        <w:rFonts w:cs="OpenSymbol"/>
-      </w:rPr>
-    </w:lvl>
-    <w:lvl w:ilvl="7">
-      <w:start w:val="1"/>
-      <w:numFmt w:val="bullet"/>
-      <w:lvlText w:val="◦"/>
-      <w:lvlJc w:val="left"/>
-      <w:pPr>
-        <w:tabs>
-          <w:tab w:val="num" w:pos="3240"/>
-        </w:tabs>
-        <w:ind w:left="3240" w:hanging="360"/>
-      </w:pPr>
-      <w:rPr>
-        <w:rFonts w:ascii="OpenSymbol" w:hAnsi="OpenSymbol" w:cs="OpenSymbol" w:hint="default"/>
-        <w:rFonts w:cs="OpenSymbol"/>
-      </w:rPr>
-    </w:lvl>
-    <w:lvl w:ilvl="8">
-      <w:start w:val="1"/>
-      <w:numFmt w:val="bullet"/>
-      <w:lvlText w:val="▪"/>
-      <w:lvlJc w:val="left"/>
-      <w:pPr>
-        <w:tabs>
-          <w:tab w:val="num" w:pos="3600"/>
-        </w:tabs>
-        <w:ind w:left="3600" w:hanging="360"/>
+          <w:tab w:val="num" w:pos="3960"/>
+        </w:tabs>
+        <w:ind w:left="3960" w:hanging="360"/>
       </w:pPr>
       <w:rPr>
         <w:rFonts w:ascii="OpenSymbol" w:hAnsi="OpenSymbol" w:cs="OpenSymbol" w:hint="default"/>
@@ -5725,7 +6906,24 @@
     <w:lvl w:ilvl="0">
       <w:start w:val="1"/>
       <w:numFmt w:val="bullet"/>
-      <w:lvlText w:val=""/>
+      <w:lvlText w:val=""/>
+      <w:lvlJc w:val="left"/>
+      <w:pPr>
+        <w:tabs>
+          <w:tab w:val="num" w:pos="720"/>
+        </w:tabs>
+        <w:ind w:left="720" w:hanging="360"/>
+      </w:pPr>
+      <w:rPr>
+        <w:rFonts w:ascii="Symbol" w:hAnsi="Symbol" w:cs="Symbol" w:hint="default"/>
+        <w:b w:val="false"/>
+        <w:rFonts w:cs="OpenSymbol"/>
+      </w:rPr>
+    </w:lvl>
+    <w:lvl w:ilvl="1">
+      <w:start w:val="1"/>
+      <w:numFmt w:val="bullet"/>
+      <w:lvlText w:val=""/>
       <w:lvlJc w:val="left"/>
       <w:pPr>
         <w:tabs>
@@ -5734,15 +6932,14 @@
         <w:ind w:left="1080" w:hanging="360"/>
       </w:pPr>
       <w:rPr>
-        <w:rFonts w:ascii="Wingdings" w:hAnsi="Wingdings" w:cs="Wingdings" w:hint="default"/>
-        <w:b w:val="false"/>
-        <w:rFonts w:cs="OpenSymbol"/>
-      </w:rPr>
-    </w:lvl>
-    <w:lvl w:ilvl="1">
-      <w:start w:val="1"/>
-      <w:numFmt w:val="bullet"/>
-      <w:lvlText w:val="◦"/>
+        <w:rFonts w:ascii="Symbol" w:hAnsi="Symbol" w:cs="Symbol" w:hint="default"/>
+        <w:rFonts w:cs="OpenSymbol"/>
+      </w:rPr>
+    </w:lvl>
+    <w:lvl w:ilvl="2">
+      <w:start w:val="1"/>
+      <w:numFmt w:val="bullet"/>
+      <w:lvlText w:val=""/>
       <w:lvlJc w:val="left"/>
       <w:pPr>
         <w:tabs>
@@ -5751,14 +6948,14 @@
         <w:ind w:left="1440" w:hanging="360"/>
       </w:pPr>
       <w:rPr>
-        <w:rFonts w:ascii="OpenSymbol" w:hAnsi="OpenSymbol" w:cs="OpenSymbol" w:hint="default"/>
-        <w:rFonts w:cs="OpenSymbol"/>
-      </w:rPr>
-    </w:lvl>
-    <w:lvl w:ilvl="2">
-      <w:start w:val="1"/>
-      <w:numFmt w:val="bullet"/>
-      <w:lvlText w:val="▪"/>
+        <w:rFonts w:ascii="Symbol" w:hAnsi="Symbol" w:cs="Symbol" w:hint="default"/>
+        <w:rFonts w:cs="OpenSymbol"/>
+      </w:rPr>
+    </w:lvl>
+    <w:lvl w:ilvl="3">
+      <w:start w:val="1"/>
+      <w:numFmt w:val="bullet"/>
+      <w:lvlText w:val=""/>
       <w:lvlJc w:val="left"/>
       <w:pPr>
         <w:tabs>
@@ -5767,11 +6964,11 @@
         <w:ind w:left="1800" w:hanging="360"/>
       </w:pPr>
       <w:rPr>
-        <w:rFonts w:ascii="OpenSymbol" w:hAnsi="OpenSymbol" w:cs="OpenSymbol" w:hint="default"/>
-        <w:rFonts w:cs="OpenSymbol"/>
-      </w:rPr>
-    </w:lvl>
-    <w:lvl w:ilvl="3">
+        <w:rFonts w:ascii="Symbol" w:hAnsi="Symbol" w:cs="Symbol" w:hint="default"/>
+        <w:rFonts w:cs="OpenSymbol"/>
+      </w:rPr>
+    </w:lvl>
+    <w:lvl w:ilvl="4">
       <w:start w:val="1"/>
       <w:numFmt w:val="bullet"/>
       <w:lvlText w:val=""/>
@@ -5787,10 +6984,10 @@
         <w:rFonts w:cs="OpenSymbol"/>
       </w:rPr>
     </w:lvl>
-    <w:lvl w:ilvl="4">
-      <w:start w:val="1"/>
-      <w:numFmt w:val="bullet"/>
-      <w:lvlText w:val="◦"/>
+    <w:lvl w:ilvl="5">
+      <w:start w:val="1"/>
+      <w:numFmt w:val="bullet"/>
+      <w:lvlText w:val=""/>
       <w:lvlJc w:val="left"/>
       <w:pPr>
         <w:tabs>
@@ -5799,14 +6996,14 @@
         <w:ind w:left="2520" w:hanging="360"/>
       </w:pPr>
       <w:rPr>
-        <w:rFonts w:ascii="OpenSymbol" w:hAnsi="OpenSymbol" w:cs="OpenSymbol" w:hint="default"/>
-        <w:rFonts w:cs="OpenSymbol"/>
-      </w:rPr>
-    </w:lvl>
-    <w:lvl w:ilvl="5">
-      <w:start w:val="1"/>
-      <w:numFmt w:val="bullet"/>
-      <w:lvlText w:val="▪"/>
+        <w:rFonts w:ascii="Symbol" w:hAnsi="Symbol" w:cs="Symbol" w:hint="default"/>
+        <w:rFonts w:cs="OpenSymbol"/>
+      </w:rPr>
+    </w:lvl>
+    <w:lvl w:ilvl="6">
+      <w:start w:val="1"/>
+      <w:numFmt w:val="bullet"/>
+      <w:lvlText w:val=""/>
       <w:lvlJc w:val="left"/>
       <w:pPr>
         <w:tabs>
@@ -5815,11 +7012,11 @@
         <w:ind w:left="2880" w:hanging="360"/>
       </w:pPr>
       <w:rPr>
-        <w:rFonts w:ascii="OpenSymbol" w:hAnsi="OpenSymbol" w:cs="OpenSymbol" w:hint="default"/>
-        <w:rFonts w:cs="OpenSymbol"/>
-      </w:rPr>
-    </w:lvl>
-    <w:lvl w:ilvl="6">
+        <w:rFonts w:ascii="Symbol" w:hAnsi="Symbol" w:cs="Symbol" w:hint="default"/>
+        <w:rFonts w:cs="OpenSymbol"/>
+      </w:rPr>
+    </w:lvl>
+    <w:lvl w:ilvl="7">
       <w:start w:val="1"/>
       <w:numFmt w:val="bullet"/>
       <w:lvlText w:val=""/>
@@ -5835,10 +7032,10 @@
         <w:rFonts w:cs="OpenSymbol"/>
       </w:rPr>
     </w:lvl>
-    <w:lvl w:ilvl="7">
-      <w:start w:val="1"/>
-      <w:numFmt w:val="bullet"/>
-      <w:lvlText w:val="◦"/>
+    <w:lvl w:ilvl="8">
+      <w:start w:val="1"/>
+      <w:numFmt w:val="bullet"/>
+      <w:lvlText w:val=""/>
       <w:lvlJc w:val="left"/>
       <w:pPr>
         <w:tabs>
@@ -5847,23 +7044,7 @@
         <w:ind w:left="3600" w:hanging="360"/>
       </w:pPr>
       <w:rPr>
-        <w:rFonts w:ascii="OpenSymbol" w:hAnsi="OpenSymbol" w:cs="OpenSymbol" w:hint="default"/>
-        <w:rFonts w:cs="OpenSymbol"/>
-      </w:rPr>
-    </w:lvl>
-    <w:lvl w:ilvl="8">
-      <w:start w:val="1"/>
-      <w:numFmt w:val="bullet"/>
-      <w:lvlText w:val="▪"/>
-      <w:lvlJc w:val="left"/>
-      <w:pPr>
-        <w:tabs>
-          <w:tab w:val="num" w:pos="3960"/>
-        </w:tabs>
-        <w:ind w:left="3960" w:hanging="360"/>
-      </w:pPr>
-      <w:rPr>
-        <w:rFonts w:ascii="OpenSymbol" w:hAnsi="OpenSymbol" w:cs="OpenSymbol" w:hint="default"/>
+        <w:rFonts w:ascii="Symbol" w:hAnsi="Symbol" w:cs="Symbol" w:hint="default"/>
         <w:rFonts w:cs="OpenSymbol"/>
       </w:rPr>
     </w:lvl>
@@ -5882,110 +7063,109 @@
       </w:pPr>
       <w:rPr>
         <w:rFonts w:ascii="Symbol" w:hAnsi="Symbol" w:cs="Symbol" w:hint="default"/>
-        <w:b w:val="false"/>
         <w:rFonts w:cs="OpenSymbol"/>
       </w:rPr>
     </w:lvl>
     <w:lvl w:ilvl="1">
       <w:start w:val="1"/>
       <w:numFmt w:val="bullet"/>
+      <w:lvlText w:val="◦"/>
+      <w:lvlJc w:val="left"/>
+      <w:pPr>
+        <w:tabs>
+          <w:tab w:val="num" w:pos="1080"/>
+        </w:tabs>
+        <w:ind w:left="1080" w:hanging="360"/>
+      </w:pPr>
+      <w:rPr>
+        <w:rFonts w:ascii="OpenSymbol" w:hAnsi="OpenSymbol" w:cs="OpenSymbol" w:hint="default"/>
+        <w:rFonts w:cs="OpenSymbol"/>
+      </w:rPr>
+    </w:lvl>
+    <w:lvl w:ilvl="2">
+      <w:start w:val="1"/>
+      <w:numFmt w:val="bullet"/>
+      <w:lvlText w:val="▪"/>
+      <w:lvlJc w:val="left"/>
+      <w:pPr>
+        <w:tabs>
+          <w:tab w:val="num" w:pos="1440"/>
+        </w:tabs>
+        <w:ind w:left="1440" w:hanging="360"/>
+      </w:pPr>
+      <w:rPr>
+        <w:rFonts w:ascii="OpenSymbol" w:hAnsi="OpenSymbol" w:cs="OpenSymbol" w:hint="default"/>
+        <w:rFonts w:cs="OpenSymbol"/>
+      </w:rPr>
+    </w:lvl>
+    <w:lvl w:ilvl="3">
+      <w:start w:val="1"/>
+      <w:numFmt w:val="bullet"/>
       <w:lvlText w:val=""/>
       <w:lvlJc w:val="left"/>
       <w:pPr>
         <w:tabs>
-          <w:tab w:val="num" w:pos="1080"/>
-        </w:tabs>
-        <w:ind w:left="1080" w:hanging="360"/>
+          <w:tab w:val="num" w:pos="1800"/>
+        </w:tabs>
+        <w:ind w:left="1800" w:hanging="360"/>
       </w:pPr>
       <w:rPr>
         <w:rFonts w:ascii="Symbol" w:hAnsi="Symbol" w:cs="Symbol" w:hint="default"/>
         <w:rFonts w:cs="OpenSymbol"/>
       </w:rPr>
     </w:lvl>
-    <w:lvl w:ilvl="2">
+    <w:lvl w:ilvl="4">
+      <w:start w:val="1"/>
+      <w:numFmt w:val="bullet"/>
+      <w:lvlText w:val="◦"/>
+      <w:lvlJc w:val="left"/>
+      <w:pPr>
+        <w:tabs>
+          <w:tab w:val="num" w:pos="2160"/>
+        </w:tabs>
+        <w:ind w:left="2160" w:hanging="360"/>
+      </w:pPr>
+      <w:rPr>
+        <w:rFonts w:ascii="OpenSymbol" w:hAnsi="OpenSymbol" w:cs="OpenSymbol" w:hint="default"/>
+        <w:rFonts w:cs="OpenSymbol"/>
+      </w:rPr>
+    </w:lvl>
+    <w:lvl w:ilvl="5">
+      <w:start w:val="1"/>
+      <w:numFmt w:val="bullet"/>
+      <w:lvlText w:val="▪"/>
+      <w:lvlJc w:val="left"/>
+      <w:pPr>
+        <w:tabs>
+          <w:tab w:val="num" w:pos="2520"/>
+        </w:tabs>
+        <w:ind w:left="2520" w:hanging="360"/>
+      </w:pPr>
+      <w:rPr>
+        <w:rFonts w:ascii="OpenSymbol" w:hAnsi="OpenSymbol" w:cs="OpenSymbol" w:hint="default"/>
+        <w:rFonts w:cs="OpenSymbol"/>
+      </w:rPr>
+    </w:lvl>
+    <w:lvl w:ilvl="6">
       <w:start w:val="1"/>
       <w:numFmt w:val="bullet"/>
       <w:lvlText w:val=""/>
       <w:lvlJc w:val="left"/>
       <w:pPr>
         <w:tabs>
-          <w:tab w:val="num" w:pos="1440"/>
-        </w:tabs>
-        <w:ind w:left="1440" w:hanging="360"/>
+          <w:tab w:val="num" w:pos="2880"/>
+        </w:tabs>
+        <w:ind w:left="2880" w:hanging="360"/>
       </w:pPr>
       <w:rPr>
         <w:rFonts w:ascii="Symbol" w:hAnsi="Symbol" w:cs="Symbol" w:hint="default"/>
         <w:rFonts w:cs="OpenSymbol"/>
       </w:rPr>
     </w:lvl>
-    <w:lvl w:ilvl="3">
-      <w:start w:val="1"/>
-      <w:numFmt w:val="bullet"/>
-      <w:lvlText w:val=""/>
-      <w:lvlJc w:val="left"/>
-      <w:pPr>
-        <w:tabs>
-          <w:tab w:val="num" w:pos="1800"/>
-        </w:tabs>
-        <w:ind w:left="1800" w:hanging="360"/>
-      </w:pPr>
-      <w:rPr>
-        <w:rFonts w:ascii="Symbol" w:hAnsi="Symbol" w:cs="Symbol" w:hint="default"/>
-        <w:rFonts w:cs="OpenSymbol"/>
-      </w:rPr>
-    </w:lvl>
-    <w:lvl w:ilvl="4">
-      <w:start w:val="1"/>
-      <w:numFmt w:val="bullet"/>
-      <w:lvlText w:val=""/>
-      <w:lvlJc w:val="left"/>
-      <w:pPr>
-        <w:tabs>
-          <w:tab w:val="num" w:pos="2160"/>
-        </w:tabs>
-        <w:ind w:left="2160" w:hanging="360"/>
-      </w:pPr>
-      <w:rPr>
-        <w:rFonts w:ascii="Symbol" w:hAnsi="Symbol" w:cs="Symbol" w:hint="default"/>
-        <w:rFonts w:cs="OpenSymbol"/>
-      </w:rPr>
-    </w:lvl>
-    <w:lvl w:ilvl="5">
-      <w:start w:val="1"/>
-      <w:numFmt w:val="bullet"/>
-      <w:lvlText w:val=""/>
-      <w:lvlJc w:val="left"/>
-      <w:pPr>
-        <w:tabs>
-          <w:tab w:val="num" w:pos="2520"/>
-        </w:tabs>
-        <w:ind w:left="2520" w:hanging="360"/>
-      </w:pPr>
-      <w:rPr>
-        <w:rFonts w:ascii="Symbol" w:hAnsi="Symbol" w:cs="Symbol" w:hint="default"/>
-        <w:rFonts w:cs="OpenSymbol"/>
-      </w:rPr>
-    </w:lvl>
-    <w:lvl w:ilvl="6">
-      <w:start w:val="1"/>
-      <w:numFmt w:val="bullet"/>
-      <w:lvlText w:val=""/>
-      <w:lvlJc w:val="left"/>
-      <w:pPr>
-        <w:tabs>
-          <w:tab w:val="num" w:pos="2880"/>
-        </w:tabs>
-        <w:ind w:left="2880" w:hanging="360"/>
-      </w:pPr>
-      <w:rPr>
-        <w:rFonts w:ascii="Symbol" w:hAnsi="Symbol" w:cs="Symbol" w:hint="default"/>
-        <w:rFonts w:cs="OpenSymbol"/>
-      </w:rPr>
-    </w:lvl>
     <w:lvl w:ilvl="7">
       <w:start w:val="1"/>
       <w:numFmt w:val="bullet"/>
-      <w:lvlText w:val=""/>
+      <w:lvlText w:val="◦"/>
       <w:lvlJc w:val="left"/>
       <w:pPr>
         <w:tabs>
@@ -5994,14 +7174,14 @@
         <w:ind w:left="3240" w:hanging="360"/>
       </w:pPr>
       <w:rPr>
-        <w:rFonts w:ascii="Symbol" w:hAnsi="Symbol" w:cs="Symbol" w:hint="default"/>
+        <w:rFonts w:ascii="OpenSymbol" w:hAnsi="OpenSymbol" w:cs="OpenSymbol" w:hint="default"/>
         <w:rFonts w:cs="OpenSymbol"/>
       </w:rPr>
     </w:lvl>
     <w:lvl w:ilvl="8">
       <w:start w:val="1"/>
       <w:numFmt w:val="bullet"/>
-      <w:lvlText w:val=""/>
+      <w:lvlText w:val="▪"/>
       <w:lvlJc w:val="left"/>
       <w:pPr>
         <w:tabs>
@@ -6010,7 +7190,7 @@
         <w:ind w:left="3600" w:hanging="360"/>
       </w:pPr>
       <w:rPr>
-        <w:rFonts w:ascii="Symbol" w:hAnsi="Symbol" w:cs="Symbol" w:hint="default"/>
+        <w:rFonts w:ascii="OpenSymbol" w:hAnsi="OpenSymbol" w:cs="OpenSymbol" w:hint="default"/>
         <w:rFonts w:cs="OpenSymbol"/>
       </w:rPr>
     </w:lvl>
@@ -6613,6 +7793,7 @@
       </w:pPr>
       <w:rPr>
         <w:rFonts w:ascii="Symbol" w:hAnsi="Symbol" w:cs="Symbol" w:hint="default"/>
+        <w:b w:val="false"/>
         <w:rFonts w:cs="OpenSymbol"/>
       </w:rPr>
     </w:lvl>
@@ -6746,6 +7927,152 @@
     </w:lvl>
   </w:abstractNum>
   <w:abstractNum w:abstractNumId="26">
+    <w:lvl w:ilvl="0">
+      <w:start w:val="1"/>
+      <w:numFmt w:val="bullet"/>
+      <w:lvlText w:val=""/>
+      <w:lvlJc w:val="left"/>
+      <w:pPr>
+        <w:tabs>
+          <w:tab w:val="num" w:pos="709"/>
+        </w:tabs>
+        <w:ind w:left="709" w:hanging="360"/>
+      </w:pPr>
+      <w:rPr>
+        <w:rFonts w:ascii="Symbol" w:hAnsi="Symbol" w:cs="Symbol" w:hint="default"/>
+        <w:rFonts w:cs="OpenSymbol"/>
+      </w:rPr>
+    </w:lvl>
+    <w:lvl w:ilvl="1">
+      <w:start w:val="1"/>
+      <w:numFmt w:val="bullet"/>
+      <w:lvlText w:val="◦"/>
+      <w:lvlJc w:val="left"/>
+      <w:pPr>
+        <w:tabs>
+          <w:tab w:val="num" w:pos="1069"/>
+        </w:tabs>
+        <w:ind w:left="1069" w:hanging="360"/>
+      </w:pPr>
+      <w:rPr>
+        <w:rFonts w:ascii="OpenSymbol" w:hAnsi="OpenSymbol" w:cs="OpenSymbol" w:hint="default"/>
+        <w:rFonts w:cs="OpenSymbol"/>
+      </w:rPr>
+    </w:lvl>
+    <w:lvl w:ilvl="2">
+      <w:start w:val="1"/>
+      <w:numFmt w:val="bullet"/>
+      <w:lvlText w:val="▪"/>
+      <w:lvlJc w:val="left"/>
+      <w:pPr>
+        <w:tabs>
+          <w:tab w:val="num" w:pos="1429"/>
+        </w:tabs>
+        <w:ind w:left="1429" w:hanging="360"/>
+      </w:pPr>
+      <w:rPr>
+        <w:rFonts w:ascii="OpenSymbol" w:hAnsi="OpenSymbol" w:cs="OpenSymbol" w:hint="default"/>
+        <w:rFonts w:cs="OpenSymbol"/>
+      </w:rPr>
+    </w:lvl>
+    <w:lvl w:ilvl="3">
+      <w:start w:val="1"/>
+      <w:numFmt w:val="bullet"/>
+      <w:lvlText w:val=""/>
+      <w:lvlJc w:val="left"/>
+      <w:pPr>
+        <w:tabs>
+          <w:tab w:val="num" w:pos="1789"/>
+        </w:tabs>
+        <w:ind w:left="1789" w:hanging="360"/>
+      </w:pPr>
+      <w:rPr>
+        <w:rFonts w:ascii="Symbol" w:hAnsi="Symbol" w:cs="Symbol" w:hint="default"/>
+        <w:rFonts w:cs="OpenSymbol"/>
+      </w:rPr>
+    </w:lvl>
+    <w:lvl w:ilvl="4">
+      <w:start w:val="1"/>
+      <w:numFmt w:val="bullet"/>
+      <w:lvlText w:val="◦"/>
+      <w:lvlJc w:val="left"/>
+      <w:pPr>
+        <w:tabs>
+          <w:tab w:val="num" w:pos="2149"/>
+        </w:tabs>
+        <w:ind w:left="2149" w:hanging="360"/>
+      </w:pPr>
+      <w:rPr>
+        <w:rFonts w:ascii="OpenSymbol" w:hAnsi="OpenSymbol" w:cs="OpenSymbol" w:hint="default"/>
+        <w:rFonts w:cs="OpenSymbol"/>
+      </w:rPr>
+    </w:lvl>
+    <w:lvl w:ilvl="5">
+      <w:start w:val="1"/>
+      <w:numFmt w:val="bullet"/>
+      <w:lvlText w:val="▪"/>
+      <w:lvlJc w:val="left"/>
+      <w:pPr>
+        <w:tabs>
+          <w:tab w:val="num" w:pos="2509"/>
+        </w:tabs>
+        <w:ind w:left="2509" w:hanging="360"/>
+      </w:pPr>
+      <w:rPr>
+        <w:rFonts w:ascii="OpenSymbol" w:hAnsi="OpenSymbol" w:cs="OpenSymbol" w:hint="default"/>
+        <w:rFonts w:cs="OpenSymbol"/>
+      </w:rPr>
+    </w:lvl>
+    <w:lvl w:ilvl="6">
+      <w:start w:val="1"/>
+      <w:numFmt w:val="bullet"/>
+      <w:lvlText w:val=""/>
+      <w:lvlJc w:val="left"/>
+      <w:pPr>
+        <w:tabs>
+          <w:tab w:val="num" w:pos="2869"/>
+        </w:tabs>
+        <w:ind w:left="2869" w:hanging="360"/>
+      </w:pPr>
+      <w:rPr>
+        <w:rFonts w:ascii="Symbol" w:hAnsi="Symbol" w:cs="Symbol" w:hint="default"/>
+        <w:rFonts w:cs="OpenSymbol"/>
+      </w:rPr>
+    </w:lvl>
+    <w:lvl w:ilvl="7">
+      <w:start w:val="1"/>
+      <w:numFmt w:val="bullet"/>
+      <w:lvlText w:val="◦"/>
+      <w:lvlJc w:val="left"/>
+      <w:pPr>
+        <w:tabs>
+          <w:tab w:val="num" w:pos="3229"/>
+        </w:tabs>
+        <w:ind w:left="3229" w:hanging="360"/>
+      </w:pPr>
+      <w:rPr>
+        <w:rFonts w:ascii="OpenSymbol" w:hAnsi="OpenSymbol" w:cs="OpenSymbol" w:hint="default"/>
+        <w:rFonts w:cs="OpenSymbol"/>
+      </w:rPr>
+    </w:lvl>
+    <w:lvl w:ilvl="8">
+      <w:start w:val="1"/>
+      <w:numFmt w:val="bullet"/>
+      <w:lvlText w:val="▪"/>
+      <w:lvlJc w:val="left"/>
+      <w:pPr>
+        <w:tabs>
+          <w:tab w:val="num" w:pos="3589"/>
+        </w:tabs>
+        <w:ind w:left="3589" w:hanging="360"/>
+      </w:pPr>
+      <w:rPr>
+        <w:rFonts w:ascii="OpenSymbol" w:hAnsi="OpenSymbol" w:cs="OpenSymbol" w:hint="default"/>
+        <w:rFonts w:cs="OpenSymbol"/>
+      </w:rPr>
+    </w:lvl>
+  </w:abstractNum>
+  <w:abstractNum w:abstractNumId="27">
     <w:lvl w:ilvl="0">
       <w:start w:val="1"/>
       <w:numFmt w:val="bullet"/>
@@ -6969,6 +8296,9 @@
   <w:num w:numId="26">
     <w:abstractNumId w:val="26"/>
   </w:num>
+  <w:num w:numId="27">
+    <w:abstractNumId w:val="27"/>
+  </w:num>
 </w:numbering>
 </file>
 
@@ -15603,6 +16933,1350 @@
       <w:highlight w:val="white"/>
     </w:rPr>
   </w:style>
+  <w:style w:type="character" w:styleId="ListLabel1190">
+    <w:name w:val="ListLabel 1190"/>
+    <w:qFormat/>
+    <w:rPr>
+      <w:rFonts w:cs="OpenSymbol"/>
+      <w:sz w:val="24"/>
+    </w:rPr>
+  </w:style>
+  <w:style w:type="character" w:styleId="ListLabel1191">
+    <w:name w:val="ListLabel 1191"/>
+    <w:qFormat/>
+    <w:rPr>
+      <w:rFonts w:cs="OpenSymbol"/>
+    </w:rPr>
+  </w:style>
+  <w:style w:type="character" w:styleId="ListLabel1192">
+    <w:name w:val="ListLabel 1192"/>
+    <w:qFormat/>
+    <w:rPr>
+      <w:rFonts w:cs="OpenSymbol"/>
+    </w:rPr>
+  </w:style>
+  <w:style w:type="character" w:styleId="ListLabel1193">
+    <w:name w:val="ListLabel 1193"/>
+    <w:qFormat/>
+    <w:rPr>
+      <w:rFonts w:cs="OpenSymbol"/>
+    </w:rPr>
+  </w:style>
+  <w:style w:type="character" w:styleId="ListLabel1194">
+    <w:name w:val="ListLabel 1194"/>
+    <w:qFormat/>
+    <w:rPr>
+      <w:rFonts w:cs="OpenSymbol"/>
+    </w:rPr>
+  </w:style>
+  <w:style w:type="character" w:styleId="ListLabel1195">
+    <w:name w:val="ListLabel 1195"/>
+    <w:qFormat/>
+    <w:rPr>
+      <w:rFonts w:cs="OpenSymbol"/>
+    </w:rPr>
+  </w:style>
+  <w:style w:type="character" w:styleId="ListLabel1196">
+    <w:name w:val="ListLabel 1196"/>
+    <w:qFormat/>
+    <w:rPr>
+      <w:rFonts w:cs="OpenSymbol"/>
+    </w:rPr>
+  </w:style>
+  <w:style w:type="character" w:styleId="ListLabel1197">
+    <w:name w:val="ListLabel 1197"/>
+    <w:qFormat/>
+    <w:rPr>
+      <w:rFonts w:cs="OpenSymbol"/>
+    </w:rPr>
+  </w:style>
+  <w:style w:type="character" w:styleId="ListLabel1198">
+    <w:name w:val="ListLabel 1198"/>
+    <w:qFormat/>
+    <w:rPr>
+      <w:rFonts w:cs="OpenSymbol"/>
+    </w:rPr>
+  </w:style>
+  <w:style w:type="character" w:styleId="ListLabel1199">
+    <w:name w:val="ListLabel 1199"/>
+    <w:qFormat/>
+    <w:rPr>
+      <w:rFonts w:cs="OpenSymbol"/>
+    </w:rPr>
+  </w:style>
+  <w:style w:type="character" w:styleId="ListLabel1200">
+    <w:name w:val="ListLabel 1200"/>
+    <w:qFormat/>
+    <w:rPr>
+      <w:rFonts w:cs="OpenSymbol"/>
+    </w:rPr>
+  </w:style>
+  <w:style w:type="character" w:styleId="ListLabel1201">
+    <w:name w:val="ListLabel 1201"/>
+    <w:qFormat/>
+    <w:rPr>
+      <w:rFonts w:cs="OpenSymbol"/>
+    </w:rPr>
+  </w:style>
+  <w:style w:type="character" w:styleId="ListLabel1202">
+    <w:name w:val="ListLabel 1202"/>
+    <w:qFormat/>
+    <w:rPr>
+      <w:rFonts w:cs="OpenSymbol"/>
+    </w:rPr>
+  </w:style>
+  <w:style w:type="character" w:styleId="ListLabel1203">
+    <w:name w:val="ListLabel 1203"/>
+    <w:qFormat/>
+    <w:rPr>
+      <w:rFonts w:cs="OpenSymbol"/>
+    </w:rPr>
+  </w:style>
+  <w:style w:type="character" w:styleId="ListLabel1204">
+    <w:name w:val="ListLabel 1204"/>
+    <w:qFormat/>
+    <w:rPr>
+      <w:rFonts w:cs="OpenSymbol"/>
+    </w:rPr>
+  </w:style>
+  <w:style w:type="character" w:styleId="ListLabel1205">
+    <w:name w:val="ListLabel 1205"/>
+    <w:qFormat/>
+    <w:rPr>
+      <w:rFonts w:cs="OpenSymbol"/>
+    </w:rPr>
+  </w:style>
+  <w:style w:type="character" w:styleId="ListLabel1206">
+    <w:name w:val="ListLabel 1206"/>
+    <w:qFormat/>
+    <w:rPr>
+      <w:rFonts w:cs="OpenSymbol"/>
+    </w:rPr>
+  </w:style>
+  <w:style w:type="character" w:styleId="ListLabel1207">
+    <w:name w:val="ListLabel 1207"/>
+    <w:qFormat/>
+    <w:rPr>
+      <w:rFonts w:cs="OpenSymbol"/>
+    </w:rPr>
+  </w:style>
+  <w:style w:type="character" w:styleId="ListLabel1208">
+    <w:name w:val="ListLabel 1208"/>
+    <w:qFormat/>
+    <w:rPr>
+      <w:rFonts w:cs="OpenSymbol"/>
+    </w:rPr>
+  </w:style>
+  <w:style w:type="character" w:styleId="ListLabel1209">
+    <w:name w:val="ListLabel 1209"/>
+    <w:qFormat/>
+    <w:rPr>
+      <w:rFonts w:cs="OpenSymbol"/>
+    </w:rPr>
+  </w:style>
+  <w:style w:type="character" w:styleId="ListLabel1210">
+    <w:name w:val="ListLabel 1210"/>
+    <w:qFormat/>
+    <w:rPr>
+      <w:rFonts w:cs="OpenSymbol"/>
+    </w:rPr>
+  </w:style>
+  <w:style w:type="character" w:styleId="ListLabel1211">
+    <w:name w:val="ListLabel 1211"/>
+    <w:qFormat/>
+    <w:rPr>
+      <w:rFonts w:cs="OpenSymbol"/>
+    </w:rPr>
+  </w:style>
+  <w:style w:type="character" w:styleId="ListLabel1212">
+    <w:name w:val="ListLabel 1212"/>
+    <w:qFormat/>
+    <w:rPr>
+      <w:rFonts w:cs="OpenSymbol"/>
+    </w:rPr>
+  </w:style>
+  <w:style w:type="character" w:styleId="ListLabel1213">
+    <w:name w:val="ListLabel 1213"/>
+    <w:qFormat/>
+    <w:rPr>
+      <w:rFonts w:cs="OpenSymbol"/>
+    </w:rPr>
+  </w:style>
+  <w:style w:type="character" w:styleId="ListLabel1214">
+    <w:name w:val="ListLabel 1214"/>
+    <w:qFormat/>
+    <w:rPr>
+      <w:rFonts w:cs="OpenSymbol"/>
+    </w:rPr>
+  </w:style>
+  <w:style w:type="character" w:styleId="ListLabel1215">
+    <w:name w:val="ListLabel 1215"/>
+    <w:qFormat/>
+    <w:rPr>
+      <w:rFonts w:cs="OpenSymbol"/>
+    </w:rPr>
+  </w:style>
+  <w:style w:type="character" w:styleId="ListLabel1216">
+    <w:name w:val="ListLabel 1216"/>
+    <w:qFormat/>
+    <w:rPr>
+      <w:rFonts w:cs="OpenSymbol"/>
+    </w:rPr>
+  </w:style>
+  <w:style w:type="character" w:styleId="ListLabel1217">
+    <w:name w:val="ListLabel 1217"/>
+    <w:qFormat/>
+    <w:rPr>
+      <w:rFonts w:cs="OpenSymbol"/>
+    </w:rPr>
+  </w:style>
+  <w:style w:type="character" w:styleId="ListLabel1218">
+    <w:name w:val="ListLabel 1218"/>
+    <w:qFormat/>
+    <w:rPr>
+      <w:rFonts w:cs="OpenSymbol"/>
+    </w:rPr>
+  </w:style>
+  <w:style w:type="character" w:styleId="ListLabel1219">
+    <w:name w:val="ListLabel 1219"/>
+    <w:qFormat/>
+    <w:rPr>
+      <w:rFonts w:cs="OpenSymbol"/>
+    </w:rPr>
+  </w:style>
+  <w:style w:type="character" w:styleId="ListLabel1220">
+    <w:name w:val="ListLabel 1220"/>
+    <w:qFormat/>
+    <w:rPr>
+      <w:rFonts w:cs="OpenSymbol"/>
+    </w:rPr>
+  </w:style>
+  <w:style w:type="character" w:styleId="ListLabel1221">
+    <w:name w:val="ListLabel 1221"/>
+    <w:qFormat/>
+    <w:rPr>
+      <w:rFonts w:cs="OpenSymbol"/>
+    </w:rPr>
+  </w:style>
+  <w:style w:type="character" w:styleId="ListLabel1222">
+    <w:name w:val="ListLabel 1222"/>
+    <w:qFormat/>
+    <w:rPr>
+      <w:rFonts w:cs="OpenSymbol"/>
+    </w:rPr>
+  </w:style>
+  <w:style w:type="character" w:styleId="ListLabel1223">
+    <w:name w:val="ListLabel 1223"/>
+    <w:qFormat/>
+    <w:rPr>
+      <w:rFonts w:cs="OpenSymbol"/>
+    </w:rPr>
+  </w:style>
+  <w:style w:type="character" w:styleId="ListLabel1224">
+    <w:name w:val="ListLabel 1224"/>
+    <w:qFormat/>
+    <w:rPr>
+      <w:rFonts w:cs="OpenSymbol"/>
+    </w:rPr>
+  </w:style>
+  <w:style w:type="character" w:styleId="ListLabel1225">
+    <w:name w:val="ListLabel 1225"/>
+    <w:qFormat/>
+    <w:rPr>
+      <w:rFonts w:cs="OpenSymbol"/>
+    </w:rPr>
+  </w:style>
+  <w:style w:type="character" w:styleId="ListLabel1226">
+    <w:name w:val="ListLabel 1226"/>
+    <w:qFormat/>
+    <w:rPr>
+      <w:rFonts w:cs="OpenSymbol"/>
+    </w:rPr>
+  </w:style>
+  <w:style w:type="character" w:styleId="ListLabel1227">
+    <w:name w:val="ListLabel 1227"/>
+    <w:qFormat/>
+    <w:rPr>
+      <w:rFonts w:cs="OpenSymbol"/>
+    </w:rPr>
+  </w:style>
+  <w:style w:type="character" w:styleId="ListLabel1228">
+    <w:name w:val="ListLabel 1228"/>
+    <w:qFormat/>
+    <w:rPr>
+      <w:rFonts w:cs="OpenSymbol"/>
+    </w:rPr>
+  </w:style>
+  <w:style w:type="character" w:styleId="ListLabel1229">
+    <w:name w:val="ListLabel 1229"/>
+    <w:qFormat/>
+    <w:rPr>
+      <w:rFonts w:cs="OpenSymbol"/>
+    </w:rPr>
+  </w:style>
+  <w:style w:type="character" w:styleId="ListLabel1230">
+    <w:name w:val="ListLabel 1230"/>
+    <w:qFormat/>
+    <w:rPr>
+      <w:rFonts w:cs="OpenSymbol"/>
+    </w:rPr>
+  </w:style>
+  <w:style w:type="character" w:styleId="ListLabel1231">
+    <w:name w:val="ListLabel 1231"/>
+    <w:qFormat/>
+    <w:rPr>
+      <w:rFonts w:cs="OpenSymbol"/>
+    </w:rPr>
+  </w:style>
+  <w:style w:type="character" w:styleId="ListLabel1232">
+    <w:name w:val="ListLabel 1232"/>
+    <w:qFormat/>
+    <w:rPr>
+      <w:rFonts w:cs="OpenSymbol"/>
+    </w:rPr>
+  </w:style>
+  <w:style w:type="character" w:styleId="ListLabel1233">
+    <w:name w:val="ListLabel 1233"/>
+    <w:qFormat/>
+    <w:rPr>
+      <w:rFonts w:cs="OpenSymbol"/>
+    </w:rPr>
+  </w:style>
+  <w:style w:type="character" w:styleId="ListLabel1234">
+    <w:name w:val="ListLabel 1234"/>
+    <w:qFormat/>
+    <w:rPr>
+      <w:rFonts w:cs="OpenSymbol"/>
+    </w:rPr>
+  </w:style>
+  <w:style w:type="character" w:styleId="ListLabel1235">
+    <w:name w:val="ListLabel 1235"/>
+    <w:qFormat/>
+    <w:rPr>
+      <w:rFonts w:cs="OpenSymbol"/>
+    </w:rPr>
+  </w:style>
+  <w:style w:type="character" w:styleId="ListLabel1236">
+    <w:name w:val="ListLabel 1236"/>
+    <w:qFormat/>
+    <w:rPr>
+      <w:rFonts w:cs="OpenSymbol"/>
+    </w:rPr>
+  </w:style>
+  <w:style w:type="character" w:styleId="ListLabel1237">
+    <w:name w:val="ListLabel 1237"/>
+    <w:qFormat/>
+    <w:rPr>
+      <w:rFonts w:cs="OpenSymbol"/>
+    </w:rPr>
+  </w:style>
+  <w:style w:type="character" w:styleId="ListLabel1238">
+    <w:name w:val="ListLabel 1238"/>
+    <w:qFormat/>
+    <w:rPr>
+      <w:rFonts w:cs="OpenSymbol"/>
+    </w:rPr>
+  </w:style>
+  <w:style w:type="character" w:styleId="ListLabel1239">
+    <w:name w:val="ListLabel 1239"/>
+    <w:qFormat/>
+    <w:rPr>
+      <w:rFonts w:cs="OpenSymbol"/>
+    </w:rPr>
+  </w:style>
+  <w:style w:type="character" w:styleId="ListLabel1240">
+    <w:name w:val="ListLabel 1240"/>
+    <w:qFormat/>
+    <w:rPr>
+      <w:rFonts w:cs="OpenSymbol"/>
+    </w:rPr>
+  </w:style>
+  <w:style w:type="character" w:styleId="ListLabel1241">
+    <w:name w:val="ListLabel 1241"/>
+    <w:qFormat/>
+    <w:rPr>
+      <w:rFonts w:cs="OpenSymbol"/>
+    </w:rPr>
+  </w:style>
+  <w:style w:type="character" w:styleId="ListLabel1242">
+    <w:name w:val="ListLabel 1242"/>
+    <w:qFormat/>
+    <w:rPr>
+      <w:rFonts w:cs="OpenSymbol"/>
+    </w:rPr>
+  </w:style>
+  <w:style w:type="character" w:styleId="ListLabel1243">
+    <w:name w:val="ListLabel 1243"/>
+    <w:qFormat/>
+    <w:rPr>
+      <w:rFonts w:cs="OpenSymbol"/>
+    </w:rPr>
+  </w:style>
+  <w:style w:type="character" w:styleId="ListLabel1244">
+    <w:name w:val="ListLabel 1244"/>
+    <w:qFormat/>
+    <w:rPr>
+      <w:rFonts w:cs="OpenSymbol"/>
+    </w:rPr>
+  </w:style>
+  <w:style w:type="character" w:styleId="ListLabel1245">
+    <w:name w:val="ListLabel 1245"/>
+    <w:qFormat/>
+    <w:rPr>
+      <w:rFonts w:cs="OpenSymbol"/>
+    </w:rPr>
+  </w:style>
+  <w:style w:type="character" w:styleId="ListLabel1246">
+    <w:name w:val="ListLabel 1246"/>
+    <w:qFormat/>
+    <w:rPr>
+      <w:rFonts w:cs="OpenSymbol"/>
+    </w:rPr>
+  </w:style>
+  <w:style w:type="character" w:styleId="ListLabel1247">
+    <w:name w:val="ListLabel 1247"/>
+    <w:qFormat/>
+    <w:rPr>
+      <w:rFonts w:cs="OpenSymbol"/>
+    </w:rPr>
+  </w:style>
+  <w:style w:type="character" w:styleId="ListLabel1248">
+    <w:name w:val="ListLabel 1248"/>
+    <w:qFormat/>
+    <w:rPr>
+      <w:rFonts w:cs="OpenSymbol"/>
+    </w:rPr>
+  </w:style>
+  <w:style w:type="character" w:styleId="ListLabel1249">
+    <w:name w:val="ListLabel 1249"/>
+    <w:qFormat/>
+    <w:rPr>
+      <w:rFonts w:cs="OpenSymbol"/>
+    </w:rPr>
+  </w:style>
+  <w:style w:type="character" w:styleId="ListLabel1250">
+    <w:name w:val="ListLabel 1250"/>
+    <w:qFormat/>
+    <w:rPr>
+      <w:rFonts w:cs="OpenSymbol"/>
+    </w:rPr>
+  </w:style>
+  <w:style w:type="character" w:styleId="ListLabel1251">
+    <w:name w:val="ListLabel 1251"/>
+    <w:qFormat/>
+    <w:rPr>
+      <w:rFonts w:cs="OpenSymbol"/>
+    </w:rPr>
+  </w:style>
+  <w:style w:type="character" w:styleId="ListLabel1252">
+    <w:name w:val="ListLabel 1252"/>
+    <w:qFormat/>
+    <w:rPr>
+      <w:rFonts w:cs="OpenSymbol"/>
+    </w:rPr>
+  </w:style>
+  <w:style w:type="character" w:styleId="ListLabel1253">
+    <w:name w:val="ListLabel 1253"/>
+    <w:qFormat/>
+    <w:rPr>
+      <w:rFonts w:cs="OpenSymbol"/>
+    </w:rPr>
+  </w:style>
+  <w:style w:type="character" w:styleId="ListLabel1254">
+    <w:name w:val="ListLabel 1254"/>
+    <w:qFormat/>
+    <w:rPr>
+      <w:rFonts w:cs="OpenSymbol"/>
+    </w:rPr>
+  </w:style>
+  <w:style w:type="character" w:styleId="ListLabel1255">
+    <w:name w:val="ListLabel 1255"/>
+    <w:qFormat/>
+    <w:rPr>
+      <w:rFonts w:cs="OpenSymbol"/>
+    </w:rPr>
+  </w:style>
+  <w:style w:type="character" w:styleId="ListLabel1256">
+    <w:name w:val="ListLabel 1256"/>
+    <w:qFormat/>
+    <w:rPr>
+      <w:rFonts w:cs="OpenSymbol"/>
+    </w:rPr>
+  </w:style>
+  <w:style w:type="character" w:styleId="ListLabel1257">
+    <w:name w:val="ListLabel 1257"/>
+    <w:qFormat/>
+    <w:rPr>
+      <w:rFonts w:cs="OpenSymbol"/>
+    </w:rPr>
+  </w:style>
+  <w:style w:type="character" w:styleId="ListLabel1258">
+    <w:name w:val="ListLabel 1258"/>
+    <w:qFormat/>
+    <w:rPr>
+      <w:rFonts w:cs="OpenSymbol"/>
+    </w:rPr>
+  </w:style>
+  <w:style w:type="character" w:styleId="ListLabel1259">
+    <w:name w:val="ListLabel 1259"/>
+    <w:qFormat/>
+    <w:rPr>
+      <w:rFonts w:cs="OpenSymbol"/>
+    </w:rPr>
+  </w:style>
+  <w:style w:type="character" w:styleId="ListLabel1260">
+    <w:name w:val="ListLabel 1260"/>
+    <w:qFormat/>
+    <w:rPr>
+      <w:rFonts w:cs="OpenSymbol"/>
+    </w:rPr>
+  </w:style>
+  <w:style w:type="character" w:styleId="ListLabel1261">
+    <w:name w:val="ListLabel 1261"/>
+    <w:qFormat/>
+    <w:rPr>
+      <w:rFonts w:cs="OpenSymbol"/>
+    </w:rPr>
+  </w:style>
+  <w:style w:type="character" w:styleId="ListLabel1262">
+    <w:name w:val="ListLabel 1262"/>
+    <w:qFormat/>
+    <w:rPr>
+      <w:rFonts w:cs="OpenSymbol"/>
+    </w:rPr>
+  </w:style>
+  <w:style w:type="character" w:styleId="ListLabel1263">
+    <w:name w:val="ListLabel 1263"/>
+    <w:qFormat/>
+    <w:rPr>
+      <w:rFonts w:cs="OpenSymbol"/>
+    </w:rPr>
+  </w:style>
+  <w:style w:type="character" w:styleId="ListLabel1264">
+    <w:name w:val="ListLabel 1264"/>
+    <w:qFormat/>
+    <w:rPr>
+      <w:rFonts w:cs="OpenSymbol"/>
+    </w:rPr>
+  </w:style>
+  <w:style w:type="character" w:styleId="ListLabel1265">
+    <w:name w:val="ListLabel 1265"/>
+    <w:qFormat/>
+    <w:rPr>
+      <w:rFonts w:cs="OpenSymbol"/>
+    </w:rPr>
+  </w:style>
+  <w:style w:type="character" w:styleId="ListLabel1266">
+    <w:name w:val="ListLabel 1266"/>
+    <w:qFormat/>
+    <w:rPr>
+      <w:rFonts w:cs="OpenSymbol"/>
+    </w:rPr>
+  </w:style>
+  <w:style w:type="character" w:styleId="ListLabel1267">
+    <w:name w:val="ListLabel 1267"/>
+    <w:qFormat/>
+    <w:rPr>
+      <w:rFonts w:cs="OpenSymbol"/>
+    </w:rPr>
+  </w:style>
+  <w:style w:type="character" w:styleId="ListLabel1268">
+    <w:name w:val="ListLabel 1268"/>
+    <w:qFormat/>
+    <w:rPr>
+      <w:rFonts w:cs="OpenSymbol"/>
+    </w:rPr>
+  </w:style>
+  <w:style w:type="character" w:styleId="ListLabel1269">
+    <w:name w:val="ListLabel 1269"/>
+    <w:qFormat/>
+    <w:rPr>
+      <w:rFonts w:cs="OpenSymbol"/>
+    </w:rPr>
+  </w:style>
+  <w:style w:type="character" w:styleId="ListLabel1270">
+    <w:name w:val="ListLabel 1270"/>
+    <w:qFormat/>
+    <w:rPr>
+      <w:rFonts w:cs="OpenSymbol"/>
+    </w:rPr>
+  </w:style>
+  <w:style w:type="character" w:styleId="ListLabel1271">
+    <w:name w:val="ListLabel 1271"/>
+    <w:qFormat/>
+    <w:rPr>
+      <w:rFonts w:cs="OpenSymbol"/>
+      <w:b w:val="false"/>
+    </w:rPr>
+  </w:style>
+  <w:style w:type="character" w:styleId="ListLabel1272">
+    <w:name w:val="ListLabel 1272"/>
+    <w:qFormat/>
+    <w:rPr>
+      <w:rFonts w:cs="OpenSymbol"/>
+    </w:rPr>
+  </w:style>
+  <w:style w:type="character" w:styleId="ListLabel1273">
+    <w:name w:val="ListLabel 1273"/>
+    <w:qFormat/>
+    <w:rPr>
+      <w:rFonts w:cs="OpenSymbol"/>
+    </w:rPr>
+  </w:style>
+  <w:style w:type="character" w:styleId="ListLabel1274">
+    <w:name w:val="ListLabel 1274"/>
+    <w:qFormat/>
+    <w:rPr>
+      <w:rFonts w:cs="OpenSymbol"/>
+    </w:rPr>
+  </w:style>
+  <w:style w:type="character" w:styleId="ListLabel1275">
+    <w:name w:val="ListLabel 1275"/>
+    <w:qFormat/>
+    <w:rPr>
+      <w:rFonts w:cs="OpenSymbol"/>
+    </w:rPr>
+  </w:style>
+  <w:style w:type="character" w:styleId="ListLabel1276">
+    <w:name w:val="ListLabel 1276"/>
+    <w:qFormat/>
+    <w:rPr>
+      <w:rFonts w:cs="OpenSymbol"/>
+    </w:rPr>
+  </w:style>
+  <w:style w:type="character" w:styleId="ListLabel1277">
+    <w:name w:val="ListLabel 1277"/>
+    <w:qFormat/>
+    <w:rPr>
+      <w:rFonts w:cs="OpenSymbol"/>
+    </w:rPr>
+  </w:style>
+  <w:style w:type="character" w:styleId="ListLabel1278">
+    <w:name w:val="ListLabel 1278"/>
+    <w:qFormat/>
+    <w:rPr>
+      <w:rFonts w:cs="OpenSymbol"/>
+    </w:rPr>
+  </w:style>
+  <w:style w:type="character" w:styleId="ListLabel1279">
+    <w:name w:val="ListLabel 1279"/>
+    <w:qFormat/>
+    <w:rPr>
+      <w:rFonts w:cs="OpenSymbol"/>
+    </w:rPr>
+  </w:style>
+  <w:style w:type="character" w:styleId="ListLabel1280">
+    <w:name w:val="ListLabel 1280"/>
+    <w:qFormat/>
+    <w:rPr>
+      <w:rFonts w:cs="OpenSymbol"/>
+      <w:b w:val="false"/>
+    </w:rPr>
+  </w:style>
+  <w:style w:type="character" w:styleId="ListLabel1281">
+    <w:name w:val="ListLabel 1281"/>
+    <w:qFormat/>
+    <w:rPr>
+      <w:rFonts w:cs="OpenSymbol"/>
+    </w:rPr>
+  </w:style>
+  <w:style w:type="character" w:styleId="ListLabel1282">
+    <w:name w:val="ListLabel 1282"/>
+    <w:qFormat/>
+    <w:rPr>
+      <w:rFonts w:cs="OpenSymbol"/>
+    </w:rPr>
+  </w:style>
+  <w:style w:type="character" w:styleId="ListLabel1283">
+    <w:name w:val="ListLabel 1283"/>
+    <w:qFormat/>
+    <w:rPr>
+      <w:rFonts w:cs="OpenSymbol"/>
+    </w:rPr>
+  </w:style>
+  <w:style w:type="character" w:styleId="ListLabel1284">
+    <w:name w:val="ListLabel 1284"/>
+    <w:qFormat/>
+    <w:rPr>
+      <w:rFonts w:cs="OpenSymbol"/>
+    </w:rPr>
+  </w:style>
+  <w:style w:type="character" w:styleId="ListLabel1285">
+    <w:name w:val="ListLabel 1285"/>
+    <w:qFormat/>
+    <w:rPr>
+      <w:rFonts w:cs="OpenSymbol"/>
+    </w:rPr>
+  </w:style>
+  <w:style w:type="character" w:styleId="ListLabel1286">
+    <w:name w:val="ListLabel 1286"/>
+    <w:qFormat/>
+    <w:rPr>
+      <w:rFonts w:cs="OpenSymbol"/>
+    </w:rPr>
+  </w:style>
+  <w:style w:type="character" w:styleId="ListLabel1287">
+    <w:name w:val="ListLabel 1287"/>
+    <w:qFormat/>
+    <w:rPr>
+      <w:rFonts w:cs="OpenSymbol"/>
+    </w:rPr>
+  </w:style>
+  <w:style w:type="character" w:styleId="ListLabel1288">
+    <w:name w:val="ListLabel 1288"/>
+    <w:qFormat/>
+    <w:rPr>
+      <w:rFonts w:cs="OpenSymbol"/>
+    </w:rPr>
+  </w:style>
+  <w:style w:type="character" w:styleId="ListLabel1289">
+    <w:name w:val="ListLabel 1289"/>
+    <w:qFormat/>
+    <w:rPr>
+      <w:rFonts w:cs="OpenSymbol"/>
+      <w:b w:val="false"/>
+    </w:rPr>
+  </w:style>
+  <w:style w:type="character" w:styleId="ListLabel1290">
+    <w:name w:val="ListLabel 1290"/>
+    <w:qFormat/>
+    <w:rPr>
+      <w:rFonts w:cs="OpenSymbol"/>
+    </w:rPr>
+  </w:style>
+  <w:style w:type="character" w:styleId="ListLabel1291">
+    <w:name w:val="ListLabel 1291"/>
+    <w:qFormat/>
+    <w:rPr>
+      <w:rFonts w:cs="OpenSymbol"/>
+    </w:rPr>
+  </w:style>
+  <w:style w:type="character" w:styleId="ListLabel1292">
+    <w:name w:val="ListLabel 1292"/>
+    <w:qFormat/>
+    <w:rPr>
+      <w:rFonts w:cs="OpenSymbol"/>
+    </w:rPr>
+  </w:style>
+  <w:style w:type="character" w:styleId="ListLabel1293">
+    <w:name w:val="ListLabel 1293"/>
+    <w:qFormat/>
+    <w:rPr>
+      <w:rFonts w:cs="OpenSymbol"/>
+    </w:rPr>
+  </w:style>
+  <w:style w:type="character" w:styleId="ListLabel1294">
+    <w:name w:val="ListLabel 1294"/>
+    <w:qFormat/>
+    <w:rPr>
+      <w:rFonts w:cs="OpenSymbol"/>
+    </w:rPr>
+  </w:style>
+  <w:style w:type="character" w:styleId="ListLabel1295">
+    <w:name w:val="ListLabel 1295"/>
+    <w:qFormat/>
+    <w:rPr>
+      <w:rFonts w:cs="OpenSymbol"/>
+    </w:rPr>
+  </w:style>
+  <w:style w:type="character" w:styleId="ListLabel1296">
+    <w:name w:val="ListLabel 1296"/>
+    <w:qFormat/>
+    <w:rPr>
+      <w:rFonts w:cs="OpenSymbol"/>
+    </w:rPr>
+  </w:style>
+  <w:style w:type="character" w:styleId="ListLabel1297">
+    <w:name w:val="ListLabel 1297"/>
+    <w:qFormat/>
+    <w:rPr>
+      <w:rFonts w:cs="OpenSymbol"/>
+    </w:rPr>
+  </w:style>
+  <w:style w:type="character" w:styleId="ListLabel1298">
+    <w:name w:val="ListLabel 1298"/>
+    <w:qFormat/>
+    <w:rPr>
+      <w:rFonts w:cs="OpenSymbol"/>
+      <w:b w:val="false"/>
+    </w:rPr>
+  </w:style>
+  <w:style w:type="character" w:styleId="ListLabel1299">
+    <w:name w:val="ListLabel 1299"/>
+    <w:qFormat/>
+    <w:rPr>
+      <w:rFonts w:cs="OpenSymbol"/>
+    </w:rPr>
+  </w:style>
+  <w:style w:type="character" w:styleId="ListLabel1300">
+    <w:name w:val="ListLabel 1300"/>
+    <w:qFormat/>
+    <w:rPr>
+      <w:rFonts w:cs="OpenSymbol"/>
+    </w:rPr>
+  </w:style>
+  <w:style w:type="character" w:styleId="ListLabel1301">
+    <w:name w:val="ListLabel 1301"/>
+    <w:qFormat/>
+    <w:rPr>
+      <w:rFonts w:cs="OpenSymbol"/>
+    </w:rPr>
+  </w:style>
+  <w:style w:type="character" w:styleId="ListLabel1302">
+    <w:name w:val="ListLabel 1302"/>
+    <w:qFormat/>
+    <w:rPr>
+      <w:rFonts w:cs="OpenSymbol"/>
+    </w:rPr>
+  </w:style>
+  <w:style w:type="character" w:styleId="ListLabel1303">
+    <w:name w:val="ListLabel 1303"/>
+    <w:qFormat/>
+    <w:rPr>
+      <w:rFonts w:cs="OpenSymbol"/>
+    </w:rPr>
+  </w:style>
+  <w:style w:type="character" w:styleId="ListLabel1304">
+    <w:name w:val="ListLabel 1304"/>
+    <w:qFormat/>
+    <w:rPr>
+      <w:rFonts w:cs="OpenSymbol"/>
+    </w:rPr>
+  </w:style>
+  <w:style w:type="character" w:styleId="ListLabel1305">
+    <w:name w:val="ListLabel 1305"/>
+    <w:qFormat/>
+    <w:rPr>
+      <w:rFonts w:cs="OpenSymbol"/>
+    </w:rPr>
+  </w:style>
+  <w:style w:type="character" w:styleId="ListLabel1306">
+    <w:name w:val="ListLabel 1306"/>
+    <w:qFormat/>
+    <w:rPr>
+      <w:rFonts w:cs="OpenSymbol"/>
+    </w:rPr>
+  </w:style>
+  <w:style w:type="character" w:styleId="ListLabel1307">
+    <w:name w:val="ListLabel 1307"/>
+    <w:qFormat/>
+    <w:rPr>
+      <w:rFonts w:cs="OpenSymbol"/>
+      <w:b w:val="false"/>
+    </w:rPr>
+  </w:style>
+  <w:style w:type="character" w:styleId="ListLabel1308">
+    <w:name w:val="ListLabel 1308"/>
+    <w:qFormat/>
+    <w:rPr>
+      <w:rFonts w:cs="OpenSymbol"/>
+    </w:rPr>
+  </w:style>
+  <w:style w:type="character" w:styleId="ListLabel1309">
+    <w:name w:val="ListLabel 1309"/>
+    <w:qFormat/>
+    <w:rPr>
+      <w:rFonts w:cs="OpenSymbol"/>
+    </w:rPr>
+  </w:style>
+  <w:style w:type="character" w:styleId="ListLabel1310">
+    <w:name w:val="ListLabel 1310"/>
+    <w:qFormat/>
+    <w:rPr>
+      <w:rFonts w:cs="OpenSymbol"/>
+    </w:rPr>
+  </w:style>
+  <w:style w:type="character" w:styleId="ListLabel1311">
+    <w:name w:val="ListLabel 1311"/>
+    <w:qFormat/>
+    <w:rPr>
+      <w:rFonts w:cs="OpenSymbol"/>
+    </w:rPr>
+  </w:style>
+  <w:style w:type="character" w:styleId="ListLabel1312">
+    <w:name w:val="ListLabel 1312"/>
+    <w:qFormat/>
+    <w:rPr>
+      <w:rFonts w:cs="OpenSymbol"/>
+    </w:rPr>
+  </w:style>
+  <w:style w:type="character" w:styleId="ListLabel1313">
+    <w:name w:val="ListLabel 1313"/>
+    <w:qFormat/>
+    <w:rPr>
+      <w:rFonts w:cs="OpenSymbol"/>
+    </w:rPr>
+  </w:style>
+  <w:style w:type="character" w:styleId="ListLabel1314">
+    <w:name w:val="ListLabel 1314"/>
+    <w:qFormat/>
+    <w:rPr>
+      <w:rFonts w:cs="OpenSymbol"/>
+    </w:rPr>
+  </w:style>
+  <w:style w:type="character" w:styleId="ListLabel1315">
+    <w:name w:val="ListLabel 1315"/>
+    <w:qFormat/>
+    <w:rPr>
+      <w:rFonts w:cs="OpenSymbol"/>
+    </w:rPr>
+  </w:style>
+  <w:style w:type="character" w:styleId="ListLabel1316">
+    <w:name w:val="ListLabel 1316"/>
+    <w:qFormat/>
+    <w:rPr>
+      <w:rFonts w:cs="OpenSymbol"/>
+      <w:b w:val="false"/>
+    </w:rPr>
+  </w:style>
+  <w:style w:type="character" w:styleId="ListLabel1317">
+    <w:name w:val="ListLabel 1317"/>
+    <w:qFormat/>
+    <w:rPr>
+      <w:rFonts w:cs="OpenSymbol"/>
+    </w:rPr>
+  </w:style>
+  <w:style w:type="character" w:styleId="ListLabel1318">
+    <w:name w:val="ListLabel 1318"/>
+    <w:qFormat/>
+    <w:rPr>
+      <w:rFonts w:cs="OpenSymbol"/>
+    </w:rPr>
+  </w:style>
+  <w:style w:type="character" w:styleId="ListLabel1319">
+    <w:name w:val="ListLabel 1319"/>
+    <w:qFormat/>
+    <w:rPr>
+      <w:rFonts w:cs="OpenSymbol"/>
+    </w:rPr>
+  </w:style>
+  <w:style w:type="character" w:styleId="ListLabel1320">
+    <w:name w:val="ListLabel 1320"/>
+    <w:qFormat/>
+    <w:rPr>
+      <w:rFonts w:cs="OpenSymbol"/>
+    </w:rPr>
+  </w:style>
+  <w:style w:type="character" w:styleId="ListLabel1321">
+    <w:name w:val="ListLabel 1321"/>
+    <w:qFormat/>
+    <w:rPr>
+      <w:rFonts w:cs="OpenSymbol"/>
+    </w:rPr>
+  </w:style>
+  <w:style w:type="character" w:styleId="ListLabel1322">
+    <w:name w:val="ListLabel 1322"/>
+    <w:qFormat/>
+    <w:rPr>
+      <w:rFonts w:cs="OpenSymbol"/>
+    </w:rPr>
+  </w:style>
+  <w:style w:type="character" w:styleId="ListLabel1323">
+    <w:name w:val="ListLabel 1323"/>
+    <w:qFormat/>
+    <w:rPr>
+      <w:rFonts w:cs="OpenSymbol"/>
+    </w:rPr>
+  </w:style>
+  <w:style w:type="character" w:styleId="ListLabel1324">
+    <w:name w:val="ListLabel 1324"/>
+    <w:qFormat/>
+    <w:rPr>
+      <w:rFonts w:cs="OpenSymbol"/>
+    </w:rPr>
+  </w:style>
+  <w:style w:type="character" w:styleId="ListLabel1325">
+    <w:name w:val="ListLabel 1325"/>
+    <w:qFormat/>
+    <w:rPr>
+      <w:rFonts w:cs="OpenSymbol"/>
+    </w:rPr>
+  </w:style>
+  <w:style w:type="character" w:styleId="ListLabel1326">
+    <w:name w:val="ListLabel 1326"/>
+    <w:qFormat/>
+    <w:rPr>
+      <w:rFonts w:cs="OpenSymbol"/>
+    </w:rPr>
+  </w:style>
+  <w:style w:type="character" w:styleId="ListLabel1327">
+    <w:name w:val="ListLabel 1327"/>
+    <w:qFormat/>
+    <w:rPr>
+      <w:rFonts w:cs="OpenSymbol"/>
+    </w:rPr>
+  </w:style>
+  <w:style w:type="character" w:styleId="ListLabel1328">
+    <w:name w:val="ListLabel 1328"/>
+    <w:qFormat/>
+    <w:rPr>
+      <w:rFonts w:cs="OpenSymbol"/>
+    </w:rPr>
+  </w:style>
+  <w:style w:type="character" w:styleId="ListLabel1329">
+    <w:name w:val="ListLabel 1329"/>
+    <w:qFormat/>
+    <w:rPr>
+      <w:rFonts w:cs="OpenSymbol"/>
+    </w:rPr>
+  </w:style>
+  <w:style w:type="character" w:styleId="ListLabel1330">
+    <w:name w:val="ListLabel 1330"/>
+    <w:qFormat/>
+    <w:rPr>
+      <w:rFonts w:cs="OpenSymbol"/>
+    </w:rPr>
+  </w:style>
+  <w:style w:type="character" w:styleId="ListLabel1331">
+    <w:name w:val="ListLabel 1331"/>
+    <w:qFormat/>
+    <w:rPr>
+      <w:rFonts w:cs="OpenSymbol"/>
+    </w:rPr>
+  </w:style>
+  <w:style w:type="character" w:styleId="ListLabel1332">
+    <w:name w:val="ListLabel 1332"/>
+    <w:qFormat/>
+    <w:rPr>
+      <w:rFonts w:cs="OpenSymbol"/>
+    </w:rPr>
+  </w:style>
+  <w:style w:type="character" w:styleId="ListLabel1333">
+    <w:name w:val="ListLabel 1333"/>
+    <w:qFormat/>
+    <w:rPr>
+      <w:rFonts w:cs="OpenSymbol"/>
+    </w:rPr>
+  </w:style>
+  <w:style w:type="character" w:styleId="ListLabel1334">
+    <w:name w:val="ListLabel 1334"/>
+    <w:qFormat/>
+    <w:rPr>
+      <w:rFonts w:cs="OpenSymbol"/>
+    </w:rPr>
+  </w:style>
+  <w:style w:type="character" w:styleId="ListLabel1335">
+    <w:name w:val="ListLabel 1335"/>
+    <w:qFormat/>
+    <w:rPr>
+      <w:rFonts w:cs="OpenSymbol"/>
+    </w:rPr>
+  </w:style>
+  <w:style w:type="character" w:styleId="ListLabel1336">
+    <w:name w:val="ListLabel 1336"/>
+    <w:qFormat/>
+    <w:rPr>
+      <w:rFonts w:cs="OpenSymbol"/>
+    </w:rPr>
+  </w:style>
+  <w:style w:type="character" w:styleId="ListLabel1337">
+    <w:name w:val="ListLabel 1337"/>
+    <w:qFormat/>
+    <w:rPr>
+      <w:rFonts w:cs="OpenSymbol"/>
+    </w:rPr>
+  </w:style>
+  <w:style w:type="character" w:styleId="ListLabel1338">
+    <w:name w:val="ListLabel 1338"/>
+    <w:qFormat/>
+    <w:rPr>
+      <w:rFonts w:cs="OpenSymbol"/>
+    </w:rPr>
+  </w:style>
+  <w:style w:type="character" w:styleId="ListLabel1339">
+    <w:name w:val="ListLabel 1339"/>
+    <w:qFormat/>
+    <w:rPr>
+      <w:rFonts w:cs="OpenSymbol"/>
+    </w:rPr>
+  </w:style>
+  <w:style w:type="character" w:styleId="ListLabel1340">
+    <w:name w:val="ListLabel 1340"/>
+    <w:qFormat/>
+    <w:rPr>
+      <w:rFonts w:cs="OpenSymbol"/>
+    </w:rPr>
+  </w:style>
+  <w:style w:type="character" w:styleId="ListLabel1341">
+    <w:name w:val="ListLabel 1341"/>
+    <w:qFormat/>
+    <w:rPr>
+      <w:rFonts w:cs="OpenSymbol"/>
+    </w:rPr>
+  </w:style>
+  <w:style w:type="character" w:styleId="ListLabel1342">
+    <w:name w:val="ListLabel 1342"/>
+    <w:qFormat/>
+    <w:rPr>
+      <w:rFonts w:cs="OpenSymbol"/>
+    </w:rPr>
+  </w:style>
+  <w:style w:type="character" w:styleId="ListLabel1343">
+    <w:name w:val="ListLabel 1343"/>
+    <w:qFormat/>
+    <w:rPr>
+      <w:rFonts w:cs="OpenSymbol"/>
+    </w:rPr>
+  </w:style>
+  <w:style w:type="character" w:styleId="ListLabel1344">
+    <w:name w:val="ListLabel 1344"/>
+    <w:qFormat/>
+    <w:rPr>
+      <w:rFonts w:cs="OpenSymbol"/>
+    </w:rPr>
+  </w:style>
+  <w:style w:type="character" w:styleId="ListLabel1345">
+    <w:name w:val="ListLabel 1345"/>
+    <w:qFormat/>
+    <w:rPr>
+      <w:rFonts w:cs="OpenSymbol"/>
+    </w:rPr>
+  </w:style>
+  <w:style w:type="character" w:styleId="ListLabel1346">
+    <w:name w:val="ListLabel 1346"/>
+    <w:qFormat/>
+    <w:rPr>
+      <w:rFonts w:cs="OpenSymbol"/>
+    </w:rPr>
+  </w:style>
+  <w:style w:type="character" w:styleId="ListLabel1347">
+    <w:name w:val="ListLabel 1347"/>
+    <w:qFormat/>
+    <w:rPr>
+      <w:rFonts w:cs="OpenSymbol"/>
+    </w:rPr>
+  </w:style>
+  <w:style w:type="character" w:styleId="ListLabel1348">
+    <w:name w:val="ListLabel 1348"/>
+    <w:qFormat/>
+    <w:rPr>
+      <w:rFonts w:cs="OpenSymbol"/>
+    </w:rPr>
+  </w:style>
+  <w:style w:type="character" w:styleId="ListLabel1349">
+    <w:name w:val="ListLabel 1349"/>
+    <w:qFormat/>
+    <w:rPr>
+      <w:rFonts w:cs="OpenSymbol"/>
+    </w:rPr>
+  </w:style>
+  <w:style w:type="character" w:styleId="ListLabel1350">
+    <w:name w:val="ListLabel 1350"/>
+    <w:qFormat/>
+    <w:rPr>
+      <w:rFonts w:cs="OpenSymbol"/>
+    </w:rPr>
+  </w:style>
+  <w:style w:type="character" w:styleId="ListLabel1351">
+    <w:name w:val="ListLabel 1351"/>
+    <w:qFormat/>
+    <w:rPr>
+      <w:rFonts w:cs="OpenSymbol"/>
+    </w:rPr>
+  </w:style>
+  <w:style w:type="character" w:styleId="ListLabel1352">
+    <w:name w:val="ListLabel 1352"/>
+    <w:qFormat/>
+    <w:rPr>
+      <w:rFonts w:cs="OpenSymbol"/>
+    </w:rPr>
+  </w:style>
+  <w:style w:type="character" w:styleId="ListLabel1353">
+    <w:name w:val="ListLabel 1353"/>
+    <w:qFormat/>
+    <w:rPr>
+      <w:rFonts w:cs="OpenSymbol"/>
+    </w:rPr>
+  </w:style>
+  <w:style w:type="character" w:styleId="ListLabel1354">
+    <w:name w:val="ListLabel 1354"/>
+    <w:qFormat/>
+    <w:rPr>
+      <w:rFonts w:cs="OpenSymbol"/>
+    </w:rPr>
+  </w:style>
+  <w:style w:type="character" w:styleId="ListLabel1355">
+    <w:name w:val="ListLabel 1355"/>
+    <w:qFormat/>
+    <w:rPr>
+      <w:rFonts w:cs="OpenSymbol"/>
+    </w:rPr>
+  </w:style>
+  <w:style w:type="character" w:styleId="ListLabel1356">
+    <w:name w:val="ListLabel 1356"/>
+    <w:qFormat/>
+    <w:rPr>
+      <w:rFonts w:cs="OpenSymbol"/>
+    </w:rPr>
+  </w:style>
+  <w:style w:type="character" w:styleId="ListLabel1357">
+    <w:name w:val="ListLabel 1357"/>
+    <w:qFormat/>
+    <w:rPr>
+      <w:rFonts w:cs="OpenSymbol"/>
+    </w:rPr>
+  </w:style>
+  <w:style w:type="character" w:styleId="ListLabel1358">
+    <w:name w:val="ListLabel 1358"/>
+    <w:qFormat/>
+    <w:rPr>
+      <w:rFonts w:cs="OpenSymbol"/>
+    </w:rPr>
+  </w:style>
+  <w:style w:type="character" w:styleId="ListLabel1359">
+    <w:name w:val="ListLabel 1359"/>
+    <w:qFormat/>
+    <w:rPr>
+      <w:rFonts w:cs="OpenSymbol"/>
+    </w:rPr>
+  </w:style>
+  <w:style w:type="character" w:styleId="ListLabel1360">
+    <w:name w:val="ListLabel 1360"/>
+    <w:qFormat/>
+    <w:rPr>
+      <w:rFonts w:cs="OpenSymbol"/>
+    </w:rPr>
+  </w:style>
+  <w:style w:type="character" w:styleId="ListLabel1361">
+    <w:name w:val="ListLabel 1361"/>
+    <w:qFormat/>
+    <w:rPr>
+      <w:rFonts w:cs="OpenSymbol"/>
+    </w:rPr>
+  </w:style>
+  <w:style w:type="character" w:styleId="ListLabel1362">
+    <w:name w:val="ListLabel 1362"/>
+    <w:qFormat/>
+    <w:rPr>
+      <w:rFonts w:cs="OpenSymbol"/>
+    </w:rPr>
+  </w:style>
+  <w:style w:type="character" w:styleId="ListLabel1363">
+    <w:name w:val="ListLabel 1363"/>
+    <w:qFormat/>
+    <w:rPr>
+      <w:rFonts w:cs="OpenSymbol"/>
+    </w:rPr>
+  </w:style>
+  <w:style w:type="character" w:styleId="ListLabel1364">
+    <w:name w:val="ListLabel 1364"/>
+    <w:qFormat/>
+    <w:rPr>
+      <w:rFonts w:cs="OpenSymbol"/>
+    </w:rPr>
+  </w:style>
+  <w:style w:type="character" w:styleId="ListLabel1365">
+    <w:name w:val="ListLabel 1365"/>
+    <w:qFormat/>
+    <w:rPr>
+      <w:rFonts w:cs="OpenSymbol"/>
+    </w:rPr>
+  </w:style>
+  <w:style w:type="character" w:styleId="ListLabel1366">
+    <w:name w:val="ListLabel 1366"/>
+    <w:qFormat/>
+    <w:rPr>
+      <w:rFonts w:cs="OpenSymbol"/>
+    </w:rPr>
+  </w:style>
+  <w:style w:type="character" w:styleId="ListLabel1367">
+    <w:name w:val="ListLabel 1367"/>
+    <w:qFormat/>
+    <w:rPr>
+      <w:rFonts w:cs="OpenSymbol"/>
+    </w:rPr>
+  </w:style>
+  <w:style w:type="character" w:styleId="ListLabel1368">
+    <w:name w:val="ListLabel 1368"/>
+    <w:qFormat/>
+    <w:rPr>
+      <w:rFonts w:cs="OpenSymbol"/>
+    </w:rPr>
+  </w:style>
+  <w:style w:type="character" w:styleId="ListLabel1369">
+    <w:name w:val="ListLabel 1369"/>
+    <w:qFormat/>
+    <w:rPr>
+      <w:rFonts w:cs="OpenSymbol"/>
+    </w:rPr>
+  </w:style>
+  <w:style w:type="character" w:styleId="ListLabel1370">
+    <w:name w:val="ListLabel 1370"/>
+    <w:qFormat/>
+    <w:rPr>
+      <w:rFonts w:cs="OpenSymbol"/>
+      <w:b w:val="false"/>
+    </w:rPr>
+  </w:style>
+  <w:style w:type="character" w:styleId="ListLabel1371">
+    <w:name w:val="ListLabel 1371"/>
+    <w:qFormat/>
+    <w:rPr>
+      <w:rFonts w:cs="OpenSymbol"/>
+    </w:rPr>
+  </w:style>
+  <w:style w:type="character" w:styleId="ListLabel1372">
+    <w:name w:val="ListLabel 1372"/>
+    <w:qFormat/>
+    <w:rPr>
+      <w:rFonts w:cs="OpenSymbol"/>
+    </w:rPr>
+  </w:style>
+  <w:style w:type="character" w:styleId="ListLabel1373">
+    <w:name w:val="ListLabel 1373"/>
+    <w:qFormat/>
+    <w:rPr>
+      <w:rFonts w:cs="OpenSymbol"/>
+    </w:rPr>
+  </w:style>
+  <w:style w:type="character" w:styleId="ListLabel1374">
+    <w:name w:val="ListLabel 1374"/>
+    <w:qFormat/>
+    <w:rPr>
+      <w:rFonts w:cs="OpenSymbol"/>
+    </w:rPr>
+  </w:style>
+  <w:style w:type="character" w:styleId="ListLabel1375">
+    <w:name w:val="ListLabel 1375"/>
+    <w:qFormat/>
+    <w:rPr>
+      <w:rFonts w:cs="OpenSymbol"/>
+    </w:rPr>
+  </w:style>
+  <w:style w:type="character" w:styleId="ListLabel1376">
+    <w:name w:val="ListLabel 1376"/>
+    <w:qFormat/>
+    <w:rPr>
+      <w:rFonts w:cs="OpenSymbol"/>
+    </w:rPr>
+  </w:style>
+  <w:style w:type="character" w:styleId="ListLabel1377">
+    <w:name w:val="ListLabel 1377"/>
+    <w:qFormat/>
+    <w:rPr>
+      <w:rFonts w:cs="OpenSymbol"/>
+    </w:rPr>
+  </w:style>
+  <w:style w:type="character" w:styleId="ListLabel1378">
+    <w:name w:val="ListLabel 1378"/>
+    <w:qFormat/>
+    <w:rPr>
+      <w:rFonts w:cs="OpenSymbol"/>
+    </w:rPr>
+  </w:style>
+  <w:style w:type="character" w:styleId="ListLabel1379">
+    <w:name w:val="ListLabel 1379"/>
+    <w:qFormat/>
+    <w:rPr>
+      <w:b w:val="false"/>
+      <w:i/>
+      <w:iCs/>
+      <w:color w:val="000000"/>
+      <w:sz w:val="24"/>
+      <w:szCs w:val="24"/>
+      <w:highlight w:val="white"/>
+    </w:rPr>
+  </w:style>
   <w:style w:type="paragraph" w:styleId="Heading">
     <w:name w:val="Heading"/>
     <w:basedOn w:val="Normal"/>

</xml_diff>